<commit_message>
Removing some unused dependencies
</commit_message>
<xml_diff>
--- a/SimpleRouteEntWebDev.docx
+++ b/SimpleRouteEntWebDev.docx
@@ -1113,7 +1113,6 @@
                                           <w:szCs w:val="32"/>
                                         </w:rPr>
                                       </w:pPr>
-                                      <w:proofErr w:type="spellStart"/>
                                       <w:r>
                                         <w:rPr>
                                           <w:b/>
@@ -1122,18 +1121,7 @@
                                           <w:sz w:val="32"/>
                                           <w:szCs w:val="32"/>
                                         </w:rPr>
-                                        <w:t>Colm</w:t>
-                                      </w:r>
-                                      <w:proofErr w:type="spellEnd"/>
-                                      <w:r>
-                                        <w:rPr>
-                                          <w:b/>
-                                          <w:bCs/>
-                                          <w:color w:val="000000" w:themeColor="text1"/>
-                                          <w:sz w:val="32"/>
-                                          <w:szCs w:val="32"/>
-                                        </w:rPr>
-                                        <w:t xml:space="preserve"> Carew - 20053766</w:t>
+                                        <w:t>Colm Carew - 20053766</w:t>
                                       </w:r>
                                     </w:p>
                                   </w:sdtContent>
@@ -1466,70 +1454,22 @@
           <w:rFonts w:ascii="Times New Roman" w:hAnsi="Times New Roman" w:cs="Times New Roman"/>
           <w:sz w:val="24"/>
         </w:rPr>
-        <w:t>Any text, diagrams or other material copied from other sources (including, but not limited to, books, journals and the internet) have been clearly acknowledged and referenced as such in the text by the use of ‘quotation marks’ (or indented italics for longer quotations) followed by the author’s name and date [</w:t>
-      </w:r>
-      <w:proofErr w:type="spellStart"/>
-      <w:r>
+        <w:t xml:space="preserve">Any text, diagrams or other material copied from other sources (including, but not limited to, books, journals and the internet) have been clearly acknowledged and referenced as such in the text by the use of ‘quotation marks’ (or indented italics for longer quotations) followed by the author’s name and date [eg (Byrne, 2008)] either in the text or in a footnote/endnote. These details are then confirmed by a fuller reference in the bibliography. </w:t>
+      </w:r>
+    </w:p>
+    <w:p>
+      <w:pPr>
         <w:rPr>
           <w:rFonts w:ascii="Times New Roman" w:hAnsi="Times New Roman" w:cs="Times New Roman"/>
           <w:sz w:val="24"/>
         </w:rPr>
-        <w:t>eg</w:t>
-      </w:r>
-      <w:proofErr w:type="spellEnd"/>
+      </w:pPr>
       <w:r>
         <w:rPr>
           <w:rFonts w:ascii="Times New Roman" w:hAnsi="Times New Roman" w:cs="Times New Roman"/>
           <w:sz w:val="24"/>
         </w:rPr>
-        <w:t xml:space="preserve"> (Byrne, 2008)] either in the text or in a footnote/endnote. These details are then confirmed by a fuller reference in the bibliography. </w:t>
-      </w:r>
-    </w:p>
-    <w:p>
-      <w:pPr>
-        <w:rPr>
-          <w:rFonts w:ascii="Times New Roman" w:hAnsi="Times New Roman" w:cs="Times New Roman"/>
-          <w:sz w:val="24"/>
-        </w:rPr>
-      </w:pPr>
-      <w:r>
-        <w:rPr>
-          <w:rFonts w:ascii="Times New Roman" w:hAnsi="Times New Roman" w:cs="Times New Roman"/>
-          <w:sz w:val="24"/>
-        </w:rPr>
-        <w:t xml:space="preserve">I have read the sections on referencing and plagiarism in the handbook or in the WIT Plagiarism policy and I understand that only </w:t>
-      </w:r>
-      <w:proofErr w:type="gramStart"/>
-      <w:r>
-        <w:rPr>
-          <w:rFonts w:ascii="Times New Roman" w:hAnsi="Times New Roman" w:cs="Times New Roman"/>
-          <w:sz w:val="24"/>
-        </w:rPr>
-        <w:t>assignments which are free of plagiarism</w:t>
-      </w:r>
-      <w:proofErr w:type="gramEnd"/>
-      <w:r>
-        <w:rPr>
-          <w:rFonts w:ascii="Times New Roman" w:hAnsi="Times New Roman" w:cs="Times New Roman"/>
-          <w:sz w:val="24"/>
-        </w:rPr>
-        <w:t xml:space="preserve"> will be awarded marks. I further understand that WIT has a plagiarism </w:t>
-      </w:r>
-      <w:proofErr w:type="gramStart"/>
-      <w:r>
-        <w:rPr>
-          <w:rFonts w:ascii="Times New Roman" w:hAnsi="Times New Roman" w:cs="Times New Roman"/>
-          <w:sz w:val="24"/>
-        </w:rPr>
-        <w:t>policy which</w:t>
-      </w:r>
-      <w:proofErr w:type="gramEnd"/>
-      <w:r>
-        <w:rPr>
-          <w:rFonts w:ascii="Times New Roman" w:hAnsi="Times New Roman" w:cs="Times New Roman"/>
-          <w:sz w:val="24"/>
-        </w:rPr>
-        <w:t xml:space="preserve"> can lead to the suspension or permanent expulsion of students in serious cases. (WIT, 2008). </w:t>
+        <w:t xml:space="preserve">I have read the sections on referencing and plagiarism in the handbook or in the WIT Plagiarism policy and I understand that only assignments which are free of plagiarism will be awarded marks. I further understand that WIT has a plagiarism policy which can lead to the suspension or permanent expulsion of students in serious cases. (WIT, 2008). </w:t>
       </w:r>
     </w:p>
     <w:p>
@@ -1545,23 +1485,7 @@
           <w:rFonts w:ascii="Times New Roman" w:hAnsi="Times New Roman" w:cs="Times New Roman"/>
           <w:sz w:val="24"/>
         </w:rPr>
-        <w:t xml:space="preserve">Signed: </w:t>
-      </w:r>
-      <w:proofErr w:type="spellStart"/>
-      <w:r>
-        <w:rPr>
-          <w:rFonts w:ascii="Times New Roman" w:hAnsi="Times New Roman" w:cs="Times New Roman"/>
-          <w:sz w:val="24"/>
-        </w:rPr>
-        <w:t>Colm</w:t>
-      </w:r>
-      <w:proofErr w:type="spellEnd"/>
-      <w:r>
-        <w:rPr>
-          <w:rFonts w:ascii="Times New Roman" w:hAnsi="Times New Roman" w:cs="Times New Roman"/>
-          <w:sz w:val="24"/>
-        </w:rPr>
-        <w:t xml:space="preserve"> Carew</w:t>
+        <w:t>Signed: Colm Carew</w:t>
       </w:r>
     </w:p>
     <w:p>
@@ -1641,23 +1565,7 @@
           <w:sz w:val="24"/>
           <w:szCs w:val="24"/>
         </w:rPr>
-        <w:t xml:space="preserve">a Single Page Applications (SPA) </w:t>
-      </w:r>
-      <w:proofErr w:type="gramStart"/>
-      <w:r>
-        <w:rPr>
-          <w:sz w:val="24"/>
-          <w:szCs w:val="24"/>
-        </w:rPr>
-        <w:t>which</w:t>
-      </w:r>
-      <w:proofErr w:type="gramEnd"/>
-      <w:r>
-        <w:rPr>
-          <w:sz w:val="24"/>
-          <w:szCs w:val="24"/>
-        </w:rPr>
-        <w:t xml:space="preserve"> </w:t>
+        <w:t xml:space="preserve">a Single Page Applications (SPA) which </w:t>
       </w:r>
       <w:r>
         <w:rPr>
@@ -1794,32 +1702,13 @@
         <w:rPr>
           <w:sz w:val="20"/>
         </w:rPr>
-        <w:t xml:space="preserve">Figure </w:t>
-      </w:r>
-      <w:proofErr w:type="gramStart"/>
-      <w:r>
-        <w:rPr>
-          <w:sz w:val="20"/>
-        </w:rPr>
-        <w:t>1 :</w:t>
-      </w:r>
-      <w:proofErr w:type="gramEnd"/>
-      <w:r>
-        <w:rPr>
-          <w:sz w:val="20"/>
-        </w:rPr>
-        <w:t xml:space="preserve"> Project Layout</w:t>
-      </w:r>
-    </w:p>
-    <w:p>
-      <w:r>
-        <w:t xml:space="preserve">As can be seen the folder structure </w:t>
-      </w:r>
-      <w:proofErr w:type="gramStart"/>
-      <w:r>
-        <w:t>is :</w:t>
-      </w:r>
-      <w:proofErr w:type="gramEnd"/>
+        <w:t>Figure 1 : Project Layout</w:t>
+      </w:r>
+    </w:p>
+    <w:p>
+      <w:r>
+        <w:t>As can be seen the folder structure is :</w:t>
+      </w:r>
     </w:p>
     <w:p>
       <w:pPr>
@@ -1829,13 +1718,8 @@
           <w:numId w:val="1"/>
         </w:numPr>
       </w:pPr>
-      <w:proofErr w:type="gramStart"/>
-      <w:r>
-        <w:t>assets</w:t>
-      </w:r>
-      <w:proofErr w:type="gramEnd"/>
-      <w:r>
-        <w:t xml:space="preserve"> (assets required for the webpage such as images)</w:t>
+      <w:r>
+        <w:t>assets (assets required for the webpage such as images)</w:t>
       </w:r>
     </w:p>
     <w:p>
@@ -1846,23 +1730,8 @@
           <w:numId w:val="1"/>
         </w:numPr>
       </w:pPr>
-      <w:proofErr w:type="spellStart"/>
-      <w:proofErr w:type="gramStart"/>
-      <w:r>
-        <w:t>config</w:t>
-      </w:r>
-      <w:proofErr w:type="spellEnd"/>
-      <w:proofErr w:type="gramEnd"/>
-      <w:r>
-        <w:t xml:space="preserve"> – configuration files go here such as a </w:t>
-      </w:r>
-      <w:proofErr w:type="spellStart"/>
-      <w:r>
-        <w:t>config</w:t>
-      </w:r>
-      <w:proofErr w:type="spellEnd"/>
-      <w:r>
-        <w:t xml:space="preserve"> file for the Google Maps API Key</w:t>
+      <w:r>
+        <w:t>config – configuration files go here such as a config file for the Google Maps API Key</w:t>
       </w:r>
     </w:p>
     <w:p>
@@ -1873,24 +1742,9 @@
           <w:numId w:val="1"/>
         </w:numPr>
       </w:pPr>
-      <w:proofErr w:type="spellStart"/>
-      <w:proofErr w:type="gramStart"/>
-      <w:r>
-        <w:t>node</w:t>
-      </w:r>
-      <w:proofErr w:type="gramEnd"/>
-      <w:r>
-        <w:t>_modules</w:t>
-      </w:r>
-      <w:proofErr w:type="spellEnd"/>
-      <w:r>
-        <w:t xml:space="preserve"> – this is the folder container all external components used in the project which are pulled using </w:t>
-      </w:r>
-      <w:proofErr w:type="spellStart"/>
-      <w:r>
-        <w:t>npm</w:t>
-      </w:r>
-      <w:proofErr w:type="spellEnd"/>
+      <w:r>
+        <w:t>node_modules – this is the folder container all external components used in the project which are pulled using npm</w:t>
+      </w:r>
     </w:p>
     <w:p>
       <w:pPr>
@@ -1900,13 +1754,8 @@
           <w:numId w:val="1"/>
         </w:numPr>
       </w:pPr>
-      <w:proofErr w:type="gramStart"/>
-      <w:r>
-        <w:t>public</w:t>
-      </w:r>
-      <w:proofErr w:type="gramEnd"/>
-      <w:r>
-        <w:t xml:space="preserve"> – this is where the website favicon and index.html file are located</w:t>
+      <w:r>
+        <w:t>public – this is where the website favicon and index.html file are located</w:t>
       </w:r>
     </w:p>
     <w:p>
@@ -1917,15 +1766,8 @@
           <w:numId w:val="1"/>
         </w:numPr>
       </w:pPr>
-      <w:proofErr w:type="spellStart"/>
-      <w:proofErr w:type="gramStart"/>
-      <w:r>
-        <w:t>src</w:t>
-      </w:r>
-      <w:proofErr w:type="spellEnd"/>
-      <w:proofErr w:type="gramEnd"/>
-      <w:r>
-        <w:t xml:space="preserve"> – this is where all the React Components that make up the website  are located</w:t>
+      <w:r>
+        <w:t>src – this is where all the React Components that make up the website  are located</w:t>
       </w:r>
     </w:p>
     <w:p>
@@ -1936,18 +1778,8 @@
           <w:numId w:val="1"/>
         </w:numPr>
       </w:pPr>
-      <w:proofErr w:type="gramStart"/>
-      <w:r>
-        <w:t>.</w:t>
-      </w:r>
-      <w:proofErr w:type="spellStart"/>
-      <w:r>
-        <w:t>gitignore</w:t>
-      </w:r>
-      <w:proofErr w:type="spellEnd"/>
-      <w:proofErr w:type="gramEnd"/>
-      <w:r>
-        <w:t xml:space="preserve"> – the file to tell git what files/folders should be ignored when committing </w:t>
+      <w:r>
+        <w:t xml:space="preserve">.gitignore – the file to tell git what files/folders should be ignored when committing </w:t>
       </w:r>
     </w:p>
     <w:p>
@@ -1958,15 +1790,8 @@
           <w:numId w:val="1"/>
         </w:numPr>
       </w:pPr>
-      <w:proofErr w:type="spellStart"/>
-      <w:proofErr w:type="gramStart"/>
-      <w:r>
-        <w:t>package.json</w:t>
-      </w:r>
-      <w:proofErr w:type="spellEnd"/>
-      <w:proofErr w:type="gramEnd"/>
-      <w:r>
-        <w:t xml:space="preserve"> – the project configuration file which includes all relevant dependencies</w:t>
+      <w:r>
+        <w:t>package.json – the project configuration file which includes all relevant dependencies</w:t>
       </w:r>
     </w:p>
     <w:p>
@@ -2055,55 +1880,13 @@
           <w:b/>
           <w:sz w:val="20"/>
         </w:rPr>
-        <w:t xml:space="preserve">Figure </w:t>
-      </w:r>
-      <w:proofErr w:type="gramStart"/>
-      <w:r>
-        <w:rPr>
-          <w:b/>
-          <w:sz w:val="20"/>
-        </w:rPr>
-        <w:t>2 :</w:t>
-      </w:r>
-      <w:proofErr w:type="gramEnd"/>
-      <w:r>
-        <w:rPr>
-          <w:b/>
-          <w:sz w:val="20"/>
-        </w:rPr>
-        <w:t xml:space="preserve"> </w:t>
-      </w:r>
-      <w:proofErr w:type="spellStart"/>
-      <w:r>
-        <w:rPr>
-          <w:b/>
-          <w:sz w:val="20"/>
-        </w:rPr>
-        <w:t>src</w:t>
-      </w:r>
-      <w:proofErr w:type="spellEnd"/>
-      <w:r>
-        <w:rPr>
-          <w:b/>
-          <w:sz w:val="20"/>
-        </w:rPr>
-        <w:t xml:space="preserve"> project layout</w:t>
-      </w:r>
-    </w:p>
-    <w:p>
-      <w:proofErr w:type="spellStart"/>
-      <w:r>
-        <w:t>Src</w:t>
-      </w:r>
-      <w:proofErr w:type="spellEnd"/>
-      <w:r>
-        <w:t xml:space="preserve"> is broken up </w:t>
-      </w:r>
-      <w:proofErr w:type="gramStart"/>
-      <w:r>
-        <w:t>into :</w:t>
-      </w:r>
-      <w:proofErr w:type="gramEnd"/>
+        <w:t>Figure 2 : src project layout</w:t>
+      </w:r>
+    </w:p>
+    <w:p>
+      <w:r>
+        <w:t>Src is broken up into :</w:t>
+      </w:r>
     </w:p>
     <w:p>
       <w:pPr>
@@ -2114,15 +1897,7 @@
         </w:numPr>
       </w:pPr>
       <w:r>
-        <w:t xml:space="preserve">Styles – where some of the </w:t>
-      </w:r>
-      <w:proofErr w:type="spellStart"/>
-      <w:r>
-        <w:t>css</w:t>
-      </w:r>
-      <w:proofErr w:type="spellEnd"/>
-      <w:r>
-        <w:t xml:space="preserve"> files reside</w:t>
+        <w:t>Styles – where some of the css files reside</w:t>
       </w:r>
     </w:p>
     <w:p>
@@ -2133,13 +1908,8 @@
           <w:numId w:val="3"/>
         </w:numPr>
       </w:pPr>
-      <w:proofErr w:type="spellStart"/>
-      <w:r>
-        <w:t>Utils</w:t>
-      </w:r>
-      <w:proofErr w:type="spellEnd"/>
-      <w:r>
-        <w:t xml:space="preserve"> – where the utilities such as database writing or Google Maps services reside</w:t>
+      <w:r>
+        <w:t>Utils – where the utilities such as database writing or Google Maps services reside</w:t>
       </w:r>
     </w:p>
     <w:p>
@@ -2262,23 +2032,7 @@
           <w:b/>
           <w:sz w:val="20"/>
         </w:rPr>
-        <w:t xml:space="preserve">Figure </w:t>
-      </w:r>
-      <w:proofErr w:type="gramStart"/>
-      <w:r>
-        <w:rPr>
-          <w:b/>
-          <w:sz w:val="20"/>
-        </w:rPr>
-        <w:t>3 :</w:t>
-      </w:r>
-      <w:proofErr w:type="gramEnd"/>
-      <w:r>
-        <w:rPr>
-          <w:b/>
-          <w:sz w:val="20"/>
-        </w:rPr>
-        <w:t xml:space="preserve"> Views Directory</w:t>
+        <w:t>Figure 3 : Views Directory</w:t>
       </w:r>
     </w:p>
     <w:p>
@@ -2287,21 +2041,8 @@
       </w:pPr>
       <w:r>
         <w:lastRenderedPageBreak/>
-        <w:t xml:space="preserve">The views directory is inside the Main directory which is inside the </w:t>
-      </w:r>
-      <w:proofErr w:type="spellStart"/>
-      <w:r>
-        <w:t>src</w:t>
-      </w:r>
-      <w:proofErr w:type="spellEnd"/>
-      <w:r>
-        <w:t xml:space="preserve"> directory, it’s content </w:t>
-      </w:r>
-      <w:proofErr w:type="gramStart"/>
-      <w:r>
-        <w:t>are :</w:t>
-      </w:r>
-      <w:proofErr w:type="gramEnd"/>
+        <w:t>The views directory is inside the Main directory which is inside the src directory, it’s content are :</w:t>
+      </w:r>
     </w:p>
     <w:p>
       <w:pPr>
@@ -2312,21 +2053,8 @@
         </w:numPr>
         <w:jc w:val="both"/>
       </w:pPr>
-      <w:proofErr w:type="spellStart"/>
-      <w:r>
-        <w:t>GoogleMaps</w:t>
-      </w:r>
-      <w:proofErr w:type="spellEnd"/>
-      <w:r>
-        <w:t xml:space="preserve"> – all the components for </w:t>
-      </w:r>
-      <w:proofErr w:type="spellStart"/>
-      <w:r>
-        <w:t>GoogleMaps</w:t>
-      </w:r>
-      <w:proofErr w:type="spellEnd"/>
-      <w:r>
-        <w:t xml:space="preserve"> to be viewable + interactive</w:t>
+      <w:r>
+        <w:t>GoogleMaps – all the components for GoogleMaps to be viewable + interactive</w:t>
       </w:r>
     </w:p>
     <w:p>
@@ -2403,21 +2131,8 @@
         </w:numPr>
         <w:jc w:val="both"/>
       </w:pPr>
-      <w:proofErr w:type="spellStart"/>
-      <w:r>
-        <w:t>NotFound</w:t>
-      </w:r>
-      <w:proofErr w:type="spellEnd"/>
-      <w:r>
-        <w:t xml:space="preserve"> – used for containing error pages, in this case just the </w:t>
-      </w:r>
-      <w:proofErr w:type="spellStart"/>
-      <w:r>
-        <w:t>NotFound</w:t>
-      </w:r>
-      <w:proofErr w:type="spellEnd"/>
-      <w:r>
-        <w:t xml:space="preserve"> page</w:t>
+      <w:r>
+        <w:t>NotFound – used for containing error pages, in this case just the NotFound page</w:t>
       </w:r>
     </w:p>
     <w:p>
@@ -2456,26 +2171,33 @@
         <w:jc w:val="both"/>
       </w:pPr>
       <w:r>
-        <w:t xml:space="preserve">Routes.js – used for the application routing – the other routes.js in the </w:t>
-      </w:r>
-      <w:proofErr w:type="spellStart"/>
-      <w:r>
-        <w:t>src</w:t>
-      </w:r>
-      <w:proofErr w:type="spellEnd"/>
-      <w:r>
-        <w:t xml:space="preserve"> directory uses this file</w:t>
+        <w:t>Routes.js – used for the application routing – the other routes.js in the src directory uses this file</w:t>
       </w:r>
     </w:p>
     <w:p>
       <w:pPr>
         <w:jc w:val="both"/>
       </w:pPr>
+    </w:p>
+    <w:p/>
+    <w:p>
+      <w:pPr>
+        <w:pStyle w:val="Heading1"/>
+        <w:rPr>
+          <w:sz w:val="32"/>
+        </w:rPr>
+      </w:pPr>
+      <w:r>
+        <w:rPr>
+          <w:sz w:val="32"/>
+        </w:rPr>
+        <w:t>NPM Modules Used</w:t>
+      </w:r>
+    </w:p>
+    <w:p>
       <w:bookmarkStart w:id="0" w:name="_GoBack"/>
       <w:bookmarkEnd w:id="0"/>
     </w:p>
-    <w:p/>
-    <w:p/>
     <w:sectPr>
       <w:footerReference w:type="default" r:id="rId12"/>
       <w:pgSz w:w="11906" w:h="16838"/>
@@ -3476,21 +3198,7 @@
           <w:rPr>
             <w:color w:val="808080" w:themeColor="background1" w:themeShade="80"/>
           </w:rPr>
-          <w:t xml:space="preserve">Simple Route – </w:t>
-        </w:r>
-        <w:proofErr w:type="spellStart"/>
-        <w:r>
-          <w:rPr>
-            <w:color w:val="808080" w:themeColor="background1" w:themeShade="80"/>
-          </w:rPr>
-          <w:t>Colm</w:t>
-        </w:r>
-        <w:proofErr w:type="spellEnd"/>
-        <w:r>
-          <w:rPr>
-            <w:color w:val="808080" w:themeColor="background1" w:themeShade="80"/>
-          </w:rPr>
-          <w:t xml:space="preserve"> Carew</w:t>
+          <w:t>Simple Route – Colm Carew</w:t>
         </w:r>
       </w:sdtContent>
     </w:sdt>

</xml_diff>

<commit_message>
Adding In the User Provider in the Database
</commit_message>
<xml_diff>
--- a/SimpleRouteEntWebDev.docx
+++ b/SimpleRouteEntWebDev.docx
@@ -1113,7 +1113,6 @@
                                           <w:szCs w:val="32"/>
                                         </w:rPr>
                                       </w:pPr>
-                                      <w:proofErr w:type="spellStart"/>
                                       <w:r>
                                         <w:rPr>
                                           <w:b/>
@@ -1122,18 +1121,7 @@
                                           <w:sz w:val="32"/>
                                           <w:szCs w:val="32"/>
                                         </w:rPr>
-                                        <w:t>Colm</w:t>
-                                      </w:r>
-                                      <w:proofErr w:type="spellEnd"/>
-                                      <w:r>
-                                        <w:rPr>
-                                          <w:b/>
-                                          <w:bCs/>
-                                          <w:color w:val="000000" w:themeColor="text1"/>
-                                          <w:sz w:val="32"/>
-                                          <w:szCs w:val="32"/>
-                                        </w:rPr>
-                                        <w:t xml:space="preserve"> Carew - 20053766</w:t>
+                                        <w:t>Colm Carew - 20053766</w:t>
                                       </w:r>
                                     </w:p>
                                   </w:sdtContent>
@@ -1466,70 +1454,22 @@
           <w:rFonts w:ascii="Times New Roman" w:hAnsi="Times New Roman" w:cs="Times New Roman"/>
           <w:sz w:val="24"/>
         </w:rPr>
-        <w:t>Any text, diagrams or other material copied from other sources (including, but not limited to, books, journals and the internet) have been clearly acknowledged and referenced as such in the text by the use of ‘quotation marks’ (or indented italics for longer quotations) followed by the author’s name and date [</w:t>
-      </w:r>
-      <w:proofErr w:type="spellStart"/>
-      <w:r>
+        <w:t xml:space="preserve">Any text, diagrams or other material copied from other sources (including, but not limited to, books, journals and the internet) have been clearly acknowledged and referenced as such in the text by the use of ‘quotation marks’ (or indented italics for longer quotations) followed by the author’s name and date [eg (Byrne, 2008)] either in the text or in a footnote/endnote. These details are then confirmed by a fuller reference in the bibliography. </w:t>
+      </w:r>
+    </w:p>
+    <w:p>
+      <w:pPr>
         <w:rPr>
           <w:rFonts w:ascii="Times New Roman" w:hAnsi="Times New Roman" w:cs="Times New Roman"/>
           <w:sz w:val="24"/>
         </w:rPr>
-        <w:t>eg</w:t>
-      </w:r>
-      <w:proofErr w:type="spellEnd"/>
+      </w:pPr>
       <w:r>
         <w:rPr>
           <w:rFonts w:ascii="Times New Roman" w:hAnsi="Times New Roman" w:cs="Times New Roman"/>
           <w:sz w:val="24"/>
         </w:rPr>
-        <w:t xml:space="preserve"> (Byrne, 2008)] either in the text or in a footnote/endnote. These details are then confirmed by a fuller reference in the bibliography. </w:t>
-      </w:r>
-    </w:p>
-    <w:p>
-      <w:pPr>
-        <w:rPr>
-          <w:rFonts w:ascii="Times New Roman" w:hAnsi="Times New Roman" w:cs="Times New Roman"/>
-          <w:sz w:val="24"/>
-        </w:rPr>
-      </w:pPr>
-      <w:r>
-        <w:rPr>
-          <w:rFonts w:ascii="Times New Roman" w:hAnsi="Times New Roman" w:cs="Times New Roman"/>
-          <w:sz w:val="24"/>
-        </w:rPr>
-        <w:t xml:space="preserve">I have read the sections on referencing and plagiarism in the handbook or in the WIT Plagiarism policy and I understand that only </w:t>
-      </w:r>
-      <w:proofErr w:type="gramStart"/>
-      <w:r>
-        <w:rPr>
-          <w:rFonts w:ascii="Times New Roman" w:hAnsi="Times New Roman" w:cs="Times New Roman"/>
-          <w:sz w:val="24"/>
-        </w:rPr>
-        <w:t>assignments which are free of plagiarism</w:t>
-      </w:r>
-      <w:proofErr w:type="gramEnd"/>
-      <w:r>
-        <w:rPr>
-          <w:rFonts w:ascii="Times New Roman" w:hAnsi="Times New Roman" w:cs="Times New Roman"/>
-          <w:sz w:val="24"/>
-        </w:rPr>
-        <w:t xml:space="preserve"> will be awarded marks. I further understand that WIT has a plagiarism </w:t>
-      </w:r>
-      <w:proofErr w:type="gramStart"/>
-      <w:r>
-        <w:rPr>
-          <w:rFonts w:ascii="Times New Roman" w:hAnsi="Times New Roman" w:cs="Times New Roman"/>
-          <w:sz w:val="24"/>
-        </w:rPr>
-        <w:t>policy which</w:t>
-      </w:r>
-      <w:proofErr w:type="gramEnd"/>
-      <w:r>
-        <w:rPr>
-          <w:rFonts w:ascii="Times New Roman" w:hAnsi="Times New Roman" w:cs="Times New Roman"/>
-          <w:sz w:val="24"/>
-        </w:rPr>
-        <w:t xml:space="preserve"> can lead to the suspension or permanent expulsion of students in serious cases. (WIT, 2008). </w:t>
+        <w:t xml:space="preserve">I have read the sections on referencing and plagiarism in the handbook or in the WIT Plagiarism policy and I understand that only assignments which are free of plagiarism will be awarded marks. I further understand that WIT has a plagiarism policy which can lead to the suspension or permanent expulsion of students in serious cases. (WIT, 2008). </w:t>
       </w:r>
     </w:p>
     <w:p>
@@ -1545,23 +1485,7 @@
           <w:rFonts w:ascii="Times New Roman" w:hAnsi="Times New Roman" w:cs="Times New Roman"/>
           <w:sz w:val="24"/>
         </w:rPr>
-        <w:t xml:space="preserve">Signed: </w:t>
-      </w:r>
-      <w:proofErr w:type="spellStart"/>
-      <w:r>
-        <w:rPr>
-          <w:rFonts w:ascii="Times New Roman" w:hAnsi="Times New Roman" w:cs="Times New Roman"/>
-          <w:sz w:val="24"/>
-        </w:rPr>
-        <w:t>Colm</w:t>
-      </w:r>
-      <w:proofErr w:type="spellEnd"/>
-      <w:r>
-        <w:rPr>
-          <w:rFonts w:ascii="Times New Roman" w:hAnsi="Times New Roman" w:cs="Times New Roman"/>
-          <w:sz w:val="24"/>
-        </w:rPr>
-        <w:t xml:space="preserve"> Carew</w:t>
+        <w:t>Signed: Colm Carew</w:t>
       </w:r>
     </w:p>
     <w:p>
@@ -1641,23 +1565,7 @@
           <w:sz w:val="24"/>
           <w:szCs w:val="24"/>
         </w:rPr>
-        <w:t xml:space="preserve">a Single Page Applications (SPA) </w:t>
-      </w:r>
-      <w:proofErr w:type="gramStart"/>
-      <w:r>
-        <w:rPr>
-          <w:sz w:val="24"/>
-          <w:szCs w:val="24"/>
-        </w:rPr>
-        <w:t>which</w:t>
-      </w:r>
-      <w:proofErr w:type="gramEnd"/>
-      <w:r>
-        <w:rPr>
-          <w:sz w:val="24"/>
-          <w:szCs w:val="24"/>
-        </w:rPr>
-        <w:t xml:space="preserve"> </w:t>
+        <w:t xml:space="preserve">a Single Page Applications (SPA) which </w:t>
       </w:r>
       <w:r>
         <w:rPr>
@@ -1794,32 +1702,13 @@
         <w:rPr>
           <w:sz w:val="20"/>
         </w:rPr>
-        <w:t xml:space="preserve">Figure </w:t>
-      </w:r>
-      <w:proofErr w:type="gramStart"/>
-      <w:r>
-        <w:rPr>
-          <w:sz w:val="20"/>
-        </w:rPr>
-        <w:t>1 :</w:t>
-      </w:r>
-      <w:proofErr w:type="gramEnd"/>
-      <w:r>
-        <w:rPr>
-          <w:sz w:val="20"/>
-        </w:rPr>
-        <w:t xml:space="preserve"> Project Layout</w:t>
-      </w:r>
-    </w:p>
-    <w:p>
-      <w:r>
-        <w:t xml:space="preserve">As can be seen the folder structure </w:t>
-      </w:r>
-      <w:proofErr w:type="gramStart"/>
-      <w:r>
-        <w:t>is :</w:t>
-      </w:r>
-      <w:proofErr w:type="gramEnd"/>
+        <w:t>Figure 1 : Project Layout</w:t>
+      </w:r>
+    </w:p>
+    <w:p>
+      <w:r>
+        <w:t>As can be seen the folder structure is :</w:t>
+      </w:r>
     </w:p>
     <w:p>
       <w:pPr>
@@ -1829,13 +1718,8 @@
           <w:numId w:val="1"/>
         </w:numPr>
       </w:pPr>
-      <w:proofErr w:type="gramStart"/>
-      <w:r>
-        <w:t>assets</w:t>
-      </w:r>
-      <w:proofErr w:type="gramEnd"/>
-      <w:r>
-        <w:t xml:space="preserve"> (assets required for the webpage such as images)</w:t>
+      <w:r>
+        <w:t>assets (assets required for the webpage such as images)</w:t>
       </w:r>
     </w:p>
     <w:p>
@@ -1846,23 +1730,8 @@
           <w:numId w:val="1"/>
         </w:numPr>
       </w:pPr>
-      <w:proofErr w:type="spellStart"/>
-      <w:proofErr w:type="gramStart"/>
-      <w:r>
-        <w:t>config</w:t>
-      </w:r>
-      <w:proofErr w:type="spellEnd"/>
-      <w:proofErr w:type="gramEnd"/>
-      <w:r>
-        <w:t xml:space="preserve"> – configuration files go here such as a </w:t>
-      </w:r>
-      <w:proofErr w:type="spellStart"/>
-      <w:r>
-        <w:t>config</w:t>
-      </w:r>
-      <w:proofErr w:type="spellEnd"/>
-      <w:r>
-        <w:t xml:space="preserve"> file for the Google Maps API Key</w:t>
+      <w:r>
+        <w:t>config – configuration files go here such as a config file for the Google Maps API Key</w:t>
       </w:r>
     </w:p>
     <w:p>
@@ -1873,24 +1742,9 @@
           <w:numId w:val="1"/>
         </w:numPr>
       </w:pPr>
-      <w:proofErr w:type="spellStart"/>
-      <w:proofErr w:type="gramStart"/>
-      <w:r>
-        <w:t>node</w:t>
-      </w:r>
-      <w:proofErr w:type="gramEnd"/>
-      <w:r>
-        <w:t>_modules</w:t>
-      </w:r>
-      <w:proofErr w:type="spellEnd"/>
-      <w:r>
-        <w:t xml:space="preserve"> – this is the folder container all external components used in the project which are pulled using </w:t>
-      </w:r>
-      <w:proofErr w:type="spellStart"/>
-      <w:r>
-        <w:t>npm</w:t>
-      </w:r>
-      <w:proofErr w:type="spellEnd"/>
+      <w:r>
+        <w:t>node_modules – this is the folder container all external components used in the project which are pulled using npm</w:t>
+      </w:r>
     </w:p>
     <w:p>
       <w:pPr>
@@ -1900,13 +1754,8 @@
           <w:numId w:val="1"/>
         </w:numPr>
       </w:pPr>
-      <w:proofErr w:type="gramStart"/>
-      <w:r>
-        <w:t>public</w:t>
-      </w:r>
-      <w:proofErr w:type="gramEnd"/>
-      <w:r>
-        <w:t xml:space="preserve"> – this is where the website favicon and index.html file are located</w:t>
+      <w:r>
+        <w:t>public – this is where the website favicon and index.html file are located</w:t>
       </w:r>
     </w:p>
     <w:p>
@@ -1917,15 +1766,8 @@
           <w:numId w:val="1"/>
         </w:numPr>
       </w:pPr>
-      <w:proofErr w:type="spellStart"/>
-      <w:proofErr w:type="gramStart"/>
-      <w:r>
-        <w:t>src</w:t>
-      </w:r>
-      <w:proofErr w:type="spellEnd"/>
-      <w:proofErr w:type="gramEnd"/>
-      <w:r>
-        <w:t xml:space="preserve"> – this is where all the React Components that make up the website  are located</w:t>
+      <w:r>
+        <w:t>src – this is where all the React Components that make up the website  are located</w:t>
       </w:r>
     </w:p>
     <w:p>
@@ -1936,18 +1778,8 @@
           <w:numId w:val="1"/>
         </w:numPr>
       </w:pPr>
-      <w:proofErr w:type="gramStart"/>
-      <w:r>
-        <w:t>.</w:t>
-      </w:r>
-      <w:proofErr w:type="spellStart"/>
-      <w:r>
-        <w:t>gitignore</w:t>
-      </w:r>
-      <w:proofErr w:type="spellEnd"/>
-      <w:proofErr w:type="gramEnd"/>
-      <w:r>
-        <w:t xml:space="preserve"> – the file to tell git what files/folders should be ignored when committing </w:t>
+      <w:r>
+        <w:t xml:space="preserve">.gitignore – the file to tell git what files/folders should be ignored when committing </w:t>
       </w:r>
     </w:p>
     <w:p>
@@ -1958,15 +1790,8 @@
           <w:numId w:val="1"/>
         </w:numPr>
       </w:pPr>
-      <w:proofErr w:type="spellStart"/>
-      <w:proofErr w:type="gramStart"/>
-      <w:r>
-        <w:t>package.json</w:t>
-      </w:r>
-      <w:proofErr w:type="spellEnd"/>
-      <w:proofErr w:type="gramEnd"/>
-      <w:r>
-        <w:t xml:space="preserve"> – the project configuration file which includes all relevant dependencies</w:t>
+      <w:r>
+        <w:t>package.json – the project configuration file which includes all relevant dependencies</w:t>
       </w:r>
     </w:p>
     <w:p>
@@ -2055,55 +1880,13 @@
           <w:b/>
           <w:sz w:val="20"/>
         </w:rPr>
-        <w:t xml:space="preserve">Figure </w:t>
-      </w:r>
-      <w:proofErr w:type="gramStart"/>
-      <w:r>
-        <w:rPr>
-          <w:b/>
-          <w:sz w:val="20"/>
-        </w:rPr>
-        <w:t>2 :</w:t>
-      </w:r>
-      <w:proofErr w:type="gramEnd"/>
-      <w:r>
-        <w:rPr>
-          <w:b/>
-          <w:sz w:val="20"/>
-        </w:rPr>
-        <w:t xml:space="preserve"> </w:t>
-      </w:r>
-      <w:proofErr w:type="spellStart"/>
-      <w:r>
-        <w:rPr>
-          <w:b/>
-          <w:sz w:val="20"/>
-        </w:rPr>
-        <w:t>src</w:t>
-      </w:r>
-      <w:proofErr w:type="spellEnd"/>
-      <w:r>
-        <w:rPr>
-          <w:b/>
-          <w:sz w:val="20"/>
-        </w:rPr>
-        <w:t xml:space="preserve"> project layout</w:t>
-      </w:r>
-    </w:p>
-    <w:p>
-      <w:proofErr w:type="spellStart"/>
-      <w:r>
-        <w:t>Src</w:t>
-      </w:r>
-      <w:proofErr w:type="spellEnd"/>
-      <w:r>
-        <w:t xml:space="preserve"> is broken up </w:t>
-      </w:r>
-      <w:proofErr w:type="gramStart"/>
-      <w:r>
-        <w:t>into :</w:t>
-      </w:r>
-      <w:proofErr w:type="gramEnd"/>
+        <w:t>Figure 2 : src project layout</w:t>
+      </w:r>
+    </w:p>
+    <w:p>
+      <w:r>
+        <w:t>Src is broken up into :</w:t>
+      </w:r>
     </w:p>
     <w:p>
       <w:pPr>
@@ -2114,15 +1897,7 @@
         </w:numPr>
       </w:pPr>
       <w:r>
-        <w:t xml:space="preserve">Styles – where some of the </w:t>
-      </w:r>
-      <w:proofErr w:type="spellStart"/>
-      <w:r>
-        <w:t>css</w:t>
-      </w:r>
-      <w:proofErr w:type="spellEnd"/>
-      <w:r>
-        <w:t xml:space="preserve"> files reside</w:t>
+        <w:t>Styles – where some of the css files reside</w:t>
       </w:r>
     </w:p>
     <w:p>
@@ -2133,13 +1908,8 @@
           <w:numId w:val="3"/>
         </w:numPr>
       </w:pPr>
-      <w:proofErr w:type="spellStart"/>
-      <w:r>
-        <w:t>Utils</w:t>
-      </w:r>
-      <w:proofErr w:type="spellEnd"/>
-      <w:r>
-        <w:t xml:space="preserve"> – where the utilities such as database writing or Google Maps services reside</w:t>
+      <w:r>
+        <w:t>Utils – where the utilities such as database writing or Google Maps services reside</w:t>
       </w:r>
     </w:p>
     <w:p>
@@ -2262,23 +2032,7 @@
           <w:b/>
           <w:sz w:val="20"/>
         </w:rPr>
-        <w:t xml:space="preserve">Figure </w:t>
-      </w:r>
-      <w:proofErr w:type="gramStart"/>
-      <w:r>
-        <w:rPr>
-          <w:b/>
-          <w:sz w:val="20"/>
-        </w:rPr>
-        <w:t>3 :</w:t>
-      </w:r>
-      <w:proofErr w:type="gramEnd"/>
-      <w:r>
-        <w:rPr>
-          <w:b/>
-          <w:sz w:val="20"/>
-        </w:rPr>
-        <w:t xml:space="preserve"> Views Directory</w:t>
+        <w:t>Figure 3 : Views Directory</w:t>
       </w:r>
     </w:p>
     <w:p>
@@ -2287,21 +2041,8 @@
       </w:pPr>
       <w:r>
         <w:lastRenderedPageBreak/>
-        <w:t xml:space="preserve">The views directory is inside the Main directory which is inside the </w:t>
-      </w:r>
-      <w:proofErr w:type="spellStart"/>
-      <w:r>
-        <w:t>src</w:t>
-      </w:r>
-      <w:proofErr w:type="spellEnd"/>
-      <w:r>
-        <w:t xml:space="preserve"> directory, it’s content </w:t>
-      </w:r>
-      <w:proofErr w:type="gramStart"/>
-      <w:r>
-        <w:t>are :</w:t>
-      </w:r>
-      <w:proofErr w:type="gramEnd"/>
+        <w:t>The views directory is inside the Main directory which is inside the src directory, it’s content are :</w:t>
+      </w:r>
     </w:p>
     <w:p>
       <w:pPr>
@@ -2312,21 +2053,8 @@
         </w:numPr>
         <w:jc w:val="both"/>
       </w:pPr>
-      <w:proofErr w:type="spellStart"/>
-      <w:r>
-        <w:t>GoogleMaps</w:t>
-      </w:r>
-      <w:proofErr w:type="spellEnd"/>
-      <w:r>
-        <w:t xml:space="preserve"> – all the components for </w:t>
-      </w:r>
-      <w:proofErr w:type="spellStart"/>
-      <w:r>
-        <w:t>GoogleMaps</w:t>
-      </w:r>
-      <w:proofErr w:type="spellEnd"/>
-      <w:r>
-        <w:t xml:space="preserve"> to be viewable + interactive</w:t>
+      <w:r>
+        <w:t>GoogleMaps – all the components for GoogleMaps to be viewable + interactive</w:t>
       </w:r>
     </w:p>
     <w:p>
@@ -2403,21 +2131,8 @@
         </w:numPr>
         <w:jc w:val="both"/>
       </w:pPr>
-      <w:proofErr w:type="spellStart"/>
-      <w:r>
-        <w:t>NotFound</w:t>
-      </w:r>
-      <w:proofErr w:type="spellEnd"/>
-      <w:r>
-        <w:t xml:space="preserve"> – used for containing error pages, in this case just the </w:t>
-      </w:r>
-      <w:proofErr w:type="spellStart"/>
-      <w:r>
-        <w:t>NotFound</w:t>
-      </w:r>
-      <w:proofErr w:type="spellEnd"/>
-      <w:r>
-        <w:t xml:space="preserve"> page</w:t>
+      <w:r>
+        <w:t>NotFound – used for containing error pages, in this case just the NotFound page</w:t>
       </w:r>
     </w:p>
     <w:p>
@@ -2456,15 +2171,7 @@
         <w:jc w:val="both"/>
       </w:pPr>
       <w:r>
-        <w:t xml:space="preserve">Routes.js – used for the application routing – the other routes.js in the </w:t>
-      </w:r>
-      <w:proofErr w:type="spellStart"/>
-      <w:r>
-        <w:t>src</w:t>
-      </w:r>
-      <w:proofErr w:type="spellEnd"/>
-      <w:r>
-        <w:t xml:space="preserve"> directory uses this file</w:t>
+        <w:t>Routes.js – used for the application routing – the other routes.js in the src directory uses this file</w:t>
       </w:r>
     </w:p>
     <w:p>
@@ -2489,16 +2196,8 @@
           <w:numId w:val="5"/>
         </w:numPr>
       </w:pPr>
-      <w:proofErr w:type="gramStart"/>
-      <w:r>
-        <w:t>auth0</w:t>
-      </w:r>
-      <w:proofErr w:type="gramEnd"/>
-      <w:r>
-        <w:t>-lock</w:t>
-      </w:r>
-      <w:r>
-        <w:t xml:space="preserve"> – used for user authentication </w:t>
+      <w:r>
+        <w:t xml:space="preserve">auth0-lock – used for user authentication </w:t>
       </w:r>
     </w:p>
     <w:p>
@@ -2509,31 +2208,8 @@
           <w:numId w:val="5"/>
         </w:numPr>
       </w:pPr>
-      <w:proofErr w:type="spellStart"/>
-      <w:proofErr w:type="gramStart"/>
-      <w:r>
-        <w:t>classnames</w:t>
-      </w:r>
-      <w:proofErr w:type="spellEnd"/>
-      <w:proofErr w:type="gramEnd"/>
-      <w:r>
-        <w:t xml:space="preserve"> – used for CSS  so </w:t>
-      </w:r>
-      <w:proofErr w:type="spellStart"/>
-      <w:r>
-        <w:t>className</w:t>
-      </w:r>
-      <w:proofErr w:type="spellEnd"/>
-      <w:r>
-        <w:t xml:space="preserve"> is used in the JSX rather than class for defining </w:t>
-      </w:r>
-      <w:proofErr w:type="spellStart"/>
-      <w:r>
-        <w:t>css</w:t>
-      </w:r>
-      <w:proofErr w:type="spellEnd"/>
-      <w:r>
-        <w:t xml:space="preserve"> styling</w:t>
+      <w:r>
+        <w:t>classnames – used for CSS  so className is used in the JSX rather than class for defining css styling</w:t>
       </w:r>
     </w:p>
     <w:p>
@@ -2544,13 +2220,8 @@
           <w:numId w:val="5"/>
         </w:numPr>
       </w:pPr>
-      <w:proofErr w:type="gramStart"/>
-      <w:r>
-        <w:t>firebase</w:t>
-      </w:r>
-      <w:proofErr w:type="gramEnd"/>
-      <w:r>
-        <w:t xml:space="preserve"> – for this project firebase is being used as the database store – more on why later as auth0 could also have been used</w:t>
+      <w:r>
+        <w:t>firebase – for this project firebase is being used as the database store – more on why later as auth0 could also have been used</w:t>
       </w:r>
     </w:p>
     <w:p>
@@ -2561,18 +2232,8 @@
           <w:numId w:val="5"/>
         </w:numPr>
       </w:pPr>
-      <w:proofErr w:type="spellStart"/>
-      <w:proofErr w:type="gramStart"/>
-      <w:r>
-        <w:t>jwt</w:t>
-      </w:r>
-      <w:proofErr w:type="spellEnd"/>
-      <w:proofErr w:type="gramEnd"/>
-      <w:r>
-        <w:t>-decode</w:t>
-      </w:r>
-      <w:r>
-        <w:t xml:space="preserve"> – used with auth0 authentication</w:t>
+      <w:r>
+        <w:t>jwt-decode – used with auth0 authentication</w:t>
       </w:r>
     </w:p>
     <w:p>
@@ -2583,13 +2244,8 @@
           <w:numId w:val="5"/>
         </w:numPr>
       </w:pPr>
-      <w:proofErr w:type="gramStart"/>
-      <w:r>
-        <w:t>react</w:t>
-      </w:r>
-      <w:proofErr w:type="gramEnd"/>
-      <w:r>
-        <w:t xml:space="preserve"> – the react library</w:t>
+      <w:r>
+        <w:t>react – the react library</w:t>
       </w:r>
     </w:p>
     <w:p>
@@ -2600,16 +2256,8 @@
           <w:numId w:val="5"/>
         </w:numPr>
       </w:pPr>
-      <w:proofErr w:type="gramStart"/>
-      <w:r>
-        <w:t>react</w:t>
-      </w:r>
-      <w:proofErr w:type="gramEnd"/>
-      <w:r>
-        <w:t>-bootstrap</w:t>
-      </w:r>
-      <w:r>
-        <w:t xml:space="preserve"> – a bootstrap library so bootstrap components can be used in React</w:t>
+      <w:r>
+        <w:t>react-bootstrap – a bootstrap library so bootstrap components can be used in React</w:t>
       </w:r>
     </w:p>
     <w:p>
@@ -2620,24 +2268,8 @@
           <w:numId w:val="5"/>
         </w:numPr>
       </w:pPr>
-      <w:proofErr w:type="gramStart"/>
-      <w:r>
-        <w:t>react</w:t>
-      </w:r>
-      <w:proofErr w:type="gramEnd"/>
-      <w:r>
-        <w:t>-</w:t>
-      </w:r>
-      <w:proofErr w:type="spellStart"/>
-      <w:r>
-        <w:t>google</w:t>
-      </w:r>
-      <w:proofErr w:type="spellEnd"/>
-      <w:r>
-        <w:t>-maps</w:t>
-      </w:r>
-      <w:r>
-        <w:t xml:space="preserve"> – a React module for Google Maps</w:t>
+      <w:r>
+        <w:t>react-google-maps – a React module for Google Maps</w:t>
       </w:r>
     </w:p>
     <w:p>
@@ -2648,16 +2280,8 @@
           <w:numId w:val="5"/>
         </w:numPr>
       </w:pPr>
-      <w:proofErr w:type="gramStart"/>
-      <w:r>
-        <w:t>react</w:t>
-      </w:r>
-      <w:proofErr w:type="gramEnd"/>
-      <w:r>
-        <w:t>-router</w:t>
-      </w:r>
-      <w:r>
-        <w:t xml:space="preserve"> – the react router used for rooting the application</w:t>
+      <w:r>
+        <w:t>react-router – the react router used for rooting the application</w:t>
       </w:r>
     </w:p>
     <w:p>
@@ -2668,16 +2292,8 @@
           <w:numId w:val="5"/>
         </w:numPr>
       </w:pPr>
-      <w:proofErr w:type="gramStart"/>
-      <w:r>
-        <w:t>react</w:t>
-      </w:r>
-      <w:proofErr w:type="gramEnd"/>
-      <w:r>
-        <w:t>-router-bootstrap</w:t>
-      </w:r>
-      <w:r>
-        <w:t xml:space="preserve"> – a module that allows the linking of the site within bootstrap components</w:t>
+      <w:r>
+        <w:t>react-router-bootstrap – a module that allows the linking of the site within bootstrap components</w:t>
       </w:r>
     </w:p>
     <w:p>
@@ -2688,16 +2304,8 @@
           <w:numId w:val="5"/>
         </w:numPr>
       </w:pPr>
-      <w:proofErr w:type="gramStart"/>
-      <w:r>
-        <w:t>react</w:t>
-      </w:r>
-      <w:proofErr w:type="gramEnd"/>
-      <w:r>
-        <w:t>-select</w:t>
-      </w:r>
-      <w:r>
-        <w:t xml:space="preserve"> – a module used for dropdowns</w:t>
+      <w:r>
+        <w:t>react-select – a module used for dropdowns</w:t>
       </w:r>
     </w:p>
     <w:p>
@@ -2708,15 +2316,11 @@
           <w:numId w:val="5"/>
         </w:numPr>
       </w:pPr>
-      <w:proofErr w:type="spellStart"/>
-      <w:proofErr w:type="gramStart"/>
-      <w:r>
-        <w:t>superagent</w:t>
-      </w:r>
-      <w:proofErr w:type="spellEnd"/>
-      <w:proofErr w:type="gramEnd"/>
-      <w:r>
-        <w:t xml:space="preserve"> – a HTTP request library</w:t>
+      <w:r>
+        <w:t>superagent – a HTTP request library</w:t>
+      </w:r>
+      <w:r>
+        <w:t xml:space="preserve"> – used in obtaining location/address data from Google Maps API</w:t>
       </w:r>
     </w:p>
     <w:p/>
@@ -2763,10 +2367,11 @@
         <w:t xml:space="preserve">) </w:t>
       </w:r>
       <w:r>
-        <w:t xml:space="preserve"> </w:t>
-      </w:r>
-      <w:bookmarkStart w:id="0" w:name="_GoBack"/>
-      <w:bookmarkEnd w:id="0"/>
+        <w:t xml:space="preserve"> - Auth0 was used for sign in as at the time of project creation it was a popular choice for SSO and has an extensive list of providers that can be used for sign in. In this project it was used for </w:t>
+      </w:r>
+      <w:r>
+        <w:t>Facebook, Twitter and Google sign in as well as a default registration if the user does not want to link an existing account.</w:t>
+      </w:r>
     </w:p>
     <w:p>
       <w:r>
@@ -2782,6 +2387,18 @@
       </w:hyperlink>
       <w:r>
         <w:t>)</w:t>
+      </w:r>
+      <w:r>
+        <w:t xml:space="preserve"> – Firebase and Auth0 can have very similar uses. Auth0 primary goal is authentication and Firebase’s goal is overall application infrastructure. In this project it is being used for the database side of things storing the user’s preferences and directions they have searched. A major contributing factor in picking Firebase was that, in parallel with this project </w:t>
+      </w:r>
+      <w:r>
+        <w:lastRenderedPageBreak/>
+        <w:t>an Android App is being developed as part of another module that uses the similar idea of simple navigation. The Android App uses Firebase and thus would be nice if both applications could share the same user data so a user could use the website or the Android App.</w:t>
+      </w:r>
+      <w:bookmarkStart w:id="0" w:name="_GoBack"/>
+      <w:bookmarkEnd w:id="0"/>
+      <w:r>
+        <w:t xml:space="preserve"> </w:t>
       </w:r>
     </w:p>
     <w:p>
@@ -3647,7 +3264,7 @@
                                 <w:noProof/>
                                 <w:color w:val="4F81BD" w:themeColor="accent1"/>
                               </w:rPr>
-                              <w:t>5</w:t>
+                              <w:t>6</w:t>
                             </w:r>
                             <w:r>
                               <w:rPr>
@@ -3795,21 +3412,7 @@
           <w:rPr>
             <w:color w:val="808080" w:themeColor="background1" w:themeShade="80"/>
           </w:rPr>
-          <w:t xml:space="preserve">Simple Route – </w:t>
-        </w:r>
-        <w:proofErr w:type="spellStart"/>
-        <w:r>
-          <w:rPr>
-            <w:color w:val="808080" w:themeColor="background1" w:themeShade="80"/>
-          </w:rPr>
-          <w:t>Colm</w:t>
-        </w:r>
-        <w:proofErr w:type="spellEnd"/>
-        <w:r>
-          <w:rPr>
-            <w:color w:val="808080" w:themeColor="background1" w:themeShade="80"/>
-          </w:rPr>
-          <w:t xml:space="preserve"> Carew</w:t>
+          <w:t>Simple Route – Colm Carew</w:t>
         </w:r>
       </w:sdtContent>
     </w:sdt>

</xml_diff>

<commit_message>
Editing Readme + Project Overview in Document - Need to Write how to fully setup project + read over doc
</commit_message>
<xml_diff>
--- a/SimpleRouteEntWebDev.docx
+++ b/SimpleRouteEntWebDev.docx
@@ -10,7 +10,6 @@
           <w:docPartUnique/>
         </w:docPartObj>
       </w:sdtPr>
-      <w:sdtEndPr/>
       <w:sdtContent>
         <w:p>
           <w:r>
@@ -1022,7 +1021,6 @@
                                     <w:dataBinding w:prefixMappings="xmlns:ns0='http://schemas.openxmlformats.org/package/2006/metadata/core-properties' xmlns:ns1='http://purl.org/dc/elements/1.1/'" w:xpath="/ns0:coreProperties[1]/ns1:title[1]" w:storeItemID="{6C3C8BC8-F283-45AE-878A-BAB7291924A1}"/>
                                     <w:text/>
                                   </w:sdtPr>
-                                  <w:sdtEndPr/>
                                   <w:sdtContent>
                                     <w:p>
                                       <w:pPr>
@@ -1062,7 +1060,6 @@
                                     <w:dataBinding w:prefixMappings="xmlns:ns0='http://schemas.openxmlformats.org/package/2006/metadata/core-properties' xmlns:ns1='http://purl.org/dc/elements/1.1/'" w:xpath="/ns0:coreProperties[1]/ns1:subject[1]" w:storeItemID="{6C3C8BC8-F283-45AE-878A-BAB7291924A1}"/>
                                     <w:text/>
                                   </w:sdtPr>
-                                  <w:sdtEndPr/>
                                   <w:sdtContent>
                                     <w:p>
                                       <w:pPr>
@@ -1101,7 +1098,6 @@
                                     <w:dataBinding w:prefixMappings="xmlns:ns0='http://schemas.openxmlformats.org/package/2006/metadata/core-properties' xmlns:ns1='http://purl.org/dc/elements/1.1/'" w:xpath="/ns0:coreProperties[1]/ns1:creator[1]" w:storeItemID="{6C3C8BC8-F283-45AE-878A-BAB7291924A1}"/>
                                     <w:text/>
                                   </w:sdtPr>
-                                  <w:sdtEndPr/>
                                   <w:sdtContent>
                                     <w:p>
                                       <w:pPr>
@@ -1429,6 +1425,7 @@
     </w:p>
     <w:p>
       <w:pPr>
+        <w:jc w:val="both"/>
         <w:rPr>
           <w:rFonts w:ascii="Times New Roman" w:hAnsi="Times New Roman" w:cs="Times New Roman"/>
           <w:sz w:val="24"/>
@@ -1444,6 +1441,7 @@
     </w:p>
     <w:p>
       <w:pPr>
+        <w:jc w:val="both"/>
         <w:rPr>
           <w:rFonts w:ascii="Times New Roman" w:hAnsi="Times New Roman" w:cs="Times New Roman"/>
           <w:sz w:val="24"/>
@@ -1459,6 +1457,7 @@
     </w:p>
     <w:p>
       <w:pPr>
+        <w:jc w:val="both"/>
         <w:rPr>
           <w:rFonts w:ascii="Times New Roman" w:hAnsi="Times New Roman" w:cs="Times New Roman"/>
           <w:sz w:val="24"/>
@@ -1633,9 +1632,6 @@
       </w:r>
     </w:p>
     <w:p>
-      <w:pPr>
-        <w:ind w:left="2880"/>
-      </w:pPr>
       <w:r>
         <w:rPr>
           <w:noProof/>
@@ -1808,9 +1804,6 @@
     </w:p>
     <w:p/>
     <w:p>
-      <w:pPr>
-        <w:ind w:left="2880"/>
-      </w:pPr>
       <w:r>
         <w:rPr>
           <w:noProof/>
@@ -2352,6 +2345,9 @@
       </w:r>
     </w:p>
     <w:p>
+      <w:pPr>
+        <w:jc w:val="both"/>
+      </w:pPr>
       <w:r>
         <w:t>Auth0 (</w:t>
       </w:r>
@@ -2374,6 +2370,9 @@
       </w:r>
     </w:p>
     <w:p>
+      <w:pPr>
+        <w:jc w:val="both"/>
+      </w:pPr>
       <w:r>
         <w:t>Firebase (</w:t>
       </w:r>
@@ -2393,27 +2392,1514 @@
       </w:r>
       <w:r>
         <w:lastRenderedPageBreak/>
-        <w:t>an Android App is being developed as part of another module that uses the similar idea of simple navigation. The Android App uses Firebase and thus would be nice if both applications could share the same user data so a user could use the website or the Android App.</w:t>
-      </w:r>
+        <w:t xml:space="preserve">an Android App is being developed as part of another module that uses the similar idea of simple navigation. The Android App uses Firebase and thus would be nice if both applications could share the same user data so a user could use the website or the Android App. </w:t>
+      </w:r>
+    </w:p>
+    <w:p>
+      <w:pPr>
+        <w:jc w:val="both"/>
+      </w:pPr>
+      <w:r>
+        <w:t>Google Maps for React (</w:t>
+      </w:r>
+      <w:hyperlink r:id="rId14" w:history="1">
+        <w:r>
+          <w:rPr>
+            <w:rStyle w:val="Hyperlink"/>
+          </w:rPr>
+          <w:t>https://github.com/tomchentw/react-google-maps</w:t>
+        </w:r>
+      </w:hyperlink>
+      <w:r>
+        <w:t>)</w:t>
+      </w:r>
+      <w:r>
+        <w:t xml:space="preserve"> - </w:t>
+      </w:r>
+      <w:r>
+        <w:t>this is a library which essentially wraps the Google Maps JavaScript API giving React Components.</w:t>
+      </w:r>
+    </w:p>
+    <w:p>
+      <w:pPr>
+        <w:jc w:val="both"/>
+      </w:pPr>
+    </w:p>
+    <w:p>
+      <w:pPr>
+        <w:pStyle w:val="Heading1"/>
+        <w:rPr>
+          <w:sz w:val="32"/>
+        </w:rPr>
+      </w:pPr>
+      <w:r>
+        <w:rPr>
+          <w:sz w:val="32"/>
+        </w:rPr>
+        <w:t>Application Layout</w:t>
+      </w:r>
+      <w:r>
+        <w:rPr>
+          <w:sz w:val="32"/>
+        </w:rPr>
+        <w:t xml:space="preserve"> and Features</w:t>
+      </w:r>
+    </w:p>
+    <w:p/>
+    <w:p>
+      <w:r>
+        <w:rPr>
+          <w:noProof/>
+          <w:lang w:val="en-US"/>
+        </w:rPr>
+        <w:drawing>
+          <wp:inline distT="0" distB="0" distL="0" distR="0" wp14:anchorId="4E9FD600" wp14:editId="7C4BD8E8">
+            <wp:extent cx="1776831" cy="2217420"/>
+            <wp:effectExtent l="0" t="0" r="1270" b="0"/>
+            <wp:docPr id="4" name="Picture 1"/>
+            <wp:cNvGraphicFramePr>
+              <a:graphicFrameLocks xmlns:a="http://schemas.openxmlformats.org/drawingml/2006/main" noChangeAspect="1"/>
+            </wp:cNvGraphicFramePr>
+            <a:graphic xmlns:a="http://schemas.openxmlformats.org/drawingml/2006/main">
+              <a:graphicData uri="http://schemas.openxmlformats.org/drawingml/2006/picture">
+                <pic:pic xmlns:pic="http://schemas.openxmlformats.org/drawingml/2006/picture">
+                  <pic:nvPicPr>
+                    <pic:cNvPr id="0" name="Picture 1"/>
+                    <pic:cNvPicPr>
+                      <a:picLocks noChangeAspect="1" noChangeArrowheads="1"/>
+                    </pic:cNvPicPr>
+                  </pic:nvPicPr>
+                  <pic:blipFill>
+                    <a:blip r:embed="rId15">
+                      <a:extLst>
+                        <a:ext uri="{28A0092B-C50C-407E-A947-70E740481C1C}">
+                          <a14:useLocalDpi xmlns:a14="http://schemas.microsoft.com/office/drawing/2010/main" val="0"/>
+                        </a:ext>
+                      </a:extLst>
+                    </a:blip>
+                    <a:srcRect/>
+                    <a:stretch>
+                      <a:fillRect/>
+                    </a:stretch>
+                  </pic:blipFill>
+                  <pic:spPr bwMode="auto">
+                    <a:xfrm>
+                      <a:off x="0" y="0"/>
+                      <a:ext cx="1778719" cy="2219776"/>
+                    </a:xfrm>
+                    <a:prstGeom prst="rect">
+                      <a:avLst/>
+                    </a:prstGeom>
+                    <a:noFill/>
+                    <a:ln>
+                      <a:noFill/>
+                    </a:ln>
+                  </pic:spPr>
+                </pic:pic>
+              </a:graphicData>
+            </a:graphic>
+          </wp:inline>
+        </w:drawing>
+      </w:r>
+    </w:p>
+    <w:p>
+      <w:pPr>
+        <w:jc w:val="center"/>
+        <w:rPr>
+          <w:b/>
+          <w:sz w:val="20"/>
+        </w:rPr>
+      </w:pPr>
+      <w:r>
+        <w:rPr>
+          <w:b/>
+          <w:sz w:val="20"/>
+        </w:rPr>
+        <w:t>Figure 4 : Login Screen</w:t>
+      </w:r>
+    </w:p>
+    <w:p>
+      <w:pPr>
+        <w:jc w:val="both"/>
+      </w:pPr>
+      <w:r>
+        <w:t>Figure 4 is the starting point of the application. Not much to say here other than it has the application logo and the Login button. Clicking on the Login button reveals the following popup :</w:t>
+      </w:r>
+    </w:p>
+    <w:p>
+      <w:pPr>
+        <w:jc w:val="both"/>
+      </w:pPr>
+    </w:p>
+    <w:p>
+      <w:pPr>
+        <w:jc w:val="both"/>
+      </w:pPr>
+      <w:r>
+        <w:rPr>
+          <w:noProof/>
+          <w:lang w:val="en-US"/>
+        </w:rPr>
+        <w:drawing>
+          <wp:inline distT="0" distB="0" distL="0" distR="0" wp14:anchorId="29B94061" wp14:editId="15C0FF20">
+            <wp:extent cx="1371600" cy="2750536"/>
+            <wp:effectExtent l="0" t="0" r="0" b="0"/>
+            <wp:docPr id="5" name="Picture 2"/>
+            <wp:cNvGraphicFramePr>
+              <a:graphicFrameLocks xmlns:a="http://schemas.openxmlformats.org/drawingml/2006/main" noChangeAspect="1"/>
+            </wp:cNvGraphicFramePr>
+            <a:graphic xmlns:a="http://schemas.openxmlformats.org/drawingml/2006/main">
+              <a:graphicData uri="http://schemas.openxmlformats.org/drawingml/2006/picture">
+                <pic:pic xmlns:pic="http://schemas.openxmlformats.org/drawingml/2006/picture">
+                  <pic:nvPicPr>
+                    <pic:cNvPr id="0" name="Picture 2"/>
+                    <pic:cNvPicPr>
+                      <a:picLocks noChangeAspect="1" noChangeArrowheads="1"/>
+                    </pic:cNvPicPr>
+                  </pic:nvPicPr>
+                  <pic:blipFill>
+                    <a:blip r:embed="rId16">
+                      <a:extLst>
+                        <a:ext uri="{28A0092B-C50C-407E-A947-70E740481C1C}">
+                          <a14:useLocalDpi xmlns:a14="http://schemas.microsoft.com/office/drawing/2010/main" val="0"/>
+                        </a:ext>
+                      </a:extLst>
+                    </a:blip>
+                    <a:srcRect/>
+                    <a:stretch>
+                      <a:fillRect/>
+                    </a:stretch>
+                  </pic:blipFill>
+                  <pic:spPr bwMode="auto">
+                    <a:xfrm>
+                      <a:off x="0" y="0"/>
+                      <a:ext cx="1371763" cy="2750863"/>
+                    </a:xfrm>
+                    <a:prstGeom prst="rect">
+                      <a:avLst/>
+                    </a:prstGeom>
+                    <a:noFill/>
+                    <a:ln>
+                      <a:noFill/>
+                    </a:ln>
+                  </pic:spPr>
+                </pic:pic>
+              </a:graphicData>
+            </a:graphic>
+          </wp:inline>
+        </w:drawing>
+      </w:r>
+    </w:p>
+    <w:p>
+      <w:pPr>
+        <w:jc w:val="center"/>
+        <w:rPr>
+          <w:b/>
+          <w:sz w:val="20"/>
+        </w:rPr>
+      </w:pPr>
+      <w:r>
+        <w:rPr>
+          <w:b/>
+          <w:sz w:val="20"/>
+        </w:rPr>
+        <w:lastRenderedPageBreak/>
+        <w:t>Figure 5 : Login Menu</w:t>
+      </w:r>
+    </w:p>
+    <w:p>
+      <w:pPr>
+        <w:jc w:val="both"/>
+      </w:pPr>
+      <w:r>
+        <w:t xml:space="preserve">Figure 5 shows the Login Menu. This is the default Auth0 Lock menu which has been customised to change the LOG IN colour and the Logo to be the simple route logo. This allows for </w:t>
+      </w:r>
+      <w:r>
+        <w:t>the user to Sign in with Facebook, Twitter, Google, their Auth0 account or they can register for an Auth0 account.</w:t>
+      </w:r>
+    </w:p>
+    <w:p>
+      <w:pPr>
+        <w:jc w:val="both"/>
+      </w:pPr>
+      <w:r>
+        <w:rPr>
+          <w:noProof/>
+          <w:lang w:val="en-US"/>
+        </w:rPr>
+        <w:drawing>
+          <wp:inline distT="0" distB="0" distL="0" distR="0" wp14:anchorId="475C0BBC" wp14:editId="367776CA">
+            <wp:extent cx="4343400" cy="2156135"/>
+            <wp:effectExtent l="0" t="0" r="0" b="3175"/>
+            <wp:docPr id="6" name="Picture 3"/>
+            <wp:cNvGraphicFramePr>
+              <a:graphicFrameLocks xmlns:a="http://schemas.openxmlformats.org/drawingml/2006/main" noChangeAspect="1"/>
+            </wp:cNvGraphicFramePr>
+            <a:graphic xmlns:a="http://schemas.openxmlformats.org/drawingml/2006/main">
+              <a:graphicData uri="http://schemas.openxmlformats.org/drawingml/2006/picture">
+                <pic:pic xmlns:pic="http://schemas.openxmlformats.org/drawingml/2006/picture">
+                  <pic:nvPicPr>
+                    <pic:cNvPr id="0" name="Picture 3"/>
+                    <pic:cNvPicPr>
+                      <a:picLocks noChangeAspect="1" noChangeArrowheads="1"/>
+                    </pic:cNvPicPr>
+                  </pic:nvPicPr>
+                  <pic:blipFill>
+                    <a:blip r:embed="rId17">
+                      <a:extLst>
+                        <a:ext uri="{28A0092B-C50C-407E-A947-70E740481C1C}">
+                          <a14:useLocalDpi xmlns:a14="http://schemas.microsoft.com/office/drawing/2010/main" val="0"/>
+                        </a:ext>
+                      </a:extLst>
+                    </a:blip>
+                    <a:srcRect/>
+                    <a:stretch>
+                      <a:fillRect/>
+                    </a:stretch>
+                  </pic:blipFill>
+                  <pic:spPr bwMode="auto">
+                    <a:xfrm>
+                      <a:off x="0" y="0"/>
+                      <a:ext cx="4344035" cy="2156450"/>
+                    </a:xfrm>
+                    <a:prstGeom prst="rect">
+                      <a:avLst/>
+                    </a:prstGeom>
+                    <a:noFill/>
+                    <a:ln>
+                      <a:noFill/>
+                    </a:ln>
+                  </pic:spPr>
+                </pic:pic>
+              </a:graphicData>
+            </a:graphic>
+          </wp:inline>
+        </w:drawing>
+      </w:r>
+    </w:p>
+    <w:p>
+      <w:pPr>
+        <w:jc w:val="center"/>
+        <w:rPr>
+          <w:b/>
+          <w:sz w:val="20"/>
+        </w:rPr>
+      </w:pPr>
+      <w:r>
+        <w:rPr>
+          <w:b/>
+          <w:sz w:val="20"/>
+        </w:rPr>
+        <w:t>Figure 6 : Home Screen</w:t>
+      </w:r>
+    </w:p>
+    <w:p>
+      <w:pPr>
+        <w:jc w:val="both"/>
+      </w:pPr>
+      <w:r>
+        <w:t>Once logged in you are brought to the home screen</w:t>
+      </w:r>
+      <w:r>
+        <w:t>,</w:t>
+      </w:r>
+      <w:r>
+        <w:t xml:space="preserve"> </w:t>
+      </w:r>
+      <w:r>
+        <w:t>which should be a navigation menu on top and the rest of the screen should be a map.</w:t>
+      </w:r>
+      <w:r>
+        <w:t xml:space="preserve"> Initial design has the map as a smaller container however it was decided to make the feel more like Google Maps website which is full screen.</w:t>
+      </w:r>
+    </w:p>
+    <w:p>
+      <w:pPr>
+        <w:jc w:val="both"/>
+      </w:pPr>
+      <w:r>
+        <w:t>Map Options are currently enabled in the home view only. Clicking on Map Options Reveals a dropdown :</w:t>
+      </w:r>
+    </w:p>
+    <w:p>
+      <w:pPr>
+        <w:jc w:val="both"/>
+      </w:pPr>
+    </w:p>
+    <w:p>
+      <w:pPr>
+        <w:jc w:val="both"/>
+      </w:pPr>
+      <w:r>
+        <w:rPr>
+          <w:noProof/>
+          <w:lang w:val="en-US"/>
+        </w:rPr>
+        <w:drawing>
+          <wp:inline distT="0" distB="0" distL="0" distR="0" wp14:anchorId="3582BA82" wp14:editId="13D4A287">
+            <wp:extent cx="1028700" cy="974373"/>
+            <wp:effectExtent l="0" t="0" r="0" b="0"/>
+            <wp:docPr id="7" name="Picture 4"/>
+            <wp:cNvGraphicFramePr>
+              <a:graphicFrameLocks xmlns:a="http://schemas.openxmlformats.org/drawingml/2006/main" noChangeAspect="1"/>
+            </wp:cNvGraphicFramePr>
+            <a:graphic xmlns:a="http://schemas.openxmlformats.org/drawingml/2006/main">
+              <a:graphicData uri="http://schemas.openxmlformats.org/drawingml/2006/picture">
+                <pic:pic xmlns:pic="http://schemas.openxmlformats.org/drawingml/2006/picture">
+                  <pic:nvPicPr>
+                    <pic:cNvPr id="0" name="Picture 4"/>
+                    <pic:cNvPicPr>
+                      <a:picLocks noChangeAspect="1" noChangeArrowheads="1"/>
+                    </pic:cNvPicPr>
+                  </pic:nvPicPr>
+                  <pic:blipFill>
+                    <a:blip r:embed="rId18">
+                      <a:extLst>
+                        <a:ext uri="{28A0092B-C50C-407E-A947-70E740481C1C}">
+                          <a14:useLocalDpi xmlns:a14="http://schemas.microsoft.com/office/drawing/2010/main" val="0"/>
+                        </a:ext>
+                      </a:extLst>
+                    </a:blip>
+                    <a:srcRect/>
+                    <a:stretch>
+                      <a:fillRect/>
+                    </a:stretch>
+                  </pic:blipFill>
+                  <pic:spPr bwMode="auto">
+                    <a:xfrm>
+                      <a:off x="0" y="0"/>
+                      <a:ext cx="1028700" cy="974373"/>
+                    </a:xfrm>
+                    <a:prstGeom prst="rect">
+                      <a:avLst/>
+                    </a:prstGeom>
+                    <a:noFill/>
+                    <a:ln>
+                      <a:noFill/>
+                    </a:ln>
+                  </pic:spPr>
+                </pic:pic>
+              </a:graphicData>
+            </a:graphic>
+          </wp:inline>
+        </w:drawing>
+      </w:r>
+    </w:p>
+    <w:p>
+      <w:pPr>
+        <w:jc w:val="center"/>
+        <w:rPr>
+          <w:b/>
+          <w:sz w:val="20"/>
+        </w:rPr>
+      </w:pPr>
+      <w:r>
+        <w:rPr>
+          <w:b/>
+          <w:sz w:val="20"/>
+        </w:rPr>
+        <w:t>Figure 7 : Map Options Menu</w:t>
+      </w:r>
+    </w:p>
+    <w:p>
+      <w:pPr>
+        <w:jc w:val="both"/>
+      </w:pPr>
+      <w:r>
+        <w:t>Centre Map centres the map and puts a marker at the user’s location, which is pulled from the browser, provided the user allows this.</w:t>
+      </w:r>
+    </w:p>
+    <w:p>
+      <w:pPr>
+        <w:jc w:val="both"/>
+      </w:pPr>
+    </w:p>
+    <w:p>
+      <w:pPr>
+        <w:jc w:val="both"/>
+      </w:pPr>
+      <w:r>
+        <w:rPr>
+          <w:noProof/>
+          <w:lang w:val="en-US"/>
+        </w:rPr>
+        <w:lastRenderedPageBreak/>
+        <w:drawing>
+          <wp:inline distT="0" distB="0" distL="0" distR="0" wp14:anchorId="7526648E" wp14:editId="482A3371">
+            <wp:extent cx="3626612" cy="1828800"/>
+            <wp:effectExtent l="0" t="0" r="5715" b="0"/>
+            <wp:docPr id="8" name="Picture 5"/>
+            <wp:cNvGraphicFramePr>
+              <a:graphicFrameLocks xmlns:a="http://schemas.openxmlformats.org/drawingml/2006/main" noChangeAspect="1"/>
+            </wp:cNvGraphicFramePr>
+            <a:graphic xmlns:a="http://schemas.openxmlformats.org/drawingml/2006/main">
+              <a:graphicData uri="http://schemas.openxmlformats.org/drawingml/2006/picture">
+                <pic:pic xmlns:pic="http://schemas.openxmlformats.org/drawingml/2006/picture">
+                  <pic:nvPicPr>
+                    <pic:cNvPr id="0" name="Picture 5"/>
+                    <pic:cNvPicPr>
+                      <a:picLocks noChangeAspect="1" noChangeArrowheads="1"/>
+                    </pic:cNvPicPr>
+                  </pic:nvPicPr>
+                  <pic:blipFill>
+                    <a:blip r:embed="rId19">
+                      <a:extLst>
+                        <a:ext uri="{28A0092B-C50C-407E-A947-70E740481C1C}">
+                          <a14:useLocalDpi xmlns:a14="http://schemas.microsoft.com/office/drawing/2010/main" val="0"/>
+                        </a:ext>
+                      </a:extLst>
+                    </a:blip>
+                    <a:srcRect/>
+                    <a:stretch>
+                      <a:fillRect/>
+                    </a:stretch>
+                  </pic:blipFill>
+                  <pic:spPr bwMode="auto">
+                    <a:xfrm>
+                      <a:off x="0" y="0"/>
+                      <a:ext cx="3627060" cy="1829026"/>
+                    </a:xfrm>
+                    <a:prstGeom prst="rect">
+                      <a:avLst/>
+                    </a:prstGeom>
+                    <a:noFill/>
+                    <a:ln>
+                      <a:noFill/>
+                    </a:ln>
+                  </pic:spPr>
+                </pic:pic>
+              </a:graphicData>
+            </a:graphic>
+          </wp:inline>
+        </w:drawing>
+      </w:r>
+    </w:p>
+    <w:p>
+      <w:pPr>
+        <w:jc w:val="center"/>
+        <w:rPr>
+          <w:b/>
+          <w:sz w:val="20"/>
+        </w:rPr>
+      </w:pPr>
+      <w:r>
+        <w:rPr>
+          <w:b/>
+          <w:sz w:val="20"/>
+        </w:rPr>
+        <w:t>Figure 8: Fly to Location</w:t>
+      </w:r>
+    </w:p>
+    <w:p>
+      <w:pPr>
+        <w:jc w:val="both"/>
+      </w:pPr>
+      <w:r>
+        <w:t xml:space="preserve">Within the navigation bar, there is a CustomModal that is used for popups. The Modal is constructed in such a way that a form should be passed in to it and the modal displays that form. This eliminates the need for multiple modals for each form. In this case it </w:t>
+      </w:r>
+      <w:r>
+        <w:t>is used for the Fly to Location. If the user enters an Invalid Location the browser will give an alert and the Modal Will not close. If the user gives a valid address, the map will fly to that location, place a marker and close the modal.</w:t>
+      </w:r>
+      <w:r>
+        <w:t xml:space="preserve"> The user can also close the modal but clicking anywhere else on the site that is not the modal or by clicking ‘x’ in the top right hand corner of the Modal.</w:t>
+      </w:r>
+    </w:p>
+    <w:p>
+      <w:pPr>
+        <w:jc w:val="both"/>
+      </w:pPr>
+      <w:r>
+        <w:rPr>
+          <w:noProof/>
+          <w:lang w:val="en-US"/>
+        </w:rPr>
+        <w:drawing>
+          <wp:inline distT="0" distB="0" distL="0" distR="0" wp14:anchorId="37233EB2" wp14:editId="048F57E4">
+            <wp:extent cx="3543300" cy="2090103"/>
+            <wp:effectExtent l="0" t="0" r="0" b="0"/>
+            <wp:docPr id="10" name="Picture 7"/>
+            <wp:cNvGraphicFramePr>
+              <a:graphicFrameLocks xmlns:a="http://schemas.openxmlformats.org/drawingml/2006/main" noChangeAspect="1"/>
+            </wp:cNvGraphicFramePr>
+            <a:graphic xmlns:a="http://schemas.openxmlformats.org/drawingml/2006/main">
+              <a:graphicData uri="http://schemas.openxmlformats.org/drawingml/2006/picture">
+                <pic:pic xmlns:pic="http://schemas.openxmlformats.org/drawingml/2006/picture">
+                  <pic:nvPicPr>
+                    <pic:cNvPr id="0" name="Picture 7"/>
+                    <pic:cNvPicPr>
+                      <a:picLocks noChangeAspect="1" noChangeArrowheads="1"/>
+                    </pic:cNvPicPr>
+                  </pic:nvPicPr>
+                  <pic:blipFill>
+                    <a:blip r:embed="rId20">
+                      <a:extLst>
+                        <a:ext uri="{28A0092B-C50C-407E-A947-70E740481C1C}">
+                          <a14:useLocalDpi xmlns:a14="http://schemas.microsoft.com/office/drawing/2010/main" val="0"/>
+                        </a:ext>
+                      </a:extLst>
+                    </a:blip>
+                    <a:srcRect/>
+                    <a:stretch>
+                      <a:fillRect/>
+                    </a:stretch>
+                  </pic:blipFill>
+                  <pic:spPr bwMode="auto">
+                    <a:xfrm>
+                      <a:off x="0" y="0"/>
+                      <a:ext cx="3543439" cy="2090185"/>
+                    </a:xfrm>
+                    <a:prstGeom prst="rect">
+                      <a:avLst/>
+                    </a:prstGeom>
+                    <a:noFill/>
+                    <a:ln>
+                      <a:noFill/>
+                    </a:ln>
+                  </pic:spPr>
+                </pic:pic>
+              </a:graphicData>
+            </a:graphic>
+          </wp:inline>
+        </w:drawing>
+      </w:r>
+    </w:p>
+    <w:p>
+      <w:pPr>
+        <w:jc w:val="center"/>
+        <w:rPr>
+          <w:b/>
+          <w:sz w:val="20"/>
+        </w:rPr>
+      </w:pPr>
+      <w:r>
+        <w:rPr>
+          <w:b/>
+          <w:sz w:val="20"/>
+        </w:rPr>
+        <w:t>Figure 9: Directions</w:t>
+      </w:r>
+    </w:p>
+    <w:p>
+      <w:pPr>
+        <w:jc w:val="both"/>
+      </w:pPr>
+      <w:r>
+        <w:t>Directions also use the Modal as clicking the 'Get Directions' option passes in the Directions Form to the modal and displays the modal. If incorrect locations are searched or there is no route between the two locations an alert box pops up alerting the user.</w:t>
+      </w:r>
+      <w:r>
+        <w:t xml:space="preserve"> When valid addresses are entered however the simplest route between the two points will be plotted on the map and the directions will appear on the right hand side of the page :</w:t>
+      </w:r>
+    </w:p>
+    <w:p>
+      <w:pPr>
+        <w:jc w:val="both"/>
+      </w:pPr>
+      <w:r>
+        <w:rPr>
+          <w:noProof/>
+          <w:lang w:val="en-US"/>
+        </w:rPr>
+        <w:lastRenderedPageBreak/>
+        <w:drawing>
+          <wp:inline distT="0" distB="0" distL="0" distR="0" wp14:anchorId="6D74185D" wp14:editId="4EF16293">
+            <wp:extent cx="5731510" cy="3662183"/>
+            <wp:effectExtent l="0" t="0" r="8890" b="0"/>
+            <wp:docPr id="11" name="Picture 8"/>
+            <wp:cNvGraphicFramePr>
+              <a:graphicFrameLocks xmlns:a="http://schemas.openxmlformats.org/drawingml/2006/main" noChangeAspect="1"/>
+            </wp:cNvGraphicFramePr>
+            <a:graphic xmlns:a="http://schemas.openxmlformats.org/drawingml/2006/main">
+              <a:graphicData uri="http://schemas.openxmlformats.org/drawingml/2006/picture">
+                <pic:pic xmlns:pic="http://schemas.openxmlformats.org/drawingml/2006/picture">
+                  <pic:nvPicPr>
+                    <pic:cNvPr id="0" name="Picture 8"/>
+                    <pic:cNvPicPr>
+                      <a:picLocks noChangeAspect="1" noChangeArrowheads="1"/>
+                    </pic:cNvPicPr>
+                  </pic:nvPicPr>
+                  <pic:blipFill>
+                    <a:blip r:embed="rId21">
+                      <a:extLst>
+                        <a:ext uri="{28A0092B-C50C-407E-A947-70E740481C1C}">
+                          <a14:useLocalDpi xmlns:a14="http://schemas.microsoft.com/office/drawing/2010/main" val="0"/>
+                        </a:ext>
+                      </a:extLst>
+                    </a:blip>
+                    <a:srcRect/>
+                    <a:stretch>
+                      <a:fillRect/>
+                    </a:stretch>
+                  </pic:blipFill>
+                  <pic:spPr bwMode="auto">
+                    <a:xfrm>
+                      <a:off x="0" y="0"/>
+                      <a:ext cx="5731510" cy="3662183"/>
+                    </a:xfrm>
+                    <a:prstGeom prst="rect">
+                      <a:avLst/>
+                    </a:prstGeom>
+                    <a:noFill/>
+                    <a:ln>
+                      <a:noFill/>
+                    </a:ln>
+                  </pic:spPr>
+                </pic:pic>
+              </a:graphicData>
+            </a:graphic>
+          </wp:inline>
+        </w:drawing>
+      </w:r>
+    </w:p>
+    <w:p>
+      <w:pPr>
+        <w:jc w:val="center"/>
+        <w:rPr>
+          <w:b/>
+          <w:sz w:val="20"/>
+        </w:rPr>
+      </w:pPr>
+      <w:r>
+        <w:rPr>
+          <w:b/>
+          <w:sz w:val="20"/>
+        </w:rPr>
+        <w:t>Figure 10: Directions Example</w:t>
+      </w:r>
+    </w:p>
+    <w:p>
+      <w:pPr>
+        <w:jc w:val="both"/>
+      </w:pPr>
+      <w:r>
+        <w:t xml:space="preserve">As well as displaying the directions a parameterised URL is generated such that the link can be sent to someone else. The URL for this is : </w:t>
+      </w:r>
+      <w:r>
+        <w:t>/home/directions/</w:t>
+      </w:r>
+      <w:r>
+        <w:t>:fromAddress</w:t>
+      </w:r>
+      <w:r>
+        <w:t>/</w:t>
+      </w:r>
+      <w:r>
+        <w:t>:toaddress . This was the only URL parameterised as the Fly to Location Functionality and the Centre Map functionality did not seem as useful to share.</w:t>
+      </w:r>
+      <w:r>
+        <w:t xml:space="preserve"> Centring the map or flying to location or clicking home again will get rid of these directions on the right hand side.</w:t>
+      </w:r>
+      <w:r>
+        <w:t xml:space="preserve"> A point to note is that a User may not want the directions to be for a driver and would prefer walking directions or bus directions. This is covered in the Profile.</w:t>
+      </w:r>
+    </w:p>
+    <w:p>
+      <w:pPr>
+        <w:jc w:val="both"/>
+      </w:pPr>
+      <w:r>
+        <w:rPr>
+          <w:noProof/>
+          <w:lang w:val="en-US"/>
+        </w:rPr>
+        <w:drawing>
+          <wp:inline distT="0" distB="0" distL="0" distR="0" wp14:anchorId="2AB27DB1" wp14:editId="44EC226F">
+            <wp:extent cx="3876764" cy="1434905"/>
+            <wp:effectExtent l="0" t="0" r="9525" b="0"/>
+            <wp:docPr id="12" name="Picture 9"/>
+            <wp:cNvGraphicFramePr>
+              <a:graphicFrameLocks xmlns:a="http://schemas.openxmlformats.org/drawingml/2006/main" noChangeAspect="1"/>
+            </wp:cNvGraphicFramePr>
+            <a:graphic xmlns:a="http://schemas.openxmlformats.org/drawingml/2006/main">
+              <a:graphicData uri="http://schemas.openxmlformats.org/drawingml/2006/picture">
+                <pic:pic xmlns:pic="http://schemas.openxmlformats.org/drawingml/2006/picture">
+                  <pic:nvPicPr>
+                    <pic:cNvPr id="0" name="Picture 9"/>
+                    <pic:cNvPicPr>
+                      <a:picLocks noChangeAspect="1" noChangeArrowheads="1"/>
+                    </pic:cNvPicPr>
+                  </pic:nvPicPr>
+                  <pic:blipFill>
+                    <a:blip r:embed="rId22">
+                      <a:extLst>
+                        <a:ext uri="{28A0092B-C50C-407E-A947-70E740481C1C}">
+                          <a14:useLocalDpi xmlns:a14="http://schemas.microsoft.com/office/drawing/2010/main" val="0"/>
+                        </a:ext>
+                      </a:extLst>
+                    </a:blip>
+                    <a:srcRect/>
+                    <a:stretch>
+                      <a:fillRect/>
+                    </a:stretch>
+                  </pic:blipFill>
+                  <pic:spPr bwMode="auto">
+                    <a:xfrm>
+                      <a:off x="0" y="0"/>
+                      <a:ext cx="3877680" cy="1435244"/>
+                    </a:xfrm>
+                    <a:prstGeom prst="rect">
+                      <a:avLst/>
+                    </a:prstGeom>
+                    <a:noFill/>
+                    <a:ln>
+                      <a:noFill/>
+                    </a:ln>
+                  </pic:spPr>
+                </pic:pic>
+              </a:graphicData>
+            </a:graphic>
+          </wp:inline>
+        </w:drawing>
+      </w:r>
+    </w:p>
+    <w:p>
+      <w:pPr>
+        <w:jc w:val="center"/>
+        <w:rPr>
+          <w:b/>
+          <w:sz w:val="20"/>
+        </w:rPr>
+      </w:pPr>
+      <w:r>
+        <w:rPr>
+          <w:b/>
+          <w:sz w:val="20"/>
+        </w:rPr>
+        <w:t>Figure 11 : Profile Basic Info</w:t>
+      </w:r>
+    </w:p>
+    <w:p>
+      <w:pPr>
+        <w:jc w:val="both"/>
+      </w:pPr>
+      <w:r>
+        <w:t>The Profile is broken into 3 sections. The basic information, username, email and profile photo, the user’s preferences and finally the user’s last 10 searched directions.</w:t>
+      </w:r>
+    </w:p>
+    <w:p>
+      <w:pPr>
+        <w:jc w:val="both"/>
+      </w:pPr>
+      <w:r>
+        <w:lastRenderedPageBreak/>
+        <w:t xml:space="preserve"> </w:t>
+      </w:r>
+      <w:r>
+        <w:rPr>
+          <w:noProof/>
+          <w:lang w:val="en-US"/>
+        </w:rPr>
+        <w:drawing>
+          <wp:inline distT="0" distB="0" distL="0" distR="0" wp14:anchorId="23C860AF" wp14:editId="1B3DBE19">
+            <wp:extent cx="2943665" cy="1861371"/>
+            <wp:effectExtent l="0" t="0" r="3175" b="0"/>
+            <wp:docPr id="13" name="Picture 10"/>
+            <wp:cNvGraphicFramePr>
+              <a:graphicFrameLocks xmlns:a="http://schemas.openxmlformats.org/drawingml/2006/main" noChangeAspect="1"/>
+            </wp:cNvGraphicFramePr>
+            <a:graphic xmlns:a="http://schemas.openxmlformats.org/drawingml/2006/main">
+              <a:graphicData uri="http://schemas.openxmlformats.org/drawingml/2006/picture">
+                <pic:pic xmlns:pic="http://schemas.openxmlformats.org/drawingml/2006/picture">
+                  <pic:nvPicPr>
+                    <pic:cNvPr id="0" name="Picture 10"/>
+                    <pic:cNvPicPr>
+                      <a:picLocks noChangeAspect="1" noChangeArrowheads="1"/>
+                    </pic:cNvPicPr>
+                  </pic:nvPicPr>
+                  <pic:blipFill>
+                    <a:blip r:embed="rId23">
+                      <a:extLst>
+                        <a:ext uri="{28A0092B-C50C-407E-A947-70E740481C1C}">
+                          <a14:useLocalDpi xmlns:a14="http://schemas.microsoft.com/office/drawing/2010/main" val="0"/>
+                        </a:ext>
+                      </a:extLst>
+                    </a:blip>
+                    <a:srcRect/>
+                    <a:stretch>
+                      <a:fillRect/>
+                    </a:stretch>
+                  </pic:blipFill>
+                  <pic:spPr bwMode="auto">
+                    <a:xfrm>
+                      <a:off x="0" y="0"/>
+                      <a:ext cx="2944567" cy="1861941"/>
+                    </a:xfrm>
+                    <a:prstGeom prst="rect">
+                      <a:avLst/>
+                    </a:prstGeom>
+                    <a:noFill/>
+                    <a:ln>
+                      <a:noFill/>
+                    </a:ln>
+                  </pic:spPr>
+                </pic:pic>
+              </a:graphicData>
+            </a:graphic>
+          </wp:inline>
+        </w:drawing>
+      </w:r>
+    </w:p>
+    <w:p>
+      <w:pPr>
+        <w:jc w:val="center"/>
+        <w:rPr>
+          <w:b/>
+          <w:sz w:val="20"/>
+        </w:rPr>
+      </w:pPr>
+      <w:r>
+        <w:rPr>
+          <w:b/>
+          <w:sz w:val="20"/>
+        </w:rPr>
+        <w:t>Figure 12: Profile Preferences</w:t>
+      </w:r>
+    </w:p>
+    <w:p>
+      <w:pPr>
+        <w:jc w:val="both"/>
+      </w:pPr>
+      <w:r>
+        <w:t xml:space="preserve">Each of the options available are used in calculating the user’s directions. The values are stored in a </w:t>
+      </w:r>
+      <w:r>
+        <w:t>Firebase database table titled ‘user’.</w:t>
+      </w:r>
+      <w:r>
+        <w:t xml:space="preserve"> Travel Mode and Units are each dropdowns. All 4 available options are set to default as above and if the user clicks on one it is automatically updated in the Firebase Database. Note when the Profile page loads the default values will be present but the user’s actual preferences should load by the time they click on one.</w:t>
+      </w:r>
+    </w:p>
+    <w:p>
+      <w:pPr>
+        <w:jc w:val="both"/>
+      </w:pPr>
+      <w:r>
+        <w:rPr>
+          <w:noProof/>
+          <w:lang w:val="en-US"/>
+        </w:rPr>
+        <w:drawing>
+          <wp:inline distT="0" distB="0" distL="0" distR="0" wp14:anchorId="350AB18B" wp14:editId="4C8580B3">
+            <wp:extent cx="2376695" cy="1812974"/>
+            <wp:effectExtent l="0" t="0" r="11430" b="0"/>
+            <wp:docPr id="14" name="Picture 11"/>
+            <wp:cNvGraphicFramePr>
+              <a:graphicFrameLocks xmlns:a="http://schemas.openxmlformats.org/drawingml/2006/main" noChangeAspect="1"/>
+            </wp:cNvGraphicFramePr>
+            <a:graphic xmlns:a="http://schemas.openxmlformats.org/drawingml/2006/main">
+              <a:graphicData uri="http://schemas.openxmlformats.org/drawingml/2006/picture">
+                <pic:pic xmlns:pic="http://schemas.openxmlformats.org/drawingml/2006/picture">
+                  <pic:nvPicPr>
+                    <pic:cNvPr id="0" name="Picture 11"/>
+                    <pic:cNvPicPr>
+                      <a:picLocks noChangeAspect="1" noChangeArrowheads="1"/>
+                    </pic:cNvPicPr>
+                  </pic:nvPicPr>
+                  <pic:blipFill>
+                    <a:blip r:embed="rId24">
+                      <a:extLst>
+                        <a:ext uri="{28A0092B-C50C-407E-A947-70E740481C1C}">
+                          <a14:useLocalDpi xmlns:a14="http://schemas.microsoft.com/office/drawing/2010/main" val="0"/>
+                        </a:ext>
+                      </a:extLst>
+                    </a:blip>
+                    <a:srcRect/>
+                    <a:stretch>
+                      <a:fillRect/>
+                    </a:stretch>
+                  </pic:blipFill>
+                  <pic:spPr bwMode="auto">
+                    <a:xfrm>
+                      <a:off x="0" y="0"/>
+                      <a:ext cx="2377364" cy="1813484"/>
+                    </a:xfrm>
+                    <a:prstGeom prst="rect">
+                      <a:avLst/>
+                    </a:prstGeom>
+                    <a:noFill/>
+                    <a:ln>
+                      <a:noFill/>
+                    </a:ln>
+                  </pic:spPr>
+                </pic:pic>
+              </a:graphicData>
+            </a:graphic>
+          </wp:inline>
+        </w:drawing>
+      </w:r>
+    </w:p>
+    <w:p>
+      <w:pPr>
+        <w:jc w:val="both"/>
+        <w:rPr>
+          <w:b/>
+          <w:sz w:val="20"/>
+        </w:rPr>
+      </w:pPr>
+      <w:r>
+        <w:rPr>
+          <w:b/>
+          <w:sz w:val="20"/>
+        </w:rPr>
+        <w:t>Figure 13</w:t>
+      </w:r>
+      <w:r>
+        <w:rPr>
+          <w:b/>
+          <w:sz w:val="20"/>
+        </w:rPr>
+        <w:t>: User Preferences</w:t>
+      </w:r>
+    </w:p>
+    <w:p>
+      <w:pPr>
+        <w:jc w:val="both"/>
+      </w:pPr>
+      <w:r>
+        <w:t>Example of a user’s preferences in the Firebase Database.</w:t>
+      </w:r>
+    </w:p>
+    <w:p>
+      <w:pPr>
+        <w:jc w:val="both"/>
+      </w:pPr>
+      <w:r>
+        <w:rPr>
+          <w:noProof/>
+          <w:lang w:val="en-US"/>
+        </w:rPr>
+        <w:drawing>
+          <wp:inline distT="0" distB="0" distL="0" distR="0" wp14:anchorId="0506CC5C" wp14:editId="2F6FBD82">
+            <wp:extent cx="5731510" cy="1770860"/>
+            <wp:effectExtent l="0" t="0" r="8890" b="7620"/>
+            <wp:docPr id="15" name="Picture 12"/>
+            <wp:cNvGraphicFramePr>
+              <a:graphicFrameLocks xmlns:a="http://schemas.openxmlformats.org/drawingml/2006/main" noChangeAspect="1"/>
+            </wp:cNvGraphicFramePr>
+            <a:graphic xmlns:a="http://schemas.openxmlformats.org/drawingml/2006/main">
+              <a:graphicData uri="http://schemas.openxmlformats.org/drawingml/2006/picture">
+                <pic:pic xmlns:pic="http://schemas.openxmlformats.org/drawingml/2006/picture">
+                  <pic:nvPicPr>
+                    <pic:cNvPr id="0" name="Picture 12"/>
+                    <pic:cNvPicPr>
+                      <a:picLocks noChangeAspect="1" noChangeArrowheads="1"/>
+                    </pic:cNvPicPr>
+                  </pic:nvPicPr>
+                  <pic:blipFill>
+                    <a:blip r:embed="rId25">
+                      <a:extLst>
+                        <a:ext uri="{28A0092B-C50C-407E-A947-70E740481C1C}">
+                          <a14:useLocalDpi xmlns:a14="http://schemas.microsoft.com/office/drawing/2010/main" val="0"/>
+                        </a:ext>
+                      </a:extLst>
+                    </a:blip>
+                    <a:srcRect/>
+                    <a:stretch>
+                      <a:fillRect/>
+                    </a:stretch>
+                  </pic:blipFill>
+                  <pic:spPr bwMode="auto">
+                    <a:xfrm>
+                      <a:off x="0" y="0"/>
+                      <a:ext cx="5731510" cy="1770860"/>
+                    </a:xfrm>
+                    <a:prstGeom prst="rect">
+                      <a:avLst/>
+                    </a:prstGeom>
+                    <a:noFill/>
+                    <a:ln>
+                      <a:noFill/>
+                    </a:ln>
+                  </pic:spPr>
+                </pic:pic>
+              </a:graphicData>
+            </a:graphic>
+          </wp:inline>
+        </w:drawing>
+      </w:r>
+    </w:p>
+    <w:p>
+      <w:pPr>
+        <w:jc w:val="center"/>
+        <w:rPr>
+          <w:b/>
+          <w:sz w:val="20"/>
+        </w:rPr>
+      </w:pPr>
+      <w:r>
+        <w:rPr>
+          <w:b/>
+          <w:sz w:val="20"/>
+        </w:rPr>
+        <w:t>Figure 14: User Searched Directions</w:t>
+      </w:r>
+    </w:p>
+    <w:p>
+      <w:pPr>
+        <w:jc w:val="both"/>
+      </w:pPr>
+      <w:r>
+        <w:t xml:space="preserve">This is a table generated from the user’s most recent 10 searched direction with the number on the left hand side of the table having a link </w:t>
+      </w:r>
+      <w:r>
+        <w:t>which will bring up the directions via the parameterised URL when clicked.</w:t>
+      </w:r>
+      <w:r>
+        <w:t xml:space="preserve"> These are stored in the ‘directions’ in the Firebase database.</w:t>
+      </w:r>
+      <w:r>
+        <w:t xml:space="preserve"> This table may take a </w:t>
+      </w:r>
+      <w:r>
+        <w:lastRenderedPageBreak/>
+        <w:t>second to load when the user go’s to the profile page. This is just a React component re-render and not an entire page re-render.</w:t>
+      </w:r>
+    </w:p>
+    <w:p>
+      <w:pPr>
+        <w:jc w:val="both"/>
+      </w:pPr>
+      <w:r>
+        <w:rPr>
+          <w:noProof/>
+          <w:lang w:val="en-US"/>
+        </w:rPr>
+        <w:drawing>
+          <wp:inline distT="0" distB="0" distL="0" distR="0" wp14:anchorId="4D25093B" wp14:editId="00707D54">
+            <wp:extent cx="3543300" cy="1127692"/>
+            <wp:effectExtent l="0" t="0" r="0" b="0"/>
+            <wp:docPr id="16" name="Picture 13"/>
+            <wp:cNvGraphicFramePr>
+              <a:graphicFrameLocks xmlns:a="http://schemas.openxmlformats.org/drawingml/2006/main" noChangeAspect="1"/>
+            </wp:cNvGraphicFramePr>
+            <a:graphic xmlns:a="http://schemas.openxmlformats.org/drawingml/2006/main">
+              <a:graphicData uri="http://schemas.openxmlformats.org/drawingml/2006/picture">
+                <pic:pic xmlns:pic="http://schemas.openxmlformats.org/drawingml/2006/picture">
+                  <pic:nvPicPr>
+                    <pic:cNvPr id="0" name="Picture 13"/>
+                    <pic:cNvPicPr>
+                      <a:picLocks noChangeAspect="1" noChangeArrowheads="1"/>
+                    </pic:cNvPicPr>
+                  </pic:nvPicPr>
+                  <pic:blipFill>
+                    <a:blip r:embed="rId26">
+                      <a:extLst>
+                        <a:ext uri="{28A0092B-C50C-407E-A947-70E740481C1C}">
+                          <a14:useLocalDpi xmlns:a14="http://schemas.microsoft.com/office/drawing/2010/main" val="0"/>
+                        </a:ext>
+                      </a:extLst>
+                    </a:blip>
+                    <a:srcRect/>
+                    <a:stretch>
+                      <a:fillRect/>
+                    </a:stretch>
+                  </pic:blipFill>
+                  <pic:spPr bwMode="auto">
+                    <a:xfrm>
+                      <a:off x="0" y="0"/>
+                      <a:ext cx="3544245" cy="1127993"/>
+                    </a:xfrm>
+                    <a:prstGeom prst="rect">
+                      <a:avLst/>
+                    </a:prstGeom>
+                    <a:noFill/>
+                    <a:ln>
+                      <a:noFill/>
+                    </a:ln>
+                  </pic:spPr>
+                </pic:pic>
+              </a:graphicData>
+            </a:graphic>
+          </wp:inline>
+        </w:drawing>
+      </w:r>
+    </w:p>
+    <w:p>
+      <w:pPr>
+        <w:jc w:val="center"/>
+        <w:rPr>
+          <w:b/>
+          <w:sz w:val="20"/>
+        </w:rPr>
+      </w:pPr>
+      <w:r>
+        <w:rPr>
+          <w:b/>
+          <w:sz w:val="20"/>
+        </w:rPr>
+        <w:t>Figure 15 : Example Directions</w:t>
+      </w:r>
+    </w:p>
+    <w:p>
+      <w:pPr>
+        <w:jc w:val="both"/>
+      </w:pPr>
+      <w:r>
+        <w:t>As can be seen the table is used to store the date searched, to and from location and the id of the user who searched it. Note that this table has a rule in firebase so that the user_id field of this directions table is index to make querying the table faster.</w:t>
+      </w:r>
+    </w:p>
+    <w:p>
+      <w:pPr>
+        <w:jc w:val="both"/>
+      </w:pPr>
+    </w:p>
+    <w:p>
+      <w:pPr>
+        <w:jc w:val="both"/>
+      </w:pPr>
+      <w:r>
+        <w:t>That is the main functionality of the application. The next link to look at is the About Page.</w:t>
+      </w:r>
+    </w:p>
+    <w:p>
+      <w:pPr>
+        <w:jc w:val="both"/>
+      </w:pPr>
+      <w:r>
+        <w:rPr>
+          <w:noProof/>
+          <w:lang w:val="en-US"/>
+        </w:rPr>
+        <w:drawing>
+          <wp:inline distT="0" distB="0" distL="0" distR="0" wp14:anchorId="0EDB1504" wp14:editId="0DD048E5">
+            <wp:extent cx="5731510" cy="2212457"/>
+            <wp:effectExtent l="0" t="0" r="8890" b="0"/>
+            <wp:docPr id="17" name="Picture 14"/>
+            <wp:cNvGraphicFramePr>
+              <a:graphicFrameLocks xmlns:a="http://schemas.openxmlformats.org/drawingml/2006/main" noChangeAspect="1"/>
+            </wp:cNvGraphicFramePr>
+            <a:graphic xmlns:a="http://schemas.openxmlformats.org/drawingml/2006/main">
+              <a:graphicData uri="http://schemas.openxmlformats.org/drawingml/2006/picture">
+                <pic:pic xmlns:pic="http://schemas.openxmlformats.org/drawingml/2006/picture">
+                  <pic:nvPicPr>
+                    <pic:cNvPr id="0" name="Picture 14"/>
+                    <pic:cNvPicPr>
+                      <a:picLocks noChangeAspect="1" noChangeArrowheads="1"/>
+                    </pic:cNvPicPr>
+                  </pic:nvPicPr>
+                  <pic:blipFill>
+                    <a:blip r:embed="rId27">
+                      <a:extLst>
+                        <a:ext uri="{28A0092B-C50C-407E-A947-70E740481C1C}">
+                          <a14:useLocalDpi xmlns:a14="http://schemas.microsoft.com/office/drawing/2010/main" val="0"/>
+                        </a:ext>
+                      </a:extLst>
+                    </a:blip>
+                    <a:srcRect/>
+                    <a:stretch>
+                      <a:fillRect/>
+                    </a:stretch>
+                  </pic:blipFill>
+                  <pic:spPr bwMode="auto">
+                    <a:xfrm>
+                      <a:off x="0" y="0"/>
+                      <a:ext cx="5731510" cy="2212457"/>
+                    </a:xfrm>
+                    <a:prstGeom prst="rect">
+                      <a:avLst/>
+                    </a:prstGeom>
+                    <a:noFill/>
+                    <a:ln>
+                      <a:noFill/>
+                    </a:ln>
+                  </pic:spPr>
+                </pic:pic>
+              </a:graphicData>
+            </a:graphic>
+          </wp:inline>
+        </w:drawing>
+      </w:r>
+    </w:p>
+    <w:p>
+      <w:pPr>
+        <w:jc w:val="center"/>
+        <w:rPr>
+          <w:b/>
+          <w:sz w:val="20"/>
+        </w:rPr>
+      </w:pPr>
+      <w:r>
+        <w:rPr>
+          <w:b/>
+          <w:sz w:val="20"/>
+        </w:rPr>
+        <w:t>Figure 16: About Page</w:t>
+      </w:r>
+    </w:p>
+    <w:p>
+      <w:pPr>
+        <w:jc w:val="both"/>
+      </w:pPr>
+      <w:r>
+        <w:t>The about page is a very simple page which give the purpose of the project and the link to the Github. Notice that the Map Options is greyed out and when click the dropdown does not come down.</w:t>
+      </w:r>
+    </w:p>
+    <w:p>
+      <w:pPr>
+        <w:jc w:val="both"/>
+      </w:pPr>
+      <w:r>
+        <w:t>T</w:t>
+      </w:r>
+      <w:r>
+        <w:t>he logout link will log the user out and bring them back to the login page.</w:t>
+      </w:r>
+      <w:r>
+        <w:t xml:space="preserve"> A final point to note, as this is a React App it is scalable for various devices and does scale well such that the menu collapses when the width goes below a certain size and the application is still useable.</w:t>
+      </w:r>
+    </w:p>
+    <w:p>
+      <w:pPr>
+        <w:jc w:val="both"/>
+      </w:pPr>
+      <w:r>
+        <w:rPr>
+          <w:noProof/>
+          <w:lang w:val="en-US"/>
+        </w:rPr>
+        <w:lastRenderedPageBreak/>
+        <w:drawing>
+          <wp:inline distT="0" distB="0" distL="0" distR="0" wp14:anchorId="70EC7FD8" wp14:editId="40886413">
+            <wp:extent cx="2237978" cy="1828800"/>
+            <wp:effectExtent l="0" t="0" r="0" b="0"/>
+            <wp:docPr id="18" name="Picture 15"/>
+            <wp:cNvGraphicFramePr>
+              <a:graphicFrameLocks xmlns:a="http://schemas.openxmlformats.org/drawingml/2006/main" noChangeAspect="1"/>
+            </wp:cNvGraphicFramePr>
+            <a:graphic xmlns:a="http://schemas.openxmlformats.org/drawingml/2006/main">
+              <a:graphicData uri="http://schemas.openxmlformats.org/drawingml/2006/picture">
+                <pic:pic xmlns:pic="http://schemas.openxmlformats.org/drawingml/2006/picture">
+                  <pic:nvPicPr>
+                    <pic:cNvPr id="0" name="Picture 15"/>
+                    <pic:cNvPicPr>
+                      <a:picLocks noChangeAspect="1" noChangeArrowheads="1"/>
+                    </pic:cNvPicPr>
+                  </pic:nvPicPr>
+                  <pic:blipFill>
+                    <a:blip r:embed="rId28">
+                      <a:extLst>
+                        <a:ext uri="{28A0092B-C50C-407E-A947-70E740481C1C}">
+                          <a14:useLocalDpi xmlns:a14="http://schemas.microsoft.com/office/drawing/2010/main" val="0"/>
+                        </a:ext>
+                      </a:extLst>
+                    </a:blip>
+                    <a:srcRect/>
+                    <a:stretch>
+                      <a:fillRect/>
+                    </a:stretch>
+                  </pic:blipFill>
+                  <pic:spPr bwMode="auto">
+                    <a:xfrm>
+                      <a:off x="0" y="0"/>
+                      <a:ext cx="2237985" cy="1828806"/>
+                    </a:xfrm>
+                    <a:prstGeom prst="rect">
+                      <a:avLst/>
+                    </a:prstGeom>
+                    <a:noFill/>
+                    <a:ln>
+                      <a:noFill/>
+                    </a:ln>
+                  </pic:spPr>
+                </pic:pic>
+              </a:graphicData>
+            </a:graphic>
+          </wp:inline>
+        </w:drawing>
+      </w:r>
+    </w:p>
+    <w:p>
+      <w:pPr>
+        <w:jc w:val="center"/>
+        <w:rPr>
+          <w:b/>
+          <w:sz w:val="20"/>
+        </w:rPr>
+      </w:pPr>
+      <w:r>
+        <w:rPr>
+          <w:b/>
+          <w:sz w:val="20"/>
+        </w:rPr>
+        <w:t>Figure 17: Smaller Screen Main Page</w:t>
+      </w:r>
+    </w:p>
+    <w:p>
+      <w:pPr>
+        <w:jc w:val="center"/>
+        <w:rPr>
+          <w:b/>
+          <w:sz w:val="20"/>
+        </w:rPr>
+      </w:pPr>
+      <w:r>
+        <w:rPr>
+          <w:b/>
+          <w:noProof/>
+          <w:sz w:val="20"/>
+          <w:lang w:val="en-US"/>
+        </w:rPr>
+        <w:drawing>
+          <wp:inline distT="0" distB="0" distL="0" distR="0" wp14:anchorId="7D6C96AB" wp14:editId="7AEAC458">
+            <wp:extent cx="1953259" cy="1828800"/>
+            <wp:effectExtent l="0" t="0" r="3175" b="0"/>
+            <wp:docPr id="19" name="Picture 16"/>
+            <wp:cNvGraphicFramePr>
+              <a:graphicFrameLocks xmlns:a="http://schemas.openxmlformats.org/drawingml/2006/main" noChangeAspect="1"/>
+            </wp:cNvGraphicFramePr>
+            <a:graphic xmlns:a="http://schemas.openxmlformats.org/drawingml/2006/main">
+              <a:graphicData uri="http://schemas.openxmlformats.org/drawingml/2006/picture">
+                <pic:pic xmlns:pic="http://schemas.openxmlformats.org/drawingml/2006/picture">
+                  <pic:nvPicPr>
+                    <pic:cNvPr id="0" name="Picture 16"/>
+                    <pic:cNvPicPr>
+                      <a:picLocks noChangeAspect="1" noChangeArrowheads="1"/>
+                    </pic:cNvPicPr>
+                  </pic:nvPicPr>
+                  <pic:blipFill>
+                    <a:blip r:embed="rId29">
+                      <a:extLst>
+                        <a:ext uri="{28A0092B-C50C-407E-A947-70E740481C1C}">
+                          <a14:useLocalDpi xmlns:a14="http://schemas.microsoft.com/office/drawing/2010/main" val="0"/>
+                        </a:ext>
+                      </a:extLst>
+                    </a:blip>
+                    <a:srcRect/>
+                    <a:stretch>
+                      <a:fillRect/>
+                    </a:stretch>
+                  </pic:blipFill>
+                  <pic:spPr bwMode="auto">
+                    <a:xfrm>
+                      <a:off x="0" y="0"/>
+                      <a:ext cx="1953677" cy="1829191"/>
+                    </a:xfrm>
+                    <a:prstGeom prst="rect">
+                      <a:avLst/>
+                    </a:prstGeom>
+                    <a:noFill/>
+                    <a:ln>
+                      <a:noFill/>
+                    </a:ln>
+                  </pic:spPr>
+                </pic:pic>
+              </a:graphicData>
+            </a:graphic>
+          </wp:inline>
+        </w:drawing>
+      </w:r>
+    </w:p>
+    <w:p>
+      <w:pPr>
+        <w:jc w:val="center"/>
+        <w:rPr>
+          <w:b/>
+          <w:sz w:val="20"/>
+        </w:rPr>
+      </w:pPr>
+      <w:r>
+        <w:rPr>
+          <w:b/>
+          <w:sz w:val="20"/>
+        </w:rPr>
+        <w:t>Figure 18: Smaller Screen Menu</w:t>
+      </w:r>
+    </w:p>
+    <w:p>
+      <w:pPr>
+        <w:jc w:val="center"/>
+        <w:rPr>
+          <w:b/>
+          <w:sz w:val="20"/>
+        </w:rPr>
+      </w:pPr>
+    </w:p>
+    <w:p>
+      <w:pPr>
+        <w:jc w:val="both"/>
+      </w:pPr>
+    </w:p>
+    <w:p>
+      <w:pPr>
+        <w:pStyle w:val="Heading1"/>
+        <w:rPr>
+          <w:sz w:val="32"/>
+        </w:rPr>
+      </w:pPr>
+      <w:r>
+        <w:rPr>
+          <w:sz w:val="32"/>
+        </w:rPr>
+        <w:t>How to Setup The Project</w:t>
+      </w:r>
+    </w:p>
+    <w:p>
+      <w:pPr>
+        <w:jc w:val="both"/>
+      </w:pPr>
+      <w:r>
+        <w:t xml:space="preserve">The project can be found on github here : </w:t>
+      </w:r>
+      <w:hyperlink r:id="rId30" w:history="1">
+        <w:r>
+          <w:rPr>
+            <w:rStyle w:val="Hyperlink"/>
+          </w:rPr>
+          <w:t>https://github.com/1carew1/simple-route</w:t>
+        </w:r>
+      </w:hyperlink>
+      <w:r>
+        <w:t xml:space="preserve"> .</w:t>
+      </w:r>
+    </w:p>
+    <w:p>
+      <w:pPr>
+        <w:jc w:val="both"/>
+      </w:pPr>
       <w:bookmarkStart w:id="0" w:name="_GoBack"/>
       <w:bookmarkEnd w:id="0"/>
-      <w:r>
-        <w:t xml:space="preserve"> </w:t>
-      </w:r>
-    </w:p>
-    <w:p>
-      <w:r>
-        <w:t>Google Maps for React (</w:t>
-      </w:r>
-      <w:r>
-        <w:t>https://github.com/tomchentw/react-google-maps</w:t>
-      </w:r>
-      <w:r>
-        <w:t>)</w:t>
-      </w:r>
+    </w:p>
+    <w:p>
+      <w:pPr>
+        <w:jc w:val="both"/>
+      </w:pPr>
+    </w:p>
+    <w:p>
+      <w:pPr>
+        <w:jc w:val="both"/>
+      </w:pPr>
+    </w:p>
+    <w:p>
+      <w:pPr>
+        <w:jc w:val="both"/>
+      </w:pPr>
+    </w:p>
+    <w:p>
+      <w:pPr>
+        <w:jc w:val="both"/>
+      </w:pPr>
+    </w:p>
+    <w:p>
+      <w:pPr>
+        <w:jc w:val="both"/>
+      </w:pPr>
+    </w:p>
+    <w:p>
+      <w:pPr>
+        <w:jc w:val="both"/>
+      </w:pPr>
+    </w:p>
+    <w:p>
+      <w:pPr>
+        <w:jc w:val="both"/>
+      </w:pPr>
+    </w:p>
+    <w:p>
+      <w:pPr>
+        <w:jc w:val="both"/>
+      </w:pPr>
     </w:p>
     <w:sectPr>
-      <w:footerReference w:type="default" r:id="rId14"/>
+      <w:footerReference w:type="default" r:id="rId31"/>
       <w:pgSz w:w="11906" w:h="16838"/>
       <w:pgMar w:top="1440" w:right="1440" w:bottom="1440" w:left="1440" w:header="708" w:footer="708" w:gutter="0"/>
       <w:pgNumType w:start="0"/>
@@ -3264,7 +4750,7 @@
                                 <w:noProof/>
                                 <w:color w:val="4F81BD" w:themeColor="accent1"/>
                               </w:rPr>
-                              <w:t>6</w:t>
+                              <w:t>12</w:t>
                             </w:r>
                             <w:r>
                               <w:rPr>
@@ -3294,60 +4780,60 @@
         </mc:Choice>
         <mc:Fallback>
           <w:pict>
-            <v:group id="Group 406" o:spid="_x0000_s1041" style="position:absolute;left:0;text-align:left;margin-left:0;margin-top:0;width:58.1pt;height:48.5pt;z-index:251659264;mso-width-percent:800;mso-top-percent:900;mso-position-horizontal:center;mso-position-horizontal-relative:right-margin-area;mso-position-vertical-relative:margin;mso-width-percent:800;mso-top-percent:900;mso-width-relative:left-margin-area" coordorigin="10717,13296" coordsize="1162,970" o:gfxdata="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" o:allowincell="f">
-              <v:group id="Group 423" o:spid="_x0000_s1042" style="position:absolute;left:10717;top:13815;width:1161;height:451" coordorigin="-6,3399" coordsize="12197,4253" o:gfxdata="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">
+            <v:group id="Group 406" o:spid="_x0000_s1041" style="position:absolute;left:0;text-align:left;margin-left:0;margin-top:0;width:58.1pt;height:48.5pt;z-index:251659264;mso-width-percent:800;mso-top-percent:900;mso-position-horizontal:center;mso-position-horizontal-relative:right-margin-area;mso-position-vertical-relative:margin;mso-width-percent:800;mso-top-percent:900;mso-width-relative:left-margin-area" coordorigin="10717,13296" coordsize="1162,970" o:gfxdata="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" o:allowincell="f">
+              <v:group id="Group 423" o:spid="_x0000_s1042" style="position:absolute;left:10717;top:13815;width:1161;height:451" coordorigin="-6,3399" coordsize="12197,4253" o:gfxdata="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">
                 <o:lock v:ext="edit" aspectratio="t"/>
-                <v:group id="Group 424" o:spid="_x0000_s1043" style="position:absolute;left:-6;top:3717;width:12189;height:3550" coordorigin="18,7468" coordsize="12189,3550" o:gfxdata="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">
+                <v:group id="Group 424" o:spid="_x0000_s1043" style="position:absolute;left:-6;top:3717;width:12189;height:3550" coordorigin="18,7468" coordsize="12189,3550" o:gfxdata="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">
                   <o:lock v:ext="edit" aspectratio="t"/>
-                  <v:shape id="Freeform 425" o:spid="_x0000_s1044" style="position:absolute;left:18;top:7837;width:7132;height:2863;visibility:visible;mso-wrap-style:square;v-text-anchor:top" coordsize="7132,2863" o:gfxdata="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" path="m,l17,2863,7132,2578r,-2378l,xe" fillcolor="#a7bfde" stroked="f">
+                  <v:shape id="Freeform 425" o:spid="_x0000_s1044" style="position:absolute;left:18;top:7837;width:7132;height:2863;visibility:visible;mso-wrap-style:square;v-text-anchor:top" coordsize="7132,2863" o:gfxdata="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" path="m0,0l17,2863,7132,2578,7132,200,,0xe" fillcolor="#a7bfde" stroked="f">
                     <v:fill opacity="32896f"/>
                     <v:path arrowok="t" o:connecttype="custom" o:connectlocs="0,0;17,2863;7132,2578;7132,200;0,0" o:connectangles="0,0,0,0,0"/>
                     <o:lock v:ext="edit" aspectratio="t"/>
                   </v:shape>
-                  <v:shape id="Freeform 426" o:spid="_x0000_s1045" style="position:absolute;left:7150;top:7468;width:3466;height:3550;visibility:visible;mso-wrap-style:square;v-text-anchor:top" coordsize="3466,3550" o:gfxdata="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" path="m,569l,2930r3466,620l3466,,,569xe" fillcolor="#d3dfee" stroked="f">
+                  <v:shape id="Freeform 426" o:spid="_x0000_s1045" style="position:absolute;left:7150;top:7468;width:3466;height:3550;visibility:visible;mso-wrap-style:square;v-text-anchor:top" coordsize="3466,3550" o:gfxdata="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" path="m0,569l0,2930,3466,3550,3466,,,569xe" fillcolor="#d3dfee" stroked="f">
                     <v:fill opacity="32896f"/>
                     <v:path arrowok="t" o:connecttype="custom" o:connectlocs="0,569;0,2930;3466,3550;3466,0;0,569" o:connectangles="0,0,0,0,0"/>
                     <o:lock v:ext="edit" aspectratio="t"/>
                   </v:shape>
-                  <v:shape id="Freeform 427" o:spid="_x0000_s1046" style="position:absolute;left:10616;top:7468;width:1591;height:3550;visibility:visible;mso-wrap-style:square;v-text-anchor:top" coordsize="1591,3550" o:gfxdata="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" path="m,l,3550,1591,2746r,-2009l,xe" fillcolor="#a7bfde" stroked="f">
+                  <v:shape id="Freeform 427" o:spid="_x0000_s1046" style="position:absolute;left:10616;top:7468;width:1591;height:3550;visibility:visible;mso-wrap-style:square;v-text-anchor:top" coordsize="1591,3550" o:gfxdata="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" path="m0,0l0,3550,1591,2746,1591,737,,0xe" fillcolor="#a7bfde" stroked="f">
                     <v:fill opacity="32896f"/>
                     <v:path arrowok="t" o:connecttype="custom" o:connectlocs="0,0;0,3550;1591,2746;1591,737;0,0" o:connectangles="0,0,0,0,0"/>
                     <o:lock v:ext="edit" aspectratio="t"/>
                   </v:shape>
                 </v:group>
-                <v:shape id="Freeform 428" o:spid="_x0000_s1047" style="position:absolute;left:8071;top:4069;width:4120;height:2913;visibility:visible;mso-wrap-style:square;v-text-anchor:top" coordsize="4120,2913" o:gfxdata="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" path="m1,251l,2662r4120,251l4120,,1,251xe" fillcolor="#d8d8d8" stroked="f">
+                <v:shape id="Freeform 428" o:spid="_x0000_s1047" style="position:absolute;left:8071;top:4069;width:4120;height:2913;visibility:visible;mso-wrap-style:square;v-text-anchor:top" coordsize="4120,2913" o:gfxdata="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" path="m1,251l0,2662,4120,2913,4120,,1,251xe" fillcolor="#d8d8d8" stroked="f">
                   <v:path arrowok="t" o:connecttype="custom" o:connectlocs="1,251;0,2662;4120,2913;4120,0;1,251" o:connectangles="0,0,0,0,0"/>
                   <o:lock v:ext="edit" aspectratio="t"/>
                 </v:shape>
-                <v:shape id="Freeform 429" o:spid="_x0000_s1048" style="position:absolute;left:4104;top:3399;width:3985;height:4236;visibility:visible;mso-wrap-style:square;v-text-anchor:top" coordsize="3985,4236" o:gfxdata="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" path="m,l,4236,3985,3349r,-2428l,xe" fillcolor="#bfbfbf" stroked="f">
+                <v:shape id="Freeform 429" o:spid="_x0000_s1048" style="position:absolute;left:4104;top:3399;width:3985;height:4236;visibility:visible;mso-wrap-style:square;v-text-anchor:top" coordsize="3985,4236" o:gfxdata="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" path="m0,0l0,4236,3985,3349,3985,921,,0xe" fillcolor="#bfbfbf" stroked="f">
                   <v:path arrowok="t" o:connecttype="custom" o:connectlocs="0,0;0,4236;3985,3349;3985,921;0,0" o:connectangles="0,0,0,0,0"/>
                   <o:lock v:ext="edit" aspectratio="t"/>
                 </v:shape>
-                <v:shape id="Freeform 430" o:spid="_x0000_s1049" style="position:absolute;left:18;top:3399;width:4086;height:4253;visibility:visible;mso-wrap-style:square;v-text-anchor:top" coordsize="4086,4253" o:gfxdata="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" path="m4086,r-2,4253l,3198,,1072,4086,xe" fillcolor="#d8d8d8" stroked="f">
+                <v:shape id="Freeform 430" o:spid="_x0000_s1049" style="position:absolute;left:18;top:3399;width:4086;height:4253;visibility:visible;mso-wrap-style:square;v-text-anchor:top" coordsize="4086,4253" o:gfxdata="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" path="m4086,0l4084,4253,,3198,,1072,4086,0xe" fillcolor="#d8d8d8" stroked="f">
                   <v:path arrowok="t" o:connecttype="custom" o:connectlocs="4086,0;4084,4253;0,3198;0,1072;4086,0" o:connectangles="0,0,0,0,0"/>
                   <o:lock v:ext="edit" aspectratio="t"/>
                 </v:shape>
-                <v:shape id="Freeform 431" o:spid="_x0000_s1050" style="position:absolute;left:17;top:3617;width:2076;height:3851;visibility:visible;mso-wrap-style:square;v-text-anchor:top" coordsize="2076,3851" o:gfxdata="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" path="m,921l2060,r16,3851l,2981,,921xe" fillcolor="#d3dfee" stroked="f">
+                <v:shape id="Freeform 431" o:spid="_x0000_s1050" style="position:absolute;left:17;top:3617;width:2076;height:3851;visibility:visible;mso-wrap-style:square;v-text-anchor:top" coordsize="2076,3851" o:gfxdata="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" path="m0,921l2060,,2076,3851,,2981,,921xe" fillcolor="#d3dfee" stroked="f">
                   <v:fill opacity="46003f"/>
                   <v:path arrowok="t" o:connecttype="custom" o:connectlocs="0,921;2060,0;2076,3851;0,2981;0,921" o:connectangles="0,0,0,0,0"/>
                   <o:lock v:ext="edit" aspectratio="t"/>
                 </v:shape>
-                <v:shape id="Freeform 432" o:spid="_x0000_s1051" style="position:absolute;left:2077;top:3617;width:6011;height:3835;visibility:visible;mso-wrap-style:square;v-text-anchor:top" coordsize="6011,3835" o:gfxdata="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" path="m,l17,3835,6011,2629r,-1390l,xe" fillcolor="#a7bfde" stroked="f">
+                <v:shape id="Freeform 432" o:spid="_x0000_s1051" style="position:absolute;left:2077;top:3617;width:6011;height:3835;visibility:visible;mso-wrap-style:square;v-text-anchor:top" coordsize="6011,3835" o:gfxdata="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" path="m0,0l17,3835,6011,2629,6011,1239,,0xe" fillcolor="#a7bfde" stroked="f">
                   <v:fill opacity="46003f"/>
                   <v:path arrowok="t" o:connecttype="custom" o:connectlocs="0,0;17,3835;6011,2629;6011,1239;0,0" o:connectangles="0,0,0,0,0"/>
                   <o:lock v:ext="edit" aspectratio="t"/>
                 </v:shape>
-                <v:shape id="Freeform 433" o:spid="_x0000_s1052" style="position:absolute;left:8088;top:3835;width:4102;height:3432;visibility:visible;mso-wrap-style:square;v-text-anchor:top" coordsize="4102,3432" o:gfxdata="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" path="m,1038l,2411,4102,3432,4102,,,1038xe" fillcolor="#d3dfee" stroked="f">
+                <v:shape id="Freeform 433" o:spid="_x0000_s1052" style="position:absolute;left:8088;top:3835;width:4102;height:3432;visibility:visible;mso-wrap-style:square;v-text-anchor:top" coordsize="4102,3432" o:gfxdata="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" path="m0,1038l0,2411,4102,3432,4102,,,1038xe" fillcolor="#d3dfee" stroked="f">
                   <v:fill opacity="46003f"/>
                   <v:path arrowok="t" o:connecttype="custom" o:connectlocs="0,1038;0,2411;4102,3432;4102,0;0,1038" o:connectangles="0,0,0,0,0"/>
                   <o:lock v:ext="edit" aspectratio="t"/>
                 </v:shape>
               </v:group>
-              <v:shapetype id="_x0000_t202" coordsize="21600,21600" o:spt="202" path="m,l,21600r21600,l21600,xe">
+              <v:shapetype id="_x0000_t202" coordsize="21600,21600" o:spt="202" path="m0,0l0,21600,21600,21600,21600,0xe">
                 <v:stroke joinstyle="miter"/>
                 <v:path gradientshapeok="t" o:connecttype="rect"/>
               </v:shapetype>
-              <v:shape id="Text Box 434" o:spid="_x0000_s1053" type="#_x0000_t202" style="position:absolute;left:10821;top:13296;width:1058;height:365;visibility:visible;mso-wrap-style:square;v-text-anchor:top" o:gfxdata="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" filled="f" stroked="f">
+              <v:shape id="Text Box 434" o:spid="_x0000_s1053" type="#_x0000_t202" style="position:absolute;left:10821;top:13296;width:1058;height:365;visibility:visible;mso-wrap-style:square;v-text-anchor:top" o:gfxdata="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" filled="f" stroked="f">
                 <v:textbox inset=",0,,0">
                   <w:txbxContent>
                     <w:p>
@@ -3371,7 +4857,7 @@
                           <w:noProof/>
                           <w:color w:val="4F81BD" w:themeColor="accent1"/>
                         </w:rPr>
-                        <w:t>3</w:t>
+                        <w:t>12</w:t>
                       </w:r>
                       <w:r>
                         <w:rPr>
@@ -3406,7 +4892,6 @@
         <w:dataBinding w:prefixMappings="xmlns:ns0='http://schemas.microsoft.com/office/2006/coverPageProps'" w:xpath="/ns0:CoverPageProperties[1]/ns0:CompanyAddress[1]" w:storeItemID="{55AF091B-3C7A-41E3-B477-F2FDAA23CFDA}"/>
         <w:text w:multiLine="1"/>
       </w:sdtPr>
-      <w:sdtEndPr/>
       <w:sdtContent>
         <w:r>
           <w:rPr>

</xml_diff>

<commit_message>
Centering all images in doc
</commit_message>
<xml_diff>
--- a/SimpleRouteEntWebDev.docx
+++ b/SimpleRouteEntWebDev.docx
@@ -1,6 +1,6 @@
 
 <file path=word/document.xml><?xml version="1.0" encoding="utf-8"?>
-<w:document xmlns:wpc="http://schemas.microsoft.com/office/word/2010/wordprocessingCanvas" xmlns:mo="http://schemas.microsoft.com/office/mac/office/2008/main" xmlns:mc="http://schemas.openxmlformats.org/markup-compatibility/2006" xmlns:mv="urn:schemas-microsoft-com:mac:vml" xmlns:o="urn:schemas-microsoft-com:office:office" xmlns:r="http://schemas.openxmlformats.org/officeDocument/2006/relationships" xmlns:m="http://schemas.openxmlformats.org/officeDocument/2006/math" xmlns:v="urn:schemas-microsoft-com:vml" xmlns:wp14="http://schemas.microsoft.com/office/word/2010/wordprocessingDrawing" xmlns:wp="http://schemas.openxmlformats.org/drawingml/2006/wordprocessingDrawing" xmlns:w10="urn:schemas-microsoft-com:office:word" xmlns:w="http://schemas.openxmlformats.org/wordprocessingml/2006/main" xmlns:w14="http://schemas.microsoft.com/office/word/2010/wordml" xmlns:wpg="http://schemas.microsoft.com/office/word/2010/wordprocessingGroup" xmlns:wpi="http://schemas.microsoft.com/office/word/2010/wordprocessingInk" xmlns:wne="http://schemas.microsoft.com/office/word/2006/wordml" xmlns:wps="http://schemas.microsoft.com/office/word/2010/wordprocessingShape" mc:Ignorable="w14 wp14">
+<w:document xmlns:wpc="http://schemas.microsoft.com/office/word/2010/wordprocessingCanvas" xmlns:mc="http://schemas.openxmlformats.org/markup-compatibility/2006" xmlns:o="urn:schemas-microsoft-com:office:office" xmlns:r="http://schemas.openxmlformats.org/officeDocument/2006/relationships" xmlns:m="http://schemas.openxmlformats.org/officeDocument/2006/math" xmlns:v="urn:schemas-microsoft-com:vml" xmlns:wp14="http://schemas.microsoft.com/office/word/2010/wordprocessingDrawing" xmlns:wp="http://schemas.openxmlformats.org/drawingml/2006/wordprocessingDrawing" xmlns:w10="urn:schemas-microsoft-com:office:word" xmlns:w="http://schemas.openxmlformats.org/wordprocessingml/2006/main" xmlns:w14="http://schemas.microsoft.com/office/word/2010/wordml" xmlns:wpg="http://schemas.microsoft.com/office/word/2010/wordprocessingGroup" xmlns:wpi="http://schemas.microsoft.com/office/word/2010/wordprocessingInk" xmlns:wne="http://schemas.microsoft.com/office/word/2006/wordml" xmlns:wps="http://schemas.microsoft.com/office/word/2010/wordprocessingShape" mc:Ignorable="w14 wp14">
   <w:body>
     <w:sdt>
       <w:sdtPr>
@@ -10,12 +10,13 @@
           <w:docPartUnique/>
         </w:docPartObj>
       </w:sdtPr>
+      <w:sdtEndPr/>
       <w:sdtContent>
         <w:p>
           <w:r>
             <w:rPr>
               <w:noProof/>
-              <w:lang w:val="en-US"/>
+              <w:lang w:eastAsia="en-GB"/>
             </w:rPr>
             <mc:AlternateContent>
               <mc:Choice Requires="wpg">
@@ -141,7 +142,7 @@
                                     <a:bevelT w="57150" h="57150"/>
                                   </a:sp3d>
                                   <a:extLst>
-                                    <a:ext uri="{91240B29-F687-4f45-9708-019B960494DF}">
+                                    <a:ext uri="{91240B29-F687-4F45-9708-019B960494DF}">
                                       <a14:hiddenLine xmlns:a14="http://schemas.microsoft.com/office/drawing/2010/main" w="9525">
                                         <a:solidFill>
                                           <a:srgbClr val="000000"/>
@@ -151,7 +152,7 @@
                                         <a:tailEnd/>
                                       </a14:hiddenLine>
                                     </a:ext>
-                                    <a:ext uri="{53640926-AAD7-44d8-BBD7-CCE9431645EC}">
+                                    <a:ext uri="{53640926-AAD7-44D8-BBD7-CCE9431645EC}">
                                       <a14:shadowObscured xmlns:a14="http://schemas.microsoft.com/office/drawing/2010/main" val="1"/>
                                     </a:ext>
                                   </a:extLst>
@@ -226,7 +227,7 @@
                                     <a:bevelT w="57150" h="57150"/>
                                   </a:sp3d>
                                   <a:extLst>
-                                    <a:ext uri="{91240B29-F687-4f45-9708-019B960494DF}">
+                                    <a:ext uri="{91240B29-F687-4F45-9708-019B960494DF}">
                                       <a14:hiddenLine xmlns:a14="http://schemas.microsoft.com/office/drawing/2010/main" w="9525">
                                         <a:solidFill>
                                           <a:srgbClr val="000000"/>
@@ -236,7 +237,7 @@
                                         <a:tailEnd/>
                                       </a14:hiddenLine>
                                     </a:ext>
-                                    <a:ext uri="{53640926-AAD7-44d8-BBD7-CCE9431645EC}">
+                                    <a:ext uri="{53640926-AAD7-44D8-BBD7-CCE9431645EC}">
                                       <a14:shadowObscured xmlns:a14="http://schemas.microsoft.com/office/drawing/2010/main" val="1"/>
                                     </a:ext>
                                   </a:extLst>
@@ -311,7 +312,7 @@
                                     <a:bevelT w="57150" h="57150"/>
                                   </a:sp3d>
                                   <a:extLst>
-                                    <a:ext uri="{91240B29-F687-4f45-9708-019B960494DF}">
+                                    <a:ext uri="{91240B29-F687-4F45-9708-019B960494DF}">
                                       <a14:hiddenLine xmlns:a14="http://schemas.microsoft.com/office/drawing/2010/main" w="9525">
                                         <a:solidFill>
                                           <a:srgbClr val="000000"/>
@@ -321,7 +322,7 @@
                                         <a:tailEnd/>
                                       </a14:hiddenLine>
                                     </a:ext>
-                                    <a:ext uri="{53640926-AAD7-44d8-BBD7-CCE9431645EC}">
+                                    <a:ext uri="{53640926-AAD7-44D8-BBD7-CCE9431645EC}">
                                       <a14:shadowObscured xmlns:a14="http://schemas.microsoft.com/office/drawing/2010/main" val="1"/>
                                     </a:ext>
                                   </a:extLst>
@@ -395,7 +396,7 @@
                                   <a:bevelT w="57150" h="57150"/>
                                 </a:sp3d>
                                 <a:extLst>
-                                  <a:ext uri="{91240B29-F687-4f45-9708-019B960494DF}">
+                                  <a:ext uri="{91240B29-F687-4F45-9708-019B960494DF}">
                                     <a14:hiddenLine xmlns:a14="http://schemas.microsoft.com/office/drawing/2010/main" w="9525">
                                       <a:solidFill>
                                         <a:srgbClr val="000000"/>
@@ -405,7 +406,7 @@
                                       <a:tailEnd/>
                                     </a14:hiddenLine>
                                   </a:ext>
-                                  <a:ext uri="{53640926-AAD7-44d8-BBD7-CCE9431645EC}">
+                                  <a:ext uri="{53640926-AAD7-44D8-BBD7-CCE9431645EC}">
                                     <a14:shadowObscured xmlns:a14="http://schemas.microsoft.com/office/drawing/2010/main" val="1"/>
                                   </a:ext>
                                 </a:extLst>
@@ -478,7 +479,7 @@
                                   <a:bevelT w="57150" h="57150"/>
                                 </a:sp3d>
                                 <a:extLst>
-                                  <a:ext uri="{91240B29-F687-4f45-9708-019B960494DF}">
+                                  <a:ext uri="{91240B29-F687-4F45-9708-019B960494DF}">
                                     <a14:hiddenLine xmlns:a14="http://schemas.microsoft.com/office/drawing/2010/main" w="9525">
                                       <a:solidFill>
                                         <a:srgbClr val="000000"/>
@@ -488,7 +489,7 @@
                                       <a:tailEnd/>
                                     </a14:hiddenLine>
                                   </a:ext>
-                                  <a:ext uri="{53640926-AAD7-44d8-BBD7-CCE9431645EC}">
+                                  <a:ext uri="{53640926-AAD7-44D8-BBD7-CCE9431645EC}">
                                     <a14:shadowObscured xmlns:a14="http://schemas.microsoft.com/office/drawing/2010/main" val="1"/>
                                   </a:ext>
                                 </a:extLst>
@@ -561,7 +562,7 @@
                                   <a:bevelT w="57150" h="57150"/>
                                 </a:sp3d>
                                 <a:extLst>
-                                  <a:ext uri="{91240B29-F687-4f45-9708-019B960494DF}">
+                                  <a:ext uri="{91240B29-F687-4F45-9708-019B960494DF}">
                                     <a14:hiddenLine xmlns:a14="http://schemas.microsoft.com/office/drawing/2010/main" w="9525">
                                       <a:solidFill>
                                         <a:srgbClr val="000000"/>
@@ -571,7 +572,7 @@
                                       <a:tailEnd/>
                                     </a14:hiddenLine>
                                   </a:ext>
-                                  <a:ext uri="{53640926-AAD7-44d8-BBD7-CCE9431645EC}">
+                                  <a:ext uri="{53640926-AAD7-44D8-BBD7-CCE9431645EC}">
                                     <a14:shadowObscured xmlns:a14="http://schemas.microsoft.com/office/drawing/2010/main" val="1"/>
                                   </a:ext>
                                 </a:extLst>
@@ -646,7 +647,7 @@
                                   <a:bevelT w="57150" h="57150"/>
                                 </a:sp3d>
                                 <a:extLst>
-                                  <a:ext uri="{91240B29-F687-4f45-9708-019B960494DF}">
+                                  <a:ext uri="{91240B29-F687-4F45-9708-019B960494DF}">
                                     <a14:hiddenLine xmlns:a14="http://schemas.microsoft.com/office/drawing/2010/main" w="9525">
                                       <a:solidFill>
                                         <a:srgbClr val="000000"/>
@@ -656,7 +657,7 @@
                                       <a:tailEnd/>
                                     </a14:hiddenLine>
                                   </a:ext>
-                                  <a:ext uri="{53640926-AAD7-44d8-BBD7-CCE9431645EC}">
+                                  <a:ext uri="{53640926-AAD7-44D8-BBD7-CCE9431645EC}">
                                     <a14:shadowObscured xmlns:a14="http://schemas.microsoft.com/office/drawing/2010/main" val="1"/>
                                   </a:ext>
                                 </a:extLst>
@@ -731,7 +732,7 @@
                                   <a:bevelT w="57150" h="57150"/>
                                 </a:sp3d>
                                 <a:extLst>
-                                  <a:ext uri="{91240B29-F687-4f45-9708-019B960494DF}">
+                                  <a:ext uri="{91240B29-F687-4F45-9708-019B960494DF}">
                                     <a14:hiddenLine xmlns:a14="http://schemas.microsoft.com/office/drawing/2010/main" w="9525">
                                       <a:solidFill>
                                         <a:srgbClr val="000000"/>
@@ -741,7 +742,7 @@
                                       <a:tailEnd/>
                                     </a14:hiddenLine>
                                   </a:ext>
-                                  <a:ext uri="{53640926-AAD7-44d8-BBD7-CCE9431645EC}">
+                                  <a:ext uri="{53640926-AAD7-44D8-BBD7-CCE9431645EC}">
                                     <a14:shadowObscured xmlns:a14="http://schemas.microsoft.com/office/drawing/2010/main" val="1"/>
                                   </a:ext>
                                 </a:extLst>
@@ -816,7 +817,7 @@
                                   <a:bevelT w="57150" h="57150"/>
                                 </a:sp3d>
                                 <a:extLst>
-                                  <a:ext uri="{91240B29-F687-4f45-9708-019B960494DF}">
+                                  <a:ext uri="{91240B29-F687-4F45-9708-019B960494DF}">
                                     <a14:hiddenLine xmlns:a14="http://schemas.microsoft.com/office/drawing/2010/main" w="9525">
                                       <a:solidFill>
                                         <a:srgbClr val="000000"/>
@@ -826,7 +827,7 @@
                                       <a:tailEnd/>
                                     </a14:hiddenLine>
                                   </a:ext>
-                                  <a:ext uri="{53640926-AAD7-44d8-BBD7-CCE9431645EC}">
+                                  <a:ext uri="{53640926-AAD7-44D8-BBD7-CCE9431645EC}">
                                     <a14:shadowObscured xmlns:a14="http://schemas.microsoft.com/office/drawing/2010/main" val="1"/>
                                   </a:ext>
                                 </a:extLst>
@@ -851,14 +852,14 @@
                               </a:prstGeom>
                               <a:noFill/>
                               <a:extLst>
-                                <a:ext uri="{909E8E84-426E-40dd-AFC4-6F175D3DCCD1}">
+                                <a:ext uri="{909E8E84-426E-40DD-AFC4-6F175D3DCCD1}">
                                   <a14:hiddenFill xmlns:a14="http://schemas.microsoft.com/office/drawing/2010/main">
                                     <a:solidFill>
                                       <a:srgbClr val="FFFFFF"/>
                                     </a:solidFill>
                                   </a14:hiddenFill>
                                 </a:ext>
-                                <a:ext uri="{91240B29-F687-4f45-9708-019B960494DF}">
+                                <a:ext uri="{91240B29-F687-4F45-9708-019B960494DF}">
                                   <a14:hiddenLine xmlns:a14="http://schemas.microsoft.com/office/drawing/2010/main" w="9525">
                                     <a:solidFill>
                                       <a:srgbClr val="000000"/>
@@ -868,7 +869,7 @@
                                     <a:tailEnd/>
                                   </a14:hiddenLine>
                                 </a:ext>
-                                <a:ext uri="{53640926-AAD7-44d8-BBD7-CCE9431645EC}">
+                                <a:ext uri="{53640926-AAD7-44D8-BBD7-CCE9431645EC}">
                                   <a14:shadowObscured xmlns:a14="http://schemas.microsoft.com/office/drawing/2010/main" val="1"/>
                                 </a:ext>
                               </a:extLst>
@@ -920,14 +921,14 @@
                               </a:prstGeom>
                               <a:noFill/>
                               <a:extLst>
-                                <a:ext uri="{909E8E84-426E-40dd-AFC4-6F175D3DCCD1}">
+                                <a:ext uri="{909E8E84-426E-40DD-AFC4-6F175D3DCCD1}">
                                   <a14:hiddenFill xmlns:a14="http://schemas.microsoft.com/office/drawing/2010/main">
                                     <a:solidFill>
                                       <a:srgbClr val="FFFFFF"/>
                                     </a:solidFill>
                                   </a14:hiddenFill>
                                 </a:ext>
-                                <a:ext uri="{91240B29-F687-4f45-9708-019B960494DF}">
+                                <a:ext uri="{91240B29-F687-4F45-9708-019B960494DF}">
                                   <a14:hiddenLine xmlns:a14="http://schemas.microsoft.com/office/drawing/2010/main" w="9525">
                                     <a:solidFill>
                                       <a:srgbClr val="000000"/>
@@ -937,7 +938,7 @@
                                     <a:tailEnd/>
                                   </a14:hiddenLine>
                                 </a:ext>
-                                <a:ext uri="{53640926-AAD7-44d8-BBD7-CCE9431645EC}">
+                                <a:ext uri="{53640926-AAD7-44D8-BBD7-CCE9431645EC}">
                                   <a14:shadowObscured xmlns:a14="http://schemas.microsoft.com/office/drawing/2010/main" val="1"/>
                                 </a:ext>
                               </a:extLst>
@@ -983,14 +984,14 @@
                               </a:prstGeom>
                               <a:noFill/>
                               <a:extLst>
-                                <a:ext uri="{909E8E84-426E-40dd-AFC4-6F175D3DCCD1}">
+                                <a:ext uri="{909E8E84-426E-40DD-AFC4-6F175D3DCCD1}">
                                   <a14:hiddenFill xmlns:a14="http://schemas.microsoft.com/office/drawing/2010/main">
                                     <a:solidFill>
                                       <a:srgbClr val="FFFFFF"/>
                                     </a:solidFill>
                                   </a14:hiddenFill>
                                 </a:ext>
-                                <a:ext uri="{91240B29-F687-4f45-9708-019B960494DF}">
+                                <a:ext uri="{91240B29-F687-4F45-9708-019B960494DF}">
                                   <a14:hiddenLine xmlns:a14="http://schemas.microsoft.com/office/drawing/2010/main" w="9525">
                                     <a:solidFill>
                                       <a:srgbClr val="000000"/>
@@ -1000,7 +1001,7 @@
                                     <a:tailEnd/>
                                   </a14:hiddenLine>
                                 </a:ext>
-                                <a:ext uri="{53640926-AAD7-44d8-BBD7-CCE9431645EC}">
+                                <a:ext uri="{53640926-AAD7-44D8-BBD7-CCE9431645EC}">
                                   <a14:shadowObscured xmlns:a14="http://schemas.microsoft.com/office/drawing/2010/main" val="1"/>
                                 </a:ext>
                               </a:extLst>
@@ -1021,6 +1022,7 @@
                                     <w:dataBinding w:prefixMappings="xmlns:ns0='http://schemas.openxmlformats.org/package/2006/metadata/core-properties' xmlns:ns1='http://purl.org/dc/elements/1.1/'" w:xpath="/ns0:coreProperties[1]/ns1:title[1]" w:storeItemID="{6C3C8BC8-F283-45AE-878A-BAB7291924A1}"/>
                                     <w:text/>
                                   </w:sdtPr>
+                                  <w:sdtEndPr/>
                                   <w:sdtContent>
                                     <w:p>
                                       <w:pPr>
@@ -1060,6 +1062,7 @@
                                     <w:dataBinding w:prefixMappings="xmlns:ns0='http://schemas.openxmlformats.org/package/2006/metadata/core-properties' xmlns:ns1='http://purl.org/dc/elements/1.1/'" w:xpath="/ns0:coreProperties[1]/ns1:subject[1]" w:storeItemID="{6C3C8BC8-F283-45AE-878A-BAB7291924A1}"/>
                                     <w:text/>
                                   </w:sdtPr>
+                                  <w:sdtEndPr/>
                                   <w:sdtContent>
                                     <w:p>
                                       <w:pPr>
@@ -1098,6 +1101,7 @@
                                     <w:dataBinding w:prefixMappings="xmlns:ns0='http://schemas.openxmlformats.org/package/2006/metadata/core-properties' xmlns:ns1='http://purl.org/dc/elements/1.1/'" w:xpath="/ns0:coreProperties[1]/ns1:creator[1]" w:storeItemID="{6C3C8BC8-F283-45AE-878A-BAB7291924A1}"/>
                                     <w:text/>
                                   </w:sdtPr>
+                                  <w:sdtEndPr/>
                                   <w:sdtContent>
                                     <w:p>
                                       <w:pPr>
@@ -1109,6 +1113,7 @@
                                           <w:szCs w:val="32"/>
                                         </w:rPr>
                                       </w:pPr>
+                                      <w:proofErr w:type="spellStart"/>
                                       <w:r>
                                         <w:rPr>
                                           <w:b/>
@@ -1117,7 +1122,18 @@
                                           <w:sz w:val="32"/>
                                           <w:szCs w:val="32"/>
                                         </w:rPr>
-                                        <w:t>Colm Carew - 20053766</w:t>
+                                        <w:t>Colm</w:t>
+                                      </w:r>
+                                      <w:proofErr w:type="spellEnd"/>
+                                      <w:r>
+                                        <w:rPr>
+                                          <w:b/>
+                                          <w:bCs/>
+                                          <w:color w:val="000000" w:themeColor="text1"/>
+                                          <w:sz w:val="32"/>
+                                          <w:szCs w:val="32"/>
+                                        </w:rPr>
+                                        <w:t xml:space="preserve"> Carew - 20053766</w:t>
                                       </w:r>
                                     </w:p>
                                   </w:sdtContent>
@@ -1151,7 +1167,7 @@
                   </wp:anchor>
                 </w:drawing>
               </mc:Choice>
-              <mc:Fallback>
+              <mc:Fallback xmlns:mv="urn:schemas-microsoft-com:mac:vml" xmlns:mo="http://schemas.microsoft.com/office/mac/office/2008/main">
                 <w:pict>
                   <v:group id="Group 3" o:spid="_x0000_s1026" style="position:absolute;margin-left:0;margin-top:0;width:611.95pt;height:9in;z-index:251659264;mso-width-percent:1000;mso-height-percent:1000;mso-position-horizontal:center;mso-position-horizontal-relative:page;mso-position-vertical:center;mso-position-vertical-relative:margin;mso-width-percent:1000;mso-height-percent:1000;mso-height-relative:margin" coordorigin=",1440" coordsize="12240,12959" o:gfxdata="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" o:allowincell="f">
                     <v:group id="Group 4" o:spid="_x0000_s1027" style="position:absolute;top:9661;width:12240;height:4738" coordorigin="-6,3399" coordsize="12197,4253" o:gfxdata="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">
@@ -1452,28 +1468,28 @@
           <w:rFonts w:ascii="Times New Roman" w:hAnsi="Times New Roman" w:cs="Times New Roman"/>
           <w:sz w:val="24"/>
         </w:rPr>
-        <w:t xml:space="preserve">Any text, diagrams or other material copied from other sources (including, but not limited to, books, journals and the internet) have been clearly acknowledged and referenced as such in the text by the use of ‘quotation marks’ (or indented italics for longer quotations) followed by the author’s name and date [eg (Byrne, 2008)] either in the text or in a footnote/endnote. These details are then confirmed by a fuller reference in the bibliography. </w:t>
-      </w:r>
-    </w:p>
-    <w:p>
-      <w:pPr>
-        <w:jc w:val="both"/>
+        <w:t>Any text, diagrams or other material copied from other sources (including, but not limited to, books, journals and the internet) have been clearly acknowledged and referenced as such in the text by the use of ‘quotation marks’ (or indented italics for longer quotations) followed by the author’s name and date [</w:t>
+      </w:r>
+      <w:proofErr w:type="spellStart"/>
+      <w:r>
         <w:rPr>
           <w:rFonts w:ascii="Times New Roman" w:hAnsi="Times New Roman" w:cs="Times New Roman"/>
           <w:sz w:val="24"/>
         </w:rPr>
-      </w:pPr>
+        <w:t>eg</w:t>
+      </w:r>
+      <w:proofErr w:type="spellEnd"/>
       <w:r>
         <w:rPr>
           <w:rFonts w:ascii="Times New Roman" w:hAnsi="Times New Roman" w:cs="Times New Roman"/>
           <w:sz w:val="24"/>
         </w:rPr>
-        <w:t xml:space="preserve">I have read the sections on referencing and plagiarism in the handbook or in the WIT Plagiarism policy and I understand that only assignments which are free of plagiarism will be awarded marks. I further understand that WIT has a plagiarism policy which can lead to the suspension or permanent expulsion of students in serious cases. (WIT, 2008). </w:t>
-      </w:r>
-    </w:p>
-    <w:p>
-      <w:pPr>
-        <w:jc w:val="center"/>
+        <w:t xml:space="preserve"> (Byrne, 2008)] either in the text or in a footnote/endnote. These details are then confirmed by a fuller reference in the bibliography. </w:t>
+      </w:r>
+    </w:p>
+    <w:p>
+      <w:pPr>
+        <w:jc w:val="both"/>
         <w:rPr>
           <w:rFonts w:ascii="Times New Roman" w:hAnsi="Times New Roman" w:cs="Times New Roman"/>
           <w:sz w:val="24"/>
@@ -1484,22 +1500,70 @@
           <w:rFonts w:ascii="Times New Roman" w:hAnsi="Times New Roman" w:cs="Times New Roman"/>
           <w:sz w:val="24"/>
         </w:rPr>
-        <w:t>Signed: Colm Carew</w:t>
-      </w:r>
-    </w:p>
-    <w:p>
-      <w:pPr>
-        <w:jc w:val="center"/>
+        <w:t xml:space="preserve">I have read the sections on referencing and plagiarism in the handbook or in the WIT Plagiarism policy and I understand that only assignments which are free of plagiarism will be awarded marks. I further understand that WIT has a plagiarism policy which can lead to the suspension or permanent expulsion of students in serious cases. </w:t>
+      </w:r>
+      <w:proofErr w:type="gramStart"/>
+      <w:r>
         <w:rPr>
           <w:rFonts w:ascii="Times New Roman" w:hAnsi="Times New Roman" w:cs="Times New Roman"/>
           <w:sz w:val="24"/>
         </w:rPr>
-      </w:pPr>
+        <w:t>(WIT, 2008).</w:t>
+      </w:r>
+      <w:proofErr w:type="gramEnd"/>
       <w:r>
         <w:rPr>
           <w:rFonts w:ascii="Times New Roman" w:hAnsi="Times New Roman" w:cs="Times New Roman"/>
           <w:sz w:val="24"/>
         </w:rPr>
+        <w:t xml:space="preserve"> </w:t>
+      </w:r>
+    </w:p>
+    <w:p>
+      <w:pPr>
+        <w:jc w:val="center"/>
+        <w:rPr>
+          <w:rFonts w:ascii="Times New Roman" w:hAnsi="Times New Roman" w:cs="Times New Roman"/>
+          <w:sz w:val="24"/>
+        </w:rPr>
+      </w:pPr>
+      <w:r>
+        <w:rPr>
+          <w:rFonts w:ascii="Times New Roman" w:hAnsi="Times New Roman" w:cs="Times New Roman"/>
+          <w:sz w:val="24"/>
+        </w:rPr>
+        <w:t xml:space="preserve">Signed: </w:t>
+      </w:r>
+      <w:proofErr w:type="spellStart"/>
+      <w:r>
+        <w:rPr>
+          <w:rFonts w:ascii="Times New Roman" w:hAnsi="Times New Roman" w:cs="Times New Roman"/>
+          <w:sz w:val="24"/>
+        </w:rPr>
+        <w:t>Colm</w:t>
+      </w:r>
+      <w:proofErr w:type="spellEnd"/>
+      <w:r>
+        <w:rPr>
+          <w:rFonts w:ascii="Times New Roman" w:hAnsi="Times New Roman" w:cs="Times New Roman"/>
+          <w:sz w:val="24"/>
+        </w:rPr>
+        <w:t xml:space="preserve"> Carew</w:t>
+      </w:r>
+    </w:p>
+    <w:p>
+      <w:pPr>
+        <w:jc w:val="center"/>
+        <w:rPr>
+          <w:rFonts w:ascii="Times New Roman" w:hAnsi="Times New Roman" w:cs="Times New Roman"/>
+          <w:sz w:val="24"/>
+        </w:rPr>
+      </w:pPr>
+      <w:r>
+        <w:rPr>
+          <w:rFonts w:ascii="Times New Roman" w:hAnsi="Times New Roman" w:cs="Times New Roman"/>
+          <w:sz w:val="24"/>
+        </w:rPr>
         <w:t>Date: 20/03/2017</w:t>
       </w:r>
     </w:p>
@@ -1632,10 +1696,13 @@
       </w:r>
     </w:p>
     <w:p>
+      <w:pPr>
+        <w:jc w:val="center"/>
+      </w:pPr>
       <w:r>
         <w:rPr>
           <w:noProof/>
-          <w:lang w:val="en-US"/>
+          <w:lang w:eastAsia="en-GB"/>
         </w:rPr>
         <w:drawing>
           <wp:inline distT="0" distB="0" distL="0" distR="0" wp14:anchorId="40EA2CCC" wp14:editId="6B14F4C7">
@@ -1698,13 +1765,32 @@
         <w:rPr>
           <w:sz w:val="20"/>
         </w:rPr>
-        <w:t>Figure 1 : Project Layout</w:t>
-      </w:r>
-    </w:p>
-    <w:p>
-      <w:r>
-        <w:t>As can be seen the folder structure is :</w:t>
-      </w:r>
+        <w:t xml:space="preserve">Figure </w:t>
+      </w:r>
+      <w:proofErr w:type="gramStart"/>
+      <w:r>
+        <w:rPr>
+          <w:sz w:val="20"/>
+        </w:rPr>
+        <w:t>1 :</w:t>
+      </w:r>
+      <w:proofErr w:type="gramEnd"/>
+      <w:r>
+        <w:rPr>
+          <w:sz w:val="20"/>
+        </w:rPr>
+        <w:t xml:space="preserve"> Project Layout</w:t>
+      </w:r>
+    </w:p>
+    <w:p>
+      <w:r>
+        <w:t xml:space="preserve">As can be seen the folder structure </w:t>
+      </w:r>
+      <w:proofErr w:type="gramStart"/>
+      <w:r>
+        <w:t>is :</w:t>
+      </w:r>
+      <w:proofErr w:type="gramEnd"/>
     </w:p>
     <w:p>
       <w:pPr>
@@ -1726,8 +1812,21 @@
           <w:numId w:val="1"/>
         </w:numPr>
       </w:pPr>
-      <w:r>
-        <w:t>config – configuration files go here such as a config file for the Google Maps API Key</w:t>
+      <w:proofErr w:type="spellStart"/>
+      <w:r>
+        <w:t>config</w:t>
+      </w:r>
+      <w:proofErr w:type="spellEnd"/>
+      <w:r>
+        <w:t xml:space="preserve"> – configuration files go here such as a </w:t>
+      </w:r>
+      <w:proofErr w:type="spellStart"/>
+      <w:r>
+        <w:t>config</w:t>
+      </w:r>
+      <w:proofErr w:type="spellEnd"/>
+      <w:r>
+        <w:t xml:space="preserve"> file for the Google Maps API Key</w:t>
       </w:r>
     </w:p>
     <w:p>
@@ -1738,9 +1837,19 @@
           <w:numId w:val="1"/>
         </w:numPr>
       </w:pPr>
-      <w:r>
-        <w:t>node_modules – this is the folder container all external components used in the project which are pulled using npm</w:t>
-      </w:r>
+      <w:proofErr w:type="spellStart"/>
+      <w:r>
+        <w:t>node_modules</w:t>
+      </w:r>
+      <w:proofErr w:type="spellEnd"/>
+      <w:r>
+        <w:t xml:space="preserve"> – this is the folder container all external components used in the project which are pulled using </w:t>
+      </w:r>
+      <w:proofErr w:type="spellStart"/>
+      <w:r>
+        <w:t>npm</w:t>
+      </w:r>
+      <w:proofErr w:type="spellEnd"/>
     </w:p>
     <w:p>
       <w:pPr>
@@ -1762,8 +1871,13 @@
           <w:numId w:val="1"/>
         </w:numPr>
       </w:pPr>
-      <w:r>
-        <w:t>src – this is where all the React Components that make up the website  are located</w:t>
+      <w:proofErr w:type="spellStart"/>
+      <w:r>
+        <w:t>src</w:t>
+      </w:r>
+      <w:proofErr w:type="spellEnd"/>
+      <w:r>
+        <w:t xml:space="preserve"> – this is where all the React Components that make up the website  are located</w:t>
       </w:r>
     </w:p>
     <w:p>
@@ -1775,7 +1889,15 @@
         </w:numPr>
       </w:pPr>
       <w:r>
-        <w:t xml:space="preserve">.gitignore – the file to tell git what files/folders should be ignored when committing </w:t>
+        <w:t>.</w:t>
+      </w:r>
+      <w:proofErr w:type="spellStart"/>
+      <w:r>
+        <w:t>gitignore</w:t>
+      </w:r>
+      <w:proofErr w:type="spellEnd"/>
+      <w:r>
+        <w:t xml:space="preserve"> – the file to tell git what files/folders should be ignored when committing </w:t>
       </w:r>
     </w:p>
     <w:p>
@@ -1786,8 +1908,13 @@
           <w:numId w:val="1"/>
         </w:numPr>
       </w:pPr>
-      <w:r>
-        <w:t>package.json – the project configuration file which includes all relevant dependencies</w:t>
+      <w:proofErr w:type="spellStart"/>
+      <w:r>
+        <w:t>package.json</w:t>
+      </w:r>
+      <w:proofErr w:type="spellEnd"/>
+      <w:r>
+        <w:t xml:space="preserve"> – the project configuration file which includes all relevant dependencies</w:t>
       </w:r>
     </w:p>
     <w:p>
@@ -1804,10 +1931,13 @@
     </w:p>
     <w:p/>
     <w:p>
+      <w:pPr>
+        <w:jc w:val="center"/>
+      </w:pPr>
       <w:r>
         <w:rPr>
           <w:noProof/>
-          <w:lang w:val="en-US"/>
+          <w:lang w:eastAsia="en-GB"/>
         </w:rPr>
         <w:lastRenderedPageBreak/>
         <w:drawing>
@@ -1873,13 +2003,55 @@
           <w:b/>
           <w:sz w:val="20"/>
         </w:rPr>
-        <w:t>Figure 2 : src project layout</w:t>
-      </w:r>
-    </w:p>
-    <w:p>
-      <w:r>
-        <w:t>Src is broken up into :</w:t>
-      </w:r>
+        <w:t xml:space="preserve">Figure </w:t>
+      </w:r>
+      <w:proofErr w:type="gramStart"/>
+      <w:r>
+        <w:rPr>
+          <w:b/>
+          <w:sz w:val="20"/>
+        </w:rPr>
+        <w:t>2 :</w:t>
+      </w:r>
+      <w:proofErr w:type="gramEnd"/>
+      <w:r>
+        <w:rPr>
+          <w:b/>
+          <w:sz w:val="20"/>
+        </w:rPr>
+        <w:t xml:space="preserve"> </w:t>
+      </w:r>
+      <w:proofErr w:type="spellStart"/>
+      <w:r>
+        <w:rPr>
+          <w:b/>
+          <w:sz w:val="20"/>
+        </w:rPr>
+        <w:t>src</w:t>
+      </w:r>
+      <w:proofErr w:type="spellEnd"/>
+      <w:r>
+        <w:rPr>
+          <w:b/>
+          <w:sz w:val="20"/>
+        </w:rPr>
+        <w:t xml:space="preserve"> project layout</w:t>
+      </w:r>
+    </w:p>
+    <w:p>
+      <w:proofErr w:type="spellStart"/>
+      <w:r>
+        <w:t>Src</w:t>
+      </w:r>
+      <w:proofErr w:type="spellEnd"/>
+      <w:r>
+        <w:t xml:space="preserve"> is broken up </w:t>
+      </w:r>
+      <w:proofErr w:type="gramStart"/>
+      <w:r>
+        <w:t>into :</w:t>
+      </w:r>
+      <w:proofErr w:type="gramEnd"/>
     </w:p>
     <w:p>
       <w:pPr>
@@ -1890,7 +2062,15 @@
         </w:numPr>
       </w:pPr>
       <w:r>
-        <w:t>Styles – where some of the css files reside</w:t>
+        <w:t xml:space="preserve">Styles – where some of the </w:t>
+      </w:r>
+      <w:proofErr w:type="spellStart"/>
+      <w:r>
+        <w:t>css</w:t>
+      </w:r>
+      <w:proofErr w:type="spellEnd"/>
+      <w:r>
+        <w:t xml:space="preserve"> files reside</w:t>
       </w:r>
     </w:p>
     <w:p>
@@ -1901,8 +2081,13 @@
           <w:numId w:val="3"/>
         </w:numPr>
       </w:pPr>
-      <w:r>
-        <w:t>Utils – where the utilities such as database writing or Google Maps services reside</w:t>
+      <w:proofErr w:type="spellStart"/>
+      <w:r>
+        <w:t>Utils</w:t>
+      </w:r>
+      <w:proofErr w:type="spellEnd"/>
+      <w:r>
+        <w:t xml:space="preserve"> – where the utilities such as database writing or Google Maps services reside</w:t>
       </w:r>
     </w:p>
     <w:p>
@@ -1960,7 +2145,7 @@
       <w:r>
         <w:rPr>
           <w:noProof/>
-          <w:lang w:val="en-US"/>
+          <w:lang w:eastAsia="en-GB"/>
         </w:rPr>
         <w:drawing>
           <wp:inline distT="0" distB="0" distL="0" distR="0" wp14:anchorId="1310325B" wp14:editId="53DF9321">
@@ -2025,7 +2210,23 @@
           <w:b/>
           <w:sz w:val="20"/>
         </w:rPr>
-        <w:t>Figure 3 : Views Directory</w:t>
+        <w:t xml:space="preserve">Figure </w:t>
+      </w:r>
+      <w:proofErr w:type="gramStart"/>
+      <w:r>
+        <w:rPr>
+          <w:b/>
+          <w:sz w:val="20"/>
+        </w:rPr>
+        <w:t>3 :</w:t>
+      </w:r>
+      <w:proofErr w:type="gramEnd"/>
+      <w:r>
+        <w:rPr>
+          <w:b/>
+          <w:sz w:val="20"/>
+        </w:rPr>
+        <w:t xml:space="preserve"> Views Directory</w:t>
       </w:r>
     </w:p>
     <w:p>
@@ -2034,8 +2235,21 @@
       </w:pPr>
       <w:r>
         <w:lastRenderedPageBreak/>
-        <w:t>The views directory is inside the Main directory which is inside the src directory, it’s content are :</w:t>
-      </w:r>
+        <w:t xml:space="preserve">The views directory is inside the Main directory which is inside the </w:t>
+      </w:r>
+      <w:proofErr w:type="spellStart"/>
+      <w:r>
+        <w:t>src</w:t>
+      </w:r>
+      <w:proofErr w:type="spellEnd"/>
+      <w:r>
+        <w:t xml:space="preserve"> directory, it’s content </w:t>
+      </w:r>
+      <w:proofErr w:type="gramStart"/>
+      <w:r>
+        <w:t>are :</w:t>
+      </w:r>
+      <w:proofErr w:type="gramEnd"/>
     </w:p>
     <w:p>
       <w:pPr>
@@ -2046,8 +2260,21 @@
         </w:numPr>
         <w:jc w:val="both"/>
       </w:pPr>
-      <w:r>
-        <w:t>GoogleMaps – all the components for GoogleMaps to be viewable + interactive</w:t>
+      <w:proofErr w:type="spellStart"/>
+      <w:r>
+        <w:t>GoogleMaps</w:t>
+      </w:r>
+      <w:proofErr w:type="spellEnd"/>
+      <w:r>
+        <w:t xml:space="preserve"> – all the components for </w:t>
+      </w:r>
+      <w:proofErr w:type="spellStart"/>
+      <w:r>
+        <w:t>GoogleMaps</w:t>
+      </w:r>
+      <w:proofErr w:type="spellEnd"/>
+      <w:r>
+        <w:t xml:space="preserve"> to be viewable + interactive</w:t>
       </w:r>
     </w:p>
     <w:p>
@@ -2124,8 +2351,21 @@
         </w:numPr>
         <w:jc w:val="both"/>
       </w:pPr>
-      <w:r>
-        <w:t>NotFound – used for containing error pages, in this case just the NotFound page</w:t>
+      <w:proofErr w:type="spellStart"/>
+      <w:r>
+        <w:t>NotFound</w:t>
+      </w:r>
+      <w:proofErr w:type="spellEnd"/>
+      <w:r>
+        <w:t xml:space="preserve"> – used for containing error pages, in this case just the </w:t>
+      </w:r>
+      <w:proofErr w:type="spellStart"/>
+      <w:r>
+        <w:t>NotFound</w:t>
+      </w:r>
+      <w:proofErr w:type="spellEnd"/>
+      <w:r>
+        <w:t xml:space="preserve"> page</w:t>
       </w:r>
     </w:p>
     <w:p>
@@ -2164,7 +2404,15 @@
         <w:jc w:val="both"/>
       </w:pPr>
       <w:r>
-        <w:t>Routes.js – used for the application routing – the other routes.js in the src directory uses this file</w:t>
+        <w:t xml:space="preserve">Routes.js – used for the application routing – the other routes.js in the </w:t>
+      </w:r>
+      <w:proofErr w:type="spellStart"/>
+      <w:r>
+        <w:t>src</w:t>
+      </w:r>
+      <w:proofErr w:type="spellEnd"/>
+      <w:r>
+        <w:t xml:space="preserve"> directory uses this file</w:t>
       </w:r>
     </w:p>
     <w:p>
@@ -2201,8 +2449,29 @@
           <w:numId w:val="5"/>
         </w:numPr>
       </w:pPr>
-      <w:r>
-        <w:t>classnames – used for CSS  so className is used in the JSX rather than class for defining css styling</w:t>
+      <w:proofErr w:type="spellStart"/>
+      <w:r>
+        <w:t>classnames</w:t>
+      </w:r>
+      <w:proofErr w:type="spellEnd"/>
+      <w:r>
+        <w:t xml:space="preserve"> – used for CSS  so </w:t>
+      </w:r>
+      <w:proofErr w:type="spellStart"/>
+      <w:r>
+        <w:t>className</w:t>
+      </w:r>
+      <w:proofErr w:type="spellEnd"/>
+      <w:r>
+        <w:t xml:space="preserve"> is used in the JSX rather than class for defining </w:t>
+      </w:r>
+      <w:proofErr w:type="spellStart"/>
+      <w:r>
+        <w:t>css</w:t>
+      </w:r>
+      <w:proofErr w:type="spellEnd"/>
+      <w:r>
+        <w:t xml:space="preserve"> styling</w:t>
       </w:r>
     </w:p>
     <w:p>
@@ -2225,8 +2494,13 @@
           <w:numId w:val="5"/>
         </w:numPr>
       </w:pPr>
-      <w:r>
-        <w:t>jwt-decode – used with auth0 authentication</w:t>
+      <w:proofErr w:type="spellStart"/>
+      <w:r>
+        <w:t>jwt</w:t>
+      </w:r>
+      <w:proofErr w:type="spellEnd"/>
+      <w:r>
+        <w:t>-decode – used with auth0 authentication</w:t>
       </w:r>
     </w:p>
     <w:p>
@@ -2262,7 +2536,15 @@
         </w:numPr>
       </w:pPr>
       <w:r>
-        <w:t>react-google-maps – a React module for Google Maps</w:t>
+        <w:t>react-</w:t>
+      </w:r>
+      <w:proofErr w:type="spellStart"/>
+      <w:r>
+        <w:t>google</w:t>
+      </w:r>
+      <w:proofErr w:type="spellEnd"/>
+      <w:r>
+        <w:t>-maps – a React module for Google Maps</w:t>
       </w:r>
     </w:p>
     <w:p>
@@ -2309,8 +2591,13 @@
           <w:numId w:val="5"/>
         </w:numPr>
       </w:pPr>
-      <w:r>
-        <w:t>superagent – a HTTP request library</w:t>
+      <w:proofErr w:type="spellStart"/>
+      <w:r>
+        <w:t>superagent</w:t>
+      </w:r>
+      <w:proofErr w:type="spellEnd"/>
+      <w:r>
+        <w:t xml:space="preserve"> – a HTTP request library</w:t>
       </w:r>
       <w:r>
         <w:t xml:space="preserve"> – used in obtaining location/address data from Google Maps API</w:t>
@@ -2359,11 +2646,16 @@
           <w:t>https://auth0.com/</w:t>
         </w:r>
       </w:hyperlink>
+      <w:proofErr w:type="gramStart"/>
       <w:r>
         <w:t xml:space="preserve">) </w:t>
       </w:r>
       <w:r>
-        <w:t xml:space="preserve"> - Auth0 was used for sign in as at the time of project creation it was a popular choice for SSO and has an extensive list of providers that can be used for sign in. In this project it was used for </w:t>
+        <w:t xml:space="preserve"> -</w:t>
+      </w:r>
+      <w:proofErr w:type="gramEnd"/>
+      <w:r>
+        <w:t xml:space="preserve"> Auth0 was used for sign in as at the time of project creation it was a popular choice for SSO and has an extensive list of providers that can be used for sign in. In this project it was used for </w:t>
       </w:r>
       <w:r>
         <w:t>Facebook, Twitter and Google sign in as well as a default registration if the user does not want to link an existing account.</w:t>
@@ -2447,10 +2739,13 @@
     </w:p>
     <w:p/>
     <w:p>
+      <w:pPr>
+        <w:jc w:val="center"/>
+      </w:pPr>
       <w:r>
         <w:rPr>
           <w:noProof/>
-          <w:lang w:val="en-US"/>
+          <w:lang w:eastAsia="en-GB"/>
         </w:rPr>
         <w:drawing>
           <wp:inline distT="0" distB="0" distL="0" distR="0" wp14:anchorId="4E9FD600" wp14:editId="7C4BD8E8">
@@ -2515,7 +2810,23 @@
           <w:b/>
           <w:sz w:val="20"/>
         </w:rPr>
-        <w:t>Figure 4 : Login Screen</w:t>
+        <w:t xml:space="preserve">Figure </w:t>
+      </w:r>
+      <w:proofErr w:type="gramStart"/>
+      <w:r>
+        <w:rPr>
+          <w:b/>
+          <w:sz w:val="20"/>
+        </w:rPr>
+        <w:t>4 :</w:t>
+      </w:r>
+      <w:proofErr w:type="gramEnd"/>
+      <w:r>
+        <w:rPr>
+          <w:b/>
+          <w:sz w:val="20"/>
+        </w:rPr>
+        <w:t xml:space="preserve"> Login Screen</w:t>
       </w:r>
     </w:p>
     <w:p>
@@ -2523,8 +2834,13 @@
         <w:jc w:val="both"/>
       </w:pPr>
       <w:r>
-        <w:t>Figure 4 is the starting point of the application. Not much to say here other than it has the application logo and the Login button. Clicking on the Login button reveals the following popup :</w:t>
-      </w:r>
+        <w:t xml:space="preserve">Figure 4 is the starting point of the application. Not much to say here other than it has the application logo and the Login button. Clicking on the Login button reveals the following </w:t>
+      </w:r>
+      <w:proofErr w:type="gramStart"/>
+      <w:r>
+        <w:t>popup :</w:t>
+      </w:r>
+      <w:proofErr w:type="gramEnd"/>
     </w:p>
     <w:p>
       <w:pPr>
@@ -2533,12 +2849,12 @@
     </w:p>
     <w:p>
       <w:pPr>
-        <w:jc w:val="both"/>
+        <w:jc w:val="center"/>
       </w:pPr>
       <w:r>
         <w:rPr>
           <w:noProof/>
-          <w:lang w:val="en-US"/>
+          <w:lang w:eastAsia="en-GB"/>
         </w:rPr>
         <w:drawing>
           <wp:inline distT="0" distB="0" distL="0" distR="0" wp14:anchorId="29B94061" wp14:editId="15C0FF20">
@@ -2604,7 +2920,23 @@
           <w:sz w:val="20"/>
         </w:rPr>
         <w:lastRenderedPageBreak/>
-        <w:t>Figure 5 : Login Menu</w:t>
+        <w:t xml:space="preserve">Figure </w:t>
+      </w:r>
+      <w:proofErr w:type="gramStart"/>
+      <w:r>
+        <w:rPr>
+          <w:b/>
+          <w:sz w:val="20"/>
+        </w:rPr>
+        <w:t>5 :</w:t>
+      </w:r>
+      <w:proofErr w:type="gramEnd"/>
+      <w:r>
+        <w:rPr>
+          <w:b/>
+          <w:sz w:val="20"/>
+        </w:rPr>
+        <w:t xml:space="preserve"> Login Menu</w:t>
       </w:r>
     </w:p>
     <w:p>
@@ -2620,12 +2952,12 @@
     </w:p>
     <w:p>
       <w:pPr>
-        <w:jc w:val="both"/>
+        <w:jc w:val="center"/>
       </w:pPr>
       <w:r>
         <w:rPr>
           <w:noProof/>
-          <w:lang w:val="en-US"/>
+          <w:lang w:eastAsia="en-GB"/>
         </w:rPr>
         <w:drawing>
           <wp:inline distT="0" distB="0" distL="0" distR="0" wp14:anchorId="475C0BBC" wp14:editId="367776CA">
@@ -2690,7 +3022,23 @@
           <w:b/>
           <w:sz w:val="20"/>
         </w:rPr>
-        <w:t>Figure 6 : Home Screen</w:t>
+        <w:t xml:space="preserve">Figure </w:t>
+      </w:r>
+      <w:proofErr w:type="gramStart"/>
+      <w:r>
+        <w:rPr>
+          <w:b/>
+          <w:sz w:val="20"/>
+        </w:rPr>
+        <w:t>6 :</w:t>
+      </w:r>
+      <w:proofErr w:type="gramEnd"/>
+      <w:r>
+        <w:rPr>
+          <w:b/>
+          <w:sz w:val="20"/>
+        </w:rPr>
+        <w:t xml:space="preserve"> Home Screen</w:t>
       </w:r>
     </w:p>
     <w:p>
@@ -2718,8 +3066,13 @@
         <w:jc w:val="both"/>
       </w:pPr>
       <w:r>
-        <w:t>Map Options are currently enabled in the home view only. Clicking on Map Options Reveals a dropdown :</w:t>
-      </w:r>
+        <w:t xml:space="preserve">Map Options are currently enabled in the home view only. Clicking on Map Options Reveals a </w:t>
+      </w:r>
+      <w:proofErr w:type="gramStart"/>
+      <w:r>
+        <w:t>dropdown :</w:t>
+      </w:r>
+      <w:proofErr w:type="gramEnd"/>
     </w:p>
     <w:p>
       <w:pPr>
@@ -2728,12 +3081,12 @@
     </w:p>
     <w:p>
       <w:pPr>
-        <w:jc w:val="both"/>
+        <w:jc w:val="center"/>
       </w:pPr>
       <w:r>
         <w:rPr>
           <w:noProof/>
-          <w:lang w:val="en-US"/>
+          <w:lang w:eastAsia="en-GB"/>
         </w:rPr>
         <w:drawing>
           <wp:inline distT="0" distB="0" distL="0" distR="0" wp14:anchorId="3582BA82" wp14:editId="13D4A287">
@@ -2798,7 +3151,23 @@
           <w:b/>
           <w:sz w:val="20"/>
         </w:rPr>
-        <w:t>Figure 7 : Map Options Menu</w:t>
+        <w:t xml:space="preserve">Figure </w:t>
+      </w:r>
+      <w:proofErr w:type="gramStart"/>
+      <w:r>
+        <w:rPr>
+          <w:b/>
+          <w:sz w:val="20"/>
+        </w:rPr>
+        <w:t>7 :</w:t>
+      </w:r>
+      <w:proofErr w:type="gramEnd"/>
+      <w:r>
+        <w:rPr>
+          <w:b/>
+          <w:sz w:val="20"/>
+        </w:rPr>
+        <w:t xml:space="preserve"> Map Options Menu</w:t>
       </w:r>
     </w:p>
     <w:p>
@@ -2816,12 +3185,12 @@
     </w:p>
     <w:p>
       <w:pPr>
-        <w:jc w:val="both"/>
+        <w:jc w:val="center"/>
       </w:pPr>
       <w:r>
         <w:rPr>
           <w:noProof/>
-          <w:lang w:val="en-US"/>
+          <w:lang w:eastAsia="en-GB"/>
         </w:rPr>
         <w:lastRenderedPageBreak/>
         <w:drawing>
@@ -2895,7 +3264,15 @@
         <w:jc w:val="both"/>
       </w:pPr>
       <w:r>
-        <w:t xml:space="preserve">Within the navigation bar, there is a CustomModal that is used for popups. The Modal is constructed in such a way that a form should be passed in to it and the modal displays that form. This eliminates the need for multiple modals for each form. In this case it </w:t>
+        <w:t xml:space="preserve">Within the navigation bar, there is a </w:t>
+      </w:r>
+      <w:proofErr w:type="spellStart"/>
+      <w:r>
+        <w:t>CustomModal</w:t>
+      </w:r>
+      <w:proofErr w:type="spellEnd"/>
+      <w:r>
+        <w:t xml:space="preserve"> that is used for popups. The Modal is constructed in such a way that a form should be passed in to it and the modal displays that form. This eliminates the need for multiple modals for each form. In this case it </w:t>
       </w:r>
       <w:r>
         <w:t>is used for the Fly to Location. If the user enters an Invalid Location the browser will give an alert and the Modal Will not close. If the user gives a valid address, the map will fly to that location, place a marker and close the modal.</w:t>
@@ -2906,12 +3283,12 @@
     </w:p>
     <w:p>
       <w:pPr>
-        <w:jc w:val="both"/>
+        <w:jc w:val="center"/>
       </w:pPr>
       <w:r>
         <w:rPr>
           <w:noProof/>
-          <w:lang w:val="en-US"/>
+          <w:lang w:eastAsia="en-GB"/>
         </w:rPr>
         <w:drawing>
           <wp:inline distT="0" distB="0" distL="0" distR="0" wp14:anchorId="37233EB2" wp14:editId="048F57E4">
@@ -2987,17 +3364,22 @@
         <w:t>Directions also use the Modal as clicking the 'Get Directions' option passes in the Directions Form to the modal and displays the modal. If incorrect locations are searched or there is no route between the two locations an alert box pops up alerting the user.</w:t>
       </w:r>
       <w:r>
-        <w:t xml:space="preserve"> When valid addresses are entered however the simplest route between the two points will be plotted on the map and the directions will appear on the right hand side of the page :</w:t>
-      </w:r>
-    </w:p>
-    <w:p>
-      <w:pPr>
-        <w:jc w:val="both"/>
+        <w:t xml:space="preserve"> When valid addresses are entered however the simplest route between the two points will be plotted on the map and the directions will appear on the right hand side of the </w:t>
+      </w:r>
+      <w:proofErr w:type="gramStart"/>
+      <w:r>
+        <w:t>page :</w:t>
+      </w:r>
+      <w:proofErr w:type="gramEnd"/>
+    </w:p>
+    <w:p>
+      <w:pPr>
+        <w:jc w:val="center"/>
       </w:pPr>
       <w:r>
         <w:rPr>
           <w:noProof/>
-          <w:lang w:val="en-US"/>
+          <w:lang w:eastAsia="en-GB"/>
         </w:rPr>
         <w:lastRenderedPageBreak/>
         <w:drawing>
@@ -3071,19 +3453,40 @@
         <w:jc w:val="both"/>
       </w:pPr>
       <w:r>
-        <w:t xml:space="preserve">As well as displaying the directions a parameterised URL is generated such that the link can be sent to someone else. The URL for this is : </w:t>
+        <w:t xml:space="preserve">As well as displaying the directions a parameterised URL is generated such that the link can be sent to someone else. The URL for this </w:t>
+      </w:r>
+      <w:proofErr w:type="gramStart"/>
+      <w:r>
+        <w:t>is :</w:t>
+      </w:r>
+      <w:proofErr w:type="gramEnd"/>
+      <w:r>
+        <w:t xml:space="preserve"> </w:t>
       </w:r>
       <w:r>
         <w:t>/home/directions/</w:t>
       </w:r>
       <w:r>
-        <w:t>:fromAddress</w:t>
-      </w:r>
+        <w:t>:</w:t>
+      </w:r>
+      <w:proofErr w:type="spellStart"/>
+      <w:r>
+        <w:t>fromAddress</w:t>
+      </w:r>
+      <w:proofErr w:type="spellEnd"/>
       <w:r>
         <w:t>/</w:t>
       </w:r>
       <w:r>
-        <w:t>:toaddress . This was the only URL parameterised as the Fly to Location Functionality and the Centre Map functionality did not seem as useful to share.</w:t>
+        <w:t>:</w:t>
+      </w:r>
+      <w:proofErr w:type="spellStart"/>
+      <w:r>
+        <w:t>toaddress</w:t>
+      </w:r>
+      <w:proofErr w:type="spellEnd"/>
+      <w:r>
+        <w:t xml:space="preserve"> . This was the only URL parameterised as the Fly to Location Functionality and the Centre Map functionality did not seem as useful to share.</w:t>
       </w:r>
       <w:r>
         <w:t xml:space="preserve"> Centring the map or flying to location or clicking home again will get rid of these directions on the right hand side.</w:t>
@@ -3094,12 +3497,12 @@
     </w:p>
     <w:p>
       <w:pPr>
-        <w:jc w:val="both"/>
+        <w:jc w:val="center"/>
       </w:pPr>
       <w:r>
         <w:rPr>
           <w:noProof/>
-          <w:lang w:val="en-US"/>
+          <w:lang w:eastAsia="en-GB"/>
         </w:rPr>
         <w:drawing>
           <wp:inline distT="0" distB="0" distL="0" distR="0" wp14:anchorId="2AB27DB1" wp14:editId="44EC226F">
@@ -3164,7 +3567,23 @@
           <w:b/>
           <w:sz w:val="20"/>
         </w:rPr>
-        <w:t>Figure 11 : Profile Basic Info</w:t>
+        <w:t xml:space="preserve">Figure </w:t>
+      </w:r>
+      <w:proofErr w:type="gramStart"/>
+      <w:r>
+        <w:rPr>
+          <w:b/>
+          <w:sz w:val="20"/>
+        </w:rPr>
+        <w:t>11 :</w:t>
+      </w:r>
+      <w:proofErr w:type="gramEnd"/>
+      <w:r>
+        <w:rPr>
+          <w:b/>
+          <w:sz w:val="20"/>
+        </w:rPr>
+        <w:t xml:space="preserve"> Profile Basic Info</w:t>
       </w:r>
     </w:p>
     <w:p>
@@ -3172,22 +3591,24 @@
         <w:jc w:val="both"/>
       </w:pPr>
       <w:r>
-        <w:t>The Profile is broken into 3 sections. The basic information, username, email and profile photo, the user’s preferences and finally the user’s last 10 searched directions.</w:t>
-      </w:r>
-    </w:p>
-    <w:p>
-      <w:pPr>
-        <w:jc w:val="both"/>
-      </w:pPr>
-      <w:r>
+        <w:t xml:space="preserve">The Profile is broken into 3 sections. </w:t>
+      </w:r>
+      <w:proofErr w:type="gramStart"/>
+      <w:r>
+        <w:t>The basic information, username, email and profile photo, the user’s preferences and finally the user’s last 10 searched directions.</w:t>
+      </w:r>
+      <w:proofErr w:type="gramEnd"/>
+    </w:p>
+    <w:p>
+      <w:pPr>
+        <w:jc w:val="center"/>
+      </w:pPr>
+      <w:r>
+        <w:rPr>
+          <w:noProof/>
+          <w:lang w:eastAsia="en-GB"/>
+        </w:rPr>
         <w:lastRenderedPageBreak/>
-        <w:t xml:space="preserve"> </w:t>
-      </w:r>
-      <w:r>
-        <w:rPr>
-          <w:noProof/>
-          <w:lang w:val="en-US"/>
-        </w:rPr>
         <w:drawing>
           <wp:inline distT="0" distB="0" distL="0" distR="0" wp14:anchorId="23C860AF" wp14:editId="1B3DBE19">
             <wp:extent cx="2943665" cy="1861371"/>
@@ -3259,7 +3680,15 @@
         <w:jc w:val="both"/>
       </w:pPr>
       <w:r>
-        <w:t xml:space="preserve">Each of the options available are used in calculating the user’s directions. The values are stored in a </w:t>
+        <w:t xml:space="preserve">Each of the options available </w:t>
+      </w:r>
+      <w:proofErr w:type="gramStart"/>
+      <w:r>
+        <w:t>are</w:t>
+      </w:r>
+      <w:proofErr w:type="gramEnd"/>
+      <w:r>
+        <w:t xml:space="preserve"> used in calculating the user’s directions. The values are stored in a </w:t>
       </w:r>
       <w:r>
         <w:t>Firebase database table titled ‘user’.</w:t>
@@ -3270,12 +3699,12 @@
     </w:p>
     <w:p>
       <w:pPr>
-        <w:jc w:val="both"/>
+        <w:jc w:val="center"/>
       </w:pPr>
       <w:r>
         <w:rPr>
           <w:noProof/>
-          <w:lang w:val="en-US"/>
+          <w:lang w:eastAsia="en-GB"/>
         </w:rPr>
         <w:drawing>
           <wp:inline distT="0" distB="0" distL="0" distR="0" wp14:anchorId="350AB18B" wp14:editId="4C8580B3">
@@ -3354,18 +3783,20 @@
       <w:pPr>
         <w:jc w:val="both"/>
       </w:pPr>
+      <w:proofErr w:type="gramStart"/>
       <w:r>
         <w:t>Example of a user’s preferences in the Firebase Database.</w:t>
       </w:r>
-    </w:p>
-    <w:p>
-      <w:pPr>
-        <w:jc w:val="both"/>
+      <w:proofErr w:type="gramEnd"/>
+    </w:p>
+    <w:p>
+      <w:pPr>
+        <w:jc w:val="center"/>
       </w:pPr>
       <w:r>
         <w:rPr>
           <w:noProof/>
-          <w:lang w:val="en-US"/>
+          <w:lang w:eastAsia="en-GB"/>
         </w:rPr>
         <w:drawing>
           <wp:inline distT="0" distB="0" distL="0" distR="0" wp14:anchorId="0506CC5C" wp14:editId="2F6FBD82">
@@ -3461,7 +3892,7 @@
       <w:r>
         <w:rPr>
           <w:noProof/>
-          <w:lang w:val="en-US"/>
+          <w:lang w:eastAsia="en-GB"/>
         </w:rPr>
         <w:drawing>
           <wp:inline distT="0" distB="0" distL="0" distR="0" wp14:anchorId="4D25093B" wp14:editId="00707D54">
@@ -3526,7 +3957,23 @@
           <w:b/>
           <w:sz w:val="20"/>
         </w:rPr>
-        <w:t>Figure 15 : Example Directions</w:t>
+        <w:t xml:space="preserve">Figure </w:t>
+      </w:r>
+      <w:proofErr w:type="gramStart"/>
+      <w:r>
+        <w:rPr>
+          <w:b/>
+          <w:sz w:val="20"/>
+        </w:rPr>
+        <w:t>15 :</w:t>
+      </w:r>
+      <w:proofErr w:type="gramEnd"/>
+      <w:r>
+        <w:rPr>
+          <w:b/>
+          <w:sz w:val="20"/>
+        </w:rPr>
+        <w:t xml:space="preserve"> Example Directions</w:t>
       </w:r>
     </w:p>
     <w:p>
@@ -3534,7 +3981,15 @@
         <w:jc w:val="both"/>
       </w:pPr>
       <w:r>
-        <w:t>As can be seen the table is used to store the date searched, to and from location and the id of the user who searched it. Note that this table has a rule in firebase so that the user_id field of this directions table is index to make querying the table faster.</w:t>
+        <w:t xml:space="preserve">As can be seen the table is used to store the date searched, to and from location and the id of the user who searched it. Note that this table has a rule in firebase so that the </w:t>
+      </w:r>
+      <w:proofErr w:type="spellStart"/>
+      <w:r>
+        <w:t>user_id</w:t>
+      </w:r>
+      <w:proofErr w:type="spellEnd"/>
+      <w:r>
+        <w:t xml:space="preserve"> field of this directions table is index to make querying the table faster.</w:t>
       </w:r>
     </w:p>
     <w:p>
@@ -3552,12 +4007,12 @@
     </w:p>
     <w:p>
       <w:pPr>
-        <w:jc w:val="both"/>
+        <w:jc w:val="center"/>
       </w:pPr>
       <w:r>
         <w:rPr>
           <w:noProof/>
-          <w:lang w:val="en-US"/>
+          <w:lang w:eastAsia="en-GB"/>
         </w:rPr>
         <w:drawing>
           <wp:inline distT="0" distB="0" distL="0" distR="0" wp14:anchorId="0EDB1504" wp14:editId="0DD048E5">
@@ -3630,7 +4085,15 @@
         <w:jc w:val="both"/>
       </w:pPr>
       <w:r>
-        <w:t>The about page is a very simple page which give the purpose of the project and the link to the Github. Notice that the Map Options is greyed out and when click the dropdown does not come down.</w:t>
+        <w:t xml:space="preserve">The about page is a very simple page which give the purpose of the project and the link to the </w:t>
+      </w:r>
+      <w:proofErr w:type="spellStart"/>
+      <w:r>
+        <w:t>Github</w:t>
+      </w:r>
+      <w:proofErr w:type="spellEnd"/>
+      <w:r>
+        <w:t>. Notice that the Map Options is greyed out and when click the dropdown does not come down.</w:t>
       </w:r>
     </w:p>
     <w:p>
@@ -3649,12 +4112,12 @@
     </w:p>
     <w:p>
       <w:pPr>
-        <w:jc w:val="both"/>
+        <w:jc w:val="center"/>
       </w:pPr>
       <w:r>
         <w:rPr>
           <w:noProof/>
-          <w:lang w:val="en-US"/>
+          <w:lang w:eastAsia="en-GB"/>
         </w:rPr>
         <w:lastRenderedPageBreak/>
         <w:drawing>
@@ -3733,10 +4196,9 @@
       </w:pPr>
       <w:r>
         <w:rPr>
-          <w:b/>
           <w:noProof/>
           <w:sz w:val="20"/>
-          <w:lang w:val="en-US"/>
+          <w:lang w:eastAsia="en-GB"/>
         </w:rPr>
         <w:drawing>
           <wp:inline distT="0" distB="0" distL="0" distR="0" wp14:anchorId="7D6C96AB" wp14:editId="7AEAC458">
@@ -3829,7 +4291,21 @@
         <w:rPr>
           <w:sz w:val="32"/>
         </w:rPr>
-        <w:t>How to Setup The Project</w:t>
+        <w:t xml:space="preserve">How to Setup </w:t>
+      </w:r>
+      <w:proofErr w:type="gramStart"/>
+      <w:r>
+        <w:rPr>
+          <w:sz w:val="32"/>
+        </w:rPr>
+        <w:t>The</w:t>
+      </w:r>
+      <w:proofErr w:type="gramEnd"/>
+      <w:r>
+        <w:rPr>
+          <w:sz w:val="32"/>
+        </w:rPr>
+        <w:t xml:space="preserve"> Project</w:t>
       </w:r>
     </w:p>
     <w:p>
@@ -3837,7 +4313,23 @@
         <w:jc w:val="both"/>
       </w:pPr>
       <w:r>
-        <w:t xml:space="preserve">The project can be found on github here : </w:t>
+        <w:t xml:space="preserve">The project can be found on </w:t>
+      </w:r>
+      <w:proofErr w:type="spellStart"/>
+      <w:r>
+        <w:t>github</w:t>
+      </w:r>
+      <w:proofErr w:type="spellEnd"/>
+      <w:r>
+        <w:t xml:space="preserve"> </w:t>
+      </w:r>
+      <w:proofErr w:type="gramStart"/>
+      <w:r>
+        <w:t>here :</w:t>
+      </w:r>
+      <w:proofErr w:type="gramEnd"/>
+      <w:r>
+        <w:t xml:space="preserve"> </w:t>
       </w:r>
       <w:hyperlink r:id="rId30" w:history="1">
         <w:r>
@@ -3850,13 +4342,13 @@
       <w:r>
         <w:t xml:space="preserve"> .</w:t>
       </w:r>
-    </w:p>
-    <w:p>
-      <w:pPr>
-        <w:jc w:val="both"/>
-      </w:pPr>
       <w:bookmarkStart w:id="0" w:name="_GoBack"/>
       <w:bookmarkEnd w:id="0"/>
+    </w:p>
+    <w:p>
+      <w:pPr>
+        <w:jc w:val="both"/>
+      </w:pPr>
     </w:p>
     <w:p>
       <w:pPr>
@@ -3912,7 +4404,7 @@
 </file>
 
 <file path=word/endnotes.xml><?xml version="1.0" encoding="utf-8"?>
-<w:endnotes xmlns:wpc="http://schemas.microsoft.com/office/word/2010/wordprocessingCanvas" xmlns:mo="http://schemas.microsoft.com/office/mac/office/2008/main" xmlns:mc="http://schemas.openxmlformats.org/markup-compatibility/2006" xmlns:mv="urn:schemas-microsoft-com:mac:vml" xmlns:o="urn:schemas-microsoft-com:office:office" xmlns:r="http://schemas.openxmlformats.org/officeDocument/2006/relationships" xmlns:m="http://schemas.openxmlformats.org/officeDocument/2006/math" xmlns:v="urn:schemas-microsoft-com:vml" xmlns:wp14="http://schemas.microsoft.com/office/word/2010/wordprocessingDrawing" xmlns:wp="http://schemas.openxmlformats.org/drawingml/2006/wordprocessingDrawing" xmlns:w10="urn:schemas-microsoft-com:office:word" xmlns:w="http://schemas.openxmlformats.org/wordprocessingml/2006/main" xmlns:w14="http://schemas.microsoft.com/office/word/2010/wordml" xmlns:wpg="http://schemas.microsoft.com/office/word/2010/wordprocessingGroup" xmlns:wpi="http://schemas.microsoft.com/office/word/2010/wordprocessingInk" xmlns:wne="http://schemas.microsoft.com/office/word/2006/wordml" xmlns:wps="http://schemas.microsoft.com/office/word/2010/wordprocessingShape" mc:Ignorable="w14 wp14">
+<w:endnotes xmlns:wpc="http://schemas.microsoft.com/office/word/2010/wordprocessingCanvas" xmlns:mc="http://schemas.openxmlformats.org/markup-compatibility/2006" xmlns:o="urn:schemas-microsoft-com:office:office" xmlns:r="http://schemas.openxmlformats.org/officeDocument/2006/relationships" xmlns:m="http://schemas.openxmlformats.org/officeDocument/2006/math" xmlns:v="urn:schemas-microsoft-com:vml" xmlns:wp14="http://schemas.microsoft.com/office/word/2010/wordprocessingDrawing" xmlns:wp="http://schemas.openxmlformats.org/drawingml/2006/wordprocessingDrawing" xmlns:w10="urn:schemas-microsoft-com:office:word" xmlns:w="http://schemas.openxmlformats.org/wordprocessingml/2006/main" xmlns:w14="http://schemas.microsoft.com/office/word/2010/wordml" xmlns:wpg="http://schemas.microsoft.com/office/word/2010/wordprocessingGroup" xmlns:wpi="http://schemas.microsoft.com/office/word/2010/wordprocessingInk" xmlns:wne="http://schemas.microsoft.com/office/word/2006/wordml" xmlns:wps="http://schemas.microsoft.com/office/word/2010/wordprocessingShape" mc:Ignorable="w14 wp14">
   <w:endnote w:type="separator" w:id="-1">
     <w:p>
       <w:pPr>
@@ -3937,7 +4429,7 @@
 </file>
 
 <file path=word/footer1.xml><?xml version="1.0" encoding="utf-8"?>
-<w:ftr xmlns:wpc="http://schemas.microsoft.com/office/word/2010/wordprocessingCanvas" xmlns:mo="http://schemas.microsoft.com/office/mac/office/2008/main" xmlns:mc="http://schemas.openxmlformats.org/markup-compatibility/2006" xmlns:mv="urn:schemas-microsoft-com:mac:vml" xmlns:o="urn:schemas-microsoft-com:office:office" xmlns:r="http://schemas.openxmlformats.org/officeDocument/2006/relationships" xmlns:m="http://schemas.openxmlformats.org/officeDocument/2006/math" xmlns:v="urn:schemas-microsoft-com:vml" xmlns:wp14="http://schemas.microsoft.com/office/word/2010/wordprocessingDrawing" xmlns:wp="http://schemas.openxmlformats.org/drawingml/2006/wordprocessingDrawing" xmlns:w10="urn:schemas-microsoft-com:office:word" xmlns:w="http://schemas.openxmlformats.org/wordprocessingml/2006/main" xmlns:w14="http://schemas.microsoft.com/office/word/2010/wordml" xmlns:wpg="http://schemas.microsoft.com/office/word/2010/wordprocessingGroup" xmlns:wpi="http://schemas.microsoft.com/office/word/2010/wordprocessingInk" xmlns:wne="http://schemas.microsoft.com/office/word/2006/wordml" xmlns:wps="http://schemas.microsoft.com/office/word/2010/wordprocessingShape" mc:Ignorable="w14 wp14">
+<w:ftr xmlns:wpc="http://schemas.microsoft.com/office/word/2010/wordprocessingCanvas" xmlns:mc="http://schemas.openxmlformats.org/markup-compatibility/2006" xmlns:o="urn:schemas-microsoft-com:office:office" xmlns:r="http://schemas.openxmlformats.org/officeDocument/2006/relationships" xmlns:m="http://schemas.openxmlformats.org/officeDocument/2006/math" xmlns:v="urn:schemas-microsoft-com:vml" xmlns:wp14="http://schemas.microsoft.com/office/word/2010/wordprocessingDrawing" xmlns:wp="http://schemas.openxmlformats.org/drawingml/2006/wordprocessingDrawing" xmlns:w10="urn:schemas-microsoft-com:office:word" xmlns:w="http://schemas.openxmlformats.org/wordprocessingml/2006/main" xmlns:w14="http://schemas.microsoft.com/office/word/2010/wordml" xmlns:wpg="http://schemas.microsoft.com/office/word/2010/wordprocessingGroup" xmlns:wpi="http://schemas.microsoft.com/office/word/2010/wordprocessingInk" xmlns:wne="http://schemas.microsoft.com/office/word/2006/wordml" xmlns:wps="http://schemas.microsoft.com/office/word/2010/wordprocessingShape" mc:Ignorable="w14 wp14">
   <w:p>
     <w:pPr>
       <w:pStyle w:val="Footer"/>
@@ -3953,7 +4445,7 @@
       <w:rPr>
         <w:noProof/>
         <w:color w:val="808080" w:themeColor="background1" w:themeShade="80"/>
-        <w:lang w:val="en-US"/>
+        <w:lang w:eastAsia="en-GB"/>
       </w:rPr>
       <mc:AlternateContent>
         <mc:Choice Requires="wpg">
@@ -4081,7 +4573,7 @@
                               </a:srgbClr>
                             </a:solidFill>
                             <a:extLst>
-                              <a:ext uri="{91240B29-F687-4f45-9708-019B960494DF}">
+                              <a:ext uri="{91240B29-F687-4F45-9708-019B960494DF}">
                                 <a14:hiddenLine xmlns:a14="http://schemas.microsoft.com/office/drawing/2010/main" w="9525">
                                   <a:solidFill>
                                     <a:srgbClr val="000000"/>
@@ -4156,7 +4648,7 @@
                               </a:srgbClr>
                             </a:solidFill>
                             <a:extLst>
-                              <a:ext uri="{91240B29-F687-4f45-9708-019B960494DF}">
+                              <a:ext uri="{91240B29-F687-4F45-9708-019B960494DF}">
                                 <a14:hiddenLine xmlns:a14="http://schemas.microsoft.com/office/drawing/2010/main" w="9525">
                                   <a:solidFill>
                                     <a:srgbClr val="000000"/>
@@ -4231,7 +4723,7 @@
                               </a:srgbClr>
                             </a:solidFill>
                             <a:extLst>
-                              <a:ext uri="{91240B29-F687-4f45-9708-019B960494DF}">
+                              <a:ext uri="{91240B29-F687-4F45-9708-019B960494DF}">
                                 <a14:hiddenLine xmlns:a14="http://schemas.microsoft.com/office/drawing/2010/main" w="9525">
                                   <a:solidFill>
                                     <a:srgbClr val="000000"/>
@@ -4305,7 +4797,7 @@
                             <a:srgbClr val="D8D8D8"/>
                           </a:solidFill>
                           <a:extLst>
-                            <a:ext uri="{91240B29-F687-4f45-9708-019B960494DF}">
+                            <a:ext uri="{91240B29-F687-4F45-9708-019B960494DF}">
                               <a14:hiddenLine xmlns:a14="http://schemas.microsoft.com/office/drawing/2010/main" w="9525">
                                 <a:solidFill>
                                   <a:srgbClr val="000000"/>
@@ -4378,7 +4870,7 @@
                             <a:srgbClr val="BFBFBF"/>
                           </a:solidFill>
                           <a:extLst>
-                            <a:ext uri="{91240B29-F687-4f45-9708-019B960494DF}">
+                            <a:ext uri="{91240B29-F687-4F45-9708-019B960494DF}">
                               <a14:hiddenLine xmlns:a14="http://schemas.microsoft.com/office/drawing/2010/main" w="9525">
                                 <a:solidFill>
                                   <a:srgbClr val="000000"/>
@@ -4451,7 +4943,7 @@
                             <a:srgbClr val="D8D8D8"/>
                           </a:solidFill>
                           <a:extLst>
-                            <a:ext uri="{91240B29-F687-4f45-9708-019B960494DF}">
+                            <a:ext uri="{91240B29-F687-4F45-9708-019B960494DF}">
                               <a14:hiddenLine xmlns:a14="http://schemas.microsoft.com/office/drawing/2010/main" w="9525">
                                 <a:solidFill>
                                   <a:srgbClr val="000000"/>
@@ -4526,7 +5018,7 @@
                             </a:srgbClr>
                           </a:solidFill>
                           <a:extLst>
-                            <a:ext uri="{91240B29-F687-4f45-9708-019B960494DF}">
+                            <a:ext uri="{91240B29-F687-4F45-9708-019B960494DF}">
                               <a14:hiddenLine xmlns:a14="http://schemas.microsoft.com/office/drawing/2010/main" w="9525">
                                 <a:solidFill>
                                   <a:srgbClr val="000000"/>
@@ -4601,7 +5093,7 @@
                             </a:srgbClr>
                           </a:solidFill>
                           <a:extLst>
-                            <a:ext uri="{91240B29-F687-4f45-9708-019B960494DF}">
+                            <a:ext uri="{91240B29-F687-4F45-9708-019B960494DF}">
                               <a14:hiddenLine xmlns:a14="http://schemas.microsoft.com/office/drawing/2010/main" w="9525">
                                 <a:solidFill>
                                   <a:srgbClr val="000000"/>
@@ -4676,7 +5168,7 @@
                             </a:srgbClr>
                           </a:solidFill>
                           <a:extLst>
-                            <a:ext uri="{91240B29-F687-4f45-9708-019B960494DF}">
+                            <a:ext uri="{91240B29-F687-4F45-9708-019B960494DF}">
                               <a14:hiddenLine xmlns:a14="http://schemas.microsoft.com/office/drawing/2010/main" w="9525">
                                 <a:solidFill>
                                   <a:srgbClr val="000000"/>
@@ -4708,14 +5200,14 @@
                         </a:prstGeom>
                         <a:noFill/>
                         <a:extLst>
-                          <a:ext uri="{909E8E84-426E-40dd-AFC4-6F175D3DCCD1}">
+                          <a:ext uri="{909E8E84-426E-40DD-AFC4-6F175D3DCCD1}">
                             <a14:hiddenFill xmlns:a14="http://schemas.microsoft.com/office/drawing/2010/main">
                               <a:solidFill>
                                 <a:srgbClr val="FFFFFF"/>
                               </a:solidFill>
                             </a14:hiddenFill>
                           </a:ext>
-                          <a:ext uri="{91240B29-F687-4f45-9708-019B960494DF}">
+                          <a:ext uri="{91240B29-F687-4F45-9708-019B960494DF}">
                             <a14:hiddenLine xmlns:a14="http://schemas.microsoft.com/office/drawing/2010/main" w="9525">
                               <a:solidFill>
                                 <a:srgbClr val="000000"/>
@@ -4780,60 +5272,60 @@
         </mc:Choice>
         <mc:Fallback>
           <w:pict>
-            <v:group id="Group 406" o:spid="_x0000_s1041" style="position:absolute;left:0;text-align:left;margin-left:0;margin-top:0;width:58.1pt;height:48.5pt;z-index:251659264;mso-width-percent:800;mso-top-percent:900;mso-position-horizontal:center;mso-position-horizontal-relative:right-margin-area;mso-position-vertical-relative:margin;mso-width-percent:800;mso-top-percent:900;mso-width-relative:left-margin-area" coordorigin="10717,13296" coordsize="1162,970" o:gfxdata="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" o:allowincell="f">
-              <v:group id="Group 423" o:spid="_x0000_s1042" style="position:absolute;left:10717;top:13815;width:1161;height:451" coordorigin="-6,3399" coordsize="12197,4253" o:gfxdata="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">
+            <v:group id="Group 406" o:spid="_x0000_s1041" style="position:absolute;left:0;text-align:left;margin-left:0;margin-top:0;width:58.1pt;height:48.5pt;z-index:251659264;mso-width-percent:800;mso-top-percent:900;mso-position-horizontal:center;mso-position-horizontal-relative:right-margin-area;mso-position-vertical-relative:margin;mso-width-percent:800;mso-top-percent:900;mso-width-relative:left-margin-area" coordorigin="10717,13296" coordsize="1162,970" o:gfxdata="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" o:allowincell="f">
+              <v:group id="Group 423" o:spid="_x0000_s1042" style="position:absolute;left:10717;top:13815;width:1161;height:451" coordorigin="-6,3399" coordsize="12197,4253" o:gfxdata="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">
                 <o:lock v:ext="edit" aspectratio="t"/>
-                <v:group id="Group 424" o:spid="_x0000_s1043" style="position:absolute;left:-6;top:3717;width:12189;height:3550" coordorigin="18,7468" coordsize="12189,3550" o:gfxdata="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">
+                <v:group id="Group 424" o:spid="_x0000_s1043" style="position:absolute;left:-6;top:3717;width:12189;height:3550" coordorigin="18,7468" coordsize="12189,3550" o:gfxdata="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">
                   <o:lock v:ext="edit" aspectratio="t"/>
-                  <v:shape id="Freeform 425" o:spid="_x0000_s1044" style="position:absolute;left:18;top:7837;width:7132;height:2863;visibility:visible;mso-wrap-style:square;v-text-anchor:top" coordsize="7132,2863" o:gfxdata="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" path="m0,0l17,2863,7132,2578,7132,200,,0xe" fillcolor="#a7bfde" stroked="f">
+                  <v:shape id="Freeform 425" o:spid="_x0000_s1044" style="position:absolute;left:18;top:7837;width:7132;height:2863;visibility:visible;mso-wrap-style:square;v-text-anchor:top" coordsize="7132,2863" o:gfxdata="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" path="m,l17,2863,7132,2578r,-2378l,xe" fillcolor="#a7bfde" stroked="f">
                     <v:fill opacity="32896f"/>
                     <v:path arrowok="t" o:connecttype="custom" o:connectlocs="0,0;17,2863;7132,2578;7132,200;0,0" o:connectangles="0,0,0,0,0"/>
                     <o:lock v:ext="edit" aspectratio="t"/>
                   </v:shape>
-                  <v:shape id="Freeform 426" o:spid="_x0000_s1045" style="position:absolute;left:7150;top:7468;width:3466;height:3550;visibility:visible;mso-wrap-style:square;v-text-anchor:top" coordsize="3466,3550" o:gfxdata="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" path="m0,569l0,2930,3466,3550,3466,,,569xe" fillcolor="#d3dfee" stroked="f">
+                  <v:shape id="Freeform 426" o:spid="_x0000_s1045" style="position:absolute;left:7150;top:7468;width:3466;height:3550;visibility:visible;mso-wrap-style:square;v-text-anchor:top" coordsize="3466,3550" o:gfxdata="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" path="m,569l,2930r3466,620l3466,,,569xe" fillcolor="#d3dfee" stroked="f">
                     <v:fill opacity="32896f"/>
                     <v:path arrowok="t" o:connecttype="custom" o:connectlocs="0,569;0,2930;3466,3550;3466,0;0,569" o:connectangles="0,0,0,0,0"/>
                     <o:lock v:ext="edit" aspectratio="t"/>
                   </v:shape>
-                  <v:shape id="Freeform 427" o:spid="_x0000_s1046" style="position:absolute;left:10616;top:7468;width:1591;height:3550;visibility:visible;mso-wrap-style:square;v-text-anchor:top" coordsize="1591,3550" o:gfxdata="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" path="m0,0l0,3550,1591,2746,1591,737,,0xe" fillcolor="#a7bfde" stroked="f">
+                  <v:shape id="Freeform 427" o:spid="_x0000_s1046" style="position:absolute;left:10616;top:7468;width:1591;height:3550;visibility:visible;mso-wrap-style:square;v-text-anchor:top" coordsize="1591,3550" o:gfxdata="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" path="m,l,3550,1591,2746r,-2009l,xe" fillcolor="#a7bfde" stroked="f">
                     <v:fill opacity="32896f"/>
                     <v:path arrowok="t" o:connecttype="custom" o:connectlocs="0,0;0,3550;1591,2746;1591,737;0,0" o:connectangles="0,0,0,0,0"/>
                     <o:lock v:ext="edit" aspectratio="t"/>
                   </v:shape>
                 </v:group>
-                <v:shape id="Freeform 428" o:spid="_x0000_s1047" style="position:absolute;left:8071;top:4069;width:4120;height:2913;visibility:visible;mso-wrap-style:square;v-text-anchor:top" coordsize="4120,2913" o:gfxdata="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" path="m1,251l0,2662,4120,2913,4120,,1,251xe" fillcolor="#d8d8d8" stroked="f">
+                <v:shape id="Freeform 428" o:spid="_x0000_s1047" style="position:absolute;left:8071;top:4069;width:4120;height:2913;visibility:visible;mso-wrap-style:square;v-text-anchor:top" coordsize="4120,2913" o:gfxdata="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" path="m1,251l,2662r4120,251l4120,,1,251xe" fillcolor="#d8d8d8" stroked="f">
                   <v:path arrowok="t" o:connecttype="custom" o:connectlocs="1,251;0,2662;4120,2913;4120,0;1,251" o:connectangles="0,0,0,0,0"/>
                   <o:lock v:ext="edit" aspectratio="t"/>
                 </v:shape>
-                <v:shape id="Freeform 429" o:spid="_x0000_s1048" style="position:absolute;left:4104;top:3399;width:3985;height:4236;visibility:visible;mso-wrap-style:square;v-text-anchor:top" coordsize="3985,4236" o:gfxdata="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" path="m0,0l0,4236,3985,3349,3985,921,,0xe" fillcolor="#bfbfbf" stroked="f">
+                <v:shape id="Freeform 429" o:spid="_x0000_s1048" style="position:absolute;left:4104;top:3399;width:3985;height:4236;visibility:visible;mso-wrap-style:square;v-text-anchor:top" coordsize="3985,4236" o:gfxdata="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" path="m,l,4236,3985,3349r,-2428l,xe" fillcolor="#bfbfbf" stroked="f">
                   <v:path arrowok="t" o:connecttype="custom" o:connectlocs="0,0;0,4236;3985,3349;3985,921;0,0" o:connectangles="0,0,0,0,0"/>
                   <o:lock v:ext="edit" aspectratio="t"/>
                 </v:shape>
-                <v:shape id="Freeform 430" o:spid="_x0000_s1049" style="position:absolute;left:18;top:3399;width:4086;height:4253;visibility:visible;mso-wrap-style:square;v-text-anchor:top" coordsize="4086,4253" o:gfxdata="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" path="m4086,0l4084,4253,,3198,,1072,4086,0xe" fillcolor="#d8d8d8" stroked="f">
+                <v:shape id="Freeform 430" o:spid="_x0000_s1049" style="position:absolute;left:18;top:3399;width:4086;height:4253;visibility:visible;mso-wrap-style:square;v-text-anchor:top" coordsize="4086,4253" o:gfxdata="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" path="m4086,r-2,4253l,3198,,1072,4086,xe" fillcolor="#d8d8d8" stroked="f">
                   <v:path arrowok="t" o:connecttype="custom" o:connectlocs="4086,0;4084,4253;0,3198;0,1072;4086,0" o:connectangles="0,0,0,0,0"/>
                   <o:lock v:ext="edit" aspectratio="t"/>
                 </v:shape>
-                <v:shape id="Freeform 431" o:spid="_x0000_s1050" style="position:absolute;left:17;top:3617;width:2076;height:3851;visibility:visible;mso-wrap-style:square;v-text-anchor:top" coordsize="2076,3851" o:gfxdata="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" path="m0,921l2060,,2076,3851,,2981,,921xe" fillcolor="#d3dfee" stroked="f">
+                <v:shape id="Freeform 431" o:spid="_x0000_s1050" style="position:absolute;left:17;top:3617;width:2076;height:3851;visibility:visible;mso-wrap-style:square;v-text-anchor:top" coordsize="2076,3851" o:gfxdata="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" path="m,921l2060,r16,3851l,2981,,921xe" fillcolor="#d3dfee" stroked="f">
                   <v:fill opacity="46003f"/>
                   <v:path arrowok="t" o:connecttype="custom" o:connectlocs="0,921;2060,0;2076,3851;0,2981;0,921" o:connectangles="0,0,0,0,0"/>
                   <o:lock v:ext="edit" aspectratio="t"/>
                 </v:shape>
-                <v:shape id="Freeform 432" o:spid="_x0000_s1051" style="position:absolute;left:2077;top:3617;width:6011;height:3835;visibility:visible;mso-wrap-style:square;v-text-anchor:top" coordsize="6011,3835" o:gfxdata="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" path="m0,0l17,3835,6011,2629,6011,1239,,0xe" fillcolor="#a7bfde" stroked="f">
+                <v:shape id="Freeform 432" o:spid="_x0000_s1051" style="position:absolute;left:2077;top:3617;width:6011;height:3835;visibility:visible;mso-wrap-style:square;v-text-anchor:top" coordsize="6011,3835" o:gfxdata="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" path="m,l17,3835,6011,2629r,-1390l,xe" fillcolor="#a7bfde" stroked="f">
                   <v:fill opacity="46003f"/>
                   <v:path arrowok="t" o:connecttype="custom" o:connectlocs="0,0;17,3835;6011,2629;6011,1239;0,0" o:connectangles="0,0,0,0,0"/>
                   <o:lock v:ext="edit" aspectratio="t"/>
                 </v:shape>
-                <v:shape id="Freeform 433" o:spid="_x0000_s1052" style="position:absolute;left:8088;top:3835;width:4102;height:3432;visibility:visible;mso-wrap-style:square;v-text-anchor:top" coordsize="4102,3432" o:gfxdata="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" path="m0,1038l0,2411,4102,3432,4102,,,1038xe" fillcolor="#d3dfee" stroked="f">
+                <v:shape id="Freeform 433" o:spid="_x0000_s1052" style="position:absolute;left:8088;top:3835;width:4102;height:3432;visibility:visible;mso-wrap-style:square;v-text-anchor:top" coordsize="4102,3432" o:gfxdata="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" path="m,1038l,2411,4102,3432,4102,,,1038xe" fillcolor="#d3dfee" stroked="f">
                   <v:fill opacity="46003f"/>
                   <v:path arrowok="t" o:connecttype="custom" o:connectlocs="0,1038;0,2411;4102,3432;4102,0;0,1038" o:connectangles="0,0,0,0,0"/>
                   <o:lock v:ext="edit" aspectratio="t"/>
                 </v:shape>
               </v:group>
-              <v:shapetype id="_x0000_t202" coordsize="21600,21600" o:spt="202" path="m0,0l0,21600,21600,21600,21600,0xe">
+              <v:shapetype id="_x0000_t202" coordsize="21600,21600" o:spt="202" path="m,l,21600r21600,l21600,xe">
                 <v:stroke joinstyle="miter"/>
                 <v:path gradientshapeok="t" o:connecttype="rect"/>
               </v:shapetype>
-              <v:shape id="Text Box 434" o:spid="_x0000_s1053" type="#_x0000_t202" style="position:absolute;left:10821;top:13296;width:1058;height:365;visibility:visible;mso-wrap-style:square;v-text-anchor:top" o:gfxdata="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" filled="f" stroked="f">
+              <v:shape id="Text Box 434" o:spid="_x0000_s1053" type="#_x0000_t202" style="position:absolute;left:10821;top:13296;width:1058;height:365;visibility:visible;mso-wrap-style:square;v-text-anchor:top" o:gfxdata="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" filled="f" stroked="f">
                 <v:textbox inset=",0,,0">
                   <w:txbxContent>
                     <w:p>
@@ -4892,12 +5384,27 @@
         <w:dataBinding w:prefixMappings="xmlns:ns0='http://schemas.microsoft.com/office/2006/coverPageProps'" w:xpath="/ns0:CoverPageProperties[1]/ns0:CompanyAddress[1]" w:storeItemID="{55AF091B-3C7A-41E3-B477-F2FDAA23CFDA}"/>
         <w:text w:multiLine="1"/>
       </w:sdtPr>
+      <w:sdtEndPr/>
       <w:sdtContent>
         <w:r>
           <w:rPr>
             <w:color w:val="808080" w:themeColor="background1" w:themeShade="80"/>
           </w:rPr>
-          <w:t>Simple Route – Colm Carew</w:t>
+          <w:t xml:space="preserve">Simple Route – </w:t>
+        </w:r>
+        <w:proofErr w:type="spellStart"/>
+        <w:r>
+          <w:rPr>
+            <w:color w:val="808080" w:themeColor="background1" w:themeShade="80"/>
+          </w:rPr>
+          <w:t>Colm</w:t>
+        </w:r>
+        <w:proofErr w:type="spellEnd"/>
+        <w:r>
+          <w:rPr>
+            <w:color w:val="808080" w:themeColor="background1" w:themeShade="80"/>
+          </w:rPr>
+          <w:t xml:space="preserve"> Carew</w:t>
         </w:r>
       </w:sdtContent>
     </w:sdt>
@@ -4911,7 +5418,7 @@
 </file>
 
 <file path=word/footnotes.xml><?xml version="1.0" encoding="utf-8"?>
-<w:footnotes xmlns:wpc="http://schemas.microsoft.com/office/word/2010/wordprocessingCanvas" xmlns:mo="http://schemas.microsoft.com/office/mac/office/2008/main" xmlns:mc="http://schemas.openxmlformats.org/markup-compatibility/2006" xmlns:mv="urn:schemas-microsoft-com:mac:vml" xmlns:o="urn:schemas-microsoft-com:office:office" xmlns:r="http://schemas.openxmlformats.org/officeDocument/2006/relationships" xmlns:m="http://schemas.openxmlformats.org/officeDocument/2006/math" xmlns:v="urn:schemas-microsoft-com:vml" xmlns:wp14="http://schemas.microsoft.com/office/word/2010/wordprocessingDrawing" xmlns:wp="http://schemas.openxmlformats.org/drawingml/2006/wordprocessingDrawing" xmlns:w10="urn:schemas-microsoft-com:office:word" xmlns:w="http://schemas.openxmlformats.org/wordprocessingml/2006/main" xmlns:w14="http://schemas.microsoft.com/office/word/2010/wordml" xmlns:wpg="http://schemas.microsoft.com/office/word/2010/wordprocessingGroup" xmlns:wpi="http://schemas.microsoft.com/office/word/2010/wordprocessingInk" xmlns:wne="http://schemas.microsoft.com/office/word/2006/wordml" xmlns:wps="http://schemas.microsoft.com/office/word/2010/wordprocessingShape" mc:Ignorable="w14 wp14">
+<w:footnotes xmlns:wpc="http://schemas.microsoft.com/office/word/2010/wordprocessingCanvas" xmlns:mc="http://schemas.openxmlformats.org/markup-compatibility/2006" xmlns:o="urn:schemas-microsoft-com:office:office" xmlns:r="http://schemas.openxmlformats.org/officeDocument/2006/relationships" xmlns:m="http://schemas.openxmlformats.org/officeDocument/2006/math" xmlns:v="urn:schemas-microsoft-com:vml" xmlns:wp14="http://schemas.microsoft.com/office/word/2010/wordprocessingDrawing" xmlns:wp="http://schemas.openxmlformats.org/drawingml/2006/wordprocessingDrawing" xmlns:w10="urn:schemas-microsoft-com:office:word" xmlns:w="http://schemas.openxmlformats.org/wordprocessingml/2006/main" xmlns:w14="http://schemas.microsoft.com/office/word/2010/wordml" xmlns:wpg="http://schemas.microsoft.com/office/word/2010/wordprocessingGroup" xmlns:wpi="http://schemas.microsoft.com/office/word/2010/wordprocessingInk" xmlns:wne="http://schemas.microsoft.com/office/word/2006/wordml" xmlns:wps="http://schemas.microsoft.com/office/word/2010/wordprocessingShape" mc:Ignorable="w14 wp14">
   <w:footnote w:type="separator" w:id="-1">
     <w:p>
       <w:pPr>
@@ -4936,7 +5443,7 @@
 </file>
 
 <file path=word/numbering.xml><?xml version="1.0" encoding="utf-8"?>
-<w:numbering xmlns:wpc="http://schemas.microsoft.com/office/word/2010/wordprocessingCanvas" xmlns:mo="http://schemas.microsoft.com/office/mac/office/2008/main" xmlns:mc="http://schemas.openxmlformats.org/markup-compatibility/2006" xmlns:mv="urn:schemas-microsoft-com:mac:vml" xmlns:o="urn:schemas-microsoft-com:office:office" xmlns:r="http://schemas.openxmlformats.org/officeDocument/2006/relationships" xmlns:m="http://schemas.openxmlformats.org/officeDocument/2006/math" xmlns:v="urn:schemas-microsoft-com:vml" xmlns:wp14="http://schemas.microsoft.com/office/word/2010/wordprocessingDrawing" xmlns:wp="http://schemas.openxmlformats.org/drawingml/2006/wordprocessingDrawing" xmlns:w10="urn:schemas-microsoft-com:office:word" xmlns:w="http://schemas.openxmlformats.org/wordprocessingml/2006/main" xmlns:w14="http://schemas.microsoft.com/office/word/2010/wordml" xmlns:wpg="http://schemas.microsoft.com/office/word/2010/wordprocessingGroup" xmlns:wpi="http://schemas.microsoft.com/office/word/2010/wordprocessingInk" xmlns:wne="http://schemas.microsoft.com/office/word/2006/wordml" xmlns:wps="http://schemas.microsoft.com/office/word/2010/wordprocessingShape" mc:Ignorable="w14 wp14">
+<w:numbering xmlns:wpc="http://schemas.microsoft.com/office/word/2010/wordprocessingCanvas" xmlns:mc="http://schemas.openxmlformats.org/markup-compatibility/2006" xmlns:o="urn:schemas-microsoft-com:office:office" xmlns:r="http://schemas.openxmlformats.org/officeDocument/2006/relationships" xmlns:m="http://schemas.openxmlformats.org/officeDocument/2006/math" xmlns:v="urn:schemas-microsoft-com:vml" xmlns:wp14="http://schemas.microsoft.com/office/word/2010/wordprocessingDrawing" xmlns:wp="http://schemas.openxmlformats.org/drawingml/2006/wordprocessingDrawing" xmlns:w10="urn:schemas-microsoft-com:office:word" xmlns:w="http://schemas.openxmlformats.org/wordprocessingml/2006/main" xmlns:w14="http://schemas.microsoft.com/office/word/2010/wordml" xmlns:wpg="http://schemas.microsoft.com/office/word/2010/wordprocessingGroup" xmlns:wpi="http://schemas.microsoft.com/office/word/2010/wordprocessingInk" xmlns:wne="http://schemas.microsoft.com/office/word/2006/wordml" xmlns:wps="http://schemas.microsoft.com/office/word/2010/wordprocessingShape" mc:Ignorable="w14 wp14">
   <w:abstractNum w:abstractNumId="0">
     <w:nsid w:val="0FA27BB8"/>
     <w:multiLevelType w:val="hybridMultilevel"/>
@@ -5537,7 +6044,7 @@
       </w:pPr>
     </w:pPrDefault>
   </w:docDefaults>
-  <w:latentStyles w:defLockedState="0" w:defUIPriority="99" w:defSemiHidden="1" w:defUnhideWhenUsed="1" w:defQFormat="0" w:count="276">
+  <w:latentStyles w:defLockedState="0" w:defUIPriority="99" w:defSemiHidden="1" w:defUnhideWhenUsed="1" w:defQFormat="0" w:count="267">
     <w:lsdException w:name="Normal" w:semiHidden="0" w:uiPriority="0" w:unhideWhenUsed="0" w:qFormat="1"/>
     <w:lsdException w:name="heading 1" w:semiHidden="0" w:uiPriority="9" w:unhideWhenUsed="0" w:qFormat="1"/>
     <w:lsdException w:name="heading 2" w:uiPriority="9" w:qFormat="1"/>
@@ -5845,7 +6352,7 @@
 </file>
 
 <file path=word/stylesWithEffects.xml><?xml version="1.0" encoding="utf-8"?>
-<w:styles xmlns:wpc="http://schemas.microsoft.com/office/word/2010/wordprocessingCanvas" xmlns:mo="http://schemas.microsoft.com/office/mac/office/2008/main" xmlns:mc="http://schemas.openxmlformats.org/markup-compatibility/2006" xmlns:mv="urn:schemas-microsoft-com:mac:vml" xmlns:o="urn:schemas-microsoft-com:office:office" xmlns:r="http://schemas.openxmlformats.org/officeDocument/2006/relationships" xmlns:m="http://schemas.openxmlformats.org/officeDocument/2006/math" xmlns:v="urn:schemas-microsoft-com:vml" xmlns:wp14="http://schemas.microsoft.com/office/word/2010/wordprocessingDrawing" xmlns:wp="http://schemas.openxmlformats.org/drawingml/2006/wordprocessingDrawing" xmlns:w10="urn:schemas-microsoft-com:office:word" xmlns:w="http://schemas.openxmlformats.org/wordprocessingml/2006/main" xmlns:w14="http://schemas.microsoft.com/office/word/2010/wordml" xmlns:wpg="http://schemas.microsoft.com/office/word/2010/wordprocessingGroup" xmlns:wpi="http://schemas.microsoft.com/office/word/2010/wordprocessingInk" xmlns:wne="http://schemas.microsoft.com/office/word/2006/wordml" xmlns:wps="http://schemas.microsoft.com/office/word/2010/wordprocessingShape" mc:Ignorable="w14 wp14">
+<w:styles xmlns:wpc="http://schemas.microsoft.com/office/word/2010/wordprocessingCanvas" xmlns:mc="http://schemas.openxmlformats.org/markup-compatibility/2006" xmlns:o="urn:schemas-microsoft-com:office:office" xmlns:r="http://schemas.openxmlformats.org/officeDocument/2006/relationships" xmlns:m="http://schemas.openxmlformats.org/officeDocument/2006/math" xmlns:v="urn:schemas-microsoft-com:vml" xmlns:wp14="http://schemas.microsoft.com/office/word/2010/wordprocessingDrawing" xmlns:wp="http://schemas.openxmlformats.org/drawingml/2006/wordprocessingDrawing" xmlns:w10="urn:schemas-microsoft-com:office:word" xmlns:w="http://schemas.openxmlformats.org/wordprocessingml/2006/main" xmlns:w14="http://schemas.microsoft.com/office/word/2010/wordml" xmlns:wpg="http://schemas.microsoft.com/office/word/2010/wordprocessingGroup" xmlns:wpi="http://schemas.microsoft.com/office/word/2010/wordprocessingInk" xmlns:wne="http://schemas.microsoft.com/office/word/2006/wordml" xmlns:wps="http://schemas.microsoft.com/office/word/2010/wordprocessingShape" mc:Ignorable="w14 wp14">
   <w:docDefaults>
     <w:rPrDefault>
       <w:rPr>
@@ -5861,7 +6368,7 @@
       </w:pPr>
     </w:pPrDefault>
   </w:docDefaults>
-  <w:latentStyles w:defLockedState="0" w:defUIPriority="99" w:defSemiHidden="1" w:defUnhideWhenUsed="1" w:defQFormat="0" w:count="276">
+  <w:latentStyles w:defLockedState="0" w:defUIPriority="99" w:defSemiHidden="1" w:defUnhideWhenUsed="1" w:defQFormat="0" w:count="267">
     <w:lsdException w:name="Normal" w:semiHidden="0" w:uiPriority="0" w:unhideWhenUsed="0" w:qFormat="1"/>
     <w:lsdException w:name="heading 1" w:semiHidden="0" w:uiPriority="9" w:unhideWhenUsed="0" w:qFormat="1"/>
     <w:lsdException w:name="heading 2" w:uiPriority="9" w:qFormat="1"/>

</xml_diff>

<commit_message>
Documentation finished - need to read over
</commit_message>
<xml_diff>
--- a/SimpleRouteEntWebDev.docx
+++ b/SimpleRouteEntWebDev.docx
@@ -1113,7 +1113,6 @@
                                           <w:szCs w:val="32"/>
                                         </w:rPr>
                                       </w:pPr>
-                                      <w:proofErr w:type="spellStart"/>
                                       <w:r>
                                         <w:rPr>
                                           <w:b/>
@@ -1122,18 +1121,7 @@
                                           <w:sz w:val="32"/>
                                           <w:szCs w:val="32"/>
                                         </w:rPr>
-                                        <w:t>Colm</w:t>
-                                      </w:r>
-                                      <w:proofErr w:type="spellEnd"/>
-                                      <w:r>
-                                        <w:rPr>
-                                          <w:b/>
-                                          <w:bCs/>
-                                          <w:color w:val="000000" w:themeColor="text1"/>
-                                          <w:sz w:val="32"/>
-                                          <w:szCs w:val="32"/>
-                                        </w:rPr>
-                                        <w:t xml:space="preserve"> Carew - 20053766</w:t>
+                                        <w:t>Colm Carew - 20053766</w:t>
                                       </w:r>
                                     </w:p>
                                   </w:sdtContent>
@@ -1167,7 +1155,7 @@
                   </wp:anchor>
                 </w:drawing>
               </mc:Choice>
-              <mc:Fallback xmlns:mv="urn:schemas-microsoft-com:mac:vml" xmlns:mo="http://schemas.microsoft.com/office/mac/office/2008/main">
+              <mc:Fallback>
                 <w:pict>
                   <v:group id="Group 3" o:spid="_x0000_s1026" style="position:absolute;margin-left:0;margin-top:0;width:611.95pt;height:9in;z-index:251659264;mso-width-percent:1000;mso-height-percent:1000;mso-position-horizontal:center;mso-position-horizontal-relative:page;mso-position-vertical:center;mso-position-vertical-relative:margin;mso-width-percent:1000;mso-height-percent:1000;mso-height-relative:margin" coordorigin=",1440" coordsize="12240,12959" o:gfxdata="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" o:allowincell="f">
                     <v:group id="Group 4" o:spid="_x0000_s1027" style="position:absolute;top:9661;width:12240;height:4738" coordorigin="-6,3399" coordsize="12197,4253" o:gfxdata="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">
@@ -1278,6 +1266,7 @@
                               <w:dataBinding w:prefixMappings="xmlns:ns0='http://schemas.openxmlformats.org/package/2006/metadata/core-properties' xmlns:ns1='http://purl.org/dc/elements/1.1/'" w:xpath="/ns0:coreProperties[1]/ns1:title[1]" w:storeItemID="{6C3C8BC8-F283-45AE-878A-BAB7291924A1}"/>
                               <w:text/>
                             </w:sdtPr>
+                            <w:sdtEndPr/>
                             <w:sdtContent>
                               <w:p>
                                 <w:pPr>
@@ -1317,6 +1306,7 @@
                               <w:dataBinding w:prefixMappings="xmlns:ns0='http://schemas.openxmlformats.org/package/2006/metadata/core-properties' xmlns:ns1='http://purl.org/dc/elements/1.1/'" w:xpath="/ns0:coreProperties[1]/ns1:subject[1]" w:storeItemID="{6C3C8BC8-F283-45AE-878A-BAB7291924A1}"/>
                               <w:text/>
                             </w:sdtPr>
+                            <w:sdtEndPr/>
                             <w:sdtContent>
                               <w:p>
                                 <w:pPr>
@@ -1355,6 +1345,7 @@
                               <w:dataBinding w:prefixMappings="xmlns:ns0='http://schemas.openxmlformats.org/package/2006/metadata/core-properties' xmlns:ns1='http://purl.org/dc/elements/1.1/'" w:xpath="/ns0:coreProperties[1]/ns1:creator[1]" w:storeItemID="{6C3C8BC8-F283-45AE-878A-BAB7291924A1}"/>
                               <w:text/>
                             </w:sdtPr>
+                            <w:sdtEndPr/>
                             <w:sdtContent>
                               <w:p>
                                 <w:pPr>
@@ -1468,28 +1459,28 @@
           <w:rFonts w:ascii="Times New Roman" w:hAnsi="Times New Roman" w:cs="Times New Roman"/>
           <w:sz w:val="24"/>
         </w:rPr>
-        <w:t>Any text, diagrams or other material copied from other sources (including, but not limited to, books, journals and the internet) have been clearly acknowledged and referenced as such in the text by the use of ‘quotation marks’ (or indented italics for longer quotations) followed by the author’s name and date [</w:t>
-      </w:r>
-      <w:proofErr w:type="spellStart"/>
-      <w:r>
+        <w:t xml:space="preserve">Any text, diagrams or other material copied from other sources (including, but not limited to, books, journals and the internet) have been clearly acknowledged and referenced as such in the text by the use of ‘quotation marks’ (or indented italics for longer quotations) followed by the author’s name and date [eg (Byrne, 2008)] either in the text or in a footnote/endnote. These details are then confirmed by a fuller reference in the bibliography. </w:t>
+      </w:r>
+    </w:p>
+    <w:p>
+      <w:pPr>
+        <w:jc w:val="both"/>
         <w:rPr>
           <w:rFonts w:ascii="Times New Roman" w:hAnsi="Times New Roman" w:cs="Times New Roman"/>
           <w:sz w:val="24"/>
         </w:rPr>
-        <w:t>eg</w:t>
-      </w:r>
-      <w:proofErr w:type="spellEnd"/>
+      </w:pPr>
       <w:r>
         <w:rPr>
           <w:rFonts w:ascii="Times New Roman" w:hAnsi="Times New Roman" w:cs="Times New Roman"/>
           <w:sz w:val="24"/>
         </w:rPr>
-        <w:t xml:space="preserve"> (Byrne, 2008)] either in the text or in a footnote/endnote. These details are then confirmed by a fuller reference in the bibliography. </w:t>
-      </w:r>
-    </w:p>
-    <w:p>
-      <w:pPr>
-        <w:jc w:val="both"/>
+        <w:t xml:space="preserve">I have read the sections on referencing and plagiarism in the handbook or in the WIT Plagiarism policy and I understand that only assignments which are free of plagiarism will be awarded marks. I further understand that WIT has a plagiarism policy which can lead to the suspension or permanent expulsion of students in serious cases. (WIT, 2008). </w:t>
+      </w:r>
+    </w:p>
+    <w:p>
+      <w:pPr>
+        <w:jc w:val="center"/>
         <w:rPr>
           <w:rFonts w:ascii="Times New Roman" w:hAnsi="Times New Roman" w:cs="Times New Roman"/>
           <w:sz w:val="24"/>
@@ -1500,55 +1491,7 @@
           <w:rFonts w:ascii="Times New Roman" w:hAnsi="Times New Roman" w:cs="Times New Roman"/>
           <w:sz w:val="24"/>
         </w:rPr>
-        <w:t xml:space="preserve">I have read the sections on referencing and plagiarism in the handbook or in the WIT Plagiarism policy and I understand that only assignments which are free of plagiarism will be awarded marks. I further understand that WIT has a plagiarism policy which can lead to the suspension or permanent expulsion of students in serious cases. </w:t>
-      </w:r>
-      <w:proofErr w:type="gramStart"/>
-      <w:r>
-        <w:rPr>
-          <w:rFonts w:ascii="Times New Roman" w:hAnsi="Times New Roman" w:cs="Times New Roman"/>
-          <w:sz w:val="24"/>
-        </w:rPr>
-        <w:t>(WIT, 2008).</w:t>
-      </w:r>
-      <w:proofErr w:type="gramEnd"/>
-      <w:r>
-        <w:rPr>
-          <w:rFonts w:ascii="Times New Roman" w:hAnsi="Times New Roman" w:cs="Times New Roman"/>
-          <w:sz w:val="24"/>
-        </w:rPr>
-        <w:t xml:space="preserve"> </w:t>
-      </w:r>
-    </w:p>
-    <w:p>
-      <w:pPr>
-        <w:jc w:val="center"/>
-        <w:rPr>
-          <w:rFonts w:ascii="Times New Roman" w:hAnsi="Times New Roman" w:cs="Times New Roman"/>
-          <w:sz w:val="24"/>
-        </w:rPr>
-      </w:pPr>
-      <w:r>
-        <w:rPr>
-          <w:rFonts w:ascii="Times New Roman" w:hAnsi="Times New Roman" w:cs="Times New Roman"/>
-          <w:sz w:val="24"/>
-        </w:rPr>
-        <w:t xml:space="preserve">Signed: </w:t>
-      </w:r>
-      <w:proofErr w:type="spellStart"/>
-      <w:r>
-        <w:rPr>
-          <w:rFonts w:ascii="Times New Roman" w:hAnsi="Times New Roman" w:cs="Times New Roman"/>
-          <w:sz w:val="24"/>
-        </w:rPr>
-        <w:t>Colm</w:t>
-      </w:r>
-      <w:proofErr w:type="spellEnd"/>
-      <w:r>
-        <w:rPr>
-          <w:rFonts w:ascii="Times New Roman" w:hAnsi="Times New Roman" w:cs="Times New Roman"/>
-          <w:sz w:val="24"/>
-        </w:rPr>
-        <w:t xml:space="preserve"> Carew</w:t>
+        <w:t>Signed: Colm Carew</w:t>
       </w:r>
     </w:p>
     <w:p>
@@ -1765,32 +1708,13 @@
         <w:rPr>
           <w:sz w:val="20"/>
         </w:rPr>
-        <w:t xml:space="preserve">Figure </w:t>
-      </w:r>
-      <w:proofErr w:type="gramStart"/>
-      <w:r>
-        <w:rPr>
-          <w:sz w:val="20"/>
-        </w:rPr>
-        <w:t>1 :</w:t>
-      </w:r>
-      <w:proofErr w:type="gramEnd"/>
-      <w:r>
-        <w:rPr>
-          <w:sz w:val="20"/>
-        </w:rPr>
-        <w:t xml:space="preserve"> Project Layout</w:t>
-      </w:r>
-    </w:p>
-    <w:p>
-      <w:r>
-        <w:t xml:space="preserve">As can be seen the folder structure </w:t>
-      </w:r>
-      <w:proofErr w:type="gramStart"/>
-      <w:r>
-        <w:t>is :</w:t>
-      </w:r>
-      <w:proofErr w:type="gramEnd"/>
+        <w:t>Figure 1 : Project Layout</w:t>
+      </w:r>
+    </w:p>
+    <w:p>
+      <w:r>
+        <w:t>As can be seen the folder structure is :</w:t>
+      </w:r>
     </w:p>
     <w:p>
       <w:pPr>
@@ -1812,21 +1736,8 @@
           <w:numId w:val="1"/>
         </w:numPr>
       </w:pPr>
-      <w:proofErr w:type="spellStart"/>
-      <w:r>
-        <w:t>config</w:t>
-      </w:r>
-      <w:proofErr w:type="spellEnd"/>
-      <w:r>
-        <w:t xml:space="preserve"> – configuration files go here such as a </w:t>
-      </w:r>
-      <w:proofErr w:type="spellStart"/>
-      <w:r>
-        <w:t>config</w:t>
-      </w:r>
-      <w:proofErr w:type="spellEnd"/>
-      <w:r>
-        <w:t xml:space="preserve"> file for the Google Maps API Key</w:t>
+      <w:r>
+        <w:t>config – configuration files go here such as a config file for the Google Maps API Key</w:t>
       </w:r>
     </w:p>
     <w:p>
@@ -1837,19 +1748,9 @@
           <w:numId w:val="1"/>
         </w:numPr>
       </w:pPr>
-      <w:proofErr w:type="spellStart"/>
-      <w:r>
-        <w:t>node_modules</w:t>
-      </w:r>
-      <w:proofErr w:type="spellEnd"/>
-      <w:r>
-        <w:t xml:space="preserve"> – this is the folder container all external components used in the project which are pulled using </w:t>
-      </w:r>
-      <w:proofErr w:type="spellStart"/>
-      <w:r>
-        <w:t>npm</w:t>
-      </w:r>
-      <w:proofErr w:type="spellEnd"/>
+      <w:r>
+        <w:t>node_modules – this is the folder container all external components used in the project which are pulled using npm</w:t>
+      </w:r>
     </w:p>
     <w:p>
       <w:pPr>
@@ -1871,13 +1772,8 @@
           <w:numId w:val="1"/>
         </w:numPr>
       </w:pPr>
-      <w:proofErr w:type="spellStart"/>
-      <w:r>
-        <w:t>src</w:t>
-      </w:r>
-      <w:proofErr w:type="spellEnd"/>
-      <w:r>
-        <w:t xml:space="preserve"> – this is where all the React Components that make up the website  are located</w:t>
+      <w:r>
+        <w:t>src – this is where all the React Components that make up the website  are located</w:t>
       </w:r>
     </w:p>
     <w:p>
@@ -1889,15 +1785,7 @@
         </w:numPr>
       </w:pPr>
       <w:r>
-        <w:t>.</w:t>
-      </w:r>
-      <w:proofErr w:type="spellStart"/>
-      <w:r>
-        <w:t>gitignore</w:t>
-      </w:r>
-      <w:proofErr w:type="spellEnd"/>
-      <w:r>
-        <w:t xml:space="preserve"> – the file to tell git what files/folders should be ignored when committing </w:t>
+        <w:t xml:space="preserve">.gitignore – the file to tell git what files/folders should be ignored when committing </w:t>
       </w:r>
     </w:p>
     <w:p>
@@ -1908,13 +1796,8 @@
           <w:numId w:val="1"/>
         </w:numPr>
       </w:pPr>
-      <w:proofErr w:type="spellStart"/>
-      <w:r>
-        <w:t>package.json</w:t>
-      </w:r>
-      <w:proofErr w:type="spellEnd"/>
-      <w:r>
-        <w:t xml:space="preserve"> – the project configuration file which includes all relevant dependencies</w:t>
+      <w:r>
+        <w:t>package.json – the project configuration file which includes all relevant dependencies</w:t>
       </w:r>
     </w:p>
     <w:p>
@@ -2003,55 +1886,13 @@
           <w:b/>
           <w:sz w:val="20"/>
         </w:rPr>
-        <w:t xml:space="preserve">Figure </w:t>
-      </w:r>
-      <w:proofErr w:type="gramStart"/>
-      <w:r>
-        <w:rPr>
-          <w:b/>
-          <w:sz w:val="20"/>
-        </w:rPr>
-        <w:t>2 :</w:t>
-      </w:r>
-      <w:proofErr w:type="gramEnd"/>
-      <w:r>
-        <w:rPr>
-          <w:b/>
-          <w:sz w:val="20"/>
-        </w:rPr>
-        <w:t xml:space="preserve"> </w:t>
-      </w:r>
-      <w:proofErr w:type="spellStart"/>
-      <w:r>
-        <w:rPr>
-          <w:b/>
-          <w:sz w:val="20"/>
-        </w:rPr>
-        <w:t>src</w:t>
-      </w:r>
-      <w:proofErr w:type="spellEnd"/>
-      <w:r>
-        <w:rPr>
-          <w:b/>
-          <w:sz w:val="20"/>
-        </w:rPr>
-        <w:t xml:space="preserve"> project layout</w:t>
-      </w:r>
-    </w:p>
-    <w:p>
-      <w:proofErr w:type="spellStart"/>
-      <w:r>
-        <w:t>Src</w:t>
-      </w:r>
-      <w:proofErr w:type="spellEnd"/>
-      <w:r>
-        <w:t xml:space="preserve"> is broken up </w:t>
-      </w:r>
-      <w:proofErr w:type="gramStart"/>
-      <w:r>
-        <w:t>into :</w:t>
-      </w:r>
-      <w:proofErr w:type="gramEnd"/>
+        <w:t>Figure 2 : src project layout</w:t>
+      </w:r>
+    </w:p>
+    <w:p>
+      <w:r>
+        <w:t>Src is broken up into :</w:t>
+      </w:r>
     </w:p>
     <w:p>
       <w:pPr>
@@ -2062,15 +1903,7 @@
         </w:numPr>
       </w:pPr>
       <w:r>
-        <w:t xml:space="preserve">Styles – where some of the </w:t>
-      </w:r>
-      <w:proofErr w:type="spellStart"/>
-      <w:r>
-        <w:t>css</w:t>
-      </w:r>
-      <w:proofErr w:type="spellEnd"/>
-      <w:r>
-        <w:t xml:space="preserve"> files reside</w:t>
+        <w:t>Styles – where some of the css files reside</w:t>
       </w:r>
     </w:p>
     <w:p>
@@ -2081,13 +1914,8 @@
           <w:numId w:val="3"/>
         </w:numPr>
       </w:pPr>
-      <w:proofErr w:type="spellStart"/>
-      <w:r>
-        <w:t>Utils</w:t>
-      </w:r>
-      <w:proofErr w:type="spellEnd"/>
-      <w:r>
-        <w:t xml:space="preserve"> – where the utilities such as database writing or Google Maps services reside</w:t>
+      <w:r>
+        <w:t>Utils – where the utilities such as database writing or Google Maps services reside</w:t>
       </w:r>
     </w:p>
     <w:p>
@@ -2210,23 +2038,7 @@
           <w:b/>
           <w:sz w:val="20"/>
         </w:rPr>
-        <w:t xml:space="preserve">Figure </w:t>
-      </w:r>
-      <w:proofErr w:type="gramStart"/>
-      <w:r>
-        <w:rPr>
-          <w:b/>
-          <w:sz w:val="20"/>
-        </w:rPr>
-        <w:t>3 :</w:t>
-      </w:r>
-      <w:proofErr w:type="gramEnd"/>
-      <w:r>
-        <w:rPr>
-          <w:b/>
-          <w:sz w:val="20"/>
-        </w:rPr>
-        <w:t xml:space="preserve"> Views Directory</w:t>
+        <w:t>Figure 3 : Views Directory</w:t>
       </w:r>
     </w:p>
     <w:p>
@@ -2235,21 +2047,8 @@
       </w:pPr>
       <w:r>
         <w:lastRenderedPageBreak/>
-        <w:t xml:space="preserve">The views directory is inside the Main directory which is inside the </w:t>
-      </w:r>
-      <w:proofErr w:type="spellStart"/>
-      <w:r>
-        <w:t>src</w:t>
-      </w:r>
-      <w:proofErr w:type="spellEnd"/>
-      <w:r>
-        <w:t xml:space="preserve"> directory, it’s content </w:t>
-      </w:r>
-      <w:proofErr w:type="gramStart"/>
-      <w:r>
-        <w:t>are :</w:t>
-      </w:r>
-      <w:proofErr w:type="gramEnd"/>
+        <w:t>The views directory is inside the Main directory which is inside the src directory, it’s content are :</w:t>
+      </w:r>
     </w:p>
     <w:p>
       <w:pPr>
@@ -2260,21 +2059,8 @@
         </w:numPr>
         <w:jc w:val="both"/>
       </w:pPr>
-      <w:proofErr w:type="spellStart"/>
-      <w:r>
-        <w:t>GoogleMaps</w:t>
-      </w:r>
-      <w:proofErr w:type="spellEnd"/>
-      <w:r>
-        <w:t xml:space="preserve"> – all the components for </w:t>
-      </w:r>
-      <w:proofErr w:type="spellStart"/>
-      <w:r>
-        <w:t>GoogleMaps</w:t>
-      </w:r>
-      <w:proofErr w:type="spellEnd"/>
-      <w:r>
-        <w:t xml:space="preserve"> to be viewable + interactive</w:t>
+      <w:r>
+        <w:t>GoogleMaps – all the components for GoogleMaps to be viewable + interactive</w:t>
       </w:r>
     </w:p>
     <w:p>
@@ -2351,21 +2137,8 @@
         </w:numPr>
         <w:jc w:val="both"/>
       </w:pPr>
-      <w:proofErr w:type="spellStart"/>
-      <w:r>
-        <w:t>NotFound</w:t>
-      </w:r>
-      <w:proofErr w:type="spellEnd"/>
-      <w:r>
-        <w:t xml:space="preserve"> – used for containing error pages, in this case just the </w:t>
-      </w:r>
-      <w:proofErr w:type="spellStart"/>
-      <w:r>
-        <w:t>NotFound</w:t>
-      </w:r>
-      <w:proofErr w:type="spellEnd"/>
-      <w:r>
-        <w:t xml:space="preserve"> page</w:t>
+      <w:r>
+        <w:t>NotFound – used for containing error pages, in this case just the NotFound page</w:t>
       </w:r>
     </w:p>
     <w:p>
@@ -2404,15 +2177,7 @@
         <w:jc w:val="both"/>
       </w:pPr>
       <w:r>
-        <w:t xml:space="preserve">Routes.js – used for the application routing – the other routes.js in the </w:t>
-      </w:r>
-      <w:proofErr w:type="spellStart"/>
-      <w:r>
-        <w:t>src</w:t>
-      </w:r>
-      <w:proofErr w:type="spellEnd"/>
-      <w:r>
-        <w:t xml:space="preserve"> directory uses this file</w:t>
+        <w:t>Routes.js – used for the application routing – the other routes.js in the src directory uses this file</w:t>
       </w:r>
     </w:p>
     <w:p>
@@ -2449,29 +2214,8 @@
           <w:numId w:val="5"/>
         </w:numPr>
       </w:pPr>
-      <w:proofErr w:type="spellStart"/>
-      <w:r>
-        <w:t>classnames</w:t>
-      </w:r>
-      <w:proofErr w:type="spellEnd"/>
-      <w:r>
-        <w:t xml:space="preserve"> – used for CSS  so </w:t>
-      </w:r>
-      <w:proofErr w:type="spellStart"/>
-      <w:r>
-        <w:t>className</w:t>
-      </w:r>
-      <w:proofErr w:type="spellEnd"/>
-      <w:r>
-        <w:t xml:space="preserve"> is used in the JSX rather than class for defining </w:t>
-      </w:r>
-      <w:proofErr w:type="spellStart"/>
-      <w:r>
-        <w:t>css</w:t>
-      </w:r>
-      <w:proofErr w:type="spellEnd"/>
-      <w:r>
-        <w:t xml:space="preserve"> styling</w:t>
+      <w:r>
+        <w:t>classnames – used for CSS  so className is used in the JSX rather than class for defining css styling</w:t>
       </w:r>
     </w:p>
     <w:p>
@@ -2494,13 +2238,8 @@
           <w:numId w:val="5"/>
         </w:numPr>
       </w:pPr>
-      <w:proofErr w:type="spellStart"/>
-      <w:r>
-        <w:t>jwt</w:t>
-      </w:r>
-      <w:proofErr w:type="spellEnd"/>
-      <w:r>
-        <w:t>-decode – used with auth0 authentication</w:t>
+      <w:r>
+        <w:t>jwt-decode – used with auth0 authentication</w:t>
       </w:r>
     </w:p>
     <w:p>
@@ -2536,15 +2275,7 @@
         </w:numPr>
       </w:pPr>
       <w:r>
-        <w:t>react-</w:t>
-      </w:r>
-      <w:proofErr w:type="spellStart"/>
-      <w:r>
-        <w:t>google</w:t>
-      </w:r>
-      <w:proofErr w:type="spellEnd"/>
-      <w:r>
-        <w:t>-maps – a React module for Google Maps</w:t>
+        <w:t>react-google-maps – a React module for Google Maps</w:t>
       </w:r>
     </w:p>
     <w:p>
@@ -2591,13 +2322,8 @@
           <w:numId w:val="5"/>
         </w:numPr>
       </w:pPr>
-      <w:proofErr w:type="spellStart"/>
-      <w:r>
-        <w:t>superagent</w:t>
-      </w:r>
-      <w:proofErr w:type="spellEnd"/>
-      <w:r>
-        <w:t xml:space="preserve"> – a HTTP request library</w:t>
+      <w:r>
+        <w:t>superagent – a HTTP request library</w:t>
       </w:r>
       <w:r>
         <w:t xml:space="preserve"> – used in obtaining location/address data from Google Maps API</w:t>
@@ -2646,16 +2372,11 @@
           <w:t>https://auth0.com/</w:t>
         </w:r>
       </w:hyperlink>
-      <w:proofErr w:type="gramStart"/>
       <w:r>
         <w:t xml:space="preserve">) </w:t>
       </w:r>
       <w:r>
-        <w:t xml:space="preserve"> -</w:t>
-      </w:r>
-      <w:proofErr w:type="gramEnd"/>
-      <w:r>
-        <w:t xml:space="preserve"> Auth0 was used for sign in as at the time of project creation it was a popular choice for SSO and has an extensive list of providers that can be used for sign in. In this project it was used for </w:t>
+        <w:t xml:space="preserve"> - Auth0 was used for sign in as at the time of project creation it was a popular choice for SSO and has an extensive list of providers that can be used for sign in. In this project it was used for </w:t>
       </w:r>
       <w:r>
         <w:t>Facebook, Twitter and Google sign in as well as a default registration if the user does not want to link an existing account.</w:t>
@@ -2810,23 +2531,7 @@
           <w:b/>
           <w:sz w:val="20"/>
         </w:rPr>
-        <w:t xml:space="preserve">Figure </w:t>
-      </w:r>
-      <w:proofErr w:type="gramStart"/>
-      <w:r>
-        <w:rPr>
-          <w:b/>
-          <w:sz w:val="20"/>
-        </w:rPr>
-        <w:t>4 :</w:t>
-      </w:r>
-      <w:proofErr w:type="gramEnd"/>
-      <w:r>
-        <w:rPr>
-          <w:b/>
-          <w:sz w:val="20"/>
-        </w:rPr>
-        <w:t xml:space="preserve"> Login Screen</w:t>
+        <w:t>Figure 4 : Login Screen</w:t>
       </w:r>
     </w:p>
     <w:p>
@@ -2834,13 +2539,8 @@
         <w:jc w:val="both"/>
       </w:pPr>
       <w:r>
-        <w:t xml:space="preserve">Figure 4 is the starting point of the application. Not much to say here other than it has the application logo and the Login button. Clicking on the Login button reveals the following </w:t>
-      </w:r>
-      <w:proofErr w:type="gramStart"/>
-      <w:r>
-        <w:t>popup :</w:t>
-      </w:r>
-      <w:proofErr w:type="gramEnd"/>
+        <w:t>Figure 4 is the starting point of the application. Not much to say here other than it has the application logo and the Login button. Clicking on the Login button reveals the following popup :</w:t>
+      </w:r>
     </w:p>
     <w:p>
       <w:pPr>
@@ -2920,23 +2620,7 @@
           <w:sz w:val="20"/>
         </w:rPr>
         <w:lastRenderedPageBreak/>
-        <w:t xml:space="preserve">Figure </w:t>
-      </w:r>
-      <w:proofErr w:type="gramStart"/>
-      <w:r>
-        <w:rPr>
-          <w:b/>
-          <w:sz w:val="20"/>
-        </w:rPr>
-        <w:t>5 :</w:t>
-      </w:r>
-      <w:proofErr w:type="gramEnd"/>
-      <w:r>
-        <w:rPr>
-          <w:b/>
-          <w:sz w:val="20"/>
-        </w:rPr>
-        <w:t xml:space="preserve"> Login Menu</w:t>
+        <w:t>Figure 5 : Login Menu</w:t>
       </w:r>
     </w:p>
     <w:p>
@@ -3022,23 +2706,7 @@
           <w:b/>
           <w:sz w:val="20"/>
         </w:rPr>
-        <w:t xml:space="preserve">Figure </w:t>
-      </w:r>
-      <w:proofErr w:type="gramStart"/>
-      <w:r>
-        <w:rPr>
-          <w:b/>
-          <w:sz w:val="20"/>
-        </w:rPr>
-        <w:t>6 :</w:t>
-      </w:r>
-      <w:proofErr w:type="gramEnd"/>
-      <w:r>
-        <w:rPr>
-          <w:b/>
-          <w:sz w:val="20"/>
-        </w:rPr>
-        <w:t xml:space="preserve"> Home Screen</w:t>
+        <w:t>Figure 6 : Home Screen</w:t>
       </w:r>
     </w:p>
     <w:p>
@@ -3066,13 +2734,8 @@
         <w:jc w:val="both"/>
       </w:pPr>
       <w:r>
-        <w:t xml:space="preserve">Map Options are currently enabled in the home view only. Clicking on Map Options Reveals a </w:t>
-      </w:r>
-      <w:proofErr w:type="gramStart"/>
-      <w:r>
-        <w:t>dropdown :</w:t>
-      </w:r>
-      <w:proofErr w:type="gramEnd"/>
+        <w:t>Map Options are currently enabled in the home view only. Clicking on Map Options Reveals a dropdown :</w:t>
+      </w:r>
     </w:p>
     <w:p>
       <w:pPr>
@@ -3151,23 +2814,7 @@
           <w:b/>
           <w:sz w:val="20"/>
         </w:rPr>
-        <w:t xml:space="preserve">Figure </w:t>
-      </w:r>
-      <w:proofErr w:type="gramStart"/>
-      <w:r>
-        <w:rPr>
-          <w:b/>
-          <w:sz w:val="20"/>
-        </w:rPr>
-        <w:t>7 :</w:t>
-      </w:r>
-      <w:proofErr w:type="gramEnd"/>
-      <w:r>
-        <w:rPr>
-          <w:b/>
-          <w:sz w:val="20"/>
-        </w:rPr>
-        <w:t xml:space="preserve"> Map Options Menu</w:t>
+        <w:t>Figure 7 : Map Options Menu</w:t>
       </w:r>
     </w:p>
     <w:p>
@@ -3264,15 +2911,7 @@
         <w:jc w:val="both"/>
       </w:pPr>
       <w:r>
-        <w:t xml:space="preserve">Within the navigation bar, there is a </w:t>
-      </w:r>
-      <w:proofErr w:type="spellStart"/>
-      <w:r>
-        <w:t>CustomModal</w:t>
-      </w:r>
-      <w:proofErr w:type="spellEnd"/>
-      <w:r>
-        <w:t xml:space="preserve"> that is used for popups. The Modal is constructed in such a way that a form should be passed in to it and the modal displays that form. This eliminates the need for multiple modals for each form. In this case it </w:t>
+        <w:t xml:space="preserve">Within the navigation bar, there is a CustomModal that is used for popups. The Modal is constructed in such a way that a form should be passed in to it and the modal displays that form. This eliminates the need for multiple modals for each form. In this case it </w:t>
       </w:r>
       <w:r>
         <w:t>is used for the Fly to Location. If the user enters an Invalid Location the browser will give an alert and the Modal Will not close. If the user gives a valid address, the map will fly to that location, place a marker and close the modal.</w:t>
@@ -3364,13 +3003,8 @@
         <w:t>Directions also use the Modal as clicking the 'Get Directions' option passes in the Directions Form to the modal and displays the modal. If incorrect locations are searched or there is no route between the two locations an alert box pops up alerting the user.</w:t>
       </w:r>
       <w:r>
-        <w:t xml:space="preserve"> When valid addresses are entered however the simplest route between the two points will be plotted on the map and the directions will appear on the right hand side of the </w:t>
-      </w:r>
-      <w:proofErr w:type="gramStart"/>
-      <w:r>
-        <w:t>page :</w:t>
-      </w:r>
-      <w:proofErr w:type="gramEnd"/>
+        <w:t xml:space="preserve"> When valid addresses are entered however the simplest route between the two points will be plotted on the map and the directions will appear on the right hand side of the page :</w:t>
+      </w:r>
     </w:p>
     <w:p>
       <w:pPr>
@@ -3453,40 +3087,19 @@
         <w:jc w:val="both"/>
       </w:pPr>
       <w:r>
-        <w:t xml:space="preserve">As well as displaying the directions a parameterised URL is generated such that the link can be sent to someone else. The URL for this </w:t>
-      </w:r>
-      <w:proofErr w:type="gramStart"/>
-      <w:r>
-        <w:t>is :</w:t>
-      </w:r>
-      <w:proofErr w:type="gramEnd"/>
-      <w:r>
-        <w:t xml:space="preserve"> </w:t>
+        <w:t xml:space="preserve">As well as displaying the directions a parameterised URL is generated such that the link can be sent to someone else. The URL for this is : </w:t>
       </w:r>
       <w:r>
         <w:t>/home/directions/</w:t>
       </w:r>
       <w:r>
-        <w:t>:</w:t>
-      </w:r>
-      <w:proofErr w:type="spellStart"/>
-      <w:r>
-        <w:t>fromAddress</w:t>
-      </w:r>
-      <w:proofErr w:type="spellEnd"/>
+        <w:t>:fromAddress</w:t>
+      </w:r>
       <w:r>
         <w:t>/</w:t>
       </w:r>
       <w:r>
-        <w:t>:</w:t>
-      </w:r>
-      <w:proofErr w:type="spellStart"/>
-      <w:r>
-        <w:t>toaddress</w:t>
-      </w:r>
-      <w:proofErr w:type="spellEnd"/>
-      <w:r>
-        <w:t xml:space="preserve"> . This was the only URL parameterised as the Fly to Location Functionality and the Centre Map functionality did not seem as useful to share.</w:t>
+        <w:t>:toaddress . This was the only URL parameterised as the Fly to Location Functionality and the Centre Map functionality did not seem as useful to share.</w:t>
       </w:r>
       <w:r>
         <w:t xml:space="preserve"> Centring the map or flying to location or clicking home again will get rid of these directions on the right hand side.</w:t>
@@ -3567,23 +3180,7 @@
           <w:b/>
           <w:sz w:val="20"/>
         </w:rPr>
-        <w:t xml:space="preserve">Figure </w:t>
-      </w:r>
-      <w:proofErr w:type="gramStart"/>
-      <w:r>
-        <w:rPr>
-          <w:b/>
-          <w:sz w:val="20"/>
-        </w:rPr>
-        <w:t>11 :</w:t>
-      </w:r>
-      <w:proofErr w:type="gramEnd"/>
-      <w:r>
-        <w:rPr>
-          <w:b/>
-          <w:sz w:val="20"/>
-        </w:rPr>
-        <w:t xml:space="preserve"> Profile Basic Info</w:t>
+        <w:t>Figure 11 : Profile Basic Info</w:t>
       </w:r>
     </w:p>
     <w:p>
@@ -3591,13 +3188,8 @@
         <w:jc w:val="both"/>
       </w:pPr>
       <w:r>
-        <w:t xml:space="preserve">The Profile is broken into 3 sections. </w:t>
-      </w:r>
-      <w:proofErr w:type="gramStart"/>
-      <w:r>
-        <w:t>The basic information, username, email and profile photo, the user’s preferences and finally the user’s last 10 searched directions.</w:t>
-      </w:r>
-      <w:proofErr w:type="gramEnd"/>
+        <w:t>The Profile is broken into 3 sections. The basic information, username, email and profile photo, the user’s preferences and finally the user’s last 10 searched directions.</w:t>
+      </w:r>
     </w:p>
     <w:p>
       <w:pPr>
@@ -3680,15 +3272,7 @@
         <w:jc w:val="both"/>
       </w:pPr>
       <w:r>
-        <w:t xml:space="preserve">Each of the options available </w:t>
-      </w:r>
-      <w:proofErr w:type="gramStart"/>
-      <w:r>
-        <w:t>are</w:t>
-      </w:r>
-      <w:proofErr w:type="gramEnd"/>
-      <w:r>
-        <w:t xml:space="preserve"> used in calculating the user’s directions. The values are stored in a </w:t>
+        <w:t xml:space="preserve">Each of the options available are used in calculating the user’s directions. The values are stored in a </w:t>
       </w:r>
       <w:r>
         <w:t>Firebase database table titled ‘user’.</w:t>
@@ -3783,11 +3367,9 @@
       <w:pPr>
         <w:jc w:val="both"/>
       </w:pPr>
-      <w:proofErr w:type="gramStart"/>
       <w:r>
         <w:t>Example of a user’s preferences in the Firebase Database.</w:t>
       </w:r>
-      <w:proofErr w:type="gramEnd"/>
     </w:p>
     <w:p>
       <w:pPr>
@@ -3957,23 +3539,7 @@
           <w:b/>
           <w:sz w:val="20"/>
         </w:rPr>
-        <w:t xml:space="preserve">Figure </w:t>
-      </w:r>
-      <w:proofErr w:type="gramStart"/>
-      <w:r>
-        <w:rPr>
-          <w:b/>
-          <w:sz w:val="20"/>
-        </w:rPr>
-        <w:t>15 :</w:t>
-      </w:r>
-      <w:proofErr w:type="gramEnd"/>
-      <w:r>
-        <w:rPr>
-          <w:b/>
-          <w:sz w:val="20"/>
-        </w:rPr>
-        <w:t xml:space="preserve"> Example Directions</w:t>
+        <w:t>Figure 15 : Example Directions</w:t>
       </w:r>
     </w:p>
     <w:p>
@@ -3981,15 +3547,7 @@
         <w:jc w:val="both"/>
       </w:pPr>
       <w:r>
-        <w:t xml:space="preserve">As can be seen the table is used to store the date searched, to and from location and the id of the user who searched it. Note that this table has a rule in firebase so that the </w:t>
-      </w:r>
-      <w:proofErr w:type="spellStart"/>
-      <w:r>
-        <w:t>user_id</w:t>
-      </w:r>
-      <w:proofErr w:type="spellEnd"/>
-      <w:r>
-        <w:t xml:space="preserve"> field of this directions table is index to make querying the table faster.</w:t>
+        <w:t>As can be seen the table is used to store the date searched, to and from location and the id of the user who searched it. Note that this table has a rule in firebase so that the user_id field of this directions table is index to make querying the table faster.</w:t>
       </w:r>
     </w:p>
     <w:p>
@@ -4085,15 +3643,7 @@
         <w:jc w:val="both"/>
       </w:pPr>
       <w:r>
-        <w:t xml:space="preserve">The about page is a very simple page which give the purpose of the project and the link to the </w:t>
-      </w:r>
-      <w:proofErr w:type="spellStart"/>
-      <w:r>
-        <w:t>Github</w:t>
-      </w:r>
-      <w:proofErr w:type="spellEnd"/>
-      <w:r>
-        <w:t>. Notice that the Map Options is greyed out and when click the dropdown does not come down.</w:t>
+        <w:t>The about page is a very simple page which give the purpose of the project and the link to the Github. Notice that the Map Options is greyed out and when click the dropdown does not come down.</w:t>
       </w:r>
     </w:p>
     <w:p>
@@ -4291,21 +3841,13 @@
         <w:rPr>
           <w:sz w:val="32"/>
         </w:rPr>
-        <w:t xml:space="preserve">How to Setup </w:t>
-      </w:r>
-      <w:proofErr w:type="gramStart"/>
+        <w:t>How to Setup t</w:t>
+      </w:r>
       <w:r>
         <w:rPr>
           <w:sz w:val="32"/>
         </w:rPr>
-        <w:t>The</w:t>
-      </w:r>
-      <w:proofErr w:type="gramEnd"/>
-      <w:r>
-        <w:rPr>
-          <w:sz w:val="32"/>
-        </w:rPr>
-        <w:t xml:space="preserve"> Project</w:t>
+        <w:t>he Project</w:t>
       </w:r>
     </w:p>
     <w:p>
@@ -4313,23 +3855,7 @@
         <w:jc w:val="both"/>
       </w:pPr>
       <w:r>
-        <w:t xml:space="preserve">The project can be found on </w:t>
-      </w:r>
-      <w:proofErr w:type="spellStart"/>
-      <w:r>
-        <w:t>github</w:t>
-      </w:r>
-      <w:proofErr w:type="spellEnd"/>
-      <w:r>
-        <w:t xml:space="preserve"> </w:t>
-      </w:r>
-      <w:proofErr w:type="gramStart"/>
-      <w:r>
-        <w:t>here :</w:t>
-      </w:r>
-      <w:proofErr w:type="gramEnd"/>
-      <w:r>
-        <w:t xml:space="preserve"> </w:t>
+        <w:t xml:space="preserve">The project can be found on github here : </w:t>
       </w:r>
       <w:hyperlink r:id="rId30" w:history="1">
         <w:r>
@@ -4342,13 +3868,436 @@
       <w:r>
         <w:t xml:space="preserve"> .</w:t>
       </w:r>
+    </w:p>
+    <w:p>
+      <w:pPr>
+        <w:pStyle w:val="ListParagraph"/>
+        <w:numPr>
+          <w:ilvl w:val="0"/>
+          <w:numId w:val="6"/>
+        </w:numPr>
+        <w:jc w:val="both"/>
+      </w:pPr>
+      <w:r>
+        <w:t>Clone the repo and cd into the directory created</w:t>
+      </w:r>
+    </w:p>
+    <w:p>
+      <w:pPr>
+        <w:pStyle w:val="ListParagraph"/>
+        <w:numPr>
+          <w:ilvl w:val="0"/>
+          <w:numId w:val="6"/>
+        </w:numPr>
+        <w:jc w:val="both"/>
+      </w:pPr>
+      <w:r>
+        <w:t>Ensure you have Node and npm installed –Node version 6.10.0 and npm version 3.10.10 were used</w:t>
+      </w:r>
+      <w:r>
+        <w:t xml:space="preserve"> which were the latest LTS at the time of creation</w:t>
+      </w:r>
+    </w:p>
+    <w:p>
+      <w:pPr>
+        <w:pStyle w:val="ListParagraph"/>
+        <w:numPr>
+          <w:ilvl w:val="0"/>
+          <w:numId w:val="6"/>
+        </w:numPr>
+        <w:jc w:val="both"/>
+      </w:pPr>
+      <w:r>
+        <w:t>Obtain API keys from Google for Google Maps, Auth0 for the lock login and Firebase for the database</w:t>
+      </w:r>
+    </w:p>
+    <w:p>
+      <w:pPr>
+        <w:pStyle w:val="ListParagraph"/>
+        <w:numPr>
+          <w:ilvl w:val="0"/>
+          <w:numId w:val="6"/>
+        </w:numPr>
+        <w:jc w:val="both"/>
+      </w:pPr>
+      <w:r>
+        <w:t>For Auth0, allowed URLs need to be specified so the user can login for the given allowed URLs</w:t>
+      </w:r>
+    </w:p>
+    <w:p>
+      <w:pPr>
+        <w:pStyle w:val="ListParagraph"/>
+        <w:numPr>
+          <w:ilvl w:val="0"/>
+          <w:numId w:val="6"/>
+        </w:numPr>
+        <w:jc w:val="both"/>
+      </w:pPr>
+      <w:r>
+        <w:t>Create a folder called config in the root of the project and cd into this folder</w:t>
+      </w:r>
+    </w:p>
+    <w:p>
+      <w:pPr>
+        <w:pStyle w:val="ListParagraph"/>
+        <w:numPr>
+          <w:ilvl w:val="0"/>
+          <w:numId w:val="6"/>
+        </w:numPr>
+        <w:jc w:val="both"/>
+        <w:rPr>
+          <w:rFonts w:cstheme="minorHAnsi"/>
+        </w:rPr>
+      </w:pPr>
+      <w:r>
+        <w:rPr>
+          <w:rFonts w:cstheme="minorHAnsi"/>
+        </w:rPr>
+        <w:t>Create 3 files in this folder</w:t>
+      </w:r>
+    </w:p>
+    <w:p>
+      <w:pPr>
+        <w:pStyle w:val="ListParagraph"/>
+        <w:numPr>
+          <w:ilvl w:val="1"/>
+          <w:numId w:val="6"/>
+        </w:numPr>
+        <w:jc w:val="both"/>
+        <w:rPr>
+          <w:rFonts w:cstheme="minorHAnsi"/>
+        </w:rPr>
+      </w:pPr>
+      <w:r>
+        <w:rPr>
+          <w:rFonts w:cstheme="minorHAnsi"/>
+          <w:color w:val="24292E"/>
+          <w:shd w:val="clear" w:color="auto" w:fill="FFFFFF"/>
+        </w:rPr>
+        <w:t>auth0Config.json</w:t>
+      </w:r>
+    </w:p>
+    <w:p>
+      <w:pPr>
+        <w:pStyle w:val="ListParagraph"/>
+        <w:numPr>
+          <w:ilvl w:val="1"/>
+          <w:numId w:val="6"/>
+        </w:numPr>
+        <w:jc w:val="both"/>
+        <w:rPr>
+          <w:rFonts w:cstheme="minorHAnsi"/>
+        </w:rPr>
+      </w:pPr>
+      <w:r>
+        <w:rPr>
+          <w:rFonts w:cstheme="minorHAnsi"/>
+          <w:color w:val="24292E"/>
+          <w:shd w:val="clear" w:color="auto" w:fill="FFFFFF"/>
+        </w:rPr>
+        <w:t>firebaseConfig.json</w:t>
+      </w:r>
+    </w:p>
+    <w:p>
+      <w:pPr>
+        <w:pStyle w:val="ListParagraph"/>
+        <w:numPr>
+          <w:ilvl w:val="1"/>
+          <w:numId w:val="6"/>
+        </w:numPr>
+        <w:jc w:val="both"/>
+        <w:rPr>
+          <w:rFonts w:cstheme="minorHAnsi"/>
+        </w:rPr>
+      </w:pPr>
+      <w:r>
+        <w:rPr>
+          <w:rFonts w:cstheme="minorHAnsi"/>
+          <w:color w:val="24292E"/>
+          <w:shd w:val="clear" w:color="auto" w:fill="FFFFFF"/>
+        </w:rPr>
+        <w:t>googleMapsAPIKey.json</w:t>
+      </w:r>
+    </w:p>
+    <w:p>
+      <w:pPr>
+        <w:pStyle w:val="ListParagraph"/>
+        <w:numPr>
+          <w:ilvl w:val="0"/>
+          <w:numId w:val="6"/>
+        </w:numPr>
+        <w:jc w:val="both"/>
+        <w:rPr>
+          <w:rFonts w:cstheme="minorHAnsi"/>
+        </w:rPr>
+      </w:pPr>
+      <w:r>
+        <w:rPr>
+          <w:rFonts w:cstheme="minorHAnsi"/>
+          <w:color w:val="24292E"/>
+          <w:shd w:val="clear" w:color="auto" w:fill="FFFFFF"/>
+        </w:rPr>
+        <w:t>auth0Config.json should contain the following replacing the placeholders with the appropriate API Keys</w:t>
+      </w:r>
+    </w:p>
+    <w:p>
+      <w:pPr>
+        <w:pStyle w:val="ListParagraph"/>
+        <w:numPr>
+          <w:ilvl w:val="1"/>
+          <w:numId w:val="6"/>
+        </w:numPr>
+        <w:rPr>
+          <w:rFonts w:cstheme="minorHAnsi"/>
+        </w:rPr>
+      </w:pPr>
+      <w:r>
+        <w:rPr>
+          <w:rFonts w:cstheme="minorHAnsi"/>
+        </w:rPr>
+        <w:lastRenderedPageBreak/>
+        <w:t>{ "apiKey": "XXXXX", "userUrl": "XXXXX"</w:t>
+      </w:r>
+      <w:r>
+        <w:rPr>
+          <w:rFonts w:cstheme="minorHAnsi"/>
+        </w:rPr>
+        <w:t>}</w:t>
+      </w:r>
+    </w:p>
+    <w:p>
+      <w:pPr>
+        <w:pStyle w:val="ListParagraph"/>
+        <w:numPr>
+          <w:ilvl w:val="0"/>
+          <w:numId w:val="6"/>
+        </w:numPr>
+        <w:jc w:val="both"/>
+        <w:rPr>
+          <w:rFonts w:cstheme="minorHAnsi"/>
+        </w:rPr>
+      </w:pPr>
+      <w:r>
+        <w:rPr>
+          <w:rFonts w:cstheme="minorHAnsi"/>
+        </w:rPr>
+        <w:t xml:space="preserve">firebaseConfig.json </w:t>
+      </w:r>
+      <w:r>
+        <w:rPr>
+          <w:rFonts w:cstheme="minorHAnsi"/>
+          <w:color w:val="24292E"/>
+          <w:shd w:val="clear" w:color="auto" w:fill="FFFFFF"/>
+        </w:rPr>
+        <w:t>should contain the following replacing the placeholders with the appropriate API Keys</w:t>
+      </w:r>
+    </w:p>
+    <w:p>
+      <w:pPr>
+        <w:pStyle w:val="ListParagraph"/>
+        <w:numPr>
+          <w:ilvl w:val="1"/>
+          <w:numId w:val="6"/>
+        </w:numPr>
+        <w:rPr>
+          <w:rFonts w:cstheme="minorHAnsi"/>
+        </w:rPr>
+      </w:pPr>
+      <w:r>
+        <w:rPr>
+          <w:rFonts w:cstheme="minorHAnsi"/>
+        </w:rPr>
+        <w:t xml:space="preserve">{ </w:t>
+      </w:r>
+      <w:r>
+        <w:rPr>
+          <w:rFonts w:cstheme="minorHAnsi"/>
+        </w:rPr>
+        <w:br/>
+      </w:r>
+      <w:r>
+        <w:rPr>
+          <w:rFonts w:cstheme="minorHAnsi"/>
+        </w:rPr>
+        <w:t xml:space="preserve">"apiKey": "XXXXXXX", </w:t>
+      </w:r>
+      <w:r>
+        <w:rPr>
+          <w:rFonts w:cstheme="minorHAnsi"/>
+        </w:rPr>
+        <w:br/>
+      </w:r>
+      <w:r>
+        <w:rPr>
+          <w:rFonts w:cstheme="minorHAnsi"/>
+        </w:rPr>
+        <w:t xml:space="preserve">"authDomain": "XXXXXXX", </w:t>
+      </w:r>
+      <w:r>
+        <w:rPr>
+          <w:rFonts w:cstheme="minorHAnsi"/>
+        </w:rPr>
+        <w:br/>
+      </w:r>
+      <w:r>
+        <w:rPr>
+          <w:rFonts w:cstheme="minorHAnsi"/>
+        </w:rPr>
+        <w:t xml:space="preserve">"databaseURL": "XXXXXXX", </w:t>
+      </w:r>
+      <w:r>
+        <w:rPr>
+          <w:rFonts w:cstheme="minorHAnsi"/>
+        </w:rPr>
+        <w:br/>
+      </w:r>
+      <w:r>
+        <w:rPr>
+          <w:rFonts w:cstheme="minorHAnsi"/>
+        </w:rPr>
+        <w:t xml:space="preserve">"storageBucket": "XXXXXXX", </w:t>
+      </w:r>
+      <w:r>
+        <w:rPr>
+          <w:rFonts w:cstheme="minorHAnsi"/>
+        </w:rPr>
+        <w:br/>
+      </w:r>
+      <w:r>
+        <w:rPr>
+          <w:rFonts w:cstheme="minorHAnsi"/>
+        </w:rPr>
+        <w:t xml:space="preserve">"messagingSenderId": "XXXXXXX" </w:t>
+      </w:r>
+      <w:r>
+        <w:rPr>
+          <w:rFonts w:cstheme="minorHAnsi"/>
+        </w:rPr>
+        <w:br/>
+      </w:r>
+      <w:r>
+        <w:rPr>
+          <w:rFonts w:cstheme="minorHAnsi"/>
+        </w:rPr>
+        <w:t>}</w:t>
+      </w:r>
+    </w:p>
+    <w:p>
+      <w:pPr>
+        <w:pStyle w:val="ListParagraph"/>
+        <w:numPr>
+          <w:ilvl w:val="0"/>
+          <w:numId w:val="6"/>
+        </w:numPr>
+        <w:jc w:val="both"/>
+        <w:rPr>
+          <w:rFonts w:cstheme="minorHAnsi"/>
+        </w:rPr>
+      </w:pPr>
+      <w:r>
+        <w:rPr>
+          <w:rFonts w:cstheme="minorHAnsi"/>
+        </w:rPr>
+        <w:t xml:space="preserve">googleMapsAPIKey.json </w:t>
+      </w:r>
+      <w:r>
+        <w:rPr>
+          <w:rFonts w:cstheme="minorHAnsi"/>
+          <w:color w:val="24292E"/>
+          <w:shd w:val="clear" w:color="auto" w:fill="FFFFFF"/>
+        </w:rPr>
+        <w:t>should contain the following replacing the placeholders with the appropriate API Keys</w:t>
+      </w:r>
+    </w:p>
+    <w:p>
+      <w:pPr>
+        <w:pStyle w:val="ListParagraph"/>
+        <w:numPr>
+          <w:ilvl w:val="1"/>
+          <w:numId w:val="6"/>
+        </w:numPr>
+        <w:jc w:val="both"/>
+        <w:rPr>
+          <w:rFonts w:cstheme="minorHAnsi"/>
+        </w:rPr>
+      </w:pPr>
+      <w:r>
+        <w:rPr>
+          <w:rFonts w:cstheme="minorHAnsi"/>
+        </w:rPr>
+        <w:t>{ "apiKey" : "XXXXX" }</w:t>
+      </w:r>
+    </w:p>
+    <w:p>
+      <w:pPr>
+        <w:pStyle w:val="ListParagraph"/>
+        <w:numPr>
+          <w:ilvl w:val="0"/>
+          <w:numId w:val="6"/>
+        </w:numPr>
+        <w:jc w:val="both"/>
+        <w:rPr>
+          <w:rFonts w:cstheme="minorHAnsi"/>
+        </w:rPr>
+      </w:pPr>
+      <w:r>
+        <w:rPr>
+          <w:rFonts w:cstheme="minorHAnsi"/>
+        </w:rPr>
+        <w:t>Due to having to include the Google Maps JS library in the index.html file which is located in the root of the project in the public folder, the API here also needs to be updated to be the Google API Key obtained earlier. There may be one present in this file already but this is locked down to specific IP addresses so it will not work. The API key here should match the one in the config file in the step above</w:t>
+      </w:r>
+    </w:p>
+    <w:p>
+      <w:pPr>
+        <w:pStyle w:val="ListParagraph"/>
+        <w:numPr>
+          <w:ilvl w:val="0"/>
+          <w:numId w:val="6"/>
+        </w:numPr>
+        <w:jc w:val="both"/>
+        <w:rPr>
+          <w:rFonts w:cstheme="minorHAnsi"/>
+        </w:rPr>
+      </w:pPr>
+      <w:r>
+        <w:rPr>
+          <w:rFonts w:cstheme="minorHAnsi"/>
+        </w:rPr>
+        <w:t>Once all configs are in place cd into the root of the project and run “npm install” – this will install the required dependencies</w:t>
+      </w:r>
+    </w:p>
+    <w:p>
+      <w:pPr>
+        <w:pStyle w:val="ListParagraph"/>
+        <w:numPr>
+          <w:ilvl w:val="0"/>
+          <w:numId w:val="6"/>
+        </w:numPr>
+        <w:jc w:val="both"/>
+        <w:rPr>
+          <w:rFonts w:cstheme="minorHAnsi"/>
+        </w:rPr>
+      </w:pPr>
+      <w:r>
+        <w:rPr>
+          <w:rFonts w:cstheme="minorHAnsi"/>
+        </w:rPr>
+        <w:t xml:space="preserve">Once all dependencies are installed run </w:t>
+      </w:r>
+      <w:r>
+        <w:rPr>
+          <w:rFonts w:cstheme="minorHAnsi"/>
+        </w:rPr>
+        <w:t>“npm start” which will open the running project in the environments default web browser at “http://localhost:3000</w:t>
+      </w:r>
       <w:bookmarkStart w:id="0" w:name="_GoBack"/>
       <w:bookmarkEnd w:id="0"/>
-    </w:p>
-    <w:p>
-      <w:pPr>
-        <w:jc w:val="both"/>
-      </w:pPr>
+      <w:r>
+        <w:rPr>
+          <w:rFonts w:cstheme="minorHAnsi"/>
+        </w:rPr>
+        <w:t>”</w:t>
+      </w:r>
     </w:p>
     <w:p>
       <w:pPr>
@@ -5242,7 +5191,7 @@
                                 <w:noProof/>
                                 <w:color w:val="4F81BD" w:themeColor="accent1"/>
                               </w:rPr>
-                              <w:t>12</w:t>
+                              <w:t>13</w:t>
                             </w:r>
                             <w:r>
                               <w:rPr>
@@ -5349,7 +5298,7 @@
                           <w:noProof/>
                           <w:color w:val="4F81BD" w:themeColor="accent1"/>
                         </w:rPr>
-                        <w:t>12</w:t>
+                        <w:t>13</w:t>
                       </w:r>
                       <w:r>
                         <w:rPr>
@@ -5390,21 +5339,7 @@
           <w:rPr>
             <w:color w:val="808080" w:themeColor="background1" w:themeShade="80"/>
           </w:rPr>
-          <w:t xml:space="preserve">Simple Route – </w:t>
-        </w:r>
-        <w:proofErr w:type="spellStart"/>
-        <w:r>
-          <w:rPr>
-            <w:color w:val="808080" w:themeColor="background1" w:themeShade="80"/>
-          </w:rPr>
-          <w:t>Colm</w:t>
-        </w:r>
-        <w:proofErr w:type="spellEnd"/>
-        <w:r>
-          <w:rPr>
-            <w:color w:val="808080" w:themeColor="background1" w:themeShade="80"/>
-          </w:rPr>
-          <w:t xml:space="preserve"> Carew</w:t>
+          <w:t>Simple Route – Colm Carew</w:t>
         </w:r>
       </w:sdtContent>
     </w:sdt>
@@ -5784,6 +5719,119 @@
     </w:lvl>
   </w:abstractNum>
   <w:abstractNum w:abstractNumId="3">
+    <w:nsid w:val="4BEB39F9"/>
+    <w:multiLevelType w:val="hybridMultilevel"/>
+    <w:tmpl w:val="7A7C746C"/>
+    <w:lvl w:ilvl="0" w:tplc="08090001">
+      <w:start w:val="1"/>
+      <w:numFmt w:val="bullet"/>
+      <w:lvlText w:val=""/>
+      <w:lvlJc w:val="left"/>
+      <w:pPr>
+        <w:ind w:left="720" w:hanging="360"/>
+      </w:pPr>
+      <w:rPr>
+        <w:rFonts w:ascii="Symbol" w:hAnsi="Symbol" w:hint="default"/>
+      </w:rPr>
+    </w:lvl>
+    <w:lvl w:ilvl="1" w:tplc="08090003">
+      <w:start w:val="1"/>
+      <w:numFmt w:val="bullet"/>
+      <w:lvlText w:val="o"/>
+      <w:lvlJc w:val="left"/>
+      <w:pPr>
+        <w:ind w:left="1440" w:hanging="360"/>
+      </w:pPr>
+      <w:rPr>
+        <w:rFonts w:ascii="Courier New" w:hAnsi="Courier New" w:cs="Courier New" w:hint="default"/>
+      </w:rPr>
+    </w:lvl>
+    <w:lvl w:ilvl="2" w:tplc="08090005" w:tentative="1">
+      <w:start w:val="1"/>
+      <w:numFmt w:val="bullet"/>
+      <w:lvlText w:val=""/>
+      <w:lvlJc w:val="left"/>
+      <w:pPr>
+        <w:ind w:left="2160" w:hanging="360"/>
+      </w:pPr>
+      <w:rPr>
+        <w:rFonts w:ascii="Wingdings" w:hAnsi="Wingdings" w:hint="default"/>
+      </w:rPr>
+    </w:lvl>
+    <w:lvl w:ilvl="3" w:tplc="08090001" w:tentative="1">
+      <w:start w:val="1"/>
+      <w:numFmt w:val="bullet"/>
+      <w:lvlText w:val=""/>
+      <w:lvlJc w:val="left"/>
+      <w:pPr>
+        <w:ind w:left="2880" w:hanging="360"/>
+      </w:pPr>
+      <w:rPr>
+        <w:rFonts w:ascii="Symbol" w:hAnsi="Symbol" w:hint="default"/>
+      </w:rPr>
+    </w:lvl>
+    <w:lvl w:ilvl="4" w:tplc="08090003" w:tentative="1">
+      <w:start w:val="1"/>
+      <w:numFmt w:val="bullet"/>
+      <w:lvlText w:val="o"/>
+      <w:lvlJc w:val="left"/>
+      <w:pPr>
+        <w:ind w:left="3600" w:hanging="360"/>
+      </w:pPr>
+      <w:rPr>
+        <w:rFonts w:ascii="Courier New" w:hAnsi="Courier New" w:cs="Courier New" w:hint="default"/>
+      </w:rPr>
+    </w:lvl>
+    <w:lvl w:ilvl="5" w:tplc="08090005" w:tentative="1">
+      <w:start w:val="1"/>
+      <w:numFmt w:val="bullet"/>
+      <w:lvlText w:val=""/>
+      <w:lvlJc w:val="left"/>
+      <w:pPr>
+        <w:ind w:left="4320" w:hanging="360"/>
+      </w:pPr>
+      <w:rPr>
+        <w:rFonts w:ascii="Wingdings" w:hAnsi="Wingdings" w:hint="default"/>
+      </w:rPr>
+    </w:lvl>
+    <w:lvl w:ilvl="6" w:tplc="08090001" w:tentative="1">
+      <w:start w:val="1"/>
+      <w:numFmt w:val="bullet"/>
+      <w:lvlText w:val=""/>
+      <w:lvlJc w:val="left"/>
+      <w:pPr>
+        <w:ind w:left="5040" w:hanging="360"/>
+      </w:pPr>
+      <w:rPr>
+        <w:rFonts w:ascii="Symbol" w:hAnsi="Symbol" w:hint="default"/>
+      </w:rPr>
+    </w:lvl>
+    <w:lvl w:ilvl="7" w:tplc="08090003" w:tentative="1">
+      <w:start w:val="1"/>
+      <w:numFmt w:val="bullet"/>
+      <w:lvlText w:val="o"/>
+      <w:lvlJc w:val="left"/>
+      <w:pPr>
+        <w:ind w:left="5760" w:hanging="360"/>
+      </w:pPr>
+      <w:rPr>
+        <w:rFonts w:ascii="Courier New" w:hAnsi="Courier New" w:cs="Courier New" w:hint="default"/>
+      </w:rPr>
+    </w:lvl>
+    <w:lvl w:ilvl="8" w:tplc="08090005" w:tentative="1">
+      <w:start w:val="1"/>
+      <w:numFmt w:val="bullet"/>
+      <w:lvlText w:val=""/>
+      <w:lvlJc w:val="left"/>
+      <w:pPr>
+        <w:ind w:left="6480" w:hanging="360"/>
+      </w:pPr>
+      <w:rPr>
+        <w:rFonts w:ascii="Wingdings" w:hAnsi="Wingdings" w:hint="default"/>
+      </w:rPr>
+    </w:lvl>
+  </w:abstractNum>
+  <w:abstractNum w:abstractNumId="4">
     <w:nsid w:val="5573754A"/>
     <w:multiLevelType w:val="hybridMultilevel"/>
     <w:tmpl w:val="CF78BEFA"/>
@@ -5896,7 +5944,7 @@
       </w:rPr>
     </w:lvl>
   </w:abstractNum>
-  <w:abstractNum w:abstractNumId="4">
+  <w:abstractNum w:abstractNumId="5">
     <w:nsid w:val="7144202A"/>
     <w:multiLevelType w:val="hybridMultilevel"/>
     <w:tmpl w:val="37D67080"/>
@@ -6013,16 +6061,19 @@
     <w:abstractNumId w:val="1"/>
   </w:num>
   <w:num w:numId="2">
-    <w:abstractNumId w:val="4"/>
+    <w:abstractNumId w:val="5"/>
   </w:num>
   <w:num w:numId="3">
     <w:abstractNumId w:val="0"/>
   </w:num>
   <w:num w:numId="4">
-    <w:abstractNumId w:val="3"/>
+    <w:abstractNumId w:val="4"/>
   </w:num>
   <w:num w:numId="5">
     <w:abstractNumId w:val="2"/>
+  </w:num>
+  <w:num w:numId="6">
+    <w:abstractNumId w:val="3"/>
   </w:num>
 </w:numbering>
 </file>

</xml_diff>

<commit_message>
Adding TOC to Doc + generating PDF
</commit_message>
<xml_diff>
--- a/SimpleRouteEntWebDev.docx
+++ b/SimpleRouteEntWebDev.docx
@@ -1113,6 +1113,7 @@
                                           <w:szCs w:val="32"/>
                                         </w:rPr>
                                       </w:pPr>
+                                      <w:proofErr w:type="spellStart"/>
                                       <w:r>
                                         <w:rPr>
                                           <w:b/>
@@ -1121,7 +1122,18 @@
                                           <w:sz w:val="32"/>
                                           <w:szCs w:val="32"/>
                                         </w:rPr>
-                                        <w:t>Colm Carew - 20053766</w:t>
+                                        <w:t>Colm</w:t>
+                                      </w:r>
+                                      <w:proofErr w:type="spellEnd"/>
+                                      <w:r>
+                                        <w:rPr>
+                                          <w:b/>
+                                          <w:bCs/>
+                                          <w:color w:val="000000" w:themeColor="text1"/>
+                                          <w:sz w:val="32"/>
+                                          <w:szCs w:val="32"/>
+                                        </w:rPr>
+                                        <w:t xml:space="preserve"> Carew - 20053766</w:t>
                                       </w:r>
                                     </w:p>
                                   </w:sdtContent>
@@ -1357,6 +1369,7 @@
                                     <w:szCs w:val="32"/>
                                   </w:rPr>
                                 </w:pPr>
+                                <w:proofErr w:type="spellStart"/>
                                 <w:r>
                                   <w:rPr>
                                     <w:b/>
@@ -1365,7 +1378,18 @@
                                     <w:sz w:val="32"/>
                                     <w:szCs w:val="32"/>
                                   </w:rPr>
-                                  <w:t>Colm Carew - 20053766</w:t>
+                                  <w:t>Colm</w:t>
+                                </w:r>
+                                <w:proofErr w:type="spellEnd"/>
+                                <w:r>
+                                  <w:rPr>
+                                    <w:b/>
+                                    <w:bCs/>
+                                    <w:color w:val="000000" w:themeColor="text1"/>
+                                    <w:sz w:val="32"/>
+                                    <w:szCs w:val="32"/>
+                                  </w:rPr>
+                                  <w:t xml:space="preserve"> Carew - 20053766</w:t>
                                 </w:r>
                               </w:p>
                             </w:sdtContent>
@@ -1396,6 +1420,551 @@
         </w:p>
       </w:sdtContent>
     </w:sdt>
+    <w:sdt>
+      <w:sdtPr>
+        <w:id w:val="-186902678"/>
+        <w:docPartObj>
+          <w:docPartGallery w:val="Table of Contents"/>
+          <w:docPartUnique/>
+        </w:docPartObj>
+      </w:sdtPr>
+      <w:sdtEndPr>
+        <w:rPr>
+          <w:rFonts w:asciiTheme="minorHAnsi" w:eastAsiaTheme="minorHAnsi" w:hAnsiTheme="minorHAnsi" w:cstheme="minorBidi"/>
+          <w:noProof/>
+          <w:color w:val="auto"/>
+          <w:sz w:val="22"/>
+          <w:szCs w:val="22"/>
+          <w:lang w:val="en-GB" w:eastAsia="en-US"/>
+        </w:rPr>
+      </w:sdtEndPr>
+      <w:sdtContent>
+        <w:p>
+          <w:pPr>
+            <w:pStyle w:val="TOCHeading"/>
+            <w:rPr>
+              <w:sz w:val="32"/>
+            </w:rPr>
+          </w:pPr>
+          <w:r>
+            <w:rPr>
+              <w:sz w:val="32"/>
+            </w:rPr>
+            <w:t>Contents</w:t>
+          </w:r>
+        </w:p>
+        <w:p>
+          <w:pPr>
+            <w:pStyle w:val="TOC1"/>
+            <w:tabs>
+              <w:tab w:val="right" w:leader="dot" w:pos="9016"/>
+            </w:tabs>
+            <w:rPr>
+              <w:noProof/>
+            </w:rPr>
+          </w:pPr>
+          <w:r>
+            <w:fldChar w:fldCharType="begin"/>
+          </w:r>
+          <w:r>
+            <w:instrText xml:space="preserve"> TOC \o "1-3" \h \z \u </w:instrText>
+          </w:r>
+          <w:r>
+            <w:fldChar w:fldCharType="separate"/>
+          </w:r>
+          <w:hyperlink w:anchor="_Toc477798388" w:history="1">
+            <w:r>
+              <w:rPr>
+                <w:rStyle w:val="Hyperlink"/>
+                <w:noProof/>
+              </w:rPr>
+              <w:t>Plagiarism Declaration</w:t>
+            </w:r>
+            <w:r>
+              <w:rPr>
+                <w:noProof/>
+                <w:webHidden/>
+              </w:rPr>
+              <w:tab/>
+            </w:r>
+            <w:r>
+              <w:rPr>
+                <w:noProof/>
+                <w:webHidden/>
+              </w:rPr>
+              <w:fldChar w:fldCharType="begin"/>
+            </w:r>
+            <w:r>
+              <w:rPr>
+                <w:noProof/>
+                <w:webHidden/>
+              </w:rPr>
+              <w:instrText xml:space="preserve"> PAGEREF _Toc477798388 \h </w:instrText>
+            </w:r>
+            <w:r>
+              <w:rPr>
+                <w:noProof/>
+                <w:webHidden/>
+              </w:rPr>
+            </w:r>
+            <w:r>
+              <w:rPr>
+                <w:noProof/>
+                <w:webHidden/>
+              </w:rPr>
+              <w:fldChar w:fldCharType="separate"/>
+            </w:r>
+            <w:r>
+              <w:rPr>
+                <w:noProof/>
+                <w:webHidden/>
+              </w:rPr>
+              <w:t>2</w:t>
+            </w:r>
+            <w:r>
+              <w:rPr>
+                <w:noProof/>
+                <w:webHidden/>
+              </w:rPr>
+              <w:fldChar w:fldCharType="end"/>
+            </w:r>
+          </w:hyperlink>
+        </w:p>
+        <w:p>
+          <w:pPr>
+            <w:pStyle w:val="TOC1"/>
+            <w:tabs>
+              <w:tab w:val="right" w:leader="dot" w:pos="9016"/>
+            </w:tabs>
+            <w:rPr>
+              <w:noProof/>
+            </w:rPr>
+          </w:pPr>
+          <w:hyperlink w:anchor="_Toc477798389" w:history="1">
+            <w:r>
+              <w:rPr>
+                <w:rStyle w:val="Hyperlink"/>
+                <w:noProof/>
+              </w:rPr>
+              <w:t>Introduction</w:t>
+            </w:r>
+            <w:r>
+              <w:rPr>
+                <w:noProof/>
+                <w:webHidden/>
+              </w:rPr>
+              <w:tab/>
+            </w:r>
+            <w:r>
+              <w:rPr>
+                <w:noProof/>
+                <w:webHidden/>
+              </w:rPr>
+              <w:fldChar w:fldCharType="begin"/>
+            </w:r>
+            <w:r>
+              <w:rPr>
+                <w:noProof/>
+                <w:webHidden/>
+              </w:rPr>
+              <w:instrText xml:space="preserve"> PAGEREF _Toc477798389 \h </w:instrText>
+            </w:r>
+            <w:r>
+              <w:rPr>
+                <w:noProof/>
+                <w:webHidden/>
+              </w:rPr>
+            </w:r>
+            <w:r>
+              <w:rPr>
+                <w:noProof/>
+                <w:webHidden/>
+              </w:rPr>
+              <w:fldChar w:fldCharType="separate"/>
+            </w:r>
+            <w:r>
+              <w:rPr>
+                <w:noProof/>
+                <w:webHidden/>
+              </w:rPr>
+              <w:t>3</w:t>
+            </w:r>
+            <w:r>
+              <w:rPr>
+                <w:noProof/>
+                <w:webHidden/>
+              </w:rPr>
+              <w:fldChar w:fldCharType="end"/>
+            </w:r>
+          </w:hyperlink>
+        </w:p>
+        <w:p>
+          <w:pPr>
+            <w:pStyle w:val="TOC1"/>
+            <w:tabs>
+              <w:tab w:val="right" w:leader="dot" w:pos="9016"/>
+            </w:tabs>
+            <w:rPr>
+              <w:noProof/>
+            </w:rPr>
+          </w:pPr>
+          <w:hyperlink w:anchor="_Toc477798390" w:history="1">
+            <w:r>
+              <w:rPr>
+                <w:rStyle w:val="Hyperlink"/>
+                <w:noProof/>
+              </w:rPr>
+              <w:t>Project Layout</w:t>
+            </w:r>
+            <w:r>
+              <w:rPr>
+                <w:noProof/>
+                <w:webHidden/>
+              </w:rPr>
+              <w:tab/>
+            </w:r>
+            <w:r>
+              <w:rPr>
+                <w:noProof/>
+                <w:webHidden/>
+              </w:rPr>
+              <w:fldChar w:fldCharType="begin"/>
+            </w:r>
+            <w:r>
+              <w:rPr>
+                <w:noProof/>
+                <w:webHidden/>
+              </w:rPr>
+              <w:instrText xml:space="preserve"> PAGEREF _Toc477798390 \h </w:instrText>
+            </w:r>
+            <w:r>
+              <w:rPr>
+                <w:noProof/>
+                <w:webHidden/>
+              </w:rPr>
+            </w:r>
+            <w:r>
+              <w:rPr>
+                <w:noProof/>
+                <w:webHidden/>
+              </w:rPr>
+              <w:fldChar w:fldCharType="separate"/>
+            </w:r>
+            <w:r>
+              <w:rPr>
+                <w:noProof/>
+                <w:webHidden/>
+              </w:rPr>
+              <w:t>3</w:t>
+            </w:r>
+            <w:r>
+              <w:rPr>
+                <w:noProof/>
+                <w:webHidden/>
+              </w:rPr>
+              <w:fldChar w:fldCharType="end"/>
+            </w:r>
+          </w:hyperlink>
+        </w:p>
+        <w:p>
+          <w:pPr>
+            <w:pStyle w:val="TOC1"/>
+            <w:tabs>
+              <w:tab w:val="right" w:leader="dot" w:pos="9016"/>
+            </w:tabs>
+            <w:rPr>
+              <w:noProof/>
+            </w:rPr>
+          </w:pPr>
+          <w:hyperlink w:anchor="_Toc477798391" w:history="1">
+            <w:r>
+              <w:rPr>
+                <w:rStyle w:val="Hyperlink"/>
+                <w:noProof/>
+              </w:rPr>
+              <w:t>NPM Modules Used</w:t>
+            </w:r>
+            <w:r>
+              <w:rPr>
+                <w:noProof/>
+                <w:webHidden/>
+              </w:rPr>
+              <w:tab/>
+            </w:r>
+            <w:r>
+              <w:rPr>
+                <w:noProof/>
+                <w:webHidden/>
+              </w:rPr>
+              <w:fldChar w:fldCharType="begin"/>
+            </w:r>
+            <w:r>
+              <w:rPr>
+                <w:noProof/>
+                <w:webHidden/>
+              </w:rPr>
+              <w:instrText xml:space="preserve"> PAGEREF _Toc477798391 \h </w:instrText>
+            </w:r>
+            <w:r>
+              <w:rPr>
+                <w:noProof/>
+                <w:webHidden/>
+              </w:rPr>
+            </w:r>
+            <w:r>
+              <w:rPr>
+                <w:noProof/>
+                <w:webHidden/>
+              </w:rPr>
+              <w:fldChar w:fldCharType="separate"/>
+            </w:r>
+            <w:r>
+              <w:rPr>
+                <w:noProof/>
+                <w:webHidden/>
+              </w:rPr>
+              <w:t>5</w:t>
+            </w:r>
+            <w:r>
+              <w:rPr>
+                <w:noProof/>
+                <w:webHidden/>
+              </w:rPr>
+              <w:fldChar w:fldCharType="end"/>
+            </w:r>
+          </w:hyperlink>
+        </w:p>
+        <w:p>
+          <w:pPr>
+            <w:pStyle w:val="TOC1"/>
+            <w:tabs>
+              <w:tab w:val="right" w:leader="dot" w:pos="9016"/>
+            </w:tabs>
+            <w:rPr>
+              <w:noProof/>
+            </w:rPr>
+          </w:pPr>
+          <w:hyperlink w:anchor="_Toc477798392" w:history="1">
+            <w:r>
+              <w:rPr>
+                <w:rStyle w:val="Hyperlink"/>
+                <w:noProof/>
+              </w:rPr>
+              <w:t>3</w:t>
+            </w:r>
+            <w:r>
+              <w:rPr>
+                <w:rStyle w:val="Hyperlink"/>
+                <w:noProof/>
+                <w:vertAlign w:val="superscript"/>
+              </w:rPr>
+              <w:t>rd</w:t>
+            </w:r>
+            <w:r>
+              <w:rPr>
+                <w:rStyle w:val="Hyperlink"/>
+                <w:noProof/>
+              </w:rPr>
+              <w:t xml:space="preserve"> Party Libraries and Reasoning</w:t>
+            </w:r>
+            <w:r>
+              <w:rPr>
+                <w:noProof/>
+                <w:webHidden/>
+              </w:rPr>
+              <w:tab/>
+            </w:r>
+            <w:r>
+              <w:rPr>
+                <w:noProof/>
+                <w:webHidden/>
+              </w:rPr>
+              <w:fldChar w:fldCharType="begin"/>
+            </w:r>
+            <w:r>
+              <w:rPr>
+                <w:noProof/>
+                <w:webHidden/>
+              </w:rPr>
+              <w:instrText xml:space="preserve"> PAGEREF _Toc477798392 \h </w:instrText>
+            </w:r>
+            <w:r>
+              <w:rPr>
+                <w:noProof/>
+                <w:webHidden/>
+              </w:rPr>
+            </w:r>
+            <w:r>
+              <w:rPr>
+                <w:noProof/>
+                <w:webHidden/>
+              </w:rPr>
+              <w:fldChar w:fldCharType="separate"/>
+            </w:r>
+            <w:r>
+              <w:rPr>
+                <w:noProof/>
+                <w:webHidden/>
+              </w:rPr>
+              <w:t>5</w:t>
+            </w:r>
+            <w:r>
+              <w:rPr>
+                <w:noProof/>
+                <w:webHidden/>
+              </w:rPr>
+              <w:fldChar w:fldCharType="end"/>
+            </w:r>
+          </w:hyperlink>
+        </w:p>
+        <w:p>
+          <w:pPr>
+            <w:pStyle w:val="TOC1"/>
+            <w:tabs>
+              <w:tab w:val="right" w:leader="dot" w:pos="9016"/>
+            </w:tabs>
+            <w:rPr>
+              <w:noProof/>
+            </w:rPr>
+          </w:pPr>
+          <w:hyperlink w:anchor="_Toc477798393" w:history="1">
+            <w:r>
+              <w:rPr>
+                <w:rStyle w:val="Hyperlink"/>
+                <w:noProof/>
+              </w:rPr>
+              <w:t>How to Setup the Project</w:t>
+            </w:r>
+            <w:r>
+              <w:rPr>
+                <w:noProof/>
+                <w:webHidden/>
+              </w:rPr>
+              <w:tab/>
+            </w:r>
+            <w:r>
+              <w:rPr>
+                <w:noProof/>
+                <w:webHidden/>
+              </w:rPr>
+              <w:fldChar w:fldCharType="begin"/>
+            </w:r>
+            <w:r>
+              <w:rPr>
+                <w:noProof/>
+                <w:webHidden/>
+              </w:rPr>
+              <w:instrText xml:space="preserve"> PAGEREF _Toc477798393 \h </w:instrText>
+            </w:r>
+            <w:r>
+              <w:rPr>
+                <w:noProof/>
+                <w:webHidden/>
+              </w:rPr>
+            </w:r>
+            <w:r>
+              <w:rPr>
+                <w:noProof/>
+                <w:webHidden/>
+              </w:rPr>
+              <w:fldChar w:fldCharType="separate"/>
+            </w:r>
+            <w:r>
+              <w:rPr>
+                <w:noProof/>
+                <w:webHidden/>
+              </w:rPr>
+              <w:t>6</w:t>
+            </w:r>
+            <w:r>
+              <w:rPr>
+                <w:noProof/>
+                <w:webHidden/>
+              </w:rPr>
+              <w:fldChar w:fldCharType="end"/>
+            </w:r>
+          </w:hyperlink>
+        </w:p>
+        <w:p>
+          <w:pPr>
+            <w:pStyle w:val="TOC1"/>
+            <w:tabs>
+              <w:tab w:val="right" w:leader="dot" w:pos="9016"/>
+            </w:tabs>
+            <w:rPr>
+              <w:noProof/>
+            </w:rPr>
+          </w:pPr>
+          <w:hyperlink w:anchor="_Toc477798394" w:history="1">
+            <w:r>
+              <w:rPr>
+                <w:rStyle w:val="Hyperlink"/>
+                <w:noProof/>
+              </w:rPr>
+              <w:t>Application Layout and Features</w:t>
+            </w:r>
+            <w:r>
+              <w:rPr>
+                <w:noProof/>
+                <w:webHidden/>
+              </w:rPr>
+              <w:tab/>
+            </w:r>
+            <w:r>
+              <w:rPr>
+                <w:noProof/>
+                <w:webHidden/>
+              </w:rPr>
+              <w:fldChar w:fldCharType="begin"/>
+            </w:r>
+            <w:r>
+              <w:rPr>
+                <w:noProof/>
+                <w:webHidden/>
+              </w:rPr>
+              <w:instrText xml:space="preserve"> PAGEREF _Toc477798394 \h </w:instrText>
+            </w:r>
+            <w:r>
+              <w:rPr>
+                <w:noProof/>
+                <w:webHidden/>
+              </w:rPr>
+            </w:r>
+            <w:r>
+              <w:rPr>
+                <w:noProof/>
+                <w:webHidden/>
+              </w:rPr>
+              <w:fldChar w:fldCharType="separate"/>
+            </w:r>
+            <w:r>
+              <w:rPr>
+                <w:noProof/>
+                <w:webHidden/>
+              </w:rPr>
+              <w:t>7</w:t>
+            </w:r>
+            <w:r>
+              <w:rPr>
+                <w:noProof/>
+                <w:webHidden/>
+              </w:rPr>
+              <w:fldChar w:fldCharType="end"/>
+            </w:r>
+          </w:hyperlink>
+        </w:p>
+        <w:p>
+          <w:r>
+            <w:rPr>
+              <w:b/>
+              <w:bCs/>
+              <w:noProof/>
+            </w:rPr>
+            <w:fldChar w:fldCharType="end"/>
+          </w:r>
+        </w:p>
+      </w:sdtContent>
+    </w:sdt>
     <w:p>
       <w:pPr>
         <w:rPr>
@@ -1411,9 +1980,10 @@
         <w:rPr>
           <w:sz w:val="32"/>
         </w:rPr>
-        <w:lastRenderedPageBreak/>
         <w:br w:type="page"/>
       </w:r>
+      <w:bookmarkStart w:id="0" w:name="_GoBack"/>
+      <w:bookmarkEnd w:id="0"/>
     </w:p>
     <w:p>
       <w:pPr>
@@ -1422,6 +1992,7 @@
           <w:sz w:val="32"/>
         </w:rPr>
       </w:pPr>
+      <w:bookmarkStart w:id="1" w:name="_Toc477798388"/>
       <w:r>
         <w:rPr>
           <w:sz w:val="32"/>
@@ -1429,6 +2000,7 @@
         <w:lastRenderedPageBreak/>
         <w:t>Plagiarism Declaration</w:t>
       </w:r>
+      <w:bookmarkEnd w:id="1"/>
     </w:p>
     <w:p>
       <w:pPr>
@@ -1459,28 +2031,28 @@
           <w:rFonts w:ascii="Times New Roman" w:hAnsi="Times New Roman" w:cs="Times New Roman"/>
           <w:sz w:val="24"/>
         </w:rPr>
-        <w:t xml:space="preserve">Any text, diagrams or other material copied from other sources (including, but not limited to, books, journals and the internet) have been clearly acknowledged and referenced as such in the text by the use of ‘quotation marks’ (or indented italics for longer quotations) followed by the author’s name and date [eg (Byrne, 2008)] either in the text or in a footnote/endnote. These details are then confirmed by a fuller reference in the bibliography. </w:t>
-      </w:r>
-    </w:p>
-    <w:p>
-      <w:pPr>
-        <w:jc w:val="both"/>
+        <w:t>Any text, diagrams or other material copied from other sources (including, but not limited to, books, journals and the internet) have been clearly acknowledged and referenced as such in the text by the use of ‘quotation marks’ (or indented italics for longer quotations) followed by the author’s name and date [</w:t>
+      </w:r>
+      <w:proofErr w:type="spellStart"/>
+      <w:r>
         <w:rPr>
           <w:rFonts w:ascii="Times New Roman" w:hAnsi="Times New Roman" w:cs="Times New Roman"/>
           <w:sz w:val="24"/>
         </w:rPr>
-      </w:pPr>
+        <w:t>eg</w:t>
+      </w:r>
+      <w:proofErr w:type="spellEnd"/>
       <w:r>
         <w:rPr>
           <w:rFonts w:ascii="Times New Roman" w:hAnsi="Times New Roman" w:cs="Times New Roman"/>
           <w:sz w:val="24"/>
         </w:rPr>
-        <w:t xml:space="preserve">I have read the sections on referencing and plagiarism in the handbook or in the WIT Plagiarism policy and I understand that only assignments which are free of plagiarism will be awarded marks. I further understand that WIT has a plagiarism policy which can lead to the suspension or permanent expulsion of students in serious cases. (WIT, 2008). </w:t>
-      </w:r>
-    </w:p>
-    <w:p>
-      <w:pPr>
-        <w:jc w:val="center"/>
+        <w:t xml:space="preserve"> (Byrne, 2008)] either in the text or in a footnote/endnote. These details are then confirmed by a fuller reference in the bibliography. </w:t>
+      </w:r>
+    </w:p>
+    <w:p>
+      <w:pPr>
+        <w:jc w:val="both"/>
         <w:rPr>
           <w:rFonts w:ascii="Times New Roman" w:hAnsi="Times New Roman" w:cs="Times New Roman"/>
           <w:sz w:val="24"/>
@@ -1491,22 +2063,70 @@
           <w:rFonts w:ascii="Times New Roman" w:hAnsi="Times New Roman" w:cs="Times New Roman"/>
           <w:sz w:val="24"/>
         </w:rPr>
-        <w:t>Signed: Colm Carew</w:t>
-      </w:r>
-    </w:p>
-    <w:p>
-      <w:pPr>
-        <w:jc w:val="center"/>
+        <w:t xml:space="preserve">I have read the sections on referencing and plagiarism in the handbook or in the WIT Plagiarism policy and I understand that only assignments which are free of plagiarism will be awarded marks. I further understand that WIT has a plagiarism policy which can lead to the suspension or permanent expulsion of students in serious cases. </w:t>
+      </w:r>
+      <w:proofErr w:type="gramStart"/>
+      <w:r>
         <w:rPr>
           <w:rFonts w:ascii="Times New Roman" w:hAnsi="Times New Roman" w:cs="Times New Roman"/>
           <w:sz w:val="24"/>
         </w:rPr>
-      </w:pPr>
+        <w:t>(WIT, 2008).</w:t>
+      </w:r>
+      <w:proofErr w:type="gramEnd"/>
       <w:r>
         <w:rPr>
           <w:rFonts w:ascii="Times New Roman" w:hAnsi="Times New Roman" w:cs="Times New Roman"/>
           <w:sz w:val="24"/>
         </w:rPr>
+        <w:t xml:space="preserve"> </w:t>
+      </w:r>
+    </w:p>
+    <w:p>
+      <w:pPr>
+        <w:jc w:val="center"/>
+        <w:rPr>
+          <w:rFonts w:ascii="Times New Roman" w:hAnsi="Times New Roman" w:cs="Times New Roman"/>
+          <w:sz w:val="24"/>
+        </w:rPr>
+      </w:pPr>
+      <w:r>
+        <w:rPr>
+          <w:rFonts w:ascii="Times New Roman" w:hAnsi="Times New Roman" w:cs="Times New Roman"/>
+          <w:sz w:val="24"/>
+        </w:rPr>
+        <w:t xml:space="preserve">Signed: </w:t>
+      </w:r>
+      <w:proofErr w:type="spellStart"/>
+      <w:r>
+        <w:rPr>
+          <w:rFonts w:ascii="Times New Roman" w:hAnsi="Times New Roman" w:cs="Times New Roman"/>
+          <w:sz w:val="24"/>
+        </w:rPr>
+        <w:t>Colm</w:t>
+      </w:r>
+      <w:proofErr w:type="spellEnd"/>
+      <w:r>
+        <w:rPr>
+          <w:rFonts w:ascii="Times New Roman" w:hAnsi="Times New Roman" w:cs="Times New Roman"/>
+          <w:sz w:val="24"/>
+        </w:rPr>
+        <w:t xml:space="preserve"> Carew</w:t>
+      </w:r>
+    </w:p>
+    <w:p>
+      <w:pPr>
+        <w:jc w:val="center"/>
+        <w:rPr>
+          <w:rFonts w:ascii="Times New Roman" w:hAnsi="Times New Roman" w:cs="Times New Roman"/>
+          <w:sz w:val="24"/>
+        </w:rPr>
+      </w:pPr>
+      <w:r>
+        <w:rPr>
+          <w:rFonts w:ascii="Times New Roman" w:hAnsi="Times New Roman" w:cs="Times New Roman"/>
+          <w:sz w:val="24"/>
+        </w:rPr>
         <w:t>Date: 20/03/2017</w:t>
       </w:r>
     </w:p>
@@ -1522,6 +2142,7 @@
           <w:sz w:val="32"/>
         </w:rPr>
       </w:pPr>
+      <w:bookmarkStart w:id="2" w:name="_Toc477798389"/>
       <w:r>
         <w:rPr>
           <w:sz w:val="32"/>
@@ -1529,6 +2150,7 @@
         <w:lastRenderedPageBreak/>
         <w:t>Introduction</w:t>
       </w:r>
+      <w:bookmarkEnd w:id="2"/>
     </w:p>
     <w:p>
       <w:pPr>
@@ -1564,65 +2186,71 @@
           <w:sz w:val="24"/>
           <w:szCs w:val="24"/>
         </w:rPr>
-        <w:t xml:space="preserve"> using a Map view, </w:t>
+        <w:t xml:space="preserve"> using a Map view,</w:t>
       </w:r>
       <w:r>
         <w:rPr>
           <w:sz w:val="24"/>
           <w:szCs w:val="24"/>
         </w:rPr>
-        <w:t xml:space="preserve">a Single Page Applications (SPA) which </w:t>
+        <w:t xml:space="preserve"> create</w:t>
       </w:r>
       <w:r>
         <w:rPr>
           <w:sz w:val="24"/>
           <w:szCs w:val="24"/>
         </w:rPr>
-        <w:t>give</w:t>
+        <w:t xml:space="preserve"> </w:t>
       </w:r>
       <w:r>
         <w:rPr>
           <w:sz w:val="24"/>
           <w:szCs w:val="24"/>
         </w:rPr>
-        <w:t>s</w:t>
+        <w:t xml:space="preserve">a Single Page Applications (SPA) which </w:t>
       </w:r>
       <w:r>
         <w:rPr>
           <w:sz w:val="24"/>
           <w:szCs w:val="24"/>
         </w:rPr>
-        <w:t xml:space="preserve"> the user the easiest directions to their desired locations.</w:t>
+        <w:t>give</w:t>
       </w:r>
       <w:r>
         <w:rPr>
           <w:sz w:val="24"/>
           <w:szCs w:val="24"/>
         </w:rPr>
-        <w:t xml:space="preserve"> In creating this solution the </w:t>
+        <w:t>s</w:t>
       </w:r>
       <w:r>
         <w:rPr>
           <w:sz w:val="24"/>
           <w:szCs w:val="24"/>
         </w:rPr>
-        <w:t>goal</w:t>
+        <w:t xml:space="preserve"> the user the easiest directions to their desired locations.</w:t>
       </w:r>
       <w:r>
         <w:rPr>
           <w:sz w:val="24"/>
           <w:szCs w:val="24"/>
         </w:rPr>
-        <w:t xml:space="preserve"> is also to exhibit some of the React concepts learned throughout the React lectures of the Enterprise Web Development module.</w:t>
-      </w:r>
-    </w:p>
-    <w:p>
-      <w:pPr>
+        <w:t xml:space="preserve"> In creating this solution the </w:t>
+      </w:r>
+      <w:r>
         <w:rPr>
           <w:sz w:val="24"/>
           <w:szCs w:val="24"/>
         </w:rPr>
-      </w:pPr>
+        <w:t>goal</w:t>
+      </w:r>
+      <w:r>
+        <w:rPr>
+          <w:sz w:val="24"/>
+          <w:szCs w:val="24"/>
+        </w:rPr>
+        <w:t xml:space="preserve"> is also to exhibit some of the React concepts learned throughout the React lectures of the Enterprise Web Development module.</w:t>
+      </w:r>
     </w:p>
     <w:p>
       <w:pPr>
@@ -1631,12 +2259,14 @@
           <w:sz w:val="32"/>
         </w:rPr>
       </w:pPr>
+      <w:bookmarkStart w:id="3" w:name="_Toc477798390"/>
       <w:r>
         <w:rPr>
           <w:sz w:val="32"/>
         </w:rPr>
         <w:t>Project Layout</w:t>
       </w:r>
+      <w:bookmarkEnd w:id="3"/>
     </w:p>
     <w:p>
       <w:pPr>
@@ -1665,7 +2295,7 @@
                     </pic:cNvPicPr>
                   </pic:nvPicPr>
                   <pic:blipFill>
-                    <a:blip r:embed="rId9">
+                    <a:blip r:embed="rId10">
                       <a:extLst>
                         <a:ext uri="{28A0092B-C50C-407E-A947-70E740481C1C}">
                           <a14:useLocalDpi xmlns:a14="http://schemas.microsoft.com/office/drawing/2010/main" val="0"/>
@@ -1701,20 +2331,34 @@
       <w:pPr>
         <w:jc w:val="center"/>
         <w:rPr>
+          <w:b/>
           <w:sz w:val="20"/>
         </w:rPr>
       </w:pPr>
       <w:r>
         <w:rPr>
+          <w:b/>
           <w:sz w:val="20"/>
         </w:rPr>
-        <w:t>Figure 1 : Project Layout</w:t>
-      </w:r>
-    </w:p>
-    <w:p>
-      <w:r>
-        <w:t>As can be seen the folder structure is :</w:t>
-      </w:r>
+        <w:t>Figure 1</w:t>
+      </w:r>
+      <w:r>
+        <w:rPr>
+          <w:b/>
+          <w:sz w:val="20"/>
+        </w:rPr>
+        <w:t>: Project Layout</w:t>
+      </w:r>
+    </w:p>
+    <w:p>
+      <w:r>
+        <w:t xml:space="preserve">As can be seen the folder structure </w:t>
+      </w:r>
+      <w:proofErr w:type="gramStart"/>
+      <w:r>
+        <w:t>is :</w:t>
+      </w:r>
+      <w:proofErr w:type="gramEnd"/>
     </w:p>
     <w:p>
       <w:pPr>
@@ -1736,8 +2380,21 @@
           <w:numId w:val="1"/>
         </w:numPr>
       </w:pPr>
-      <w:r>
-        <w:t>config – configuration files go here such as a config file for the Google Maps API Key</w:t>
+      <w:proofErr w:type="spellStart"/>
+      <w:r>
+        <w:t>config</w:t>
+      </w:r>
+      <w:proofErr w:type="spellEnd"/>
+      <w:r>
+        <w:t xml:space="preserve"> – configuration files go here such as a </w:t>
+      </w:r>
+      <w:proofErr w:type="spellStart"/>
+      <w:r>
+        <w:t>config</w:t>
+      </w:r>
+      <w:proofErr w:type="spellEnd"/>
+      <w:r>
+        <w:t xml:space="preserve"> file for the Google Maps API Key</w:t>
       </w:r>
     </w:p>
     <w:p>
@@ -1748,9 +2405,25 @@
           <w:numId w:val="1"/>
         </w:numPr>
       </w:pPr>
-      <w:r>
-        <w:t>node_modules – this is the folder container all external components used in the project which are pulled using npm</w:t>
-      </w:r>
+      <w:proofErr w:type="spellStart"/>
+      <w:r>
+        <w:t>node_module</w:t>
+      </w:r>
+      <w:r>
+        <w:t>s</w:t>
+      </w:r>
+      <w:proofErr w:type="spellEnd"/>
+      <w:r>
+        <w:t xml:space="preserve"> – this is the folder containing</w:t>
+      </w:r>
+      <w:r>
+        <w:t xml:space="preserve"> all external components used in the project which are pulled using </w:t>
+      </w:r>
+      <w:proofErr w:type="spellStart"/>
+      <w:r>
+        <w:t>npm</w:t>
+      </w:r>
+      <w:proofErr w:type="spellEnd"/>
     </w:p>
     <w:p>
       <w:pPr>
@@ -1772,8 +2445,13 @@
           <w:numId w:val="1"/>
         </w:numPr>
       </w:pPr>
-      <w:r>
-        <w:t>src – this is where all the React Components that make up the website  are located</w:t>
+      <w:proofErr w:type="spellStart"/>
+      <w:r>
+        <w:t>src</w:t>
+      </w:r>
+      <w:proofErr w:type="spellEnd"/>
+      <w:r>
+        <w:t xml:space="preserve"> – this is where all the React Components that make up the website  are located</w:t>
       </w:r>
     </w:p>
     <w:p>
@@ -1785,7 +2463,15 @@
         </w:numPr>
       </w:pPr>
       <w:r>
-        <w:t xml:space="preserve">.gitignore – the file to tell git what files/folders should be ignored when committing </w:t>
+        <w:t>.</w:t>
+      </w:r>
+      <w:proofErr w:type="spellStart"/>
+      <w:r>
+        <w:t>gitignore</w:t>
+      </w:r>
+      <w:proofErr w:type="spellEnd"/>
+      <w:r>
+        <w:t xml:space="preserve"> – the file to tell git what files/folders should be ignored when committing </w:t>
       </w:r>
     </w:p>
     <w:p>
@@ -1796,8 +2482,13 @@
           <w:numId w:val="1"/>
         </w:numPr>
       </w:pPr>
-      <w:r>
-        <w:t>package.json – the project configuration file which includes all relevant dependencies</w:t>
+      <w:proofErr w:type="spellStart"/>
+      <w:r>
+        <w:t>package.json</w:t>
+      </w:r>
+      <w:proofErr w:type="spellEnd"/>
+      <w:r>
+        <w:t xml:space="preserve"> – the project configuration file which includes all relevant dependencies</w:t>
       </w:r>
     </w:p>
     <w:p>
@@ -1841,7 +2532,7 @@
                     </pic:cNvPicPr>
                   </pic:nvPicPr>
                   <pic:blipFill>
-                    <a:blip r:embed="rId10">
+                    <a:blip r:embed="rId11">
                       <a:extLst>
                         <a:ext uri="{28A0092B-C50C-407E-A947-70E740481C1C}">
                           <a14:useLocalDpi xmlns:a14="http://schemas.microsoft.com/office/drawing/2010/main" val="0"/>
@@ -1886,13 +2577,46 @@
           <w:b/>
           <w:sz w:val="20"/>
         </w:rPr>
-        <w:t>Figure 2 : src project layout</w:t>
-      </w:r>
-    </w:p>
-    <w:p>
-      <w:r>
-        <w:t>Src is broken up into :</w:t>
-      </w:r>
+        <w:t>Figure 2</w:t>
+      </w:r>
+      <w:r>
+        <w:rPr>
+          <w:b/>
+          <w:sz w:val="20"/>
+        </w:rPr>
+        <w:t xml:space="preserve">: </w:t>
+      </w:r>
+      <w:proofErr w:type="spellStart"/>
+      <w:r>
+        <w:rPr>
+          <w:b/>
+          <w:sz w:val="20"/>
+        </w:rPr>
+        <w:t>src</w:t>
+      </w:r>
+      <w:proofErr w:type="spellEnd"/>
+      <w:r>
+        <w:rPr>
+          <w:b/>
+          <w:sz w:val="20"/>
+        </w:rPr>
+        <w:t xml:space="preserve"> project layout</w:t>
+      </w:r>
+    </w:p>
+    <w:p>
+      <w:proofErr w:type="spellStart"/>
+      <w:r>
+        <w:t>Src</w:t>
+      </w:r>
+      <w:proofErr w:type="spellEnd"/>
+      <w:r>
+        <w:t xml:space="preserve"> is broken up </w:t>
+      </w:r>
+      <w:proofErr w:type="gramStart"/>
+      <w:r>
+        <w:t>into :</w:t>
+      </w:r>
+      <w:proofErr w:type="gramEnd"/>
     </w:p>
     <w:p>
       <w:pPr>
@@ -1903,7 +2627,15 @@
         </w:numPr>
       </w:pPr>
       <w:r>
-        <w:t>Styles – where some of the css files reside</w:t>
+        <w:t xml:space="preserve">Styles – where some of the </w:t>
+      </w:r>
+      <w:proofErr w:type="spellStart"/>
+      <w:r>
+        <w:t>css</w:t>
+      </w:r>
+      <w:proofErr w:type="spellEnd"/>
+      <w:r>
+        <w:t xml:space="preserve"> files reside</w:t>
       </w:r>
     </w:p>
     <w:p>
@@ -1914,8 +2646,13 @@
           <w:numId w:val="3"/>
         </w:numPr>
       </w:pPr>
-      <w:r>
-        <w:t>Utils – where the utilities such as database writing or Google Maps services reside</w:t>
+      <w:proofErr w:type="spellStart"/>
+      <w:r>
+        <w:t>Utils</w:t>
+      </w:r>
+      <w:proofErr w:type="spellEnd"/>
+      <w:r>
+        <w:t xml:space="preserve"> – where the utilities such as database writing or Google Maps services reside</w:t>
       </w:r>
     </w:p>
     <w:p>
@@ -1927,7 +2664,13 @@
         </w:numPr>
       </w:pPr>
       <w:r>
-        <w:t>Views – where the actual react components are which comprised the website</w:t>
+        <w:t>Views – where the actual reac</w:t>
+      </w:r>
+      <w:r>
+        <w:t>t components are which comprise</w:t>
+      </w:r>
+      <w:r>
+        <w:t xml:space="preserve"> the website</w:t>
       </w:r>
     </w:p>
     <w:p>
@@ -1963,7 +2706,13 @@
         </w:numPr>
       </w:pPr>
       <w:r>
-        <w:t>App – where all of the components get rendered to before being rendered in index</w:t>
+        <w:t xml:space="preserve">App – </w:t>
+      </w:r>
+      <w:r>
+        <w:t>where all of the components are gathered</w:t>
+      </w:r>
+      <w:r>
+        <w:t xml:space="preserve"> before being rendered in index</w:t>
       </w:r>
     </w:p>
     <w:p>
@@ -1993,7 +2742,7 @@
                     </pic:cNvPicPr>
                   </pic:nvPicPr>
                   <pic:blipFill>
-                    <a:blip r:embed="rId11">
+                    <a:blip r:embed="rId12">
                       <a:extLst>
                         <a:ext uri="{28A0092B-C50C-407E-A947-70E740481C1C}">
                           <a14:useLocalDpi xmlns:a14="http://schemas.microsoft.com/office/drawing/2010/main" val="0"/>
@@ -2038,7 +2787,14 @@
           <w:b/>
           <w:sz w:val="20"/>
         </w:rPr>
-        <w:t>Figure 3 : Views Directory</w:t>
+        <w:t>Figure 3</w:t>
+      </w:r>
+      <w:r>
+        <w:rPr>
+          <w:b/>
+          <w:sz w:val="20"/>
+        </w:rPr>
+        <w:t>: Views Directory</w:t>
       </w:r>
     </w:p>
     <w:p>
@@ -2047,8 +2803,21 @@
       </w:pPr>
       <w:r>
         <w:lastRenderedPageBreak/>
-        <w:t>The views directory is inside the Main directory which is inside the src directory, it’s content are :</w:t>
-      </w:r>
+        <w:t xml:space="preserve">The views directory is inside the Main directory which is inside the </w:t>
+      </w:r>
+      <w:proofErr w:type="spellStart"/>
+      <w:r>
+        <w:t>src</w:t>
+      </w:r>
+      <w:proofErr w:type="spellEnd"/>
+      <w:r>
+        <w:t xml:space="preserve"> directory, it’s content </w:t>
+      </w:r>
+      <w:proofErr w:type="gramStart"/>
+      <w:r>
+        <w:t>are :</w:t>
+      </w:r>
+      <w:proofErr w:type="gramEnd"/>
     </w:p>
     <w:p>
       <w:pPr>
@@ -2059,8 +2828,27 @@
         </w:numPr>
         <w:jc w:val="both"/>
       </w:pPr>
-      <w:r>
-        <w:t>GoogleMaps – all the components for GoogleMaps to be viewable + interactive</w:t>
+      <w:proofErr w:type="spellStart"/>
+      <w:r>
+        <w:t>GoogleMaps</w:t>
+      </w:r>
+      <w:proofErr w:type="spellEnd"/>
+      <w:r>
+        <w:t xml:space="preserve"> – all the components for </w:t>
+      </w:r>
+      <w:proofErr w:type="spellStart"/>
+      <w:r>
+        <w:t>GoogleMaps</w:t>
+      </w:r>
+      <w:proofErr w:type="spellEnd"/>
+      <w:r>
+        <w:t xml:space="preserve"> to be viewable </w:t>
+      </w:r>
+      <w:r>
+        <w:t>and</w:t>
+      </w:r>
+      <w:r>
+        <w:t xml:space="preserve"> interactive</w:t>
       </w:r>
     </w:p>
     <w:p>
@@ -2112,7 +2900,13 @@
         <w:jc w:val="both"/>
       </w:pPr>
       <w:r>
-        <w:t>Modal – used to contain a custom modal which is used for display forms</w:t>
+        <w:t>Modal – used to contain a custom modal which is used for display</w:t>
+      </w:r>
+      <w:r>
+        <w:t>ing</w:t>
+      </w:r>
+      <w:r>
+        <w:t xml:space="preserve"> forms</w:t>
       </w:r>
     </w:p>
     <w:p>
@@ -2137,8 +2931,21 @@
         </w:numPr>
         <w:jc w:val="both"/>
       </w:pPr>
-      <w:r>
-        <w:t>NotFound – used for containing error pages, in this case just the NotFound page</w:t>
+      <w:proofErr w:type="spellStart"/>
+      <w:r>
+        <w:t>NotFound</w:t>
+      </w:r>
+      <w:proofErr w:type="spellEnd"/>
+      <w:r>
+        <w:t xml:space="preserve"> – used for containing error pages, in this case just the </w:t>
+      </w:r>
+      <w:proofErr w:type="spellStart"/>
+      <w:r>
+        <w:t>NotFound</w:t>
+      </w:r>
+      <w:proofErr w:type="spellEnd"/>
+      <w:r>
+        <w:t xml:space="preserve"> page</w:t>
       </w:r>
     </w:p>
     <w:p>
@@ -2177,7 +2984,15 @@
         <w:jc w:val="both"/>
       </w:pPr>
       <w:r>
-        <w:t>Routes.js – used for the application routing – the other routes.js in the src directory uses this file</w:t>
+        <w:t xml:space="preserve">Routes.js – used for the application routing – the other routes.js in the </w:t>
+      </w:r>
+      <w:proofErr w:type="spellStart"/>
+      <w:r>
+        <w:t>src</w:t>
+      </w:r>
+      <w:proofErr w:type="spellEnd"/>
+      <w:r>
+        <w:t xml:space="preserve"> directory uses this file</w:t>
       </w:r>
     </w:p>
     <w:p>
@@ -2187,12 +3002,14 @@
           <w:sz w:val="32"/>
         </w:rPr>
       </w:pPr>
+      <w:bookmarkStart w:id="4" w:name="_Toc477798391"/>
       <w:r>
         <w:rPr>
           <w:sz w:val="32"/>
         </w:rPr>
         <w:t>NPM Modules Used</w:t>
       </w:r>
+      <w:bookmarkEnd w:id="4"/>
     </w:p>
     <w:p>
       <w:pPr>
@@ -2214,8 +3031,29 @@
           <w:numId w:val="5"/>
         </w:numPr>
       </w:pPr>
-      <w:r>
-        <w:t>classnames – used for CSS  so className is used in the JSX rather than class for defining css styling</w:t>
+      <w:proofErr w:type="spellStart"/>
+      <w:r>
+        <w:t>classnames</w:t>
+      </w:r>
+      <w:proofErr w:type="spellEnd"/>
+      <w:r>
+        <w:t xml:space="preserve"> – used for CSS  so </w:t>
+      </w:r>
+      <w:proofErr w:type="spellStart"/>
+      <w:r>
+        <w:t>className</w:t>
+      </w:r>
+      <w:proofErr w:type="spellEnd"/>
+      <w:r>
+        <w:t xml:space="preserve"> is used in the JSX rather than class for defining </w:t>
+      </w:r>
+      <w:proofErr w:type="spellStart"/>
+      <w:r>
+        <w:t>css</w:t>
+      </w:r>
+      <w:proofErr w:type="spellEnd"/>
+      <w:r>
+        <w:t xml:space="preserve"> styling</w:t>
       </w:r>
     </w:p>
     <w:p>
@@ -2238,8 +3076,13 @@
           <w:numId w:val="5"/>
         </w:numPr>
       </w:pPr>
-      <w:r>
-        <w:t>jwt-decode – used with auth0 authentication</w:t>
+      <w:proofErr w:type="spellStart"/>
+      <w:r>
+        <w:t>jwt</w:t>
+      </w:r>
+      <w:proofErr w:type="spellEnd"/>
+      <w:r>
+        <w:t>-decode – used with auth0 authentication</w:t>
       </w:r>
     </w:p>
     <w:p>
@@ -2275,7 +3118,15 @@
         </w:numPr>
       </w:pPr>
       <w:r>
-        <w:t>react-google-maps – a React module for Google Maps</w:t>
+        <w:t>react-</w:t>
+      </w:r>
+      <w:proofErr w:type="spellStart"/>
+      <w:r>
+        <w:t>google</w:t>
+      </w:r>
+      <w:proofErr w:type="spellEnd"/>
+      <w:r>
+        <w:t>-maps – a React module for Google Maps</w:t>
       </w:r>
     </w:p>
     <w:p>
@@ -2287,7 +3138,13 @@
         </w:numPr>
       </w:pPr>
       <w:r>
-        <w:t>react-router – the react router used for rooting the application</w:t>
+        <w:t>react-router</w:t>
+      </w:r>
+      <w:r>
+        <w:t xml:space="preserve"> – the react router used for rou</w:t>
+      </w:r>
+      <w:r>
+        <w:t>ting the application</w:t>
       </w:r>
     </w:p>
     <w:p>
@@ -2322,14 +3179,18 @@
           <w:numId w:val="5"/>
         </w:numPr>
       </w:pPr>
-      <w:r>
-        <w:t>superagent – a HTTP request library</w:t>
+      <w:proofErr w:type="spellStart"/>
+      <w:r>
+        <w:t>superagent</w:t>
+      </w:r>
+      <w:proofErr w:type="spellEnd"/>
+      <w:r>
+        <w:t xml:space="preserve"> – a HTTP request library</w:t>
       </w:r>
       <w:r>
         <w:t xml:space="preserve"> – used in obtaining location/address data from Google Maps API</w:t>
       </w:r>
     </w:p>
-    <w:p/>
     <w:p>
       <w:pPr>
         <w:pStyle w:val="Heading1"/>
@@ -2337,6 +3198,7 @@
           <w:sz w:val="32"/>
         </w:rPr>
       </w:pPr>
+      <w:bookmarkStart w:id="5" w:name="_Toc477798392"/>
       <w:r>
         <w:rPr>
           <w:sz w:val="32"/>
@@ -2356,6 +3218,7 @@
         </w:rPr>
         <w:t xml:space="preserve"> Party Libraries and Reasoning</w:t>
       </w:r>
+      <w:bookmarkEnd w:id="5"/>
     </w:p>
     <w:p>
       <w:pPr>
@@ -2364,7 +3227,7 @@
       <w:r>
         <w:t>Auth0 (</w:t>
       </w:r>
-      <w:hyperlink r:id="rId12" w:history="1">
+      <w:hyperlink r:id="rId13" w:history="1">
         <w:r>
           <w:rPr>
             <w:rStyle w:val="Hyperlink"/>
@@ -2372,11 +3235,16 @@
           <w:t>https://auth0.com/</w:t>
         </w:r>
       </w:hyperlink>
+      <w:proofErr w:type="gramStart"/>
       <w:r>
         <w:t xml:space="preserve">) </w:t>
       </w:r>
       <w:r>
-        <w:t xml:space="preserve"> - Auth0 was used for sign in as at the time of project creation it was a popular choice for SSO and has an extensive list of providers that can be used for sign in. In this project it was used for </w:t>
+        <w:t xml:space="preserve"> -</w:t>
+      </w:r>
+      <w:proofErr w:type="gramEnd"/>
+      <w:r>
+        <w:t xml:space="preserve"> Auth0 was used for sign in as at the time of project creation it was a popular choice for SSO and has an extensive list of providers that can be used for sign in. In this project it was used for </w:t>
       </w:r>
       <w:r>
         <w:t>Facebook, Twitter and Google sign in as well as a default registration if the user does not want to link an existing account.</w:t>
@@ -2389,7 +3257,7 @@
       <w:r>
         <w:t>Firebase (</w:t>
       </w:r>
-      <w:hyperlink r:id="rId13" w:history="1">
+      <w:hyperlink r:id="rId14" w:history="1">
         <w:r>
           <w:rPr>
             <w:rStyle w:val="Hyperlink"/>
@@ -2401,11 +3269,17 @@
         <w:t>)</w:t>
       </w:r>
       <w:r>
-        <w:t xml:space="preserve"> – Firebase and Auth0 can have very similar uses. Auth0 primary goal is authentication and Firebase’s goal is overall application infrastructure. In this project it is being used for the database side of things storing the user’s preferences and directions they have searched. A major contributing factor in picking Firebase was that, in parallel with this project </w:t>
+        <w:t xml:space="preserve"> – Firebase and Auth0 can have very similar uses. Auth0 primary goal is authentication and Firebase’s goal is overall application infrastructure. In this project it is being used for the database side of things storing the user’s preferences and directions they have searched. A major contributing factor in picking Firebase was that, in parallel with this project an Android App is being developed as part of another module that uses the similar idea of simple navigation. The Android App uses Firebase and thus would be nice if both applications could share </w:t>
       </w:r>
       <w:r>
         <w:lastRenderedPageBreak/>
-        <w:t xml:space="preserve">an Android App is being developed as part of another module that uses the similar idea of simple navigation. The Android App uses Firebase and thus would be nice if both applications could share the same user data so a user could use the website or the Android App. </w:t>
+        <w:t>the same user data so a user could use the website or the Android App</w:t>
+      </w:r>
+      <w:r>
+        <w:t xml:space="preserve"> with both containing the same data</w:t>
+      </w:r>
+      <w:r>
+        <w:t xml:space="preserve">. </w:t>
       </w:r>
     </w:p>
     <w:p>
@@ -2415,7 +3289,7 @@
       <w:r>
         <w:t>Google Maps for React (</w:t>
       </w:r>
-      <w:hyperlink r:id="rId14" w:history="1">
+      <w:hyperlink r:id="rId15" w:history="1">
         <w:r>
           <w:rPr>
             <w:rStyle w:val="Hyperlink"/>
@@ -2445,10 +3319,671 @@
           <w:sz w:val="32"/>
         </w:rPr>
       </w:pPr>
+      <w:bookmarkStart w:id="6" w:name="_Toc477798393"/>
       <w:r>
         <w:rPr>
           <w:sz w:val="32"/>
         </w:rPr>
+        <w:t>How to Setup t</w:t>
+      </w:r>
+      <w:r>
+        <w:rPr>
+          <w:sz w:val="32"/>
+        </w:rPr>
+        <w:t>he Project</w:t>
+      </w:r>
+      <w:bookmarkEnd w:id="6"/>
+    </w:p>
+    <w:p>
+      <w:pPr>
+        <w:jc w:val="both"/>
+      </w:pPr>
+      <w:r>
+        <w:t xml:space="preserve">The project can be found on </w:t>
+      </w:r>
+      <w:proofErr w:type="spellStart"/>
+      <w:r>
+        <w:t>github</w:t>
+      </w:r>
+      <w:proofErr w:type="spellEnd"/>
+      <w:r>
+        <w:t xml:space="preserve"> </w:t>
+      </w:r>
+      <w:proofErr w:type="gramStart"/>
+      <w:r>
+        <w:t>here :</w:t>
+      </w:r>
+      <w:proofErr w:type="gramEnd"/>
+      <w:r>
+        <w:t xml:space="preserve"> </w:t>
+      </w:r>
+      <w:hyperlink r:id="rId16" w:history="1">
+        <w:r>
+          <w:rPr>
+            <w:rStyle w:val="Hyperlink"/>
+          </w:rPr>
+          <w:t>https://github.com/1carew1/simple-route</w:t>
+        </w:r>
+      </w:hyperlink>
+      <w:r>
+        <w:t xml:space="preserve"> .</w:t>
+      </w:r>
+    </w:p>
+    <w:p>
+      <w:pPr>
+        <w:pStyle w:val="ListParagraph"/>
+        <w:numPr>
+          <w:ilvl w:val="0"/>
+          <w:numId w:val="6"/>
+        </w:numPr>
+        <w:jc w:val="both"/>
+      </w:pPr>
+      <w:r>
+        <w:t>Clone the repo and cd into the directory created.</w:t>
+      </w:r>
+    </w:p>
+    <w:p>
+      <w:pPr>
+        <w:pStyle w:val="ListParagraph"/>
+        <w:numPr>
+          <w:ilvl w:val="0"/>
+          <w:numId w:val="6"/>
+        </w:numPr>
+        <w:jc w:val="both"/>
+      </w:pPr>
+      <w:r>
+        <w:t xml:space="preserve">Ensure you have Node installed –Node version 6.10.0 and </w:t>
+      </w:r>
+      <w:proofErr w:type="spellStart"/>
+      <w:r>
+        <w:t>npm</w:t>
+      </w:r>
+      <w:proofErr w:type="spellEnd"/>
+      <w:r>
+        <w:t xml:space="preserve"> version 3.10.10 were used which were the latest LTS at the time of creation.</w:t>
+      </w:r>
+    </w:p>
+    <w:p>
+      <w:pPr>
+        <w:pStyle w:val="ListParagraph"/>
+        <w:numPr>
+          <w:ilvl w:val="0"/>
+          <w:numId w:val="6"/>
+        </w:numPr>
+        <w:jc w:val="both"/>
+      </w:pPr>
+      <w:r>
+        <w:t>Obtain API keys from Google for Google Maps, Auth0 for the lock login and Firebase for the database.</w:t>
+      </w:r>
+    </w:p>
+    <w:p>
+      <w:pPr>
+        <w:pStyle w:val="ListParagraph"/>
+        <w:numPr>
+          <w:ilvl w:val="0"/>
+          <w:numId w:val="6"/>
+        </w:numPr>
+        <w:jc w:val="both"/>
+      </w:pPr>
+      <w:r>
+        <w:t>For Auth0, allowed URLs need to be specified so the user can login at that URL/s.</w:t>
+      </w:r>
+    </w:p>
+    <w:p>
+      <w:pPr>
+        <w:pStyle w:val="ListParagraph"/>
+        <w:numPr>
+          <w:ilvl w:val="0"/>
+          <w:numId w:val="6"/>
+        </w:numPr>
+        <w:jc w:val="both"/>
+      </w:pPr>
+      <w:r>
+        <w:t xml:space="preserve">Create a folder called </w:t>
+      </w:r>
+      <w:proofErr w:type="spellStart"/>
+      <w:r>
+        <w:t>config</w:t>
+      </w:r>
+      <w:proofErr w:type="spellEnd"/>
+      <w:r>
+        <w:t xml:space="preserve"> in the root of the project and cd into this folder.</w:t>
+      </w:r>
+    </w:p>
+    <w:p>
+      <w:pPr>
+        <w:pStyle w:val="ListParagraph"/>
+        <w:numPr>
+          <w:ilvl w:val="0"/>
+          <w:numId w:val="6"/>
+        </w:numPr>
+        <w:jc w:val="both"/>
+        <w:rPr>
+          <w:rFonts w:cstheme="minorHAnsi"/>
+        </w:rPr>
+      </w:pPr>
+      <w:r>
+        <w:rPr>
+          <w:rFonts w:cstheme="minorHAnsi"/>
+        </w:rPr>
+        <w:t>Create 3 files in this folder</w:t>
+      </w:r>
+    </w:p>
+    <w:p>
+      <w:pPr>
+        <w:pStyle w:val="ListParagraph"/>
+        <w:numPr>
+          <w:ilvl w:val="1"/>
+          <w:numId w:val="6"/>
+        </w:numPr>
+        <w:jc w:val="both"/>
+        <w:rPr>
+          <w:rFonts w:cstheme="minorHAnsi"/>
+        </w:rPr>
+      </w:pPr>
+      <w:r>
+        <w:rPr>
+          <w:rFonts w:cstheme="minorHAnsi"/>
+          <w:color w:val="24292E"/>
+          <w:shd w:val="clear" w:color="auto" w:fill="FFFFFF"/>
+        </w:rPr>
+        <w:t>auth0Config.json</w:t>
+      </w:r>
+    </w:p>
+    <w:p>
+      <w:pPr>
+        <w:pStyle w:val="ListParagraph"/>
+        <w:numPr>
+          <w:ilvl w:val="1"/>
+          <w:numId w:val="6"/>
+        </w:numPr>
+        <w:jc w:val="both"/>
+        <w:rPr>
+          <w:rFonts w:cstheme="minorHAnsi"/>
+        </w:rPr>
+      </w:pPr>
+      <w:proofErr w:type="spellStart"/>
+      <w:r>
+        <w:rPr>
+          <w:rFonts w:cstheme="minorHAnsi"/>
+          <w:color w:val="24292E"/>
+          <w:shd w:val="clear" w:color="auto" w:fill="FFFFFF"/>
+        </w:rPr>
+        <w:t>firebaseConfig.json</w:t>
+      </w:r>
+      <w:proofErr w:type="spellEnd"/>
+    </w:p>
+    <w:p>
+      <w:pPr>
+        <w:pStyle w:val="ListParagraph"/>
+        <w:numPr>
+          <w:ilvl w:val="1"/>
+          <w:numId w:val="6"/>
+        </w:numPr>
+        <w:jc w:val="both"/>
+        <w:rPr>
+          <w:rFonts w:cstheme="minorHAnsi"/>
+        </w:rPr>
+      </w:pPr>
+      <w:proofErr w:type="spellStart"/>
+      <w:r>
+        <w:rPr>
+          <w:rFonts w:cstheme="minorHAnsi"/>
+          <w:color w:val="24292E"/>
+          <w:shd w:val="clear" w:color="auto" w:fill="FFFFFF"/>
+        </w:rPr>
+        <w:t>googleMapsAPIKey.json</w:t>
+      </w:r>
+      <w:proofErr w:type="spellEnd"/>
+    </w:p>
+    <w:p>
+      <w:pPr>
+        <w:pStyle w:val="ListParagraph"/>
+        <w:numPr>
+          <w:ilvl w:val="0"/>
+          <w:numId w:val="6"/>
+        </w:numPr>
+        <w:jc w:val="both"/>
+        <w:rPr>
+          <w:rFonts w:cstheme="minorHAnsi"/>
+        </w:rPr>
+      </w:pPr>
+      <w:r>
+        <w:rPr>
+          <w:rFonts w:cstheme="minorHAnsi"/>
+          <w:color w:val="24292E"/>
+          <w:shd w:val="clear" w:color="auto" w:fill="FFFFFF"/>
+        </w:rPr>
+        <w:t>auth0Config.json should contain the following replacing the placeholders with the appropriate API Keys</w:t>
+      </w:r>
+    </w:p>
+    <w:p>
+      <w:pPr>
+        <w:pStyle w:val="ListParagraph"/>
+        <w:numPr>
+          <w:ilvl w:val="1"/>
+          <w:numId w:val="6"/>
+        </w:numPr>
+        <w:rPr>
+          <w:rFonts w:cstheme="minorHAnsi"/>
+        </w:rPr>
+      </w:pPr>
+      <w:r>
+        <w:rPr>
+          <w:rFonts w:cstheme="minorHAnsi"/>
+        </w:rPr>
+        <w:t>{ "</w:t>
+      </w:r>
+      <w:proofErr w:type="spellStart"/>
+      <w:r>
+        <w:rPr>
+          <w:rFonts w:cstheme="minorHAnsi"/>
+        </w:rPr>
+        <w:t>apiKey</w:t>
+      </w:r>
+      <w:proofErr w:type="spellEnd"/>
+      <w:r>
+        <w:rPr>
+          <w:rFonts w:cstheme="minorHAnsi"/>
+        </w:rPr>
+        <w:t>": "XXXXX", "</w:t>
+      </w:r>
+      <w:proofErr w:type="spellStart"/>
+      <w:r>
+        <w:rPr>
+          <w:rFonts w:cstheme="minorHAnsi"/>
+        </w:rPr>
+        <w:t>userUrl</w:t>
+      </w:r>
+      <w:proofErr w:type="spellEnd"/>
+      <w:r>
+        <w:rPr>
+          <w:rFonts w:cstheme="minorHAnsi"/>
+        </w:rPr>
+        <w:t>": "XXXXX"</w:t>
+      </w:r>
+      <w:r>
+        <w:rPr>
+          <w:rFonts w:cstheme="minorHAnsi"/>
+        </w:rPr>
+        <w:t>}</w:t>
+      </w:r>
+    </w:p>
+    <w:p>
+      <w:pPr>
+        <w:pStyle w:val="ListParagraph"/>
+        <w:numPr>
+          <w:ilvl w:val="0"/>
+          <w:numId w:val="6"/>
+        </w:numPr>
+        <w:jc w:val="both"/>
+        <w:rPr>
+          <w:rFonts w:cstheme="minorHAnsi"/>
+        </w:rPr>
+      </w:pPr>
+      <w:proofErr w:type="spellStart"/>
+      <w:r>
+        <w:rPr>
+          <w:rFonts w:cstheme="minorHAnsi"/>
+        </w:rPr>
+        <w:t>firebaseConfig.json</w:t>
+      </w:r>
+      <w:proofErr w:type="spellEnd"/>
+      <w:r>
+        <w:rPr>
+          <w:rFonts w:cstheme="minorHAnsi"/>
+        </w:rPr>
+        <w:t xml:space="preserve"> </w:t>
+      </w:r>
+      <w:r>
+        <w:rPr>
+          <w:rFonts w:cstheme="minorHAnsi"/>
+          <w:color w:val="24292E"/>
+          <w:shd w:val="clear" w:color="auto" w:fill="FFFFFF"/>
+        </w:rPr>
+        <w:t>should contain the following replacing the placeholders with the appropriate API Keys</w:t>
+      </w:r>
+    </w:p>
+    <w:p>
+      <w:pPr>
+        <w:pStyle w:val="ListParagraph"/>
+        <w:numPr>
+          <w:ilvl w:val="1"/>
+          <w:numId w:val="6"/>
+        </w:numPr>
+        <w:rPr>
+          <w:rFonts w:cstheme="minorHAnsi"/>
+        </w:rPr>
+      </w:pPr>
+      <w:r>
+        <w:rPr>
+          <w:rFonts w:cstheme="minorHAnsi"/>
+        </w:rPr>
+        <w:t xml:space="preserve">{ </w:t>
+      </w:r>
+      <w:r>
+        <w:rPr>
+          <w:rFonts w:cstheme="minorHAnsi"/>
+        </w:rPr>
+        <w:br/>
+      </w:r>
+      <w:r>
+        <w:rPr>
+          <w:rFonts w:cstheme="minorHAnsi"/>
+        </w:rPr>
+        <w:t>"</w:t>
+      </w:r>
+      <w:proofErr w:type="spellStart"/>
+      <w:r>
+        <w:rPr>
+          <w:rFonts w:cstheme="minorHAnsi"/>
+        </w:rPr>
+        <w:t>apiKey</w:t>
+      </w:r>
+      <w:proofErr w:type="spellEnd"/>
+      <w:r>
+        <w:rPr>
+          <w:rFonts w:cstheme="minorHAnsi"/>
+        </w:rPr>
+        <w:t xml:space="preserve">": "XXXXXXX", </w:t>
+      </w:r>
+      <w:r>
+        <w:rPr>
+          <w:rFonts w:cstheme="minorHAnsi"/>
+        </w:rPr>
+        <w:br/>
+      </w:r>
+      <w:r>
+        <w:rPr>
+          <w:rFonts w:cstheme="minorHAnsi"/>
+        </w:rPr>
+        <w:t>"</w:t>
+      </w:r>
+      <w:proofErr w:type="spellStart"/>
+      <w:r>
+        <w:rPr>
+          <w:rFonts w:cstheme="minorHAnsi"/>
+        </w:rPr>
+        <w:t>authDomain</w:t>
+      </w:r>
+      <w:proofErr w:type="spellEnd"/>
+      <w:r>
+        <w:rPr>
+          <w:rFonts w:cstheme="minorHAnsi"/>
+        </w:rPr>
+        <w:t xml:space="preserve">": "XXXXXXX", </w:t>
+      </w:r>
+      <w:r>
+        <w:rPr>
+          <w:rFonts w:cstheme="minorHAnsi"/>
+        </w:rPr>
+        <w:br/>
+      </w:r>
+      <w:r>
+        <w:rPr>
+          <w:rFonts w:cstheme="minorHAnsi"/>
+        </w:rPr>
+        <w:t>"</w:t>
+      </w:r>
+      <w:proofErr w:type="spellStart"/>
+      <w:r>
+        <w:rPr>
+          <w:rFonts w:cstheme="minorHAnsi"/>
+        </w:rPr>
+        <w:t>databaseURL</w:t>
+      </w:r>
+      <w:proofErr w:type="spellEnd"/>
+      <w:r>
+        <w:rPr>
+          <w:rFonts w:cstheme="minorHAnsi"/>
+        </w:rPr>
+        <w:t xml:space="preserve">": "XXXXXXX", </w:t>
+      </w:r>
+      <w:r>
+        <w:rPr>
+          <w:rFonts w:cstheme="minorHAnsi"/>
+        </w:rPr>
+        <w:br/>
+      </w:r>
+      <w:r>
+        <w:rPr>
+          <w:rFonts w:cstheme="minorHAnsi"/>
+        </w:rPr>
+        <w:t>"</w:t>
+      </w:r>
+      <w:proofErr w:type="spellStart"/>
+      <w:r>
+        <w:rPr>
+          <w:rFonts w:cstheme="minorHAnsi"/>
+        </w:rPr>
+        <w:t>storageBucket</w:t>
+      </w:r>
+      <w:proofErr w:type="spellEnd"/>
+      <w:r>
+        <w:rPr>
+          <w:rFonts w:cstheme="minorHAnsi"/>
+        </w:rPr>
+        <w:t xml:space="preserve">": "XXXXXXX", </w:t>
+      </w:r>
+      <w:r>
+        <w:rPr>
+          <w:rFonts w:cstheme="minorHAnsi"/>
+        </w:rPr>
+        <w:br/>
+      </w:r>
+      <w:r>
+        <w:rPr>
+          <w:rFonts w:cstheme="minorHAnsi"/>
+        </w:rPr>
+        <w:t>"</w:t>
+      </w:r>
+      <w:proofErr w:type="spellStart"/>
+      <w:r>
+        <w:rPr>
+          <w:rFonts w:cstheme="minorHAnsi"/>
+        </w:rPr>
+        <w:t>messagingSenderId</w:t>
+      </w:r>
+      <w:proofErr w:type="spellEnd"/>
+      <w:r>
+        <w:rPr>
+          <w:rFonts w:cstheme="minorHAnsi"/>
+        </w:rPr>
+        <w:t xml:space="preserve">": "XXXXXXX" </w:t>
+      </w:r>
+      <w:r>
+        <w:rPr>
+          <w:rFonts w:cstheme="minorHAnsi"/>
+        </w:rPr>
+        <w:br/>
+      </w:r>
+      <w:r>
+        <w:rPr>
+          <w:rFonts w:cstheme="minorHAnsi"/>
+        </w:rPr>
+        <w:t>}</w:t>
+      </w:r>
+    </w:p>
+    <w:p>
+      <w:pPr>
+        <w:pStyle w:val="ListParagraph"/>
+        <w:numPr>
+          <w:ilvl w:val="0"/>
+          <w:numId w:val="6"/>
+        </w:numPr>
+        <w:jc w:val="both"/>
+        <w:rPr>
+          <w:rFonts w:cstheme="minorHAnsi"/>
+        </w:rPr>
+      </w:pPr>
+      <w:proofErr w:type="spellStart"/>
+      <w:r>
+        <w:rPr>
+          <w:rFonts w:cstheme="minorHAnsi"/>
+        </w:rPr>
+        <w:t>googleMapsAPIKey.json</w:t>
+      </w:r>
+      <w:proofErr w:type="spellEnd"/>
+      <w:r>
+        <w:rPr>
+          <w:rFonts w:cstheme="minorHAnsi"/>
+        </w:rPr>
+        <w:t xml:space="preserve"> </w:t>
+      </w:r>
+      <w:r>
+        <w:rPr>
+          <w:rFonts w:cstheme="minorHAnsi"/>
+          <w:color w:val="24292E"/>
+          <w:shd w:val="clear" w:color="auto" w:fill="FFFFFF"/>
+        </w:rPr>
+        <w:t>should contain the following replacing the placeholders with the appropriate API Keys</w:t>
+      </w:r>
+    </w:p>
+    <w:p>
+      <w:pPr>
+        <w:pStyle w:val="ListParagraph"/>
+        <w:numPr>
+          <w:ilvl w:val="1"/>
+          <w:numId w:val="6"/>
+        </w:numPr>
+        <w:jc w:val="both"/>
+        <w:rPr>
+          <w:rFonts w:cstheme="minorHAnsi"/>
+        </w:rPr>
+      </w:pPr>
+      <w:r>
+        <w:rPr>
+          <w:rFonts w:cstheme="minorHAnsi"/>
+        </w:rPr>
+        <w:t>{ "</w:t>
+      </w:r>
+      <w:proofErr w:type="spellStart"/>
+      <w:r>
+        <w:rPr>
+          <w:rFonts w:cstheme="minorHAnsi"/>
+        </w:rPr>
+        <w:t>apiKey</w:t>
+      </w:r>
+      <w:proofErr w:type="spellEnd"/>
+      <w:r>
+        <w:rPr>
+          <w:rFonts w:cstheme="minorHAnsi"/>
+        </w:rPr>
+        <w:t>" : "XXXXX" }</w:t>
+      </w:r>
+    </w:p>
+    <w:p>
+      <w:pPr>
+        <w:pStyle w:val="ListParagraph"/>
+        <w:numPr>
+          <w:ilvl w:val="0"/>
+          <w:numId w:val="6"/>
+        </w:numPr>
+        <w:jc w:val="both"/>
+        <w:rPr>
+          <w:rFonts w:cstheme="minorHAnsi"/>
+        </w:rPr>
+      </w:pPr>
+      <w:r>
+        <w:rPr>
+          <w:rFonts w:cstheme="minorHAnsi"/>
+        </w:rPr>
+        <w:t>Due to having to include the Google Maps JS library in the index.html file which is located in the root of the project in the public folder, the API Key here also needs to be updated to be the Google API Key obtained earlier. There may be one present in this file already but this is locked down to specific IP addresses so it will not work.</w:t>
+      </w:r>
+    </w:p>
+    <w:p>
+      <w:pPr>
+        <w:pStyle w:val="ListParagraph"/>
+        <w:numPr>
+          <w:ilvl w:val="0"/>
+          <w:numId w:val="6"/>
+        </w:numPr>
+        <w:jc w:val="both"/>
+        <w:rPr>
+          <w:rFonts w:cstheme="minorHAnsi"/>
+        </w:rPr>
+      </w:pPr>
+      <w:r>
+        <w:rPr>
+          <w:rFonts w:cstheme="minorHAnsi"/>
+        </w:rPr>
+        <w:t xml:space="preserve">Once all </w:t>
+      </w:r>
+      <w:proofErr w:type="spellStart"/>
+      <w:r>
+        <w:rPr>
+          <w:rFonts w:cstheme="minorHAnsi"/>
+        </w:rPr>
+        <w:t>configs</w:t>
+      </w:r>
+      <w:proofErr w:type="spellEnd"/>
+      <w:r>
+        <w:rPr>
+          <w:rFonts w:cstheme="minorHAnsi"/>
+        </w:rPr>
+        <w:t xml:space="preserve"> are in place cd into the root of the project and run “</w:t>
+      </w:r>
+      <w:proofErr w:type="spellStart"/>
+      <w:r>
+        <w:rPr>
+          <w:rFonts w:cstheme="minorHAnsi"/>
+        </w:rPr>
+        <w:t>npm</w:t>
+      </w:r>
+      <w:proofErr w:type="spellEnd"/>
+      <w:r>
+        <w:rPr>
+          <w:rFonts w:cstheme="minorHAnsi"/>
+        </w:rPr>
+        <w:t xml:space="preserve"> install” – this will install the required dependencies.</w:t>
+      </w:r>
+    </w:p>
+    <w:p>
+      <w:pPr>
+        <w:pStyle w:val="ListParagraph"/>
+        <w:numPr>
+          <w:ilvl w:val="0"/>
+          <w:numId w:val="6"/>
+        </w:numPr>
+        <w:jc w:val="both"/>
+        <w:rPr>
+          <w:rFonts w:cstheme="minorHAnsi"/>
+        </w:rPr>
+      </w:pPr>
+      <w:r>
+        <w:rPr>
+          <w:rFonts w:cstheme="minorHAnsi"/>
+        </w:rPr>
+        <w:lastRenderedPageBreak/>
+        <w:t>Once all dependencies are installed run “</w:t>
+      </w:r>
+      <w:proofErr w:type="spellStart"/>
+      <w:r>
+        <w:rPr>
+          <w:rFonts w:cstheme="minorHAnsi"/>
+        </w:rPr>
+        <w:t>npm</w:t>
+      </w:r>
+      <w:proofErr w:type="spellEnd"/>
+      <w:r>
+        <w:rPr>
+          <w:rFonts w:cstheme="minorHAnsi"/>
+        </w:rPr>
+        <w:t xml:space="preserve"> start” which will open the running project in the environment’s default web browser at “http://localhost:3000”.</w:t>
+      </w:r>
+    </w:p>
+    <w:p>
+      <w:pPr>
+        <w:pStyle w:val="Heading1"/>
+        <w:rPr>
+          <w:sz w:val="32"/>
+        </w:rPr>
+      </w:pPr>
+      <w:bookmarkStart w:id="7" w:name="_Toc477798394"/>
+      <w:r>
+        <w:rPr>
+          <w:sz w:val="32"/>
+        </w:rPr>
         <w:t>Application Layout</w:t>
       </w:r>
       <w:r>
@@ -2457,6 +3992,7 @@
         </w:rPr>
         <w:t xml:space="preserve"> and Features</w:t>
       </w:r>
+      <w:bookmarkEnd w:id="7"/>
     </w:p>
     <w:p/>
     <w:p>
@@ -2486,7 +4022,7 @@
                     </pic:cNvPicPr>
                   </pic:nvPicPr>
                   <pic:blipFill>
-                    <a:blip r:embed="rId15">
+                    <a:blip r:embed="rId17">
                       <a:extLst>
                         <a:ext uri="{28A0092B-C50C-407E-A947-70E740481C1C}">
                           <a14:useLocalDpi xmlns:a14="http://schemas.microsoft.com/office/drawing/2010/main" val="0"/>
@@ -2531,7 +4067,14 @@
           <w:b/>
           <w:sz w:val="20"/>
         </w:rPr>
-        <w:t>Figure 4 : Login Screen</w:t>
+        <w:t>Figure 4</w:t>
+      </w:r>
+      <w:r>
+        <w:rPr>
+          <w:b/>
+          <w:sz w:val="20"/>
+        </w:rPr>
+        <w:t>: Login Screen</w:t>
       </w:r>
     </w:p>
     <w:p>
@@ -2539,8 +4082,13 @@
         <w:jc w:val="both"/>
       </w:pPr>
       <w:r>
-        <w:t>Figure 4 is the starting point of the application. Not much to say here other than it has the application logo and the Login button. Clicking on the Login button reveals the following popup :</w:t>
-      </w:r>
+        <w:t xml:space="preserve">Figure 4 is the starting point of the application. Not much to say here other than it has the application logo and the Login button. Clicking on the Login button reveals the following </w:t>
+      </w:r>
+      <w:proofErr w:type="gramStart"/>
+      <w:r>
+        <w:t>popup :</w:t>
+      </w:r>
+      <w:proofErr w:type="gramEnd"/>
     </w:p>
     <w:p>
       <w:pPr>
@@ -2574,7 +4122,7 @@
                     </pic:cNvPicPr>
                   </pic:nvPicPr>
                   <pic:blipFill>
-                    <a:blip r:embed="rId16">
+                    <a:blip r:embed="rId18">
                       <a:extLst>
                         <a:ext uri="{28A0092B-C50C-407E-A947-70E740481C1C}">
                           <a14:useLocalDpi xmlns:a14="http://schemas.microsoft.com/office/drawing/2010/main" val="0"/>
@@ -2619,8 +4167,14 @@
           <w:b/>
           <w:sz w:val="20"/>
         </w:rPr>
-        <w:lastRenderedPageBreak/>
-        <w:t>Figure 5 : Login Menu</w:t>
+        <w:t>Figure 5</w:t>
+      </w:r>
+      <w:r>
+        <w:rPr>
+          <w:b/>
+          <w:sz w:val="20"/>
+        </w:rPr>
+        <w:t>: Login Menu</w:t>
       </w:r>
     </w:p>
     <w:p>
@@ -2628,7 +4182,13 @@
         <w:jc w:val="both"/>
       </w:pPr>
       <w:r>
-        <w:t xml:space="preserve">Figure 5 shows the Login Menu. This is the default Auth0 Lock menu which has been customised to change the LOG IN colour and the Logo to be the simple route logo. This allows for </w:t>
+        <w:t xml:space="preserve">Figure 5 shows the Login Menu. This is the default Auth0 Lock menu which has been customised to change the LOG IN colour and the Logo to </w:t>
+      </w:r>
+      <w:r>
+        <w:t>be the Simple R</w:t>
+      </w:r>
+      <w:r>
+        <w:t xml:space="preserve">oute logo. This allows for </w:t>
       </w:r>
       <w:r>
         <w:t>the user to Sign in with Facebook, Twitter, Google, their Auth0 account or they can register for an Auth0 account.</w:t>
@@ -2643,6 +4203,7 @@
           <w:noProof/>
           <w:lang w:eastAsia="en-GB"/>
         </w:rPr>
+        <w:lastRenderedPageBreak/>
         <w:drawing>
           <wp:inline distT="0" distB="0" distL="0" distR="0" wp14:anchorId="475C0BBC" wp14:editId="367776CA">
             <wp:extent cx="4343400" cy="2156135"/>
@@ -2661,7 +4222,7 @@
                     </pic:cNvPicPr>
                   </pic:nvPicPr>
                   <pic:blipFill>
-                    <a:blip r:embed="rId17">
+                    <a:blip r:embed="rId19">
                       <a:extLst>
                         <a:ext uri="{28A0092B-C50C-407E-A947-70E740481C1C}">
                           <a14:useLocalDpi xmlns:a14="http://schemas.microsoft.com/office/drawing/2010/main" val="0"/>
@@ -2706,7 +4267,14 @@
           <w:b/>
           <w:sz w:val="20"/>
         </w:rPr>
-        <w:t>Figure 6 : Home Screen</w:t>
+        <w:t>Figure 6</w:t>
+      </w:r>
+      <w:r>
+        <w:rPr>
+          <w:b/>
+          <w:sz w:val="20"/>
+        </w:rPr>
+        <w:t>: Home Screen</w:t>
       </w:r>
     </w:p>
     <w:p>
@@ -2714,7 +4282,10 @@
         <w:jc w:val="both"/>
       </w:pPr>
       <w:r>
-        <w:t>Once logged in you are brought to the home screen</w:t>
+        <w:t xml:space="preserve">Once logged in the user is </w:t>
+      </w:r>
+      <w:r>
+        <w:t>brought to the home screen</w:t>
       </w:r>
       <w:r>
         <w:t>,</w:t>
@@ -2734,8 +4305,19 @@
         <w:jc w:val="both"/>
       </w:pPr>
       <w:r>
-        <w:t>Map Options are currently enabled in the home view only. Clicking on Map Options Reveals a dropdown :</w:t>
-      </w:r>
+        <w:t>Map Options are currently enabled in the home view only. Clicking on</w:t>
+      </w:r>
+      <w:r>
+        <w:t xml:space="preserve"> Map Options Reveals a </w:t>
+      </w:r>
+      <w:proofErr w:type="gramStart"/>
+      <w:r>
+        <w:t xml:space="preserve">dropdown </w:t>
+      </w:r>
+      <w:r>
+        <w:t>:</w:t>
+      </w:r>
+      <w:proofErr w:type="gramEnd"/>
     </w:p>
     <w:p>
       <w:pPr>
@@ -2769,7 +4351,7 @@
                     </pic:cNvPicPr>
                   </pic:nvPicPr>
                   <pic:blipFill>
-                    <a:blip r:embed="rId18">
+                    <a:blip r:embed="rId20">
                       <a:extLst>
                         <a:ext uri="{28A0092B-C50C-407E-A947-70E740481C1C}">
                           <a14:useLocalDpi xmlns:a14="http://schemas.microsoft.com/office/drawing/2010/main" val="0"/>
@@ -2814,7 +4396,14 @@
           <w:b/>
           <w:sz w:val="20"/>
         </w:rPr>
-        <w:t>Figure 7 : Map Options Menu</w:t>
+        <w:t>Figure 7</w:t>
+      </w:r>
+      <w:r>
+        <w:rPr>
+          <w:b/>
+          <w:sz w:val="20"/>
+        </w:rPr>
+        <w:t>: Map Options Menu</w:t>
       </w:r>
     </w:p>
     <w:p>
@@ -2839,7 +4428,6 @@
           <w:noProof/>
           <w:lang w:eastAsia="en-GB"/>
         </w:rPr>
-        <w:lastRenderedPageBreak/>
         <w:drawing>
           <wp:inline distT="0" distB="0" distL="0" distR="0" wp14:anchorId="7526648E" wp14:editId="482A3371">
             <wp:extent cx="3626612" cy="1828800"/>
@@ -2858,7 +4446,7 @@
                     </pic:cNvPicPr>
                   </pic:nvPicPr>
                   <pic:blipFill>
-                    <a:blip r:embed="rId19">
+                    <a:blip r:embed="rId21">
                       <a:extLst>
                         <a:ext uri="{28A0092B-C50C-407E-A947-70E740481C1C}">
                           <a14:useLocalDpi xmlns:a14="http://schemas.microsoft.com/office/drawing/2010/main" val="0"/>
@@ -2911,13 +4499,34 @@
         <w:jc w:val="both"/>
       </w:pPr>
       <w:r>
-        <w:t xml:space="preserve">Within the navigation bar, there is a CustomModal that is used for popups. The Modal is constructed in such a way that a form should be passed in to it and the modal displays that form. This eliminates the need for multiple modals for each form. In this case it </w:t>
-      </w:r>
-      <w:r>
-        <w:t>is used for the Fly to Location. If the user enters an Invalid Location the browser will give an alert and the Modal Will not close. If the user gives a valid address, the map will fly to that location, place a marker and close the modal.</w:t>
-      </w:r>
-      <w:r>
-        <w:t xml:space="preserve"> The user can also close the modal but clicking anywhere else on the site that is not the modal or by clicking ‘x’ in the top right hand corner of the Modal.</w:t>
+        <w:lastRenderedPageBreak/>
+        <w:t xml:space="preserve">Within the navigation bar, there is a </w:t>
+      </w:r>
+      <w:proofErr w:type="spellStart"/>
+      <w:r>
+        <w:t>CustomModal</w:t>
+      </w:r>
+      <w:proofErr w:type="spellEnd"/>
+      <w:r>
+        <w:t xml:space="preserve"> that is used for popups. The Modal is constructed in such a way that a form should be passed in to it and the modal displays that form. This eliminates the need for multiple modals for each form. In this case it </w:t>
+      </w:r>
+      <w:r>
+        <w:t>is used for the Fly to Location</w:t>
+      </w:r>
+      <w:r>
+        <w:t xml:space="preserve"> functionality</w:t>
+      </w:r>
+      <w:r>
+        <w:t>. If the user enters an Invalid Location the browser will give an alert and the Modal Will not close. If the user gives a valid address, the map will fly to that location, place a marker and close the modal.</w:t>
+      </w:r>
+      <w:r>
+        <w:t xml:space="preserve"> The user can also </w:t>
+      </w:r>
+      <w:r>
+        <w:t>close the modal by</w:t>
+      </w:r>
+      <w:r>
+        <w:t xml:space="preserve"> clicking anywhere else on the site that is not the modal or by clicking ‘x’ in the top right hand corner of the Modal.</w:t>
       </w:r>
     </w:p>
     <w:p>
@@ -2947,7 +4556,7 @@
                     </pic:cNvPicPr>
                   </pic:nvPicPr>
                   <pic:blipFill>
-                    <a:blip r:embed="rId20">
+                    <a:blip r:embed="rId22">
                       <a:extLst>
                         <a:ext uri="{28A0092B-C50C-407E-A947-70E740481C1C}">
                           <a14:useLocalDpi xmlns:a14="http://schemas.microsoft.com/office/drawing/2010/main" val="0"/>
@@ -3003,8 +4612,13 @@
         <w:t>Directions also use the Modal as clicking the 'Get Directions' option passes in the Directions Form to the modal and displays the modal. If incorrect locations are searched or there is no route between the two locations an alert box pops up alerting the user.</w:t>
       </w:r>
       <w:r>
-        <w:t xml:space="preserve"> When valid addresses are entered however the simplest route between the two points will be plotted on the map and the directions will appear on the right hand side of the page :</w:t>
-      </w:r>
+        <w:t xml:space="preserve"> When valid addresses are entered however the simplest route between the two points will be plotted on the map and the directions will appear on the right hand side of the </w:t>
+      </w:r>
+      <w:proofErr w:type="gramStart"/>
+      <w:r>
+        <w:t>page :</w:t>
+      </w:r>
+      <w:proofErr w:type="gramEnd"/>
     </w:p>
     <w:p>
       <w:pPr>
@@ -3015,7 +4629,6 @@
           <w:noProof/>
           <w:lang w:eastAsia="en-GB"/>
         </w:rPr>
-        <w:lastRenderedPageBreak/>
         <w:drawing>
           <wp:inline distT="0" distB="0" distL="0" distR="0" wp14:anchorId="6D74185D" wp14:editId="4EF16293">
             <wp:extent cx="5731510" cy="3662183"/>
@@ -3034,7 +4647,7 @@
                     </pic:cNvPicPr>
                   </pic:nvPicPr>
                   <pic:blipFill>
-                    <a:blip r:embed="rId21">
+                    <a:blip r:embed="rId23">
                       <a:extLst>
                         <a:ext uri="{28A0092B-C50C-407E-A947-70E740481C1C}">
                           <a14:useLocalDpi xmlns:a14="http://schemas.microsoft.com/office/drawing/2010/main" val="0"/>
@@ -3079,6 +4692,7 @@
           <w:b/>
           <w:sz w:val="20"/>
         </w:rPr>
+        <w:lastRenderedPageBreak/>
         <w:t>Figure 10: Directions Example</w:t>
       </w:r>
     </w:p>
@@ -3087,22 +4701,58 @@
         <w:jc w:val="both"/>
       </w:pPr>
       <w:r>
-        <w:t xml:space="preserve">As well as displaying the directions a parameterised URL is generated such that the link can be sent to someone else. The URL for this is : </w:t>
+        <w:t xml:space="preserve">As well as displaying the directions a parameterised URL is generated such that the link can be sent to someone else. The URL for this </w:t>
+      </w:r>
+      <w:proofErr w:type="gramStart"/>
+      <w:r>
+        <w:t>is :</w:t>
+      </w:r>
+      <w:proofErr w:type="gramEnd"/>
+      <w:r>
+        <w:t xml:space="preserve"> </w:t>
       </w:r>
       <w:r>
         <w:t>/home/directions/</w:t>
       </w:r>
       <w:r>
-        <w:t>:fromAddress</w:t>
-      </w:r>
+        <w:t>:</w:t>
+      </w:r>
+      <w:proofErr w:type="spellStart"/>
+      <w:r>
+        <w:t>fromAddress</w:t>
+      </w:r>
+      <w:proofErr w:type="spellEnd"/>
       <w:r>
         <w:t>/</w:t>
       </w:r>
       <w:r>
-        <w:t>:toaddress . This was the only URL parameterised as the Fly to Location Functionality and the Centre Map functionality did not seem as useful to share.</w:t>
-      </w:r>
-      <w:r>
-        <w:t xml:space="preserve"> Centring the map or flying to location or clicking home again will get rid of these directions on the right hand side.</w:t>
+        <w:t>:</w:t>
+      </w:r>
+      <w:proofErr w:type="spellStart"/>
+      <w:r>
+        <w:t>toaddress</w:t>
+      </w:r>
+      <w:proofErr w:type="spellEnd"/>
+      <w:r>
+        <w:t xml:space="preserve"> . This was the only URL parame</w:t>
+      </w:r>
+      <w:r>
+        <w:t>terised as the Fly to Location f</w:t>
+      </w:r>
+      <w:r>
+        <w:t>unctionality and the Centre Map functionality did not seem as useful to share.</w:t>
+      </w:r>
+      <w:r>
+        <w:t xml:space="preserve"> Centring the map,</w:t>
+      </w:r>
+      <w:r>
+        <w:t xml:space="preserve"> flying to</w:t>
+      </w:r>
+      <w:r>
+        <w:t xml:space="preserve"> a</w:t>
+      </w:r>
+      <w:r>
+        <w:t xml:space="preserve"> location or clicking home again will get rid of these directions on the right hand side.</w:t>
       </w:r>
       <w:r>
         <w:t xml:space="preserve"> A point to note is that a User may not want the directions to be for a driver and would prefer walking directions or bus directions. This is covered in the Profile.</w:t>
@@ -3135,7 +4785,7 @@
                     </pic:cNvPicPr>
                   </pic:nvPicPr>
                   <pic:blipFill>
-                    <a:blip r:embed="rId22">
+                    <a:blip r:embed="rId24">
                       <a:extLst>
                         <a:ext uri="{28A0092B-C50C-407E-A947-70E740481C1C}">
                           <a14:useLocalDpi xmlns:a14="http://schemas.microsoft.com/office/drawing/2010/main" val="0"/>
@@ -3180,7 +4830,23 @@
           <w:b/>
           <w:sz w:val="20"/>
         </w:rPr>
-        <w:t>Figure 11 : Profile Basic Info</w:t>
+        <w:t xml:space="preserve">Figure </w:t>
+      </w:r>
+      <w:proofErr w:type="gramStart"/>
+      <w:r>
+        <w:rPr>
+          <w:b/>
+          <w:sz w:val="20"/>
+        </w:rPr>
+        <w:t>11 :</w:t>
+      </w:r>
+      <w:proofErr w:type="gramEnd"/>
+      <w:r>
+        <w:rPr>
+          <w:b/>
+          <w:sz w:val="20"/>
+        </w:rPr>
+        <w:t xml:space="preserve"> Profile Basic Info</w:t>
       </w:r>
     </w:p>
     <w:p>
@@ -3200,7 +4866,6 @@
           <w:noProof/>
           <w:lang w:eastAsia="en-GB"/>
         </w:rPr>
-        <w:lastRenderedPageBreak/>
         <w:drawing>
           <wp:inline distT="0" distB="0" distL="0" distR="0" wp14:anchorId="23C860AF" wp14:editId="1B3DBE19">
             <wp:extent cx="2943665" cy="1861371"/>
@@ -3219,7 +4884,7 @@
                     </pic:cNvPicPr>
                   </pic:nvPicPr>
                   <pic:blipFill>
-                    <a:blip r:embed="rId23">
+                    <a:blip r:embed="rId25">
                       <a:extLst>
                         <a:ext uri="{28A0092B-C50C-407E-A947-70E740481C1C}">
                           <a14:useLocalDpi xmlns:a14="http://schemas.microsoft.com/office/drawing/2010/main" val="0"/>
@@ -3290,6 +4955,7 @@
           <w:noProof/>
           <w:lang w:eastAsia="en-GB"/>
         </w:rPr>
+        <w:lastRenderedPageBreak/>
         <w:drawing>
           <wp:inline distT="0" distB="0" distL="0" distR="0" wp14:anchorId="350AB18B" wp14:editId="4C8580B3">
             <wp:extent cx="2376695" cy="1812974"/>
@@ -3308,7 +4974,7 @@
                     </pic:cNvPicPr>
                   </pic:nvPicPr>
                   <pic:blipFill>
-                    <a:blip r:embed="rId24">
+                    <a:blip r:embed="rId26">
                       <a:extLst>
                         <a:ext uri="{28A0092B-C50C-407E-A947-70E740481C1C}">
                           <a14:useLocalDpi xmlns:a14="http://schemas.microsoft.com/office/drawing/2010/main" val="0"/>
@@ -3342,7 +5008,7 @@
     </w:p>
     <w:p>
       <w:pPr>
-        <w:jc w:val="both"/>
+        <w:jc w:val="center"/>
         <w:rPr>
           <w:b/>
           <w:sz w:val="20"/>
@@ -3367,9 +5033,11 @@
       <w:pPr>
         <w:jc w:val="both"/>
       </w:pPr>
+      <w:proofErr w:type="gramStart"/>
       <w:r>
         <w:t>Example of a user’s preferences in the Firebase Database.</w:t>
       </w:r>
+      <w:proofErr w:type="gramEnd"/>
     </w:p>
     <w:p>
       <w:pPr>
@@ -3398,7 +5066,7 @@
                     </pic:cNvPicPr>
                   </pic:nvPicPr>
                   <pic:blipFill>
-                    <a:blip r:embed="rId25">
+                    <a:blip r:embed="rId27">
                       <a:extLst>
                         <a:ext uri="{28A0092B-C50C-407E-A947-70E740481C1C}">
                           <a14:useLocalDpi xmlns:a14="http://schemas.microsoft.com/office/drawing/2010/main" val="0"/>
@@ -3451,20 +5119,34 @@
         <w:jc w:val="both"/>
       </w:pPr>
       <w:r>
-        <w:t xml:space="preserve">This is a table generated from the user’s most recent 10 searched direction with the number on the left hand side of the table having a link </w:t>
+        <w:t>This is a table generated from the user’s most recent 10 searched direction</w:t>
+      </w:r>
+      <w:r>
+        <w:t>s</w:t>
+      </w:r>
+      <w:r>
+        <w:t xml:space="preserve"> with the number on the left hand side of the table having a link </w:t>
       </w:r>
       <w:r>
         <w:t>which will bring up the directions via the parameterised URL when clicked.</w:t>
       </w:r>
       <w:r>
-        <w:t xml:space="preserve"> These are stored in the ‘directions’ in the Firebase database.</w:t>
+        <w:t xml:space="preserve"> These are stored in the ‘directions’ </w:t>
+      </w:r>
+      <w:r>
+        <w:t xml:space="preserve">table </w:t>
+      </w:r>
+      <w:r>
+        <w:t>in the Firebase database.</w:t>
       </w:r>
       <w:r>
         <w:t xml:space="preserve"> This table may take a </w:t>
       </w:r>
       <w:r>
-        <w:lastRenderedPageBreak/>
-        <w:t>second to load when the user go’s to the profile page. This is just a React component re-render and not an entire page re-render.</w:t>
+        <w:t>second to load when the user goe</w:t>
+      </w:r>
+      <w:r>
+        <w:t>s to the profile page. This is just a React component re-render and not an entire page re-render.</w:t>
       </w:r>
     </w:p>
     <w:p>
@@ -3494,7 +5176,7 @@
                     </pic:cNvPicPr>
                   </pic:nvPicPr>
                   <pic:blipFill>
-                    <a:blip r:embed="rId26">
+                    <a:blip r:embed="rId28">
                       <a:extLst>
                         <a:ext uri="{28A0092B-C50C-407E-A947-70E740481C1C}">
                           <a14:useLocalDpi xmlns:a14="http://schemas.microsoft.com/office/drawing/2010/main" val="0"/>
@@ -3539,7 +5221,14 @@
           <w:b/>
           <w:sz w:val="20"/>
         </w:rPr>
-        <w:t>Figure 15 : Example Directions</w:t>
+        <w:t>Figure 15</w:t>
+      </w:r>
+      <w:r>
+        <w:rPr>
+          <w:b/>
+          <w:sz w:val="20"/>
+        </w:rPr>
+        <w:t>: Example Directions</w:t>
       </w:r>
     </w:p>
     <w:p>
@@ -3547,7 +5236,21 @@
         <w:jc w:val="both"/>
       </w:pPr>
       <w:r>
-        <w:t>As can be seen the table is used to store the date searched, to and from location and the id of the user who searched it. Note that this table has a rule in firebase so that the user_id field of this directions table is index to make querying the table faster.</w:t>
+        <w:t xml:space="preserve">As can be seen the table is used to store the date searched, to and from location and the id of the user who searched it. Note that this table has a rule in firebase so that the </w:t>
+      </w:r>
+      <w:proofErr w:type="spellStart"/>
+      <w:r>
+        <w:t>user_id</w:t>
+      </w:r>
+      <w:proofErr w:type="spellEnd"/>
+      <w:r>
+        <w:t xml:space="preserve"> field of this directions table is index</w:t>
+      </w:r>
+      <w:r>
+        <w:t>ed</w:t>
+      </w:r>
+      <w:r>
+        <w:t xml:space="preserve"> to make querying the table faster.</w:t>
       </w:r>
     </w:p>
     <w:p>
@@ -3572,6 +5275,7 @@
           <w:noProof/>
           <w:lang w:eastAsia="en-GB"/>
         </w:rPr>
+        <w:lastRenderedPageBreak/>
         <w:drawing>
           <wp:inline distT="0" distB="0" distL="0" distR="0" wp14:anchorId="0EDB1504" wp14:editId="0DD048E5">
             <wp:extent cx="5731510" cy="2212457"/>
@@ -3590,7 +5294,7 @@
                     </pic:cNvPicPr>
                   </pic:nvPicPr>
                   <pic:blipFill>
-                    <a:blip r:embed="rId27">
+                    <a:blip r:embed="rId29">
                       <a:extLst>
                         <a:ext uri="{28A0092B-C50C-407E-A947-70E740481C1C}">
                           <a14:useLocalDpi xmlns:a14="http://schemas.microsoft.com/office/drawing/2010/main" val="0"/>
@@ -3643,7 +5347,36 @@
         <w:jc w:val="both"/>
       </w:pPr>
       <w:r>
-        <w:t>The about page is a very simple page which give the purpose of the project and the link to the Github. Notice that the Map Options is greyed out and when click the dropdown does not come down.</w:t>
+        <w:t>The about page is a very simple page which give</w:t>
+      </w:r>
+      <w:r>
+        <w:t>s</w:t>
+      </w:r>
+      <w:r>
+        <w:t xml:space="preserve"> the purpose of the project and the link to the </w:t>
+      </w:r>
+      <w:proofErr w:type="spellStart"/>
+      <w:r>
+        <w:t>Github</w:t>
+      </w:r>
+      <w:proofErr w:type="spellEnd"/>
+      <w:r>
+        <w:t xml:space="preserve"> project</w:t>
+      </w:r>
+      <w:r>
+        <w:t>. Notice that the Map Options is greyed out and when the dropdown</w:t>
+      </w:r>
+      <w:r>
+        <w:t xml:space="preserve"> is clicked that the menu</w:t>
+      </w:r>
+      <w:r>
+        <w:t xml:space="preserve"> does not </w:t>
+      </w:r>
+      <w:r>
+        <w:t>drop</w:t>
+      </w:r>
+      <w:r>
+        <w:t xml:space="preserve"> down.</w:t>
       </w:r>
     </w:p>
     <w:p>
@@ -3669,7 +5402,6 @@
           <w:noProof/>
           <w:lang w:eastAsia="en-GB"/>
         </w:rPr>
-        <w:lastRenderedPageBreak/>
         <w:drawing>
           <wp:inline distT="0" distB="0" distL="0" distR="0" wp14:anchorId="70EC7FD8" wp14:editId="40886413">
             <wp:extent cx="2237978" cy="1828800"/>
@@ -3688,7 +5420,7 @@
                     </pic:cNvPicPr>
                   </pic:nvPicPr>
                   <pic:blipFill>
-                    <a:blip r:embed="rId28">
+                    <a:blip r:embed="rId30">
                       <a:extLst>
                         <a:ext uri="{28A0092B-C50C-407E-A947-70E740481C1C}">
                           <a14:useLocalDpi xmlns:a14="http://schemas.microsoft.com/office/drawing/2010/main" val="0"/>
@@ -3768,7 +5500,7 @@
                     </pic:cNvPicPr>
                   </pic:nvPicPr>
                   <pic:blipFill>
-                    <a:blip r:embed="rId29">
+                    <a:blip r:embed="rId31">
                       <a:extLst>
                         <a:ext uri="{28A0092B-C50C-407E-A947-70E740481C1C}">
                           <a14:useLocalDpi xmlns:a14="http://schemas.microsoft.com/office/drawing/2010/main" val="0"/>
@@ -3818,529 +5550,11 @@
     </w:p>
     <w:p>
       <w:pPr>
-        <w:jc w:val="center"/>
-        <w:rPr>
-          <w:b/>
-          <w:sz w:val="20"/>
-        </w:rPr>
-      </w:pPr>
-    </w:p>
-    <w:p>
-      <w:pPr>
         <w:jc w:val="both"/>
       </w:pPr>
     </w:p>
-    <w:p>
-      <w:pPr>
-        <w:pStyle w:val="Heading1"/>
-        <w:rPr>
-          <w:sz w:val="32"/>
-        </w:rPr>
-      </w:pPr>
-      <w:r>
-        <w:rPr>
-          <w:sz w:val="32"/>
-        </w:rPr>
-        <w:t>How to Setup t</w:t>
-      </w:r>
-      <w:r>
-        <w:rPr>
-          <w:sz w:val="32"/>
-        </w:rPr>
-        <w:t>he Project</w:t>
-      </w:r>
-    </w:p>
-    <w:p>
-      <w:pPr>
-        <w:jc w:val="both"/>
-      </w:pPr>
-      <w:r>
-        <w:t xml:space="preserve">The project can be found on github here : </w:t>
-      </w:r>
-      <w:hyperlink r:id="rId30" w:history="1">
-        <w:r>
-          <w:rPr>
-            <w:rStyle w:val="Hyperlink"/>
-          </w:rPr>
-          <w:t>https://github.com/1carew1/simple-route</w:t>
-        </w:r>
-      </w:hyperlink>
-      <w:r>
-        <w:t xml:space="preserve"> .</w:t>
-      </w:r>
-    </w:p>
-    <w:p>
-      <w:pPr>
-        <w:pStyle w:val="ListParagraph"/>
-        <w:numPr>
-          <w:ilvl w:val="0"/>
-          <w:numId w:val="6"/>
-        </w:numPr>
-        <w:jc w:val="both"/>
-      </w:pPr>
-      <w:r>
-        <w:t>Clone the repo and cd into the directory created</w:t>
-      </w:r>
-    </w:p>
-    <w:p>
-      <w:pPr>
-        <w:pStyle w:val="ListParagraph"/>
-        <w:numPr>
-          <w:ilvl w:val="0"/>
-          <w:numId w:val="6"/>
-        </w:numPr>
-        <w:jc w:val="both"/>
-      </w:pPr>
-      <w:r>
-        <w:t>Ensure you have Node and npm installed –Node version 6.10.0 and npm version 3.10.10 were used</w:t>
-      </w:r>
-      <w:r>
-        <w:t xml:space="preserve"> which were the latest LTS at the time of creation</w:t>
-      </w:r>
-    </w:p>
-    <w:p>
-      <w:pPr>
-        <w:pStyle w:val="ListParagraph"/>
-        <w:numPr>
-          <w:ilvl w:val="0"/>
-          <w:numId w:val="6"/>
-        </w:numPr>
-        <w:jc w:val="both"/>
-      </w:pPr>
-      <w:r>
-        <w:t>Obtain API keys from Google for Google Maps, Auth0 for the lock login and Firebase for the database</w:t>
-      </w:r>
-    </w:p>
-    <w:p>
-      <w:pPr>
-        <w:pStyle w:val="ListParagraph"/>
-        <w:numPr>
-          <w:ilvl w:val="0"/>
-          <w:numId w:val="6"/>
-        </w:numPr>
-        <w:jc w:val="both"/>
-      </w:pPr>
-      <w:r>
-        <w:t>For Auth0, allowed URLs need to be specified so the user can login for the given allowed URLs</w:t>
-      </w:r>
-    </w:p>
-    <w:p>
-      <w:pPr>
-        <w:pStyle w:val="ListParagraph"/>
-        <w:numPr>
-          <w:ilvl w:val="0"/>
-          <w:numId w:val="6"/>
-        </w:numPr>
-        <w:jc w:val="both"/>
-      </w:pPr>
-      <w:r>
-        <w:t>Create a folder called config in the root of the project and cd into this folder</w:t>
-      </w:r>
-    </w:p>
-    <w:p>
-      <w:pPr>
-        <w:pStyle w:val="ListParagraph"/>
-        <w:numPr>
-          <w:ilvl w:val="0"/>
-          <w:numId w:val="6"/>
-        </w:numPr>
-        <w:jc w:val="both"/>
-        <w:rPr>
-          <w:rFonts w:cstheme="minorHAnsi"/>
-        </w:rPr>
-      </w:pPr>
-      <w:r>
-        <w:rPr>
-          <w:rFonts w:cstheme="minorHAnsi"/>
-        </w:rPr>
-        <w:t>Create 3 files in this folder</w:t>
-      </w:r>
-    </w:p>
-    <w:p>
-      <w:pPr>
-        <w:pStyle w:val="ListParagraph"/>
-        <w:numPr>
-          <w:ilvl w:val="1"/>
-          <w:numId w:val="6"/>
-        </w:numPr>
-        <w:jc w:val="both"/>
-        <w:rPr>
-          <w:rFonts w:cstheme="minorHAnsi"/>
-        </w:rPr>
-      </w:pPr>
-      <w:r>
-        <w:rPr>
-          <w:rFonts w:cstheme="minorHAnsi"/>
-          <w:color w:val="24292E"/>
-          <w:shd w:val="clear" w:color="auto" w:fill="FFFFFF"/>
-        </w:rPr>
-        <w:t>auth0Config.json</w:t>
-      </w:r>
-    </w:p>
-    <w:p>
-      <w:pPr>
-        <w:pStyle w:val="ListParagraph"/>
-        <w:numPr>
-          <w:ilvl w:val="1"/>
-          <w:numId w:val="6"/>
-        </w:numPr>
-        <w:jc w:val="both"/>
-        <w:rPr>
-          <w:rFonts w:cstheme="minorHAnsi"/>
-        </w:rPr>
-      </w:pPr>
-      <w:r>
-        <w:rPr>
-          <w:rFonts w:cstheme="minorHAnsi"/>
-          <w:color w:val="24292E"/>
-          <w:shd w:val="clear" w:color="auto" w:fill="FFFFFF"/>
-        </w:rPr>
-        <w:t>firebaseConfig.json</w:t>
-      </w:r>
-    </w:p>
-    <w:p>
-      <w:pPr>
-        <w:pStyle w:val="ListParagraph"/>
-        <w:numPr>
-          <w:ilvl w:val="1"/>
-          <w:numId w:val="6"/>
-        </w:numPr>
-        <w:jc w:val="both"/>
-        <w:rPr>
-          <w:rFonts w:cstheme="minorHAnsi"/>
-        </w:rPr>
-      </w:pPr>
-      <w:r>
-        <w:rPr>
-          <w:rFonts w:cstheme="minorHAnsi"/>
-          <w:color w:val="24292E"/>
-          <w:shd w:val="clear" w:color="auto" w:fill="FFFFFF"/>
-        </w:rPr>
-        <w:t>googleMapsAPIKey.json</w:t>
-      </w:r>
-    </w:p>
-    <w:p>
-      <w:pPr>
-        <w:pStyle w:val="ListParagraph"/>
-        <w:numPr>
-          <w:ilvl w:val="0"/>
-          <w:numId w:val="6"/>
-        </w:numPr>
-        <w:jc w:val="both"/>
-        <w:rPr>
-          <w:rFonts w:cstheme="minorHAnsi"/>
-        </w:rPr>
-      </w:pPr>
-      <w:r>
-        <w:rPr>
-          <w:rFonts w:cstheme="minorHAnsi"/>
-          <w:color w:val="24292E"/>
-          <w:shd w:val="clear" w:color="auto" w:fill="FFFFFF"/>
-        </w:rPr>
-        <w:t>auth0Config.json should contain the following replacing the placeholders with the appropriate API Keys</w:t>
-      </w:r>
-    </w:p>
-    <w:p>
-      <w:pPr>
-        <w:pStyle w:val="ListParagraph"/>
-        <w:numPr>
-          <w:ilvl w:val="1"/>
-          <w:numId w:val="6"/>
-        </w:numPr>
-        <w:rPr>
-          <w:rFonts w:cstheme="minorHAnsi"/>
-        </w:rPr>
-      </w:pPr>
-      <w:r>
-        <w:rPr>
-          <w:rFonts w:cstheme="minorHAnsi"/>
-        </w:rPr>
-        <w:lastRenderedPageBreak/>
-        <w:t>{ "apiKey": "XXXXX", "userUrl": "XXXXX"</w:t>
-      </w:r>
-      <w:r>
-        <w:rPr>
-          <w:rFonts w:cstheme="minorHAnsi"/>
-        </w:rPr>
-        <w:t>}</w:t>
-      </w:r>
-    </w:p>
-    <w:p>
-      <w:pPr>
-        <w:pStyle w:val="ListParagraph"/>
-        <w:numPr>
-          <w:ilvl w:val="0"/>
-          <w:numId w:val="6"/>
-        </w:numPr>
-        <w:jc w:val="both"/>
-        <w:rPr>
-          <w:rFonts w:cstheme="minorHAnsi"/>
-        </w:rPr>
-      </w:pPr>
-      <w:r>
-        <w:rPr>
-          <w:rFonts w:cstheme="minorHAnsi"/>
-        </w:rPr>
-        <w:t xml:space="preserve">firebaseConfig.json </w:t>
-      </w:r>
-      <w:r>
-        <w:rPr>
-          <w:rFonts w:cstheme="minorHAnsi"/>
-          <w:color w:val="24292E"/>
-          <w:shd w:val="clear" w:color="auto" w:fill="FFFFFF"/>
-        </w:rPr>
-        <w:t>should contain the following replacing the placeholders with the appropriate API Keys</w:t>
-      </w:r>
-    </w:p>
-    <w:p>
-      <w:pPr>
-        <w:pStyle w:val="ListParagraph"/>
-        <w:numPr>
-          <w:ilvl w:val="1"/>
-          <w:numId w:val="6"/>
-        </w:numPr>
-        <w:rPr>
-          <w:rFonts w:cstheme="minorHAnsi"/>
-        </w:rPr>
-      </w:pPr>
-      <w:r>
-        <w:rPr>
-          <w:rFonts w:cstheme="minorHAnsi"/>
-        </w:rPr>
-        <w:t xml:space="preserve">{ </w:t>
-      </w:r>
-      <w:r>
-        <w:rPr>
-          <w:rFonts w:cstheme="minorHAnsi"/>
-        </w:rPr>
-        <w:br/>
-      </w:r>
-      <w:r>
-        <w:rPr>
-          <w:rFonts w:cstheme="minorHAnsi"/>
-        </w:rPr>
-        <w:t xml:space="preserve">"apiKey": "XXXXXXX", </w:t>
-      </w:r>
-      <w:r>
-        <w:rPr>
-          <w:rFonts w:cstheme="minorHAnsi"/>
-        </w:rPr>
-        <w:br/>
-      </w:r>
-      <w:r>
-        <w:rPr>
-          <w:rFonts w:cstheme="minorHAnsi"/>
-        </w:rPr>
-        <w:t xml:space="preserve">"authDomain": "XXXXXXX", </w:t>
-      </w:r>
-      <w:r>
-        <w:rPr>
-          <w:rFonts w:cstheme="minorHAnsi"/>
-        </w:rPr>
-        <w:br/>
-      </w:r>
-      <w:r>
-        <w:rPr>
-          <w:rFonts w:cstheme="minorHAnsi"/>
-        </w:rPr>
-        <w:t xml:space="preserve">"databaseURL": "XXXXXXX", </w:t>
-      </w:r>
-      <w:r>
-        <w:rPr>
-          <w:rFonts w:cstheme="minorHAnsi"/>
-        </w:rPr>
-        <w:br/>
-      </w:r>
-      <w:r>
-        <w:rPr>
-          <w:rFonts w:cstheme="minorHAnsi"/>
-        </w:rPr>
-        <w:t xml:space="preserve">"storageBucket": "XXXXXXX", </w:t>
-      </w:r>
-      <w:r>
-        <w:rPr>
-          <w:rFonts w:cstheme="minorHAnsi"/>
-        </w:rPr>
-        <w:br/>
-      </w:r>
-      <w:r>
-        <w:rPr>
-          <w:rFonts w:cstheme="minorHAnsi"/>
-        </w:rPr>
-        <w:t xml:space="preserve">"messagingSenderId": "XXXXXXX" </w:t>
-      </w:r>
-      <w:r>
-        <w:rPr>
-          <w:rFonts w:cstheme="minorHAnsi"/>
-        </w:rPr>
-        <w:br/>
-      </w:r>
-      <w:r>
-        <w:rPr>
-          <w:rFonts w:cstheme="minorHAnsi"/>
-        </w:rPr>
-        <w:t>}</w:t>
-      </w:r>
-    </w:p>
-    <w:p>
-      <w:pPr>
-        <w:pStyle w:val="ListParagraph"/>
-        <w:numPr>
-          <w:ilvl w:val="0"/>
-          <w:numId w:val="6"/>
-        </w:numPr>
-        <w:jc w:val="both"/>
-        <w:rPr>
-          <w:rFonts w:cstheme="minorHAnsi"/>
-        </w:rPr>
-      </w:pPr>
-      <w:r>
-        <w:rPr>
-          <w:rFonts w:cstheme="minorHAnsi"/>
-        </w:rPr>
-        <w:t xml:space="preserve">googleMapsAPIKey.json </w:t>
-      </w:r>
-      <w:r>
-        <w:rPr>
-          <w:rFonts w:cstheme="minorHAnsi"/>
-          <w:color w:val="24292E"/>
-          <w:shd w:val="clear" w:color="auto" w:fill="FFFFFF"/>
-        </w:rPr>
-        <w:t>should contain the following replacing the placeholders with the appropriate API Keys</w:t>
-      </w:r>
-    </w:p>
-    <w:p>
-      <w:pPr>
-        <w:pStyle w:val="ListParagraph"/>
-        <w:numPr>
-          <w:ilvl w:val="1"/>
-          <w:numId w:val="6"/>
-        </w:numPr>
-        <w:jc w:val="both"/>
-        <w:rPr>
-          <w:rFonts w:cstheme="minorHAnsi"/>
-        </w:rPr>
-      </w:pPr>
-      <w:r>
-        <w:rPr>
-          <w:rFonts w:cstheme="minorHAnsi"/>
-        </w:rPr>
-        <w:t>{ "apiKey" : "XXXXX" }</w:t>
-      </w:r>
-    </w:p>
-    <w:p>
-      <w:pPr>
-        <w:pStyle w:val="ListParagraph"/>
-        <w:numPr>
-          <w:ilvl w:val="0"/>
-          <w:numId w:val="6"/>
-        </w:numPr>
-        <w:jc w:val="both"/>
-        <w:rPr>
-          <w:rFonts w:cstheme="minorHAnsi"/>
-        </w:rPr>
-      </w:pPr>
-      <w:r>
-        <w:rPr>
-          <w:rFonts w:cstheme="minorHAnsi"/>
-        </w:rPr>
-        <w:t>Due to having to include the Google Maps JS library in the index.html file which is located in the root of the project in the public folder, the API here also needs to be updated to be the Google API Key obtained earlier. There may be one present in this file already but this is locked down to specific IP addresses so it will not work. The API key here should match the one in the config file in the step above</w:t>
-      </w:r>
-    </w:p>
-    <w:p>
-      <w:pPr>
-        <w:pStyle w:val="ListParagraph"/>
-        <w:numPr>
-          <w:ilvl w:val="0"/>
-          <w:numId w:val="6"/>
-        </w:numPr>
-        <w:jc w:val="both"/>
-        <w:rPr>
-          <w:rFonts w:cstheme="minorHAnsi"/>
-        </w:rPr>
-      </w:pPr>
-      <w:r>
-        <w:rPr>
-          <w:rFonts w:cstheme="minorHAnsi"/>
-        </w:rPr>
-        <w:t>Once all configs are in place cd into the root of the project and run “npm install” – this will install the required dependencies</w:t>
-      </w:r>
-    </w:p>
-    <w:p>
-      <w:pPr>
-        <w:pStyle w:val="ListParagraph"/>
-        <w:numPr>
-          <w:ilvl w:val="0"/>
-          <w:numId w:val="6"/>
-        </w:numPr>
-        <w:jc w:val="both"/>
-        <w:rPr>
-          <w:rFonts w:cstheme="minorHAnsi"/>
-        </w:rPr>
-      </w:pPr>
-      <w:r>
-        <w:rPr>
-          <w:rFonts w:cstheme="minorHAnsi"/>
-        </w:rPr>
-        <w:t xml:space="preserve">Once all dependencies are installed run </w:t>
-      </w:r>
-      <w:r>
-        <w:rPr>
-          <w:rFonts w:cstheme="minorHAnsi"/>
-        </w:rPr>
-        <w:t>“npm start” which will open the running project in the environments default web browser at “http://localhost:3000</w:t>
-      </w:r>
-      <w:bookmarkStart w:id="0" w:name="_GoBack"/>
-      <w:bookmarkEnd w:id="0"/>
-      <w:r>
-        <w:rPr>
-          <w:rFonts w:cstheme="minorHAnsi"/>
-        </w:rPr>
-        <w:t>”</w:t>
-      </w:r>
-    </w:p>
-    <w:p>
-      <w:pPr>
-        <w:jc w:val="both"/>
-      </w:pPr>
-    </w:p>
-    <w:p>
-      <w:pPr>
-        <w:jc w:val="both"/>
-      </w:pPr>
-    </w:p>
-    <w:p>
-      <w:pPr>
-        <w:jc w:val="both"/>
-      </w:pPr>
-    </w:p>
-    <w:p>
-      <w:pPr>
-        <w:jc w:val="both"/>
-      </w:pPr>
-    </w:p>
-    <w:p>
-      <w:pPr>
-        <w:jc w:val="both"/>
-      </w:pPr>
-    </w:p>
-    <w:p>
-      <w:pPr>
-        <w:jc w:val="both"/>
-      </w:pPr>
-    </w:p>
-    <w:p>
-      <w:pPr>
-        <w:jc w:val="both"/>
-      </w:pPr>
-    </w:p>
-    <w:p>
-      <w:pPr>
-        <w:jc w:val="both"/>
-      </w:pPr>
-    </w:p>
     <w:sectPr>
-      <w:footerReference w:type="default" r:id="rId31"/>
+      <w:footerReference w:type="default" r:id="rId32"/>
       <w:pgSz w:w="11906" w:h="16838"/>
       <w:pgMar w:top="1440" w:right="1440" w:bottom="1440" w:left="1440" w:header="708" w:footer="708" w:gutter="0"/>
       <w:pgNumType w:start="0"/>
@@ -5191,7 +6405,7 @@
                                 <w:noProof/>
                                 <w:color w:val="4F81BD" w:themeColor="accent1"/>
                               </w:rPr>
-                              <w:t>13</w:t>
+                              <w:t>1</w:t>
                             </w:r>
                             <w:r>
                               <w:rPr>
@@ -5298,7 +6512,7 @@
                           <w:noProof/>
                           <w:color w:val="4F81BD" w:themeColor="accent1"/>
                         </w:rPr>
-                        <w:t>13</w:t>
+                        <w:t>1</w:t>
                       </w:r>
                       <w:r>
                         <w:rPr>
@@ -5339,7 +6553,21 @@
           <w:rPr>
             <w:color w:val="808080" w:themeColor="background1" w:themeShade="80"/>
           </w:rPr>
-          <w:t>Simple Route – Colm Carew</w:t>
+          <w:t xml:space="preserve">Simple Route – </w:t>
+        </w:r>
+        <w:proofErr w:type="spellStart"/>
+        <w:r>
+          <w:rPr>
+            <w:color w:val="808080" w:themeColor="background1" w:themeShade="80"/>
+          </w:rPr>
+          <w:t>Colm</w:t>
+        </w:r>
+        <w:proofErr w:type="spellEnd"/>
+        <w:r>
+          <w:rPr>
+            <w:color w:val="808080" w:themeColor="background1" w:themeShade="80"/>
+          </w:rPr>
+          <w:t xml:space="preserve"> Carew</w:t>
         </w:r>
       </w:sdtContent>
     </w:sdt>
@@ -6399,6 +7627,34 @@
       <w:u w:val="single"/>
     </w:rPr>
   </w:style>
+  <w:style w:type="paragraph" w:styleId="TOCHeading">
+    <w:name w:val="TOC Heading"/>
+    <w:basedOn w:val="Heading1"/>
+    <w:next w:val="Normal"/>
+    <w:uiPriority w:val="39"/>
+    <w:semiHidden/>
+    <w:unhideWhenUsed/>
+    <w:qFormat/>
+    <w:rsid w:val="00F356B0"/>
+    <w:pPr>
+      <w:outlineLvl w:val="9"/>
+    </w:pPr>
+    <w:rPr>
+      <w:lang w:val="en-US" w:eastAsia="ja-JP"/>
+    </w:rPr>
+  </w:style>
+  <w:style w:type="paragraph" w:styleId="TOC1">
+    <w:name w:val="toc 1"/>
+    <w:basedOn w:val="Normal"/>
+    <w:next w:val="Normal"/>
+    <w:autoRedefine/>
+    <w:uiPriority w:val="39"/>
+    <w:unhideWhenUsed/>
+    <w:rsid w:val="00F356B0"/>
+    <w:pPr>
+      <w:spacing w:after="100"/>
+    </w:pPr>
+  </w:style>
 </w:styles>
 </file>
 
@@ -6723,6 +7979,34 @@
       <w:u w:val="single"/>
     </w:rPr>
   </w:style>
+  <w:style w:type="paragraph" w:styleId="TOCHeading">
+    <w:name w:val="TOC Heading"/>
+    <w:basedOn w:val="Heading1"/>
+    <w:next w:val="Normal"/>
+    <w:uiPriority w:val="39"/>
+    <w:semiHidden/>
+    <w:unhideWhenUsed/>
+    <w:qFormat/>
+    <w:rsid w:val="00F356B0"/>
+    <w:pPr>
+      <w:outlineLvl w:val="9"/>
+    </w:pPr>
+    <w:rPr>
+      <w:lang w:val="en-US" w:eastAsia="ja-JP"/>
+    </w:rPr>
+  </w:style>
+  <w:style w:type="paragraph" w:styleId="TOC1">
+    <w:name w:val="toc 1"/>
+    <w:basedOn w:val="Normal"/>
+    <w:next w:val="Normal"/>
+    <w:autoRedefine/>
+    <w:uiPriority w:val="39"/>
+    <w:unhideWhenUsed/>
+    <w:rsid w:val="00F356B0"/>
+    <w:pPr>
+      <w:spacing w:after="100"/>
+    </w:pPr>
+  </w:style>
 </w:styles>
 </file>
 
@@ -7022,10 +8306,22 @@
 </CoverPageProperties>
 </file>
 
+<file path=customXml/item2.xml><?xml version="1.0" encoding="utf-8"?>
+<b:Sources xmlns:b="http://schemas.openxmlformats.org/officeDocument/2006/bibliography" xmlns="http://schemas.openxmlformats.org/officeDocument/2006/bibliography" SelectedStyle="\APA.XSL" StyleName="APA"/>
+</file>
+
 <file path=customXml/itemProps1.xml><?xml version="1.0" encoding="utf-8"?>
 <ds:datastoreItem xmlns:ds="http://schemas.openxmlformats.org/officeDocument/2006/customXml" ds:itemID="{55AF091B-3C7A-41E3-B477-F2FDAA23CFDA}">
   <ds:schemaRefs>
     <ds:schemaRef ds:uri="http://schemas.microsoft.com/office/2006/coverPageProps"/>
   </ds:schemaRefs>
 </ds:datastoreItem>
+</file>
+
+<file path=customXml/itemProps2.xml><?xml version="1.0" encoding="utf-8"?>
+<ds:datastoreItem xmlns:ds="http://schemas.openxmlformats.org/officeDocument/2006/customXml" ds:itemID="{2724AC89-AE42-4137-810E-20DD488BBD6B}">
+  <ds:schemaRefs>
+    <ds:schemaRef ds:uri="http://schemas.openxmlformats.org/officeDocument/2006/bibliography"/>
+  </ds:schemaRefs>
+</ds:datastoreItem>
 </file>
</xml_diff>